<commit_message>
Team: Updated the project proposal
</commit_message>
<xml_diff>
--- a/Project proposal/Project Proposal.docx
+++ b/Project proposal/Project Proposal.docx
@@ -14,72 +14,349 @@
       <w:pPr>
         <w:pStyle w:val="Heading1"/>
       </w:pPr>
-    </w:p>
-    <w:p>
-      <w:pPr>
-        <w:pStyle w:val="Heading1"/>
-      </w:pPr>
       <w:r>
         <w:t>Purpose and goals</w:t>
       </w:r>
     </w:p>
-    <w:p/>
-    <w:p>
-      <w:pPr>
-        <w:pStyle w:val="Heading1"/>
-      </w:pPr>
-      <w:r>
-        <w:t>Project strategy</w:t>
-      </w:r>
-    </w:p>
-    <w:p/>
-    <w:p>
-      <w:pPr>
-        <w:pStyle w:val="Heading1"/>
-      </w:pPr>
-      <w:r>
-        <w:t>Scope</w:t>
-      </w:r>
-    </w:p>
-    <w:p/>
-    <w:p>
-      <w:pPr>
-        <w:pStyle w:val="Heading1"/>
-      </w:pPr>
-      <w:r>
-        <w:t>Deliverables</w:t>
-      </w:r>
-    </w:p>
-    <w:p/>
-    <w:p>
-      <w:pPr>
-        <w:pStyle w:val="Heading1"/>
-      </w:pPr>
-      <w:r>
-        <w:t>Functional interfaces</w:t>
-      </w:r>
-    </w:p>
-    <w:p/>
-    <w:p>
-      <w:pPr>
-        <w:pStyle w:val="Heading1"/>
-      </w:pPr>
-      <w:r>
-        <w:t>Standards</w:t>
-      </w:r>
-    </w:p>
-    <w:p/>
-    <w:p>
-      <w:pPr>
-        <w:pStyle w:val="Heading1"/>
-      </w:pPr>
-      <w:r>
-        <w:t>Reference/research documents</w:t>
+    <w:p>
+      <w:r>
+        <w:t>The purpose of this project is to investigate Baltimore crime / arrests and provide statistics and predictions for Baltimore police department to increase their effectiveness.</w:t>
       </w:r>
     </w:p>
     <w:p>
       <w:bookmarkStart w:id="0" w:name="_GoBack"/>
       <w:bookmarkEnd w:id="0"/>
+    </w:p>
+    <w:p>
+      <w:pPr>
+        <w:pStyle w:val="Heading1"/>
+      </w:pPr>
+      <w:r>
+        <w:t>Project strategy</w:t>
+      </w:r>
+    </w:p>
+    <w:p>
+      <w:r>
+        <w:t xml:space="preserve">The students will retrieve he data via Baltimore police department </w:t>
+      </w:r>
+      <w:proofErr w:type="gramStart"/>
+      <w:r>
+        <w:t>API</w:t>
+      </w:r>
+      <w:r>
+        <w:rPr>
+          <w:vertAlign w:val="superscript"/>
+        </w:rPr>
+        <w:t>[</w:t>
+      </w:r>
+      <w:proofErr w:type="gramEnd"/>
+      <w:r>
+        <w:rPr>
+          <w:vertAlign w:val="superscript"/>
+        </w:rPr>
+        <w:t>1]</w:t>
+      </w:r>
+      <w:r>
+        <w:rPr>
+          <w:vertAlign w:val="superscript"/>
+        </w:rPr>
+        <w:t xml:space="preserve">[2] </w:t>
+      </w:r>
+      <w:r>
+        <w:t xml:space="preserve">and process the data using python and display several statistical graphs using Flask, Jinja 2 templates and </w:t>
+      </w:r>
+      <w:proofErr w:type="spellStart"/>
+      <w:r>
+        <w:t>javascript</w:t>
+      </w:r>
+      <w:proofErr w:type="spellEnd"/>
+      <w:r>
+        <w:t>.</w:t>
+      </w:r>
+    </w:p>
+    <w:p>
+      <w:r>
+        <w:t>The students also plan to use machine learning to predict future crimes in the city.</w:t>
+      </w:r>
+    </w:p>
+    <w:p/>
+    <w:p>
+      <w:pPr>
+        <w:pStyle w:val="Heading1"/>
+      </w:pPr>
+      <w:r>
+        <w:t>Scope</w:t>
+      </w:r>
+    </w:p>
+    <w:p>
+      <w:r>
+        <w:t>The data retrieved has 36,000 entries of arrests as of 20</w:t>
+      </w:r>
+      <w:r>
+        <w:rPr>
+          <w:vertAlign w:val="superscript"/>
+        </w:rPr>
+        <w:t>th</w:t>
+      </w:r>
+      <w:r>
+        <w:t xml:space="preserve"> September 2018. The data spans up from 1</w:t>
+      </w:r>
+      <w:r>
+        <w:rPr>
+          <w:vertAlign w:val="superscript"/>
+        </w:rPr>
+        <w:t>st</w:t>
+      </w:r>
+      <w:r>
+        <w:t xml:space="preserve"> January 2017 to August 2018.</w:t>
+      </w:r>
+    </w:p>
+    <w:p/>
+    <w:p>
+      <w:pPr>
+        <w:pStyle w:val="Heading1"/>
+      </w:pPr>
+      <w:r>
+        <w:t>Deliverables</w:t>
+      </w:r>
+    </w:p>
+    <w:p>
+      <w:r>
+        <w:t>A flask-based web-application displaying statistics and predictions in html</w:t>
+      </w:r>
+      <w:r>
+        <w:t xml:space="preserve"> format.</w:t>
+      </w:r>
+    </w:p>
+    <w:p/>
+    <w:p>
+      <w:pPr>
+        <w:pStyle w:val="Heading1"/>
+      </w:pPr>
+      <w:r>
+        <w:t>Functional interfaces</w:t>
+      </w:r>
+    </w:p>
+    <w:p>
+      <w:r>
+        <w:t>The web-application will attempt to contain the following features:</w:t>
+      </w:r>
+    </w:p>
+    <w:p>
+      <w:pPr>
+        <w:pStyle w:val="ListParagraph"/>
+        <w:numPr>
+          <w:ilvl w:val="0"/>
+          <w:numId w:val="2"/>
+        </w:numPr>
+      </w:pPr>
+      <w:r>
+        <w:t>Heat-like map of Baltimore showing where crime is most common.</w:t>
+      </w:r>
+    </w:p>
+    <w:p>
+      <w:pPr>
+        <w:pStyle w:val="ListParagraph"/>
+        <w:numPr>
+          <w:ilvl w:val="0"/>
+          <w:numId w:val="2"/>
+        </w:numPr>
+      </w:pPr>
+      <w:r>
+        <w:t>Various graphs demonstrating the data</w:t>
+      </w:r>
+    </w:p>
+    <w:p>
+      <w:pPr>
+        <w:pStyle w:val="ListParagraph"/>
+        <w:numPr>
+          <w:ilvl w:val="0"/>
+          <w:numId w:val="2"/>
+        </w:numPr>
+      </w:pPr>
+      <w:r>
+        <w:t>Prediction of crime occurrence in the city for the following months.</w:t>
+      </w:r>
+    </w:p>
+    <w:p>
+      <w:pPr>
+        <w:pStyle w:val="ListParagraph"/>
+        <w:numPr>
+          <w:ilvl w:val="0"/>
+          <w:numId w:val="2"/>
+        </w:numPr>
+      </w:pPr>
+      <w:r>
+        <w:t>Suggestions on preventing crime.</w:t>
+      </w:r>
+    </w:p>
+    <w:p/>
+    <w:p>
+      <w:pPr>
+        <w:pStyle w:val="Heading1"/>
+      </w:pPr>
+      <w:r>
+        <w:t>Standards</w:t>
+      </w:r>
+    </w:p>
+    <w:p>
+      <w:r>
+        <w:t>The python code will follow the pep-8</w:t>
+      </w:r>
+      <w:r>
+        <w:rPr>
+          <w:vertAlign w:val="superscript"/>
+        </w:rPr>
+        <w:t>[3]</w:t>
+      </w:r>
+      <w:r>
+        <w:t xml:space="preserve"> standard.</w:t>
+      </w:r>
+    </w:p>
+    <w:p/>
+    <w:p>
+      <w:pPr>
+        <w:pStyle w:val="Heading1"/>
+      </w:pPr>
+      <w:r>
+        <w:t>Reference/research documents</w:t>
+      </w:r>
+    </w:p>
+    <w:p>
+      <w:r>
+        <w:t xml:space="preserve">[1] </w:t>
+      </w:r>
+      <w:r>
+        <w:t xml:space="preserve">BPD Arrests | Open Baltimore | City of Baltimore's Open Data </w:t>
+      </w:r>
+      <w:proofErr w:type="spellStart"/>
+      <w:r>
+        <w:t>Catalog</w:t>
+      </w:r>
+      <w:proofErr w:type="spellEnd"/>
+      <w:r>
+        <w:t>. 2018. </w:t>
+      </w:r>
+      <w:r>
+        <w:rPr>
+          <w:i/>
+          <w:iCs/>
+        </w:rPr>
+        <w:t xml:space="preserve">BPD Arrests | Open Baltimore | City of Baltimore's Open Data </w:t>
+      </w:r>
+      <w:proofErr w:type="spellStart"/>
+      <w:r>
+        <w:rPr>
+          <w:i/>
+          <w:iCs/>
+        </w:rPr>
+        <w:t>Catalog</w:t>
+      </w:r>
+      <w:proofErr w:type="spellEnd"/>
+      <w:r>
+        <w:t>. [ONLINE] Available at: </w:t>
+      </w:r>
+      <w:hyperlink r:id="rId6" w:history="1">
+        <w:r>
+          <w:rPr>
+            <w:rStyle w:val="Hyperlink"/>
+          </w:rPr>
+          <w:t>https://data.baltimorecity.gov/Public-Safety/BPD-Arrests/3i3v-ibrt</w:t>
+        </w:r>
+      </w:hyperlink>
+      <w:r>
+        <w:t>. [Accessed 20 September 2018]</w:t>
+      </w:r>
+    </w:p>
+    <w:p>
+      <w:r>
+        <w:lastRenderedPageBreak/>
+        <w:t xml:space="preserve">[2] </w:t>
+      </w:r>
+      <w:proofErr w:type="spellStart"/>
+      <w:r>
+        <w:t>Socrata</w:t>
+      </w:r>
+      <w:proofErr w:type="spellEnd"/>
+      <w:r>
+        <w:t xml:space="preserve"> Developer Portal | </w:t>
+      </w:r>
+      <w:proofErr w:type="spellStart"/>
+      <w:r>
+        <w:t>Socrata</w:t>
+      </w:r>
+      <w:proofErr w:type="spellEnd"/>
+      <w:r>
+        <w:t>. 2018. </w:t>
+      </w:r>
+      <w:proofErr w:type="spellStart"/>
+      <w:r>
+        <w:rPr>
+          <w:i/>
+          <w:iCs/>
+        </w:rPr>
+        <w:t>Socrata</w:t>
+      </w:r>
+      <w:proofErr w:type="spellEnd"/>
+      <w:r>
+        <w:rPr>
+          <w:i/>
+          <w:iCs/>
+        </w:rPr>
+        <w:t xml:space="preserve"> Developer Portal | </w:t>
+      </w:r>
+      <w:proofErr w:type="spellStart"/>
+      <w:r>
+        <w:rPr>
+          <w:i/>
+          <w:iCs/>
+        </w:rPr>
+        <w:t>Socrata</w:t>
+      </w:r>
+      <w:proofErr w:type="spellEnd"/>
+      <w:r>
+        <w:t>. [ONLINE] Available at: </w:t>
+      </w:r>
+      <w:hyperlink r:id="rId7" w:history="1">
+        <w:r>
+          <w:rPr>
+            <w:rStyle w:val="Hyperlink"/>
+          </w:rPr>
+          <w:t>https://dev.socrata.com/foundry/data.baltimorecity.gov/icjs-e3jg</w:t>
+        </w:r>
+      </w:hyperlink>
+      <w:r>
+        <w:t>. [Accessed 20 September 2018]</w:t>
+      </w:r>
+    </w:p>
+    <w:p>
+      <w:r>
+        <w:t xml:space="preserve">[3] </w:t>
+      </w:r>
+      <w:r>
+        <w:t>Python.org. 2018. </w:t>
+      </w:r>
+      <w:r>
+        <w:rPr>
+          <w:i/>
+          <w:iCs/>
+        </w:rPr>
+        <w:t>PEP 8 -- Style Guide for Python Code | Python.org</w:t>
+      </w:r>
+      <w:r>
+        <w:t>. [ONLINE] Available at: </w:t>
+      </w:r>
+      <w:hyperlink r:id="rId8" w:history="1">
+        <w:r>
+          <w:rPr>
+            <w:rStyle w:val="Hyperlink"/>
+          </w:rPr>
+          <w:t>https://www.python.org/dev/peps/pep-0008/</w:t>
+        </w:r>
+      </w:hyperlink>
+      <w:r>
+        <w:t>. [Accessed 20 September 2018]</w:t>
+      </w:r>
     </w:p>
     <w:sectPr>
       <w:pgSz w:w="11906" w:h="16838"/>
@@ -89,6 +366,242 @@
     </w:sectPr>
   </w:body>
 </w:document>
+</file>
+
+<file path=word/numbering.xml><?xml version="1.0" encoding="utf-8"?>
+<w:numbering xmlns:wpc="http://schemas.microsoft.com/office/word/2010/wordprocessingCanvas" xmlns:cx="http://schemas.microsoft.com/office/drawing/2014/chartex" xmlns:cx1="http://schemas.microsoft.com/office/drawing/2015/9/8/chartex" xmlns:cx2="http://schemas.microsoft.com/office/drawing/2015/10/21/chartex" xmlns:cx3="http://schemas.microsoft.com/office/drawing/2016/5/9/chartex" xmlns:cx4="http://schemas.microsoft.com/office/drawing/2016/5/10/chartex" xmlns:cx5="http://schemas.microsoft.com/office/drawing/2016/5/11/chartex" xmlns:cx6="http://schemas.microsoft.com/office/drawing/2016/5/12/chartex" xmlns:cx7="http://schemas.microsoft.com/office/drawing/2016/5/13/chartex" xmlns:cx8="http://schemas.microsoft.com/office/drawing/2016/5/14/chartex" xmlns:mc="http://schemas.openxmlformats.org/markup-compatibility/2006" xmlns:aink="http://schemas.microsoft.com/office/drawing/2016/ink" xmlns:am3d="http://schemas.microsoft.com/office/drawing/2017/model3d" xmlns:o="urn:schemas-microsoft-com:office:office" xmlns:r="http://schemas.openxmlformats.org/officeDocument/2006/relationships" xmlns:m="http://schemas.openxmlformats.org/officeDocument/2006/math" xmlns:v="urn:schemas-microsoft-com:vml" xmlns:wp14="http://schemas.microsoft.com/office/word/2010/wordprocessingDrawing" xmlns:wp="http://schemas.openxmlformats.org/drawingml/2006/wordprocessingDrawing" xmlns:w10="urn:schemas-microsoft-com:office:word" xmlns:w="http://schemas.openxmlformats.org/wordprocessingml/2006/main" xmlns:w14="http://schemas.microsoft.com/office/word/2010/wordml" xmlns:w15="http://schemas.microsoft.com/office/word/2012/wordml" xmlns:w16cid="http://schemas.microsoft.com/office/word/2016/wordml/cid" xmlns:w16se="http://schemas.microsoft.com/office/word/2015/wordml/symex" xmlns:wpg="http://schemas.microsoft.com/office/word/2010/wordprocessingGroup" xmlns:wpi="http://schemas.microsoft.com/office/word/2010/wordprocessingInk" xmlns:wne="http://schemas.microsoft.com/office/word/2006/wordml" xmlns:wps="http://schemas.microsoft.com/office/word/2010/wordprocessingShape" mc:Ignorable="w14 w15 w16se w16cid wp14">
+  <w:abstractNum w:abstractNumId="0" w15:restartNumberingAfterBreak="0">
+    <w:nsid w:val="050F463D"/>
+    <w:multiLevelType w:val="hybridMultilevel"/>
+    <w:tmpl w:val="A50060D8"/>
+    <w:lvl w:ilvl="0" w:tplc="CCE617E8">
+      <w:numFmt w:val="bullet"/>
+      <w:lvlText w:val="-"/>
+      <w:lvlJc w:val="left"/>
+      <w:pPr>
+        <w:ind w:left="720" w:hanging="360"/>
+      </w:pPr>
+      <w:rPr>
+        <w:rFonts w:ascii="Calibri" w:eastAsiaTheme="minorHAnsi" w:hAnsi="Calibri" w:cs="Calibri" w:hint="default"/>
+      </w:rPr>
+    </w:lvl>
+    <w:lvl w:ilvl="1" w:tplc="18090003" w:tentative="1">
+      <w:start w:val="1"/>
+      <w:numFmt w:val="bullet"/>
+      <w:lvlText w:val="o"/>
+      <w:lvlJc w:val="left"/>
+      <w:pPr>
+        <w:ind w:left="1440" w:hanging="360"/>
+      </w:pPr>
+      <w:rPr>
+        <w:rFonts w:ascii="Courier New" w:hAnsi="Courier New" w:cs="Courier New" w:hint="default"/>
+      </w:rPr>
+    </w:lvl>
+    <w:lvl w:ilvl="2" w:tplc="18090005" w:tentative="1">
+      <w:start w:val="1"/>
+      <w:numFmt w:val="bullet"/>
+      <w:lvlText w:val=""/>
+      <w:lvlJc w:val="left"/>
+      <w:pPr>
+        <w:ind w:left="2160" w:hanging="360"/>
+      </w:pPr>
+      <w:rPr>
+        <w:rFonts w:ascii="Wingdings" w:hAnsi="Wingdings" w:hint="default"/>
+      </w:rPr>
+    </w:lvl>
+    <w:lvl w:ilvl="3" w:tplc="18090001" w:tentative="1">
+      <w:start w:val="1"/>
+      <w:numFmt w:val="bullet"/>
+      <w:lvlText w:val=""/>
+      <w:lvlJc w:val="left"/>
+      <w:pPr>
+        <w:ind w:left="2880" w:hanging="360"/>
+      </w:pPr>
+      <w:rPr>
+        <w:rFonts w:ascii="Symbol" w:hAnsi="Symbol" w:hint="default"/>
+      </w:rPr>
+    </w:lvl>
+    <w:lvl w:ilvl="4" w:tplc="18090003" w:tentative="1">
+      <w:start w:val="1"/>
+      <w:numFmt w:val="bullet"/>
+      <w:lvlText w:val="o"/>
+      <w:lvlJc w:val="left"/>
+      <w:pPr>
+        <w:ind w:left="3600" w:hanging="360"/>
+      </w:pPr>
+      <w:rPr>
+        <w:rFonts w:ascii="Courier New" w:hAnsi="Courier New" w:cs="Courier New" w:hint="default"/>
+      </w:rPr>
+    </w:lvl>
+    <w:lvl w:ilvl="5" w:tplc="18090005" w:tentative="1">
+      <w:start w:val="1"/>
+      <w:numFmt w:val="bullet"/>
+      <w:lvlText w:val=""/>
+      <w:lvlJc w:val="left"/>
+      <w:pPr>
+        <w:ind w:left="4320" w:hanging="360"/>
+      </w:pPr>
+      <w:rPr>
+        <w:rFonts w:ascii="Wingdings" w:hAnsi="Wingdings" w:hint="default"/>
+      </w:rPr>
+    </w:lvl>
+    <w:lvl w:ilvl="6" w:tplc="18090001" w:tentative="1">
+      <w:start w:val="1"/>
+      <w:numFmt w:val="bullet"/>
+      <w:lvlText w:val=""/>
+      <w:lvlJc w:val="left"/>
+      <w:pPr>
+        <w:ind w:left="5040" w:hanging="360"/>
+      </w:pPr>
+      <w:rPr>
+        <w:rFonts w:ascii="Symbol" w:hAnsi="Symbol" w:hint="default"/>
+      </w:rPr>
+    </w:lvl>
+    <w:lvl w:ilvl="7" w:tplc="18090003" w:tentative="1">
+      <w:start w:val="1"/>
+      <w:numFmt w:val="bullet"/>
+      <w:lvlText w:val="o"/>
+      <w:lvlJc w:val="left"/>
+      <w:pPr>
+        <w:ind w:left="5760" w:hanging="360"/>
+      </w:pPr>
+      <w:rPr>
+        <w:rFonts w:ascii="Courier New" w:hAnsi="Courier New" w:cs="Courier New" w:hint="default"/>
+      </w:rPr>
+    </w:lvl>
+    <w:lvl w:ilvl="8" w:tplc="18090005" w:tentative="1">
+      <w:start w:val="1"/>
+      <w:numFmt w:val="bullet"/>
+      <w:lvlText w:val=""/>
+      <w:lvlJc w:val="left"/>
+      <w:pPr>
+        <w:ind w:left="6480" w:hanging="360"/>
+      </w:pPr>
+      <w:rPr>
+        <w:rFonts w:ascii="Wingdings" w:hAnsi="Wingdings" w:hint="default"/>
+      </w:rPr>
+    </w:lvl>
+  </w:abstractNum>
+  <w:abstractNum w:abstractNumId="1" w15:restartNumberingAfterBreak="0">
+    <w:nsid w:val="518E6939"/>
+    <w:multiLevelType w:val="hybridMultilevel"/>
+    <w:tmpl w:val="F4982418"/>
+    <w:lvl w:ilvl="0" w:tplc="1809000B">
+      <w:start w:val="1"/>
+      <w:numFmt w:val="bullet"/>
+      <w:lvlText w:val=""/>
+      <w:lvlJc w:val="left"/>
+      <w:pPr>
+        <w:ind w:left="720" w:hanging="360"/>
+      </w:pPr>
+      <w:rPr>
+        <w:rFonts w:ascii="Wingdings" w:hAnsi="Wingdings" w:hint="default"/>
+      </w:rPr>
+    </w:lvl>
+    <w:lvl w:ilvl="1" w:tplc="18090003" w:tentative="1">
+      <w:start w:val="1"/>
+      <w:numFmt w:val="bullet"/>
+      <w:lvlText w:val="o"/>
+      <w:lvlJc w:val="left"/>
+      <w:pPr>
+        <w:ind w:left="1440" w:hanging="360"/>
+      </w:pPr>
+      <w:rPr>
+        <w:rFonts w:ascii="Courier New" w:hAnsi="Courier New" w:cs="Courier New" w:hint="default"/>
+      </w:rPr>
+    </w:lvl>
+    <w:lvl w:ilvl="2" w:tplc="18090005" w:tentative="1">
+      <w:start w:val="1"/>
+      <w:numFmt w:val="bullet"/>
+      <w:lvlText w:val=""/>
+      <w:lvlJc w:val="left"/>
+      <w:pPr>
+        <w:ind w:left="2160" w:hanging="360"/>
+      </w:pPr>
+      <w:rPr>
+        <w:rFonts w:ascii="Wingdings" w:hAnsi="Wingdings" w:hint="default"/>
+      </w:rPr>
+    </w:lvl>
+    <w:lvl w:ilvl="3" w:tplc="18090001" w:tentative="1">
+      <w:start w:val="1"/>
+      <w:numFmt w:val="bullet"/>
+      <w:lvlText w:val=""/>
+      <w:lvlJc w:val="left"/>
+      <w:pPr>
+        <w:ind w:left="2880" w:hanging="360"/>
+      </w:pPr>
+      <w:rPr>
+        <w:rFonts w:ascii="Symbol" w:hAnsi="Symbol" w:hint="default"/>
+      </w:rPr>
+    </w:lvl>
+    <w:lvl w:ilvl="4" w:tplc="18090003" w:tentative="1">
+      <w:start w:val="1"/>
+      <w:numFmt w:val="bullet"/>
+      <w:lvlText w:val="o"/>
+      <w:lvlJc w:val="left"/>
+      <w:pPr>
+        <w:ind w:left="3600" w:hanging="360"/>
+      </w:pPr>
+      <w:rPr>
+        <w:rFonts w:ascii="Courier New" w:hAnsi="Courier New" w:cs="Courier New" w:hint="default"/>
+      </w:rPr>
+    </w:lvl>
+    <w:lvl w:ilvl="5" w:tplc="18090005" w:tentative="1">
+      <w:start w:val="1"/>
+      <w:numFmt w:val="bullet"/>
+      <w:lvlText w:val=""/>
+      <w:lvlJc w:val="left"/>
+      <w:pPr>
+        <w:ind w:left="4320" w:hanging="360"/>
+      </w:pPr>
+      <w:rPr>
+        <w:rFonts w:ascii="Wingdings" w:hAnsi="Wingdings" w:hint="default"/>
+      </w:rPr>
+    </w:lvl>
+    <w:lvl w:ilvl="6" w:tplc="18090001" w:tentative="1">
+      <w:start w:val="1"/>
+      <w:numFmt w:val="bullet"/>
+      <w:lvlText w:val=""/>
+      <w:lvlJc w:val="left"/>
+      <w:pPr>
+        <w:ind w:left="5040" w:hanging="360"/>
+      </w:pPr>
+      <w:rPr>
+        <w:rFonts w:ascii="Symbol" w:hAnsi="Symbol" w:hint="default"/>
+      </w:rPr>
+    </w:lvl>
+    <w:lvl w:ilvl="7" w:tplc="18090003" w:tentative="1">
+      <w:start w:val="1"/>
+      <w:numFmt w:val="bullet"/>
+      <w:lvlText w:val="o"/>
+      <w:lvlJc w:val="left"/>
+      <w:pPr>
+        <w:ind w:left="5760" w:hanging="360"/>
+      </w:pPr>
+      <w:rPr>
+        <w:rFonts w:ascii="Courier New" w:hAnsi="Courier New" w:cs="Courier New" w:hint="default"/>
+      </w:rPr>
+    </w:lvl>
+    <w:lvl w:ilvl="8" w:tplc="18090005" w:tentative="1">
+      <w:start w:val="1"/>
+      <w:numFmt w:val="bullet"/>
+      <w:lvlText w:val=""/>
+      <w:lvlJc w:val="left"/>
+      <w:pPr>
+        <w:ind w:left="6480" w:hanging="360"/>
+      </w:pPr>
+      <w:rPr>
+        <w:rFonts w:ascii="Wingdings" w:hAnsi="Wingdings" w:hint="default"/>
+      </w:rPr>
+    </w:lvl>
+  </w:abstractNum>
+  <w:num w:numId="1">
+    <w:abstractNumId w:val="0"/>
+  </w:num>
+  <w:num w:numId="2">
+    <w:abstractNumId w:val="1"/>
+  </w:num>
+</w:numbering>
 </file>
 
 <file path=word/styles.xml><?xml version="1.0" encoding="utf-8"?>
@@ -513,7 +1026,6 @@
   <w:style w:type="character" w:default="1" w:styleId="DefaultParagraphFont">
     <w:name w:val="Default Paragraph Font"/>
     <w:uiPriority w:val="1"/>
-    <w:semiHidden/>
     <w:unhideWhenUsed/>
   </w:style>
   <w:style w:type="table" w:default="1" w:styleId="TableNormal">
@@ -583,6 +1095,40 @@
       <w:sz w:val="32"/>
       <w:szCs w:val="32"/>
     </w:rPr>
+  </w:style>
+  <w:style w:type="character" w:styleId="Hyperlink">
+    <w:name w:val="Hyperlink"/>
+    <w:basedOn w:val="DefaultParagraphFont"/>
+    <w:uiPriority w:val="99"/>
+    <w:unhideWhenUsed/>
+    <w:rsid w:val="00EF60FC"/>
+    <w:rPr>
+      <w:color w:val="0563C1" w:themeColor="hyperlink"/>
+      <w:u w:val="single"/>
+    </w:rPr>
+  </w:style>
+  <w:style w:type="character" w:styleId="UnresolvedMention">
+    <w:name w:val="Unresolved Mention"/>
+    <w:basedOn w:val="DefaultParagraphFont"/>
+    <w:uiPriority w:val="99"/>
+    <w:semiHidden/>
+    <w:unhideWhenUsed/>
+    <w:rsid w:val="00EF60FC"/>
+    <w:rPr>
+      <w:color w:val="605E5C"/>
+      <w:shd w:val="clear" w:color="auto" w:fill="E1DFDD"/>
+    </w:rPr>
+  </w:style>
+  <w:style w:type="paragraph" w:styleId="ListParagraph">
+    <w:name w:val="List Paragraph"/>
+    <w:basedOn w:val="Normal"/>
+    <w:uiPriority w:val="34"/>
+    <w:qFormat/>
+    <w:rsid w:val="00FA0F45"/>
+    <w:pPr>
+      <w:ind w:left="720"/>
+      <w:contextualSpacing/>
+    </w:pPr>
   </w:style>
 </w:styles>
 </file>
@@ -880,4 +1426,16 @@
     </a:ext>
   </a:extLst>
 </a:theme>
+</file>
+
+<file path=customXml/item1.xml><?xml version="1.0" encoding="utf-8"?>
+<b:Sources xmlns:b="http://schemas.openxmlformats.org/officeDocument/2006/bibliography" xmlns="http://schemas.openxmlformats.org/officeDocument/2006/bibliography" SelectedStyle="\APASixthEditionOfficeOnline.xsl" StyleName="APA" Version="6"/>
+</file>
+
+<file path=customXml/itemProps1.xml><?xml version="1.0" encoding="utf-8"?>
+<ds:datastoreItem xmlns:ds="http://schemas.openxmlformats.org/officeDocument/2006/customXml" ds:itemID="{33B865DD-FD67-4F3A-82BF-B517283C9E10}">
+  <ds:schemaRefs>
+    <ds:schemaRef ds:uri="http://schemas.openxmlformats.org/officeDocument/2006/bibliography"/>
+  </ds:schemaRefs>
+</ds:datastoreItem>
 </file>
</xml_diff>

<commit_message>
Team: More project proposal work.
</commit_message>
<xml_diff>
--- a/Project proposal/Project Proposal.docx
+++ b/Project proposal/Project Proposal.docx
@@ -2,21 +2,1646 @@
 <file path=word/document.xml><?xml version="1.0" encoding="utf-8"?>
 <w:document xmlns:wpc="http://schemas.microsoft.com/office/word/2010/wordprocessingCanvas" xmlns:cx="http://schemas.microsoft.com/office/drawing/2014/chartex" xmlns:cx1="http://schemas.microsoft.com/office/drawing/2015/9/8/chartex" xmlns:cx2="http://schemas.microsoft.com/office/drawing/2015/10/21/chartex" xmlns:cx3="http://schemas.microsoft.com/office/drawing/2016/5/9/chartex" xmlns:cx4="http://schemas.microsoft.com/office/drawing/2016/5/10/chartex" xmlns:cx5="http://schemas.microsoft.com/office/drawing/2016/5/11/chartex" xmlns:cx6="http://schemas.microsoft.com/office/drawing/2016/5/12/chartex" xmlns:cx7="http://schemas.microsoft.com/office/drawing/2016/5/13/chartex" xmlns:cx8="http://schemas.microsoft.com/office/drawing/2016/5/14/chartex" xmlns:mc="http://schemas.openxmlformats.org/markup-compatibility/2006" xmlns:aink="http://schemas.microsoft.com/office/drawing/2016/ink" xmlns:am3d="http://schemas.microsoft.com/office/drawing/2017/model3d" xmlns:o="urn:schemas-microsoft-com:office:office" xmlns:r="http://schemas.openxmlformats.org/officeDocument/2006/relationships" xmlns:m="http://schemas.openxmlformats.org/officeDocument/2006/math" xmlns:v="urn:schemas-microsoft-com:vml" xmlns:wp14="http://schemas.microsoft.com/office/word/2010/wordprocessingDrawing" xmlns:wp="http://schemas.openxmlformats.org/drawingml/2006/wordprocessingDrawing" xmlns:w10="urn:schemas-microsoft-com:office:word" xmlns:w="http://schemas.openxmlformats.org/wordprocessingml/2006/main" xmlns:w14="http://schemas.microsoft.com/office/word/2010/wordml" xmlns:w15="http://schemas.microsoft.com/office/word/2012/wordml" xmlns:w16cid="http://schemas.microsoft.com/office/word/2016/wordml/cid" xmlns:w16se="http://schemas.microsoft.com/office/word/2015/wordml/symex" xmlns:wpg="http://schemas.microsoft.com/office/word/2010/wordprocessingGroup" xmlns:wpi="http://schemas.microsoft.com/office/word/2010/wordprocessingInk" xmlns:wne="http://schemas.microsoft.com/office/word/2006/wordml" xmlns:wps="http://schemas.microsoft.com/office/word/2010/wordprocessingShape" mc:Ignorable="w14 w15 w16se w16cid wp14">
   <w:body>
+    <w:sdt>
+      <w:sdtPr>
+        <w:id w:val="-2021844528"/>
+        <w:docPartObj>
+          <w:docPartGallery w:val="Cover Pages"/>
+          <w:docPartUnique/>
+        </w:docPartObj>
+      </w:sdtPr>
+      <w:sdtContent>
+        <w:p>
+          <w:r>
+            <w:rPr>
+              <w:noProof/>
+            </w:rPr>
+            <mc:AlternateContent>
+              <mc:Choice Requires="wpg">
+                <w:drawing>
+                  <wp:anchor distT="0" distB="0" distL="114300" distR="114300" simplePos="0" relativeHeight="251662336" behindDoc="0" locked="0" layoutInCell="1" allowOverlap="1" wp14:anchorId="6781844A" wp14:editId="6EBCE817">
+                    <wp:simplePos x="0" y="0"/>
+                    <wp:positionH relativeFrom="page">
+                      <wp:align>center</wp:align>
+                    </wp:positionH>
+                    <mc:AlternateContent>
+                      <mc:Choice Requires="wp14">
+                        <wp:positionV relativeFrom="page">
+                          <wp14:pctPosVOffset>2300</wp14:pctPosVOffset>
+                        </wp:positionV>
+                      </mc:Choice>
+                      <mc:Fallback>
+                        <wp:positionV relativeFrom="page">
+                          <wp:posOffset>245745</wp:posOffset>
+                        </wp:positionV>
+                      </mc:Fallback>
+                    </mc:AlternateContent>
+                    <wp:extent cx="7315200" cy="1215391"/>
+                    <wp:effectExtent l="0" t="0" r="1270" b="1905"/>
+                    <wp:wrapNone/>
+                    <wp:docPr id="149" name="Group 149"/>
+                    <wp:cNvGraphicFramePr/>
+                    <a:graphic xmlns:a="http://schemas.openxmlformats.org/drawingml/2006/main">
+                      <a:graphicData uri="http://schemas.microsoft.com/office/word/2010/wordprocessingGroup">
+                        <wpg:wgp>
+                          <wpg:cNvGrpSpPr/>
+                          <wpg:grpSpPr>
+                            <a:xfrm>
+                              <a:off x="0" y="0"/>
+                              <a:ext cx="7315200" cy="1215391"/>
+                              <a:chOff x="0" y="-1"/>
+                              <a:chExt cx="7315200" cy="1216153"/>
+                            </a:xfrm>
+                          </wpg:grpSpPr>
+                          <wps:wsp>
+                            <wps:cNvPr id="150" name="Rectangle 51"/>
+                            <wps:cNvSpPr/>
+                            <wps:spPr>
+                              <a:xfrm>
+                                <a:off x="0" y="-1"/>
+                                <a:ext cx="7315200" cy="1130373"/>
+                              </a:xfrm>
+                              <a:custGeom>
+                                <a:avLst/>
+                                <a:gdLst>
+                                  <a:gd name="connsiteX0" fmla="*/ 0 w 7312660"/>
+                                  <a:gd name="connsiteY0" fmla="*/ 0 h 1215390"/>
+                                  <a:gd name="connsiteX1" fmla="*/ 7312660 w 7312660"/>
+                                  <a:gd name="connsiteY1" fmla="*/ 0 h 1215390"/>
+                                  <a:gd name="connsiteX2" fmla="*/ 7312660 w 7312660"/>
+                                  <a:gd name="connsiteY2" fmla="*/ 1215390 h 1215390"/>
+                                  <a:gd name="connsiteX3" fmla="*/ 0 w 7312660"/>
+                                  <a:gd name="connsiteY3" fmla="*/ 1215390 h 1215390"/>
+                                  <a:gd name="connsiteX4" fmla="*/ 0 w 7312660"/>
+                                  <a:gd name="connsiteY4" fmla="*/ 0 h 1215390"/>
+                                  <a:gd name="connsiteX0" fmla="*/ 0 w 7312660"/>
+                                  <a:gd name="connsiteY0" fmla="*/ 0 h 1215390"/>
+                                  <a:gd name="connsiteX1" fmla="*/ 7312660 w 7312660"/>
+                                  <a:gd name="connsiteY1" fmla="*/ 0 h 1215390"/>
+                                  <a:gd name="connsiteX2" fmla="*/ 7312660 w 7312660"/>
+                                  <a:gd name="connsiteY2" fmla="*/ 1215390 h 1215390"/>
+                                  <a:gd name="connsiteX3" fmla="*/ 3667125 w 7312660"/>
+                                  <a:gd name="connsiteY3" fmla="*/ 1209675 h 1215390"/>
+                                  <a:gd name="connsiteX4" fmla="*/ 0 w 7312660"/>
+                                  <a:gd name="connsiteY4" fmla="*/ 1215390 h 1215390"/>
+                                  <a:gd name="connsiteX5" fmla="*/ 0 w 7312660"/>
+                                  <a:gd name="connsiteY5" fmla="*/ 0 h 1215390"/>
+                                  <a:gd name="connsiteX0" fmla="*/ 0 w 7312660"/>
+                                  <a:gd name="connsiteY0" fmla="*/ 0 h 1215390"/>
+                                  <a:gd name="connsiteX1" fmla="*/ 7312660 w 7312660"/>
+                                  <a:gd name="connsiteY1" fmla="*/ 0 h 1215390"/>
+                                  <a:gd name="connsiteX2" fmla="*/ 7312660 w 7312660"/>
+                                  <a:gd name="connsiteY2" fmla="*/ 1215390 h 1215390"/>
+                                  <a:gd name="connsiteX3" fmla="*/ 3619500 w 7312660"/>
+                                  <a:gd name="connsiteY3" fmla="*/ 733425 h 1215390"/>
+                                  <a:gd name="connsiteX4" fmla="*/ 0 w 7312660"/>
+                                  <a:gd name="connsiteY4" fmla="*/ 1215390 h 1215390"/>
+                                  <a:gd name="connsiteX5" fmla="*/ 0 w 7312660"/>
+                                  <a:gd name="connsiteY5" fmla="*/ 0 h 1215390"/>
+                                  <a:gd name="connsiteX0" fmla="*/ 0 w 7312660"/>
+                                  <a:gd name="connsiteY0" fmla="*/ 0 h 1215390"/>
+                                  <a:gd name="connsiteX1" fmla="*/ 7312660 w 7312660"/>
+                                  <a:gd name="connsiteY1" fmla="*/ 0 h 1215390"/>
+                                  <a:gd name="connsiteX2" fmla="*/ 7312660 w 7312660"/>
+                                  <a:gd name="connsiteY2" fmla="*/ 1129665 h 1215390"/>
+                                  <a:gd name="connsiteX3" fmla="*/ 3619500 w 7312660"/>
+                                  <a:gd name="connsiteY3" fmla="*/ 733425 h 1215390"/>
+                                  <a:gd name="connsiteX4" fmla="*/ 0 w 7312660"/>
+                                  <a:gd name="connsiteY4" fmla="*/ 1215390 h 1215390"/>
+                                  <a:gd name="connsiteX5" fmla="*/ 0 w 7312660"/>
+                                  <a:gd name="connsiteY5" fmla="*/ 0 h 1215390"/>
+                                  <a:gd name="connsiteX0" fmla="*/ 9525 w 7322185"/>
+                                  <a:gd name="connsiteY0" fmla="*/ 0 h 1129665"/>
+                                  <a:gd name="connsiteX1" fmla="*/ 7322185 w 7322185"/>
+                                  <a:gd name="connsiteY1" fmla="*/ 0 h 1129665"/>
+                                  <a:gd name="connsiteX2" fmla="*/ 7322185 w 7322185"/>
+                                  <a:gd name="connsiteY2" fmla="*/ 1129665 h 1129665"/>
+                                  <a:gd name="connsiteX3" fmla="*/ 3629025 w 7322185"/>
+                                  <a:gd name="connsiteY3" fmla="*/ 733425 h 1129665"/>
+                                  <a:gd name="connsiteX4" fmla="*/ 0 w 7322185"/>
+                                  <a:gd name="connsiteY4" fmla="*/ 1091565 h 1129665"/>
+                                  <a:gd name="connsiteX5" fmla="*/ 9525 w 7322185"/>
+                                  <a:gd name="connsiteY5" fmla="*/ 0 h 1129665"/>
+                                  <a:gd name="connsiteX0" fmla="*/ 0 w 7312660"/>
+                                  <a:gd name="connsiteY0" fmla="*/ 0 h 1129665"/>
+                                  <a:gd name="connsiteX1" fmla="*/ 7312660 w 7312660"/>
+                                  <a:gd name="connsiteY1" fmla="*/ 0 h 1129665"/>
+                                  <a:gd name="connsiteX2" fmla="*/ 7312660 w 7312660"/>
+                                  <a:gd name="connsiteY2" fmla="*/ 1129665 h 1129665"/>
+                                  <a:gd name="connsiteX3" fmla="*/ 3619500 w 7312660"/>
+                                  <a:gd name="connsiteY3" fmla="*/ 733425 h 1129665"/>
+                                  <a:gd name="connsiteX4" fmla="*/ 0 w 7312660"/>
+                                  <a:gd name="connsiteY4" fmla="*/ 1091565 h 1129665"/>
+                                  <a:gd name="connsiteX5" fmla="*/ 0 w 7312660"/>
+                                  <a:gd name="connsiteY5" fmla="*/ 0 h 1129665"/>
+                                </a:gdLst>
+                                <a:ahLst/>
+                                <a:cxnLst>
+                                  <a:cxn ang="0">
+                                    <a:pos x="connsiteX0" y="connsiteY0"/>
+                                  </a:cxn>
+                                  <a:cxn ang="0">
+                                    <a:pos x="connsiteX1" y="connsiteY1"/>
+                                  </a:cxn>
+                                  <a:cxn ang="0">
+                                    <a:pos x="connsiteX2" y="connsiteY2"/>
+                                  </a:cxn>
+                                  <a:cxn ang="0">
+                                    <a:pos x="connsiteX3" y="connsiteY3"/>
+                                  </a:cxn>
+                                  <a:cxn ang="0">
+                                    <a:pos x="connsiteX4" y="connsiteY4"/>
+                                  </a:cxn>
+                                  <a:cxn ang="0">
+                                    <a:pos x="connsiteX5" y="connsiteY5"/>
+                                  </a:cxn>
+                                </a:cxnLst>
+                                <a:rect l="l" t="t" r="r" b="b"/>
+                                <a:pathLst>
+                                  <a:path w="7312660" h="1129665">
+                                    <a:moveTo>
+                                      <a:pt x="0" y="0"/>
+                                    </a:moveTo>
+                                    <a:lnTo>
+                                      <a:pt x="7312660" y="0"/>
+                                    </a:lnTo>
+                                    <a:lnTo>
+                                      <a:pt x="7312660" y="1129665"/>
+                                    </a:lnTo>
+                                    <a:lnTo>
+                                      <a:pt x="3619500" y="733425"/>
+                                    </a:lnTo>
+                                    <a:lnTo>
+                                      <a:pt x="0" y="1091565"/>
+                                    </a:lnTo>
+                                    <a:lnTo>
+                                      <a:pt x="0" y="0"/>
+                                    </a:lnTo>
+                                    <a:close/>
+                                  </a:path>
+                                </a:pathLst>
+                              </a:custGeom>
+                              <a:ln>
+                                <a:noFill/>
+                              </a:ln>
+                            </wps:spPr>
+                            <wps:style>
+                              <a:lnRef idx="2">
+                                <a:schemeClr val="accent1">
+                                  <a:shade val="50000"/>
+                                </a:schemeClr>
+                              </a:lnRef>
+                              <a:fillRef idx="1">
+                                <a:schemeClr val="accent1"/>
+                              </a:fillRef>
+                              <a:effectRef idx="0">
+                                <a:schemeClr val="accent1"/>
+                              </a:effectRef>
+                              <a:fontRef idx="minor">
+                                <a:schemeClr val="lt1"/>
+                              </a:fontRef>
+                            </wps:style>
+                            <wps:bodyPr rot="0" spcFirstLastPara="0" vertOverflow="overflow" horzOverflow="overflow" vert="horz" wrap="square" lIns="91440" tIns="45720" rIns="91440" bIns="45720" numCol="1" spcCol="0" rtlCol="0" fromWordArt="0" anchor="ctr" anchorCtr="0" forceAA="0" compatLnSpc="1">
+                              <a:prstTxWarp prst="textNoShape">
+                                <a:avLst/>
+                              </a:prstTxWarp>
+                              <a:noAutofit/>
+                            </wps:bodyPr>
+                          </wps:wsp>
+                          <wps:wsp>
+                            <wps:cNvPr id="151" name="Rectangle 151"/>
+                            <wps:cNvSpPr/>
+                            <wps:spPr>
+                              <a:xfrm>
+                                <a:off x="0" y="0"/>
+                                <a:ext cx="7315200" cy="1216152"/>
+                              </a:xfrm>
+                              <a:prstGeom prst="rect">
+                                <a:avLst/>
+                              </a:prstGeom>
+                              <a:blipFill>
+                                <a:blip r:embed="rId6"/>
+                                <a:stretch>
+                                  <a:fillRect r="-7574"/>
+                                </a:stretch>
+                              </a:blipFill>
+                              <a:ln>
+                                <a:noFill/>
+                              </a:ln>
+                            </wps:spPr>
+                            <wps:style>
+                              <a:lnRef idx="2">
+                                <a:schemeClr val="accent1">
+                                  <a:shade val="50000"/>
+                                </a:schemeClr>
+                              </a:lnRef>
+                              <a:fillRef idx="1">
+                                <a:schemeClr val="accent1"/>
+                              </a:fillRef>
+                              <a:effectRef idx="0">
+                                <a:schemeClr val="accent1"/>
+                              </a:effectRef>
+                              <a:fontRef idx="minor">
+                                <a:schemeClr val="lt1"/>
+                              </a:fontRef>
+                            </wps:style>
+                            <wps:bodyPr rot="0" spcFirstLastPara="0" vertOverflow="overflow" horzOverflow="overflow" vert="horz" wrap="square" lIns="91440" tIns="45720" rIns="91440" bIns="45720" numCol="1" spcCol="0" rtlCol="0" fromWordArt="0" anchor="ctr" anchorCtr="0" forceAA="0" compatLnSpc="1">
+                              <a:prstTxWarp prst="textNoShape">
+                                <a:avLst/>
+                              </a:prstTxWarp>
+                              <a:noAutofit/>
+                            </wps:bodyPr>
+                          </wps:wsp>
+                        </wpg:wgp>
+                      </a:graphicData>
+                    </a:graphic>
+                    <wp14:sizeRelH relativeFrom="page">
+                      <wp14:pctWidth>94100</wp14:pctWidth>
+                    </wp14:sizeRelH>
+                    <wp14:sizeRelV relativeFrom="page">
+                      <wp14:pctHeight>12100</wp14:pctHeight>
+                    </wp14:sizeRelV>
+                  </wp:anchor>
+                </w:drawing>
+              </mc:Choice>
+              <mc:Fallback>
+                <w:pict>
+                  <v:group w14:anchorId="25C0AB80" id="Group 149" o:spid="_x0000_s1026" style="position:absolute;margin-left:0;margin-top:0;width:8in;height:95.7pt;z-index:251662336;mso-width-percent:941;mso-height-percent:121;mso-top-percent:23;mso-position-horizontal:center;mso-position-horizontal-relative:page;mso-position-vertical-relative:page;mso-width-percent:941;mso-height-percent:121;mso-top-percent:23" coordorigin="" coordsize="73152,12161" o:gfxdata="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">
+                    <v:shape id="Rectangle 51" o:spid="_x0000_s1027" style="position:absolute;width:73152;height:11303;visibility:visible;mso-wrap-style:square;v-text-anchor:middle" coordsize="7312660,1129665" o:gfxdata="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" path="m,l7312660,r,1129665l3619500,733425,,1091565,,xe" fillcolor="#4472c4 [3204]" stroked="f" strokeweight="1pt">
+                      <v:stroke joinstyle="miter"/>
+                      <v:path arrowok="t" o:connecttype="custom" o:connectlocs="0,0;7315200,0;7315200,1130373;3620757,733885;0,1092249;0,0" o:connectangles="0,0,0,0,0,0"/>
+                    </v:shape>
+                    <v:rect id="Rectangle 151" o:spid="_x0000_s1028" style="position:absolute;width:73152;height:12161;visibility:visible;mso-wrap-style:square;v-text-anchor:middle" o:gfxdata="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" stroked="f" strokeweight="1pt">
+                      <v:fill r:id="rId7" o:title="" recolor="t" rotate="t" type="frame"/>
+                    </v:rect>
+                    <w10:wrap anchorx="page" anchory="page"/>
+                  </v:group>
+                </w:pict>
+              </mc:Fallback>
+            </mc:AlternateContent>
+          </w:r>
+          <w:r>
+            <w:rPr>
+              <w:noProof/>
+            </w:rPr>
+            <mc:AlternateContent>
+              <mc:Choice Requires="wps">
+                <w:drawing>
+                  <wp:anchor distT="0" distB="0" distL="114300" distR="114300" simplePos="0" relativeHeight="251660288" behindDoc="0" locked="0" layoutInCell="1" allowOverlap="1" wp14:anchorId="6020B90F" wp14:editId="62685448">
+                    <wp:simplePos x="0" y="0"/>
+                    <wp:positionH relativeFrom="page">
+                      <wp:align>center</wp:align>
+                    </wp:positionH>
+                    <mc:AlternateContent>
+                      <mc:Choice Requires="wp14">
+                        <wp:positionV relativeFrom="page">
+                          <wp14:pctPosVOffset>81800</wp14:pctPosVOffset>
+                        </wp:positionV>
+                      </mc:Choice>
+                      <mc:Fallback>
+                        <wp:positionV relativeFrom="page">
+                          <wp:posOffset>8745855</wp:posOffset>
+                        </wp:positionV>
+                      </mc:Fallback>
+                    </mc:AlternateContent>
+                    <wp:extent cx="7315200" cy="914400"/>
+                    <wp:effectExtent l="0" t="0" r="0" b="8255"/>
+                    <wp:wrapSquare wrapText="bothSides"/>
+                    <wp:docPr id="152" name="Text Box 152"/>
+                    <wp:cNvGraphicFramePr/>
+                    <a:graphic xmlns:a="http://schemas.openxmlformats.org/drawingml/2006/main">
+                      <a:graphicData uri="http://schemas.microsoft.com/office/word/2010/wordprocessingShape">
+                        <wps:wsp>
+                          <wps:cNvSpPr txBox="1"/>
+                          <wps:spPr>
+                            <a:xfrm>
+                              <a:off x="0" y="0"/>
+                              <a:ext cx="7315200" cy="914400"/>
+                            </a:xfrm>
+                            <a:prstGeom prst="rect">
+                              <a:avLst/>
+                            </a:prstGeom>
+                            <a:noFill/>
+                            <a:ln w="6350">
+                              <a:noFill/>
+                            </a:ln>
+                            <a:effectLst/>
+                          </wps:spPr>
+                          <wps:style>
+                            <a:lnRef idx="0">
+                              <a:schemeClr val="accent1"/>
+                            </a:lnRef>
+                            <a:fillRef idx="0">
+                              <a:schemeClr val="accent1"/>
+                            </a:fillRef>
+                            <a:effectRef idx="0">
+                              <a:schemeClr val="accent1"/>
+                            </a:effectRef>
+                            <a:fontRef idx="minor">
+                              <a:schemeClr val="dk1"/>
+                            </a:fontRef>
+                          </wps:style>
+                          <wps:txbx>
+                            <w:txbxContent>
+                              <w:sdt>
+                                <w:sdtPr>
+                                  <w:rPr>
+                                    <w:color w:val="595959" w:themeColor="text1" w:themeTint="A6"/>
+                                    <w:sz w:val="28"/>
+                                    <w:szCs w:val="28"/>
+                                  </w:rPr>
+                                  <w:alias w:val="Author"/>
+                                  <w:tag w:val=""/>
+                                  <w:id w:val="789243997"/>
+                                  <w:dataBinding w:prefixMappings="xmlns:ns0='http://purl.org/dc/elements/1.1/' xmlns:ns1='http://schemas.openxmlformats.org/package/2006/metadata/core-properties' " w:xpath="/ns1:coreProperties[1]/ns0:creator[1]" w:storeItemID="{6C3C8BC8-F283-45AE-878A-BAB7291924A1}"/>
+                                  <w:text/>
+                                </w:sdtPr>
+                                <w:sdtContent>
+                                  <w:p>
+                                    <w:pPr>
+                                      <w:pStyle w:val="NoSpacing"/>
+                                      <w:jc w:val="right"/>
+                                      <w:rPr>
+                                        <w:color w:val="595959" w:themeColor="text1" w:themeTint="A6"/>
+                                        <w:sz w:val="28"/>
+                                        <w:szCs w:val="28"/>
+                                      </w:rPr>
+                                    </w:pPr>
+                                    <w:r>
+                                      <w:rPr>
+                                        <w:color w:val="595959" w:themeColor="text1" w:themeTint="A6"/>
+                                        <w:sz w:val="28"/>
+                                        <w:szCs w:val="28"/>
+                                      </w:rPr>
+                                      <w:t>Jakub Zurakowski</w:t>
+                                    </w:r>
+                                    <w:r>
+                                      <w:rPr>
+                                        <w:color w:val="595959" w:themeColor="text1" w:themeTint="A6"/>
+                                        <w:sz w:val="28"/>
+                                        <w:szCs w:val="28"/>
+                                      </w:rPr>
+                                      <w:t>, Michael Sibbald and</w:t>
+                                    </w:r>
+                                    <w:r>
+                                      <w:rPr>
+                                        <w:color w:val="595959" w:themeColor="text1" w:themeTint="A6"/>
+                                        <w:sz w:val="28"/>
+                                        <w:szCs w:val="28"/>
+                                      </w:rPr>
+                                      <w:t xml:space="preserve"> Alan Cahill</w:t>
+                                    </w:r>
+                                  </w:p>
+                                </w:sdtContent>
+                              </w:sdt>
+                              <w:p>
+                                <w:pPr>
+                                  <w:pStyle w:val="NoSpacing"/>
+                                  <w:jc w:val="right"/>
+                                  <w:rPr>
+                                    <w:color w:val="595959" w:themeColor="text1" w:themeTint="A6"/>
+                                    <w:sz w:val="18"/>
+                                    <w:szCs w:val="18"/>
+                                  </w:rPr>
+                                </w:pPr>
+                                <w:r>
+                                  <w:rPr>
+                                    <w:color w:val="595959" w:themeColor="text1" w:themeTint="A6"/>
+                                    <w:sz w:val="18"/>
+                                    <w:szCs w:val="18"/>
+                                  </w:rPr>
+                                  <w:t xml:space="preserve">C00205431, </w:t>
+                                </w:r>
+                                <w:r>
+                                  <w:rPr>
+                                    <w:color w:val="595959" w:themeColor="text1" w:themeTint="A6"/>
+                                    <w:sz w:val="18"/>
+                                    <w:szCs w:val="18"/>
+                                  </w:rPr>
+                                  <w:t>C00206817</w:t>
+                                </w:r>
+                                <w:r>
+                                  <w:rPr>
+                                    <w:color w:val="595959" w:themeColor="text1" w:themeTint="A6"/>
+                                    <w:sz w:val="18"/>
+                                    <w:szCs w:val="18"/>
+                                  </w:rPr>
+                                  <w:t xml:space="preserve">, </w:t>
+                                </w:r>
+                                <w:r>
+                                  <w:rPr>
+                                    <w:color w:val="595959" w:themeColor="text1" w:themeTint="A6"/>
+                                    <w:sz w:val="18"/>
+                                    <w:szCs w:val="18"/>
+                                  </w:rPr>
+                                  <w:t>C00174533</w:t>
+                                </w:r>
+                              </w:p>
+                            </w:txbxContent>
+                          </wps:txbx>
+                          <wps:bodyPr rot="0" spcFirstLastPara="0" vertOverflow="overflow" horzOverflow="overflow" vert="horz" wrap="square" lIns="1600200" tIns="0" rIns="685800" bIns="0" numCol="1" spcCol="0" rtlCol="0" fromWordArt="0" anchor="b" anchorCtr="0" forceAA="0" compatLnSpc="1">
+                            <a:prstTxWarp prst="textNoShape">
+                              <a:avLst/>
+                            </a:prstTxWarp>
+                            <a:noAutofit/>
+                          </wps:bodyPr>
+                        </wps:wsp>
+                      </a:graphicData>
+                    </a:graphic>
+                    <wp14:sizeRelH relativeFrom="page">
+                      <wp14:pctWidth>94100</wp14:pctWidth>
+                    </wp14:sizeRelH>
+                    <wp14:sizeRelV relativeFrom="page">
+                      <wp14:pctHeight>9200</wp14:pctHeight>
+                    </wp14:sizeRelV>
+                  </wp:anchor>
+                </w:drawing>
+              </mc:Choice>
+              <mc:Fallback>
+                <w:pict>
+                  <v:shapetype w14:anchorId="6020B90F" id="_x0000_t202" coordsize="21600,21600" o:spt="202" path="m,l,21600r21600,l21600,xe">
+                    <v:stroke joinstyle="miter"/>
+                    <v:path gradientshapeok="t" o:connecttype="rect"/>
+                  </v:shapetype>
+                  <v:shape id="Text Box 152" o:spid="_x0000_s1026" type="#_x0000_t202" style="position:absolute;margin-left:0;margin-top:0;width:8in;height:1in;z-index:251660288;visibility:visible;mso-wrap-style:square;mso-width-percent:941;mso-height-percent:92;mso-top-percent:818;mso-wrap-distance-left:9pt;mso-wrap-distance-top:0;mso-wrap-distance-right:9pt;mso-wrap-distance-bottom:0;mso-position-horizontal:center;mso-position-horizontal-relative:page;mso-position-vertical-relative:page;mso-width-percent:941;mso-height-percent:92;mso-top-percent:818;mso-width-relative:page;mso-height-relative:page;v-text-anchor:bottom" o:gfxdata="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" filled="f" stroked="f" strokeweight=".5pt">
+                    <v:textbox inset="126pt,0,54pt,0">
+                      <w:txbxContent>
+                        <w:sdt>
+                          <w:sdtPr>
+                            <w:rPr>
+                              <w:color w:val="595959" w:themeColor="text1" w:themeTint="A6"/>
+                              <w:sz w:val="28"/>
+                              <w:szCs w:val="28"/>
+                            </w:rPr>
+                            <w:alias w:val="Author"/>
+                            <w:tag w:val=""/>
+                            <w:id w:val="789243997"/>
+                            <w:dataBinding w:prefixMappings="xmlns:ns0='http://purl.org/dc/elements/1.1/' xmlns:ns1='http://schemas.openxmlformats.org/package/2006/metadata/core-properties' " w:xpath="/ns1:coreProperties[1]/ns0:creator[1]" w:storeItemID="{6C3C8BC8-F283-45AE-878A-BAB7291924A1}"/>
+                            <w:text/>
+                          </w:sdtPr>
+                          <w:sdtContent>
+                            <w:p>
+                              <w:pPr>
+                                <w:pStyle w:val="NoSpacing"/>
+                                <w:jc w:val="right"/>
+                                <w:rPr>
+                                  <w:color w:val="595959" w:themeColor="text1" w:themeTint="A6"/>
+                                  <w:sz w:val="28"/>
+                                  <w:szCs w:val="28"/>
+                                </w:rPr>
+                              </w:pPr>
+                              <w:r>
+                                <w:rPr>
+                                  <w:color w:val="595959" w:themeColor="text1" w:themeTint="A6"/>
+                                  <w:sz w:val="28"/>
+                                  <w:szCs w:val="28"/>
+                                </w:rPr>
+                                <w:t>Jakub Zurakowski</w:t>
+                              </w:r>
+                              <w:r>
+                                <w:rPr>
+                                  <w:color w:val="595959" w:themeColor="text1" w:themeTint="A6"/>
+                                  <w:sz w:val="28"/>
+                                  <w:szCs w:val="28"/>
+                                </w:rPr>
+                                <w:t>, Michael Sibbald and</w:t>
+                              </w:r>
+                              <w:r>
+                                <w:rPr>
+                                  <w:color w:val="595959" w:themeColor="text1" w:themeTint="A6"/>
+                                  <w:sz w:val="28"/>
+                                  <w:szCs w:val="28"/>
+                                </w:rPr>
+                                <w:t xml:space="preserve"> Alan Cahill</w:t>
+                              </w:r>
+                            </w:p>
+                          </w:sdtContent>
+                        </w:sdt>
+                        <w:p>
+                          <w:pPr>
+                            <w:pStyle w:val="NoSpacing"/>
+                            <w:jc w:val="right"/>
+                            <w:rPr>
+                              <w:color w:val="595959" w:themeColor="text1" w:themeTint="A6"/>
+                              <w:sz w:val="18"/>
+                              <w:szCs w:val="18"/>
+                            </w:rPr>
+                          </w:pPr>
+                          <w:r>
+                            <w:rPr>
+                              <w:color w:val="595959" w:themeColor="text1" w:themeTint="A6"/>
+                              <w:sz w:val="18"/>
+                              <w:szCs w:val="18"/>
+                            </w:rPr>
+                            <w:t xml:space="preserve">C00205431, </w:t>
+                          </w:r>
+                          <w:r>
+                            <w:rPr>
+                              <w:color w:val="595959" w:themeColor="text1" w:themeTint="A6"/>
+                              <w:sz w:val="18"/>
+                              <w:szCs w:val="18"/>
+                            </w:rPr>
+                            <w:t>C00206817</w:t>
+                          </w:r>
+                          <w:r>
+                            <w:rPr>
+                              <w:color w:val="595959" w:themeColor="text1" w:themeTint="A6"/>
+                              <w:sz w:val="18"/>
+                              <w:szCs w:val="18"/>
+                            </w:rPr>
+                            <w:t xml:space="preserve">, </w:t>
+                          </w:r>
+                          <w:r>
+                            <w:rPr>
+                              <w:color w:val="595959" w:themeColor="text1" w:themeTint="A6"/>
+                              <w:sz w:val="18"/>
+                              <w:szCs w:val="18"/>
+                            </w:rPr>
+                            <w:t>C00174533</w:t>
+                          </w:r>
+                        </w:p>
+                      </w:txbxContent>
+                    </v:textbox>
+                    <w10:wrap type="square" anchorx="page" anchory="page"/>
+                  </v:shape>
+                </w:pict>
+              </mc:Fallback>
+            </mc:AlternateContent>
+          </w:r>
+          <w:r>
+            <w:rPr>
+              <w:noProof/>
+            </w:rPr>
+            <mc:AlternateContent>
+              <mc:Choice Requires="wps">
+                <w:drawing>
+                  <wp:anchor distT="0" distB="0" distL="114300" distR="114300" simplePos="0" relativeHeight="251659264" behindDoc="0" locked="0" layoutInCell="1" allowOverlap="1" wp14:anchorId="4637A344" wp14:editId="2E9DF186">
+                    <wp:simplePos x="0" y="0"/>
+                    <wp:positionH relativeFrom="page">
+                      <wp:align>center</wp:align>
+                    </wp:positionH>
+                    <mc:AlternateContent>
+                      <mc:Choice Requires="wp14">
+                        <wp:positionV relativeFrom="page">
+                          <wp14:pctPosVOffset>30000</wp14:pctPosVOffset>
+                        </wp:positionV>
+                      </mc:Choice>
+                      <mc:Fallback>
+                        <wp:positionV relativeFrom="page">
+                          <wp:posOffset>3207385</wp:posOffset>
+                        </wp:positionV>
+                      </mc:Fallback>
+                    </mc:AlternateContent>
+                    <wp:extent cx="7315200" cy="3638550"/>
+                    <wp:effectExtent l="0" t="0" r="0" b="6350"/>
+                    <wp:wrapSquare wrapText="bothSides"/>
+                    <wp:docPr id="154" name="Text Box 154"/>
+                    <wp:cNvGraphicFramePr/>
+                    <a:graphic xmlns:a="http://schemas.openxmlformats.org/drawingml/2006/main">
+                      <a:graphicData uri="http://schemas.microsoft.com/office/word/2010/wordprocessingShape">
+                        <wps:wsp>
+                          <wps:cNvSpPr txBox="1"/>
+                          <wps:spPr>
+                            <a:xfrm>
+                              <a:off x="0" y="0"/>
+                              <a:ext cx="7315200" cy="3638550"/>
+                            </a:xfrm>
+                            <a:prstGeom prst="rect">
+                              <a:avLst/>
+                            </a:prstGeom>
+                            <a:noFill/>
+                            <a:ln w="6350">
+                              <a:noFill/>
+                            </a:ln>
+                            <a:effectLst/>
+                          </wps:spPr>
+                          <wps:style>
+                            <a:lnRef idx="0">
+                              <a:schemeClr val="accent1"/>
+                            </a:lnRef>
+                            <a:fillRef idx="0">
+                              <a:schemeClr val="accent1"/>
+                            </a:fillRef>
+                            <a:effectRef idx="0">
+                              <a:schemeClr val="accent1"/>
+                            </a:effectRef>
+                            <a:fontRef idx="minor">
+                              <a:schemeClr val="dk1"/>
+                            </a:fontRef>
+                          </wps:style>
+                          <wps:txbx>
+                            <w:txbxContent>
+                              <w:p>
+                                <w:pPr>
+                                  <w:jc w:val="right"/>
+                                  <w:rPr>
+                                    <w:color w:val="4472C4" w:themeColor="accent1"/>
+                                    <w:sz w:val="64"/>
+                                    <w:szCs w:val="64"/>
+                                  </w:rPr>
+                                </w:pPr>
+                                <w:sdt>
+                                  <w:sdtPr>
+                                    <w:rPr>
+                                      <w:caps/>
+                                      <w:color w:val="4472C4" w:themeColor="accent1"/>
+                                      <w:sz w:val="64"/>
+                                      <w:szCs w:val="64"/>
+                                    </w:rPr>
+                                    <w:alias w:val="Title"/>
+                                    <w:tag w:val=""/>
+                                    <w:id w:val="630141079"/>
+                                    <w:dataBinding w:prefixMappings="xmlns:ns0='http://purl.org/dc/elements/1.1/' xmlns:ns1='http://schemas.openxmlformats.org/package/2006/metadata/core-properties' " w:xpath="/ns1:coreProperties[1]/ns0:title[1]" w:storeItemID="{6C3C8BC8-F283-45AE-878A-BAB7291924A1}"/>
+                                    <w:text w:multiLine="1"/>
+                                  </w:sdtPr>
+                                  <w:sdtEndPr>
+                                    <w:rPr>
+                                      <w:caps w:val="0"/>
+                                    </w:rPr>
+                                  </w:sdtEndPr>
+                                  <w:sdtContent>
+                                    <w:r>
+                                      <w:rPr>
+                                        <w:caps/>
+                                        <w:color w:val="4472C4" w:themeColor="accent1"/>
+                                        <w:sz w:val="64"/>
+                                        <w:szCs w:val="64"/>
+                                      </w:rPr>
+                                      <w:t>4th Year Data Science Project Proposal</w:t>
+                                    </w:r>
+                                  </w:sdtContent>
+                                </w:sdt>
+                              </w:p>
+                              <w:sdt>
+                                <w:sdtPr>
+                                  <w:rPr>
+                                    <w:color w:val="404040" w:themeColor="text1" w:themeTint="BF"/>
+                                    <w:sz w:val="36"/>
+                                    <w:szCs w:val="36"/>
+                                  </w:rPr>
+                                  <w:alias w:val="Subtitle"/>
+                                  <w:tag w:val=""/>
+                                  <w:id w:val="1759551507"/>
+                                  <w:dataBinding w:prefixMappings="xmlns:ns0='http://purl.org/dc/elements/1.1/' xmlns:ns1='http://schemas.openxmlformats.org/package/2006/metadata/core-properties' " w:xpath="/ns1:coreProperties[1]/ns0:subject[1]" w:storeItemID="{6C3C8BC8-F283-45AE-878A-BAB7291924A1}"/>
+                                  <w:text/>
+                                </w:sdtPr>
+                                <w:sdtContent>
+                                  <w:p>
+                                    <w:pPr>
+                                      <w:jc w:val="right"/>
+                                      <w:rPr>
+                                        <w:smallCaps/>
+                                        <w:color w:val="404040" w:themeColor="text1" w:themeTint="BF"/>
+                                        <w:sz w:val="36"/>
+                                        <w:szCs w:val="36"/>
+                                      </w:rPr>
+                                    </w:pPr>
+                                    <w:r>
+                                      <w:rPr>
+                                        <w:color w:val="404040" w:themeColor="text1" w:themeTint="BF"/>
+                                        <w:sz w:val="36"/>
+                                        <w:szCs w:val="36"/>
+                                      </w:rPr>
+                                      <w:t>Investigating Baltimore Arrest Rates</w:t>
+                                    </w:r>
+                                  </w:p>
+                                </w:sdtContent>
+                              </w:sdt>
+                            </w:txbxContent>
+                          </wps:txbx>
+                          <wps:bodyPr rot="0" spcFirstLastPara="0" vertOverflow="overflow" horzOverflow="overflow" vert="horz" wrap="square" lIns="1600200" tIns="0" rIns="685800" bIns="0" numCol="1" spcCol="0" rtlCol="0" fromWordArt="0" anchor="b" anchorCtr="0" forceAA="0" compatLnSpc="1">
+                            <a:prstTxWarp prst="textNoShape">
+                              <a:avLst/>
+                            </a:prstTxWarp>
+                            <a:noAutofit/>
+                          </wps:bodyPr>
+                        </wps:wsp>
+                      </a:graphicData>
+                    </a:graphic>
+                    <wp14:sizeRelH relativeFrom="page">
+                      <wp14:pctWidth>94100</wp14:pctWidth>
+                    </wp14:sizeRelH>
+                    <wp14:sizeRelV relativeFrom="page">
+                      <wp14:pctHeight>36300</wp14:pctHeight>
+                    </wp14:sizeRelV>
+                  </wp:anchor>
+                </w:drawing>
+              </mc:Choice>
+              <mc:Fallback>
+                <w:pict>
+                  <v:shape w14:anchorId="4637A344" id="Text Box 154" o:spid="_x0000_s1027" type="#_x0000_t202" style="position:absolute;margin-left:0;margin-top:0;width:8in;height:286.5pt;z-index:251659264;visibility:visible;mso-wrap-style:square;mso-width-percent:941;mso-height-percent:363;mso-top-percent:300;mso-wrap-distance-left:9pt;mso-wrap-distance-top:0;mso-wrap-distance-right:9pt;mso-wrap-distance-bottom:0;mso-position-horizontal:center;mso-position-horizontal-relative:page;mso-position-vertical-relative:page;mso-width-percent:941;mso-height-percent:363;mso-top-percent:300;mso-width-relative:page;mso-height-relative:page;v-text-anchor:bottom" o:gfxdata="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" filled="f" stroked="f" strokeweight=".5pt">
+                    <v:textbox inset="126pt,0,54pt,0">
+                      <w:txbxContent>
+                        <w:p>
+                          <w:pPr>
+                            <w:jc w:val="right"/>
+                            <w:rPr>
+                              <w:color w:val="4472C4" w:themeColor="accent1"/>
+                              <w:sz w:val="64"/>
+                              <w:szCs w:val="64"/>
+                            </w:rPr>
+                          </w:pPr>
+                          <w:sdt>
+                            <w:sdtPr>
+                              <w:rPr>
+                                <w:caps/>
+                                <w:color w:val="4472C4" w:themeColor="accent1"/>
+                                <w:sz w:val="64"/>
+                                <w:szCs w:val="64"/>
+                              </w:rPr>
+                              <w:alias w:val="Title"/>
+                              <w:tag w:val=""/>
+                              <w:id w:val="630141079"/>
+                              <w:dataBinding w:prefixMappings="xmlns:ns0='http://purl.org/dc/elements/1.1/' xmlns:ns1='http://schemas.openxmlformats.org/package/2006/metadata/core-properties' " w:xpath="/ns1:coreProperties[1]/ns0:title[1]" w:storeItemID="{6C3C8BC8-F283-45AE-878A-BAB7291924A1}"/>
+                              <w:text w:multiLine="1"/>
+                            </w:sdtPr>
+                            <w:sdtEndPr>
+                              <w:rPr>
+                                <w:caps w:val="0"/>
+                              </w:rPr>
+                            </w:sdtEndPr>
+                            <w:sdtContent>
+                              <w:r>
+                                <w:rPr>
+                                  <w:caps/>
+                                  <w:color w:val="4472C4" w:themeColor="accent1"/>
+                                  <w:sz w:val="64"/>
+                                  <w:szCs w:val="64"/>
+                                </w:rPr>
+                                <w:t>4th Year Data Science Project Proposal</w:t>
+                              </w:r>
+                            </w:sdtContent>
+                          </w:sdt>
+                        </w:p>
+                        <w:sdt>
+                          <w:sdtPr>
+                            <w:rPr>
+                              <w:color w:val="404040" w:themeColor="text1" w:themeTint="BF"/>
+                              <w:sz w:val="36"/>
+                              <w:szCs w:val="36"/>
+                            </w:rPr>
+                            <w:alias w:val="Subtitle"/>
+                            <w:tag w:val=""/>
+                            <w:id w:val="1759551507"/>
+                            <w:dataBinding w:prefixMappings="xmlns:ns0='http://purl.org/dc/elements/1.1/' xmlns:ns1='http://schemas.openxmlformats.org/package/2006/metadata/core-properties' " w:xpath="/ns1:coreProperties[1]/ns0:subject[1]" w:storeItemID="{6C3C8BC8-F283-45AE-878A-BAB7291924A1}"/>
+                            <w:text/>
+                          </w:sdtPr>
+                          <w:sdtContent>
+                            <w:p>
+                              <w:pPr>
+                                <w:jc w:val="right"/>
+                                <w:rPr>
+                                  <w:smallCaps/>
+                                  <w:color w:val="404040" w:themeColor="text1" w:themeTint="BF"/>
+                                  <w:sz w:val="36"/>
+                                  <w:szCs w:val="36"/>
+                                </w:rPr>
+                              </w:pPr>
+                              <w:r>
+                                <w:rPr>
+                                  <w:color w:val="404040" w:themeColor="text1" w:themeTint="BF"/>
+                                  <w:sz w:val="36"/>
+                                  <w:szCs w:val="36"/>
+                                </w:rPr>
+                                <w:t>Investigating Baltimore Arrest Rates</w:t>
+                              </w:r>
+                            </w:p>
+                          </w:sdtContent>
+                        </w:sdt>
+                      </w:txbxContent>
+                    </v:textbox>
+                    <w10:wrap type="square" anchorx="page" anchory="page"/>
+                  </v:shape>
+                </w:pict>
+              </mc:Fallback>
+            </mc:AlternateContent>
+          </w:r>
+        </w:p>
+        <w:p>
+          <w:r>
+            <w:rPr>
+              <w:noProof/>
+            </w:rPr>
+            <mc:AlternateContent>
+              <mc:Choice Requires="wps">
+                <w:drawing>
+                  <wp:anchor distT="0" distB="0" distL="114300" distR="114300" simplePos="0" relativeHeight="251661312" behindDoc="0" locked="0" layoutInCell="1" allowOverlap="1" wp14:anchorId="57763435" wp14:editId="5CA7BD27">
+                    <wp:simplePos x="0" y="0"/>
+                    <wp:positionH relativeFrom="page">
+                      <wp:posOffset>222885</wp:posOffset>
+                    </wp:positionH>
+                    <wp:positionV relativeFrom="page">
+                      <wp:posOffset>8799195</wp:posOffset>
+                    </wp:positionV>
+                    <wp:extent cx="7315200" cy="1009650"/>
+                    <wp:effectExtent l="0" t="0" r="0" b="0"/>
+                    <wp:wrapSquare wrapText="bothSides"/>
+                    <wp:docPr id="153" name="Text Box 153"/>
+                    <wp:cNvGraphicFramePr/>
+                    <a:graphic xmlns:a="http://schemas.openxmlformats.org/drawingml/2006/main">
+                      <a:graphicData uri="http://schemas.microsoft.com/office/word/2010/wordprocessingShape">
+                        <wps:wsp>
+                          <wps:cNvSpPr txBox="1"/>
+                          <wps:spPr>
+                            <a:xfrm>
+                              <a:off x="0" y="0"/>
+                              <a:ext cx="7315200" cy="1009650"/>
+                            </a:xfrm>
+                            <a:prstGeom prst="rect">
+                              <a:avLst/>
+                            </a:prstGeom>
+                            <a:noFill/>
+                            <a:ln w="6350">
+                              <a:noFill/>
+                            </a:ln>
+                            <a:effectLst/>
+                          </wps:spPr>
+                          <wps:style>
+                            <a:lnRef idx="0">
+                              <a:schemeClr val="accent1"/>
+                            </a:lnRef>
+                            <a:fillRef idx="0">
+                              <a:schemeClr val="accent1"/>
+                            </a:fillRef>
+                            <a:effectRef idx="0">
+                              <a:schemeClr val="accent1"/>
+                            </a:effectRef>
+                            <a:fontRef idx="minor">
+                              <a:schemeClr val="dk1"/>
+                            </a:fontRef>
+                          </wps:style>
+                          <wps:txbx>
+                            <w:txbxContent>
+                              <w:p>
+                                <w:pPr>
+                                  <w:pStyle w:val="NoSpacing"/>
+                                  <w:jc w:val="right"/>
+                                  <w:rPr>
+                                    <w:color w:val="4472C4" w:themeColor="accent1"/>
+                                    <w:sz w:val="28"/>
+                                    <w:szCs w:val="28"/>
+                                  </w:rPr>
+                                </w:pPr>
+                                <w:r>
+                                  <w:rPr>
+                                    <w:color w:val="4472C4" w:themeColor="accent1"/>
+                                    <w:sz w:val="28"/>
+                                    <w:szCs w:val="28"/>
+                                  </w:rPr>
+                                  <w:t>Institute of Technology, Carlow</w:t>
+                                </w:r>
+                              </w:p>
+                              <w:sdt>
+                                <w:sdtPr>
+                                  <w:rPr>
+                                    <w:color w:val="595959" w:themeColor="text1" w:themeTint="A6"/>
+                                    <w:sz w:val="20"/>
+                                    <w:szCs w:val="20"/>
+                                  </w:rPr>
+                                  <w:alias w:val="Abstract"/>
+                                  <w:tag w:val=""/>
+                                  <w:id w:val="1375273687"/>
+                                  <w:showingPlcHdr/>
+                                  <w:dataBinding w:prefixMappings="xmlns:ns0='http://schemas.microsoft.com/office/2006/coverPageProps' " w:xpath="/ns0:CoverPageProperties[1]/ns0:Abstract[1]" w:storeItemID="{55AF091B-3C7A-41E3-B477-F2FDAA23CFDA}"/>
+                                  <w:text w:multiLine="1"/>
+                                </w:sdtPr>
+                                <w:sdtContent>
+                                  <w:p>
+                                    <w:pPr>
+                                      <w:pStyle w:val="NoSpacing"/>
+                                      <w:jc w:val="right"/>
+                                      <w:rPr>
+                                        <w:color w:val="595959" w:themeColor="text1" w:themeTint="A6"/>
+                                        <w:sz w:val="20"/>
+                                        <w:szCs w:val="20"/>
+                                      </w:rPr>
+                                    </w:pPr>
+                                    <w:r>
+                                      <w:rPr>
+                                        <w:color w:val="595959" w:themeColor="text1" w:themeTint="A6"/>
+                                        <w:sz w:val="20"/>
+                                        <w:szCs w:val="20"/>
+                                      </w:rPr>
+                                      <w:t xml:space="preserve">     </w:t>
+                                    </w:r>
+                                  </w:p>
+                                </w:sdtContent>
+                              </w:sdt>
+                            </w:txbxContent>
+                          </wps:txbx>
+                          <wps:bodyPr rot="0" spcFirstLastPara="0" vertOverflow="overflow" horzOverflow="overflow" vert="horz" wrap="square" lIns="1600200" tIns="0" rIns="685800" bIns="0" numCol="1" spcCol="0" rtlCol="0" fromWordArt="0" anchor="t" anchorCtr="0" forceAA="0" compatLnSpc="1">
+                            <a:prstTxWarp prst="textNoShape">
+                              <a:avLst/>
+                            </a:prstTxWarp>
+                            <a:spAutoFit/>
+                          </wps:bodyPr>
+                        </wps:wsp>
+                      </a:graphicData>
+                    </a:graphic>
+                    <wp14:sizeRelH relativeFrom="page">
+                      <wp14:pctWidth>94100</wp14:pctWidth>
+                    </wp14:sizeRelH>
+                    <wp14:sizeRelV relativeFrom="page">
+                      <wp14:pctHeight>10000</wp14:pctHeight>
+                    </wp14:sizeRelV>
+                  </wp:anchor>
+                </w:drawing>
+              </mc:Choice>
+              <mc:Fallback>
+                <w:pict>
+                  <v:shape w14:anchorId="57763435" id="Text Box 153" o:spid="_x0000_s1028" type="#_x0000_t202" style="position:absolute;margin-left:17.55pt;margin-top:692.85pt;width:8in;height:79.5pt;z-index:251661312;visibility:visible;mso-wrap-style:square;mso-width-percent:941;mso-height-percent:100;mso-wrap-distance-left:9pt;mso-wrap-distance-top:0;mso-wrap-distance-right:9pt;mso-wrap-distance-bottom:0;mso-position-horizontal:absolute;mso-position-horizontal-relative:page;mso-position-vertical:absolute;mso-position-vertical-relative:page;mso-width-percent:941;mso-height-percent:100;mso-width-relative:page;mso-height-relative:page;v-text-anchor:top" o:gfxdata="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" filled="f" stroked="f" strokeweight=".5pt">
+                    <v:textbox style="mso-fit-shape-to-text:t" inset="126pt,0,54pt,0">
+                      <w:txbxContent>
+                        <w:p>
+                          <w:pPr>
+                            <w:pStyle w:val="NoSpacing"/>
+                            <w:jc w:val="right"/>
+                            <w:rPr>
+                              <w:color w:val="4472C4" w:themeColor="accent1"/>
+                              <w:sz w:val="28"/>
+                              <w:szCs w:val="28"/>
+                            </w:rPr>
+                          </w:pPr>
+                          <w:r>
+                            <w:rPr>
+                              <w:color w:val="4472C4" w:themeColor="accent1"/>
+                              <w:sz w:val="28"/>
+                              <w:szCs w:val="28"/>
+                            </w:rPr>
+                            <w:t>Institute of Technology, Carlow</w:t>
+                          </w:r>
+                        </w:p>
+                        <w:sdt>
+                          <w:sdtPr>
+                            <w:rPr>
+                              <w:color w:val="595959" w:themeColor="text1" w:themeTint="A6"/>
+                              <w:sz w:val="20"/>
+                              <w:szCs w:val="20"/>
+                            </w:rPr>
+                            <w:alias w:val="Abstract"/>
+                            <w:tag w:val=""/>
+                            <w:id w:val="1375273687"/>
+                            <w:showingPlcHdr/>
+                            <w:dataBinding w:prefixMappings="xmlns:ns0='http://schemas.microsoft.com/office/2006/coverPageProps' " w:xpath="/ns0:CoverPageProperties[1]/ns0:Abstract[1]" w:storeItemID="{55AF091B-3C7A-41E3-B477-F2FDAA23CFDA}"/>
+                            <w:text w:multiLine="1"/>
+                          </w:sdtPr>
+                          <w:sdtContent>
+                            <w:p>
+                              <w:pPr>
+                                <w:pStyle w:val="NoSpacing"/>
+                                <w:jc w:val="right"/>
+                                <w:rPr>
+                                  <w:color w:val="595959" w:themeColor="text1" w:themeTint="A6"/>
+                                  <w:sz w:val="20"/>
+                                  <w:szCs w:val="20"/>
+                                </w:rPr>
+                              </w:pPr>
+                              <w:r>
+                                <w:rPr>
+                                  <w:color w:val="595959" w:themeColor="text1" w:themeTint="A6"/>
+                                  <w:sz w:val="20"/>
+                                  <w:szCs w:val="20"/>
+                                </w:rPr>
+                                <w:t xml:space="preserve">     </w:t>
+                              </w:r>
+                            </w:p>
+                          </w:sdtContent>
+                        </w:sdt>
+                      </w:txbxContent>
+                    </v:textbox>
+                    <w10:wrap type="square" anchorx="page" anchory="page"/>
+                  </v:shape>
+                </w:pict>
+              </mc:Fallback>
+            </mc:AlternateContent>
+          </w:r>
+          <w:r>
+            <w:br w:type="page"/>
+          </w:r>
+        </w:p>
+        <w:bookmarkStart w:id="0" w:name="_GoBack" w:displacedByCustomXml="next"/>
+        <w:bookmarkEnd w:id="0" w:displacedByCustomXml="next"/>
+      </w:sdtContent>
+    </w:sdt>
+    <w:sdt>
+      <w:sdtPr>
+        <w:id w:val="450829056"/>
+        <w:docPartObj>
+          <w:docPartGallery w:val="Table of Contents"/>
+          <w:docPartUnique/>
+        </w:docPartObj>
+      </w:sdtPr>
+      <w:sdtEndPr>
+        <w:rPr>
+          <w:rFonts w:asciiTheme="minorHAnsi" w:eastAsiaTheme="minorHAnsi" w:hAnsiTheme="minorHAnsi" w:cstheme="minorBidi"/>
+          <w:b/>
+          <w:bCs/>
+          <w:noProof/>
+          <w:color w:val="auto"/>
+          <w:sz w:val="22"/>
+          <w:szCs w:val="22"/>
+          <w:lang w:val="en-IE"/>
+        </w:rPr>
+      </w:sdtEndPr>
+      <w:sdtContent>
+        <w:p>
+          <w:pPr>
+            <w:pStyle w:val="TOCHeading"/>
+          </w:pPr>
+          <w:r>
+            <w:t>Table of Contents</w:t>
+          </w:r>
+        </w:p>
+        <w:p>
+          <w:pPr>
+            <w:pStyle w:val="TOC1"/>
+            <w:tabs>
+              <w:tab w:val="right" w:leader="dot" w:pos="9016"/>
+            </w:tabs>
+            <w:rPr>
+              <w:noProof/>
+            </w:rPr>
+          </w:pPr>
+          <w:r>
+            <w:fldChar w:fldCharType="begin"/>
+          </w:r>
+          <w:r>
+            <w:instrText xml:space="preserve"> TOC \o "1-3" \h \z \u </w:instrText>
+          </w:r>
+          <w:r>
+            <w:fldChar w:fldCharType="separate"/>
+          </w:r>
+          <w:hyperlink w:anchor="_Toc525667727" w:history="1">
+            <w:r>
+              <w:rPr>
+                <w:rStyle w:val="Hyperlink"/>
+                <w:noProof/>
+              </w:rPr>
+              <w:t>Purpose and goals</w:t>
+            </w:r>
+            <w:r>
+              <w:rPr>
+                <w:noProof/>
+                <w:webHidden/>
+              </w:rPr>
+              <w:tab/>
+            </w:r>
+            <w:r>
+              <w:rPr>
+                <w:noProof/>
+                <w:webHidden/>
+              </w:rPr>
+              <w:fldChar w:fldCharType="begin"/>
+            </w:r>
+            <w:r>
+              <w:rPr>
+                <w:noProof/>
+                <w:webHidden/>
+              </w:rPr>
+              <w:instrText xml:space="preserve"> PAGEREF _Toc525667727 \h </w:instrText>
+            </w:r>
+            <w:r>
+              <w:rPr>
+                <w:noProof/>
+                <w:webHidden/>
+              </w:rPr>
+            </w:r>
+            <w:r>
+              <w:rPr>
+                <w:noProof/>
+                <w:webHidden/>
+              </w:rPr>
+              <w:fldChar w:fldCharType="separate"/>
+            </w:r>
+            <w:r>
+              <w:rPr>
+                <w:noProof/>
+                <w:webHidden/>
+              </w:rPr>
+              <w:t>2</w:t>
+            </w:r>
+            <w:r>
+              <w:rPr>
+                <w:noProof/>
+                <w:webHidden/>
+              </w:rPr>
+              <w:fldChar w:fldCharType="end"/>
+            </w:r>
+          </w:hyperlink>
+        </w:p>
+        <w:p>
+          <w:pPr>
+            <w:pStyle w:val="TOC1"/>
+            <w:tabs>
+              <w:tab w:val="right" w:leader="dot" w:pos="9016"/>
+            </w:tabs>
+            <w:rPr>
+              <w:noProof/>
+            </w:rPr>
+          </w:pPr>
+          <w:hyperlink w:anchor="_Toc525667728" w:history="1">
+            <w:r>
+              <w:rPr>
+                <w:rStyle w:val="Hyperlink"/>
+                <w:noProof/>
+              </w:rPr>
+              <w:t>Project strategy</w:t>
+            </w:r>
+            <w:r>
+              <w:rPr>
+                <w:noProof/>
+                <w:webHidden/>
+              </w:rPr>
+              <w:tab/>
+            </w:r>
+            <w:r>
+              <w:rPr>
+                <w:noProof/>
+                <w:webHidden/>
+              </w:rPr>
+              <w:fldChar w:fldCharType="begin"/>
+            </w:r>
+            <w:r>
+              <w:rPr>
+                <w:noProof/>
+                <w:webHidden/>
+              </w:rPr>
+              <w:instrText xml:space="preserve"> PAGEREF _Toc525667728 \h </w:instrText>
+            </w:r>
+            <w:r>
+              <w:rPr>
+                <w:noProof/>
+                <w:webHidden/>
+              </w:rPr>
+            </w:r>
+            <w:r>
+              <w:rPr>
+                <w:noProof/>
+                <w:webHidden/>
+              </w:rPr>
+              <w:fldChar w:fldCharType="separate"/>
+            </w:r>
+            <w:r>
+              <w:rPr>
+                <w:noProof/>
+                <w:webHidden/>
+              </w:rPr>
+              <w:t>2</w:t>
+            </w:r>
+            <w:r>
+              <w:rPr>
+                <w:noProof/>
+                <w:webHidden/>
+              </w:rPr>
+              <w:fldChar w:fldCharType="end"/>
+            </w:r>
+          </w:hyperlink>
+        </w:p>
+        <w:p>
+          <w:pPr>
+            <w:pStyle w:val="TOC1"/>
+            <w:tabs>
+              <w:tab w:val="right" w:leader="dot" w:pos="9016"/>
+            </w:tabs>
+            <w:rPr>
+              <w:noProof/>
+            </w:rPr>
+          </w:pPr>
+          <w:hyperlink w:anchor="_Toc525667729" w:history="1">
+            <w:r>
+              <w:rPr>
+                <w:rStyle w:val="Hyperlink"/>
+                <w:noProof/>
+              </w:rPr>
+              <w:t>Scope</w:t>
+            </w:r>
+            <w:r>
+              <w:rPr>
+                <w:noProof/>
+                <w:webHidden/>
+              </w:rPr>
+              <w:tab/>
+            </w:r>
+            <w:r>
+              <w:rPr>
+                <w:noProof/>
+                <w:webHidden/>
+              </w:rPr>
+              <w:fldChar w:fldCharType="begin"/>
+            </w:r>
+            <w:r>
+              <w:rPr>
+                <w:noProof/>
+                <w:webHidden/>
+              </w:rPr>
+              <w:instrText xml:space="preserve"> PAGEREF _Toc525667729 \h </w:instrText>
+            </w:r>
+            <w:r>
+              <w:rPr>
+                <w:noProof/>
+                <w:webHidden/>
+              </w:rPr>
+            </w:r>
+            <w:r>
+              <w:rPr>
+                <w:noProof/>
+                <w:webHidden/>
+              </w:rPr>
+              <w:fldChar w:fldCharType="separate"/>
+            </w:r>
+            <w:r>
+              <w:rPr>
+                <w:noProof/>
+                <w:webHidden/>
+              </w:rPr>
+              <w:t>2</w:t>
+            </w:r>
+            <w:r>
+              <w:rPr>
+                <w:noProof/>
+                <w:webHidden/>
+              </w:rPr>
+              <w:fldChar w:fldCharType="end"/>
+            </w:r>
+          </w:hyperlink>
+        </w:p>
+        <w:p>
+          <w:pPr>
+            <w:pStyle w:val="TOC1"/>
+            <w:tabs>
+              <w:tab w:val="right" w:leader="dot" w:pos="9016"/>
+            </w:tabs>
+            <w:rPr>
+              <w:noProof/>
+            </w:rPr>
+          </w:pPr>
+          <w:hyperlink w:anchor="_Toc525667730" w:history="1">
+            <w:r>
+              <w:rPr>
+                <w:rStyle w:val="Hyperlink"/>
+                <w:noProof/>
+              </w:rPr>
+              <w:t>Deliverables</w:t>
+            </w:r>
+            <w:r>
+              <w:rPr>
+                <w:noProof/>
+                <w:webHidden/>
+              </w:rPr>
+              <w:tab/>
+            </w:r>
+            <w:r>
+              <w:rPr>
+                <w:noProof/>
+                <w:webHidden/>
+              </w:rPr>
+              <w:fldChar w:fldCharType="begin"/>
+            </w:r>
+            <w:r>
+              <w:rPr>
+                <w:noProof/>
+                <w:webHidden/>
+              </w:rPr>
+              <w:instrText xml:space="preserve"> PAGEREF _Toc525667730 \h </w:instrText>
+            </w:r>
+            <w:r>
+              <w:rPr>
+                <w:noProof/>
+                <w:webHidden/>
+              </w:rPr>
+            </w:r>
+            <w:r>
+              <w:rPr>
+                <w:noProof/>
+                <w:webHidden/>
+              </w:rPr>
+              <w:fldChar w:fldCharType="separate"/>
+            </w:r>
+            <w:r>
+              <w:rPr>
+                <w:noProof/>
+                <w:webHidden/>
+              </w:rPr>
+              <w:t>2</w:t>
+            </w:r>
+            <w:r>
+              <w:rPr>
+                <w:noProof/>
+                <w:webHidden/>
+              </w:rPr>
+              <w:fldChar w:fldCharType="end"/>
+            </w:r>
+          </w:hyperlink>
+        </w:p>
+        <w:p>
+          <w:pPr>
+            <w:pStyle w:val="TOC1"/>
+            <w:tabs>
+              <w:tab w:val="right" w:leader="dot" w:pos="9016"/>
+            </w:tabs>
+            <w:rPr>
+              <w:noProof/>
+            </w:rPr>
+          </w:pPr>
+          <w:hyperlink w:anchor="_Toc525667731" w:history="1">
+            <w:r>
+              <w:rPr>
+                <w:rStyle w:val="Hyperlink"/>
+                <w:noProof/>
+              </w:rPr>
+              <w:t>Functional interfaces</w:t>
+            </w:r>
+            <w:r>
+              <w:rPr>
+                <w:noProof/>
+                <w:webHidden/>
+              </w:rPr>
+              <w:tab/>
+            </w:r>
+            <w:r>
+              <w:rPr>
+                <w:noProof/>
+                <w:webHidden/>
+              </w:rPr>
+              <w:fldChar w:fldCharType="begin"/>
+            </w:r>
+            <w:r>
+              <w:rPr>
+                <w:noProof/>
+                <w:webHidden/>
+              </w:rPr>
+              <w:instrText xml:space="preserve"> PAGEREF _Toc525667731 \h </w:instrText>
+            </w:r>
+            <w:r>
+              <w:rPr>
+                <w:noProof/>
+                <w:webHidden/>
+              </w:rPr>
+            </w:r>
+            <w:r>
+              <w:rPr>
+                <w:noProof/>
+                <w:webHidden/>
+              </w:rPr>
+              <w:fldChar w:fldCharType="separate"/>
+            </w:r>
+            <w:r>
+              <w:rPr>
+                <w:noProof/>
+                <w:webHidden/>
+              </w:rPr>
+              <w:t>2</w:t>
+            </w:r>
+            <w:r>
+              <w:rPr>
+                <w:noProof/>
+                <w:webHidden/>
+              </w:rPr>
+              <w:fldChar w:fldCharType="end"/>
+            </w:r>
+          </w:hyperlink>
+        </w:p>
+        <w:p>
+          <w:pPr>
+            <w:pStyle w:val="TOC1"/>
+            <w:tabs>
+              <w:tab w:val="right" w:leader="dot" w:pos="9016"/>
+            </w:tabs>
+            <w:rPr>
+              <w:noProof/>
+            </w:rPr>
+          </w:pPr>
+          <w:hyperlink w:anchor="_Toc525667732" w:history="1">
+            <w:r>
+              <w:rPr>
+                <w:rStyle w:val="Hyperlink"/>
+                <w:noProof/>
+              </w:rPr>
+              <w:t>The data</w:t>
+            </w:r>
+            <w:r>
+              <w:rPr>
+                <w:noProof/>
+                <w:webHidden/>
+              </w:rPr>
+              <w:tab/>
+            </w:r>
+            <w:r>
+              <w:rPr>
+                <w:noProof/>
+                <w:webHidden/>
+              </w:rPr>
+              <w:fldChar w:fldCharType="begin"/>
+            </w:r>
+            <w:r>
+              <w:rPr>
+                <w:noProof/>
+                <w:webHidden/>
+              </w:rPr>
+              <w:instrText xml:space="preserve"> PAGEREF _Toc525667732 \h </w:instrText>
+            </w:r>
+            <w:r>
+              <w:rPr>
+                <w:noProof/>
+                <w:webHidden/>
+              </w:rPr>
+            </w:r>
+            <w:r>
+              <w:rPr>
+                <w:noProof/>
+                <w:webHidden/>
+              </w:rPr>
+              <w:fldChar w:fldCharType="separate"/>
+            </w:r>
+            <w:r>
+              <w:rPr>
+                <w:noProof/>
+                <w:webHidden/>
+              </w:rPr>
+              <w:t>2</w:t>
+            </w:r>
+            <w:r>
+              <w:rPr>
+                <w:noProof/>
+                <w:webHidden/>
+              </w:rPr>
+              <w:fldChar w:fldCharType="end"/>
+            </w:r>
+          </w:hyperlink>
+        </w:p>
+        <w:p>
+          <w:pPr>
+            <w:pStyle w:val="TOC1"/>
+            <w:tabs>
+              <w:tab w:val="right" w:leader="dot" w:pos="9016"/>
+            </w:tabs>
+            <w:rPr>
+              <w:noProof/>
+            </w:rPr>
+          </w:pPr>
+          <w:hyperlink w:anchor="_Toc525667733" w:history="1">
+            <w:r>
+              <w:rPr>
+                <w:rStyle w:val="Hyperlink"/>
+                <w:noProof/>
+              </w:rPr>
+              <w:t>Standards</w:t>
+            </w:r>
+            <w:r>
+              <w:rPr>
+                <w:noProof/>
+                <w:webHidden/>
+              </w:rPr>
+              <w:tab/>
+            </w:r>
+            <w:r>
+              <w:rPr>
+                <w:noProof/>
+                <w:webHidden/>
+              </w:rPr>
+              <w:fldChar w:fldCharType="begin"/>
+            </w:r>
+            <w:r>
+              <w:rPr>
+                <w:noProof/>
+                <w:webHidden/>
+              </w:rPr>
+              <w:instrText xml:space="preserve"> PAGEREF _Toc525667733 \h </w:instrText>
+            </w:r>
+            <w:r>
+              <w:rPr>
+                <w:noProof/>
+                <w:webHidden/>
+              </w:rPr>
+            </w:r>
+            <w:r>
+              <w:rPr>
+                <w:noProof/>
+                <w:webHidden/>
+              </w:rPr>
+              <w:fldChar w:fldCharType="separate"/>
+            </w:r>
+            <w:r>
+              <w:rPr>
+                <w:noProof/>
+                <w:webHidden/>
+              </w:rPr>
+              <w:t>3</w:t>
+            </w:r>
+            <w:r>
+              <w:rPr>
+                <w:noProof/>
+                <w:webHidden/>
+              </w:rPr>
+              <w:fldChar w:fldCharType="end"/>
+            </w:r>
+          </w:hyperlink>
+        </w:p>
+        <w:p>
+          <w:pPr>
+            <w:pStyle w:val="TOC1"/>
+            <w:tabs>
+              <w:tab w:val="right" w:leader="dot" w:pos="9016"/>
+            </w:tabs>
+            <w:rPr>
+              <w:noProof/>
+            </w:rPr>
+          </w:pPr>
+          <w:hyperlink w:anchor="_Toc525667734" w:history="1">
+            <w:r>
+              <w:rPr>
+                <w:rStyle w:val="Hyperlink"/>
+                <w:noProof/>
+              </w:rPr>
+              <w:t>Reference/research documents</w:t>
+            </w:r>
+            <w:r>
+              <w:rPr>
+                <w:noProof/>
+                <w:webHidden/>
+              </w:rPr>
+              <w:tab/>
+            </w:r>
+            <w:r>
+              <w:rPr>
+                <w:noProof/>
+                <w:webHidden/>
+              </w:rPr>
+              <w:fldChar w:fldCharType="begin"/>
+            </w:r>
+            <w:r>
+              <w:rPr>
+                <w:noProof/>
+                <w:webHidden/>
+              </w:rPr>
+              <w:instrText xml:space="preserve"> PAGEREF _Toc525667734 \h </w:instrText>
+            </w:r>
+            <w:r>
+              <w:rPr>
+                <w:noProof/>
+                <w:webHidden/>
+              </w:rPr>
+            </w:r>
+            <w:r>
+              <w:rPr>
+                <w:noProof/>
+                <w:webHidden/>
+              </w:rPr>
+              <w:fldChar w:fldCharType="separate"/>
+            </w:r>
+            <w:r>
+              <w:rPr>
+                <w:noProof/>
+                <w:webHidden/>
+              </w:rPr>
+              <w:t>3</w:t>
+            </w:r>
+            <w:r>
+              <w:rPr>
+                <w:noProof/>
+                <w:webHidden/>
+              </w:rPr>
+              <w:fldChar w:fldCharType="end"/>
+            </w:r>
+          </w:hyperlink>
+        </w:p>
+        <w:p>
+          <w:r>
+            <w:rPr>
+              <w:b/>
+              <w:bCs/>
+              <w:noProof/>
+            </w:rPr>
+            <w:fldChar w:fldCharType="end"/>
+          </w:r>
+        </w:p>
+      </w:sdtContent>
+    </w:sdt>
+    <w:p/>
     <w:p>
       <w:pPr>
-        <w:pStyle w:val="Title"/>
+        <w:rPr>
+          <w:rFonts w:asciiTheme="majorHAnsi" w:eastAsiaTheme="majorEastAsia" w:hAnsiTheme="majorHAnsi" w:cstheme="majorBidi"/>
+          <w:spacing w:val="-10"/>
+          <w:kern w:val="28"/>
+          <w:sz w:val="56"/>
+          <w:szCs w:val="56"/>
+        </w:rPr>
       </w:pPr>
       <w:r>
-        <w:t>Project Proposal</w:t>
+        <w:br w:type="page"/>
       </w:r>
     </w:p>
     <w:p>
       <w:pPr>
         <w:pStyle w:val="Heading1"/>
       </w:pPr>
-      <w:r>
+      <w:bookmarkStart w:id="1" w:name="_Toc525667727"/>
+      <w:r>
+        <w:lastRenderedPageBreak/>
         <w:t>Purpose and goals</w:t>
       </w:r>
+      <w:bookmarkEnd w:id="1"/>
     </w:p>
     <w:p>
       <w:r>
@@ -24,59 +1649,13 @@
       </w:r>
     </w:p>
     <w:p>
-      <w:bookmarkStart w:id="0" w:name="_GoBack"/>
-      <w:bookmarkEnd w:id="0"/>
+      <w:r>
+        <w:t>The students will also attempt to illustrate the dangerous zones in Baltimore using google maps and the frequency of arrests.</w:t>
+      </w:r>
     </w:p>
     <w:p>
-      <w:pPr>
-        <w:pStyle w:val="Heading1"/>
-      </w:pPr>
-      <w:r>
-        <w:t>Project strategy</w:t>
-      </w:r>
-    </w:p>
-    <w:p>
-      <w:r>
-        <w:t xml:space="preserve">The students will retrieve he data via Baltimore police department </w:t>
-      </w:r>
-      <w:proofErr w:type="gramStart"/>
-      <w:r>
-        <w:t>API</w:t>
-      </w:r>
-      <w:r>
-        <w:rPr>
-          <w:vertAlign w:val="superscript"/>
-        </w:rPr>
-        <w:t>[</w:t>
-      </w:r>
-      <w:proofErr w:type="gramEnd"/>
-      <w:r>
-        <w:rPr>
-          <w:vertAlign w:val="superscript"/>
-        </w:rPr>
-        <w:t>1]</w:t>
-      </w:r>
-      <w:r>
-        <w:rPr>
-          <w:vertAlign w:val="superscript"/>
-        </w:rPr>
-        <w:t xml:space="preserve">[2] </w:t>
-      </w:r>
-      <w:r>
-        <w:t xml:space="preserve">and process the data using python and display several statistical graphs using Flask, Jinja 2 templates and </w:t>
-      </w:r>
-      <w:proofErr w:type="spellStart"/>
-      <w:r>
-        <w:t>javascript</w:t>
-      </w:r>
-      <w:proofErr w:type="spellEnd"/>
-      <w:r>
-        <w:t>.</w:t>
-      </w:r>
-    </w:p>
-    <w:p>
-      <w:r>
-        <w:t>The students also plan to use machine learning to predict future crimes in the city.</w:t>
+      <w:r>
+        <w:t>Machine learning can be used to attempt to predict feature crime locations and rates.</w:t>
       </w:r>
     </w:p>
     <w:p/>
@@ -84,31 +1663,60 @@
       <w:pPr>
         <w:pStyle w:val="Heading1"/>
       </w:pPr>
-      <w:r>
-        <w:t>Scope</w:t>
-      </w:r>
+      <w:bookmarkStart w:id="2" w:name="_Toc525667728"/>
+      <w:r>
+        <w:t>Project strategy</w:t>
+      </w:r>
+      <w:bookmarkEnd w:id="2"/>
     </w:p>
     <w:p>
       <w:r>
-        <w:t>The data retrieved has 36,000 entries of arrests as of 20</w:t>
+        <w:t xml:space="preserve">The students will retrieve </w:t>
+      </w:r>
+      <w:r>
+        <w:t>t</w:t>
+      </w:r>
+      <w:r>
+        <w:t xml:space="preserve">he data </w:t>
+      </w:r>
+      <w:r>
+        <w:t>from the</w:t>
+      </w:r>
+      <w:r>
+        <w:t xml:space="preserve"> Baltimore police department </w:t>
+      </w:r>
+      <w:r>
+        <w:t>API</w:t>
       </w:r>
       <w:r>
         <w:rPr>
           <w:vertAlign w:val="superscript"/>
         </w:rPr>
-        <w:t>th</w:t>
-      </w:r>
-      <w:r>
-        <w:t xml:space="preserve"> September 2018. The data spans up from 1</w:t>
+        <w:t xml:space="preserve"> [</w:t>
       </w:r>
       <w:r>
         <w:rPr>
           <w:vertAlign w:val="superscript"/>
         </w:rPr>
-        <w:t>st</w:t>
-      </w:r>
-      <w:r>
-        <w:t xml:space="preserve"> January 2017 to August 2018.</w:t>
+        <w:t>1]</w:t>
+      </w:r>
+      <w:r>
+        <w:rPr>
+          <w:vertAlign w:val="superscript"/>
+        </w:rPr>
+        <w:t>[2]</w:t>
+      </w:r>
+      <w:r>
+        <w:t xml:space="preserve">, </w:t>
+      </w:r>
+      <w:r>
+        <w:t xml:space="preserve">process the data using python and display several statistical graphs using Flask, Jinja 2 templates and </w:t>
+      </w:r>
+      <w:r>
+        <w:t>JavaScript</w:t>
+      </w:r>
+      <w:r>
+        <w:t>.</w:t>
       </w:r>
     </w:p>
     <w:p/>
@@ -116,16 +1724,39 @@
       <w:pPr>
         <w:pStyle w:val="Heading1"/>
       </w:pPr>
-      <w:r>
-        <w:t>Deliverables</w:t>
-      </w:r>
+      <w:bookmarkStart w:id="3" w:name="_Toc525667729"/>
+      <w:r>
+        <w:t>Scope</w:t>
+      </w:r>
+      <w:bookmarkEnd w:id="3"/>
     </w:p>
     <w:p>
       <w:r>
-        <w:t>A flask-based web-application displaying statistics and predictions in html</w:t>
-      </w:r>
-      <w:r>
-        <w:t xml:space="preserve"> format.</w:t>
+        <w:t>The data retrieved has 36,</w:t>
+      </w:r>
+      <w:r>
+        <w:t>853</w:t>
+      </w:r>
+      <w:r>
+        <w:t xml:space="preserve"> entries of arrests as of 20</w:t>
+      </w:r>
+      <w:r>
+        <w:rPr>
+          <w:vertAlign w:val="superscript"/>
+        </w:rPr>
+        <w:t>th</w:t>
+      </w:r>
+      <w:r>
+        <w:t xml:space="preserve"> September 2018. The data spans up from 1</w:t>
+      </w:r>
+      <w:r>
+        <w:rPr>
+          <w:vertAlign w:val="superscript"/>
+        </w:rPr>
+        <w:t>st</w:t>
+      </w:r>
+      <w:r>
+        <w:t xml:space="preserve"> January 2017 to August 2018.</w:t>
       </w:r>
     </w:p>
     <w:p/>
@@ -133,9 +1764,30 @@
       <w:pPr>
         <w:pStyle w:val="Heading1"/>
       </w:pPr>
+      <w:bookmarkStart w:id="4" w:name="_Toc525667730"/>
+      <w:r>
+        <w:t>Deliverables</w:t>
+      </w:r>
+      <w:bookmarkEnd w:id="4"/>
+    </w:p>
+    <w:p>
+      <w:r>
+        <w:t>A flask-based web-application displaying statistics and predictions in html</w:t>
+      </w:r>
+      <w:r>
+        <w:t xml:space="preserve"> format.</w:t>
+      </w:r>
+    </w:p>
+    <w:p/>
+    <w:p>
+      <w:pPr>
+        <w:pStyle w:val="Heading1"/>
+      </w:pPr>
+      <w:bookmarkStart w:id="5" w:name="_Toc525667731"/>
       <w:r>
         <w:t>Functional interfaces</w:t>
       </w:r>
+      <w:bookmarkEnd w:id="5"/>
     </w:p>
     <w:p>
       <w:r>
@@ -195,9 +1847,2197 @@
       <w:pPr>
         <w:pStyle w:val="Heading1"/>
       </w:pPr>
+      <w:bookmarkStart w:id="6" w:name="_Toc525667732"/>
+      <w:r>
+        <w:t>The data</w:t>
+      </w:r>
+      <w:bookmarkEnd w:id="6"/>
+    </w:p>
+    <w:p>
+      <w:r>
+        <w:t xml:space="preserve">The data is received in JSON format and filtered using a python script to suit developer’s needs. </w:t>
+      </w:r>
+      <w:r>
+        <w:t>Below is a</w:t>
+      </w:r>
+      <w:r>
+        <w:t xml:space="preserve"> sample </w:t>
+      </w:r>
+      <w:r>
+        <w:t>entry</w:t>
+      </w:r>
+      <w:r>
+        <w:t xml:space="preserve"> from the 36,853 records.</w:t>
+      </w:r>
+    </w:p>
+    <w:tbl>
+      <w:tblPr>
+        <w:tblStyle w:val="TableGrid"/>
+        <w:tblW w:w="0" w:type="auto"/>
+        <w:tblLook w:val="04A0" w:firstRow="1" w:lastRow="0" w:firstColumn="1" w:lastColumn="0" w:noHBand="0" w:noVBand="1"/>
+      </w:tblPr>
+      <w:tblGrid>
+        <w:gridCol w:w="9016"/>
+      </w:tblGrid>
+      <w:tr>
+        <w:tc>
+          <w:tcPr>
+            <w:tcW w:w="9016" w:type="dxa"/>
+            <w:shd w:val="clear" w:color="auto" w:fill="1E1E1E"/>
+          </w:tcPr>
+          <w:p>
+            <w:pPr>
+              <w:shd w:val="clear" w:color="auto" w:fill="1E1E1E"/>
+              <w:spacing w:line="285" w:lineRule="atLeast"/>
+              <w:rPr>
+                <w:rFonts w:ascii="Fira Code" w:eastAsia="Times New Roman" w:hAnsi="Fira Code" w:cs="Times New Roman"/>
+                <w:color w:val="D4D4D4"/>
+                <w:sz w:val="21"/>
+                <w:szCs w:val="21"/>
+                <w:lang w:eastAsia="en-IE"/>
+              </w:rPr>
+            </w:pPr>
+            <w:r>
+              <w:rPr>
+                <w:rFonts w:ascii="Fira Code" w:eastAsia="Times New Roman" w:hAnsi="Fira Code" w:cs="Times New Roman"/>
+                <w:color w:val="D4D4D4"/>
+                <w:sz w:val="21"/>
+                <w:szCs w:val="21"/>
+                <w:lang w:eastAsia="en-IE"/>
+              </w:rPr>
+              <w:t>[</w:t>
+            </w:r>
+          </w:p>
+          <w:p>
+            <w:pPr>
+              <w:shd w:val="clear" w:color="auto" w:fill="1E1E1E"/>
+              <w:spacing w:line="285" w:lineRule="atLeast"/>
+              <w:rPr>
+                <w:rFonts w:ascii="Fira Code" w:eastAsia="Times New Roman" w:hAnsi="Fira Code" w:cs="Times New Roman"/>
+                <w:color w:val="D4D4D4"/>
+                <w:sz w:val="21"/>
+                <w:szCs w:val="21"/>
+                <w:lang w:eastAsia="en-IE"/>
+              </w:rPr>
+            </w:pPr>
+            <w:r>
+              <w:rPr>
+                <w:rFonts w:ascii="Fira Code" w:eastAsia="Times New Roman" w:hAnsi="Fira Code" w:cs="Times New Roman"/>
+                <w:color w:val="D4D4D4"/>
+                <w:sz w:val="21"/>
+                <w:szCs w:val="21"/>
+                <w:lang w:eastAsia="en-IE"/>
+              </w:rPr>
+              <w:t xml:space="preserve">    {</w:t>
+            </w:r>
+          </w:p>
+          <w:p>
+            <w:pPr>
+              <w:shd w:val="clear" w:color="auto" w:fill="1E1E1E"/>
+              <w:spacing w:line="285" w:lineRule="atLeast"/>
+              <w:rPr>
+                <w:rFonts w:ascii="Fira Code" w:eastAsia="Times New Roman" w:hAnsi="Fira Code" w:cs="Times New Roman"/>
+                <w:color w:val="D4D4D4"/>
+                <w:sz w:val="21"/>
+                <w:szCs w:val="21"/>
+                <w:lang w:eastAsia="en-IE"/>
+              </w:rPr>
+            </w:pPr>
+            <w:r>
+              <w:rPr>
+                <w:rFonts w:ascii="Fira Code" w:eastAsia="Times New Roman" w:hAnsi="Fira Code" w:cs="Times New Roman"/>
+                <w:color w:val="D4D4D4"/>
+                <w:sz w:val="21"/>
+                <w:szCs w:val="21"/>
+                <w:lang w:eastAsia="en-IE"/>
+              </w:rPr>
+              <w:t xml:space="preserve">        </w:t>
+            </w:r>
+            <w:r>
+              <w:rPr>
+                <w:rFonts w:ascii="Fira Code" w:eastAsia="Times New Roman" w:hAnsi="Fira Code" w:cs="Times New Roman"/>
+                <w:color w:val="9CDCFE"/>
+                <w:sz w:val="21"/>
+                <w:szCs w:val="21"/>
+                <w:lang w:eastAsia="en-IE"/>
+              </w:rPr>
+              <w:t>"</w:t>
+            </w:r>
+            <w:proofErr w:type="spellStart"/>
+            <w:r>
+              <w:rPr>
+                <w:rFonts w:ascii="Fira Code" w:eastAsia="Times New Roman" w:hAnsi="Fira Code" w:cs="Times New Roman"/>
+                <w:color w:val="9CDCFE"/>
+                <w:sz w:val="21"/>
+                <w:szCs w:val="21"/>
+                <w:lang w:eastAsia="en-IE"/>
+              </w:rPr>
+              <w:t>sid</w:t>
+            </w:r>
+            <w:proofErr w:type="spellEnd"/>
+            <w:r>
+              <w:rPr>
+                <w:rFonts w:ascii="Fira Code" w:eastAsia="Times New Roman" w:hAnsi="Fira Code" w:cs="Times New Roman"/>
+                <w:color w:val="9CDCFE"/>
+                <w:sz w:val="21"/>
+                <w:szCs w:val="21"/>
+                <w:lang w:eastAsia="en-IE"/>
+              </w:rPr>
+              <w:t>"</w:t>
+            </w:r>
+            <w:r>
+              <w:rPr>
+                <w:rFonts w:ascii="Fira Code" w:eastAsia="Times New Roman" w:hAnsi="Fira Code" w:cs="Times New Roman"/>
+                <w:color w:val="D4D4D4"/>
+                <w:sz w:val="21"/>
+                <w:szCs w:val="21"/>
+                <w:lang w:eastAsia="en-IE"/>
+              </w:rPr>
+              <w:t xml:space="preserve">: </w:t>
+            </w:r>
+            <w:r>
+              <w:rPr>
+                <w:rFonts w:ascii="Fira Code" w:eastAsia="Times New Roman" w:hAnsi="Fira Code" w:cs="Times New Roman"/>
+                <w:color w:val="B5CEA8"/>
+                <w:sz w:val="21"/>
+                <w:szCs w:val="21"/>
+                <w:lang w:eastAsia="en-IE"/>
+              </w:rPr>
+              <w:t>1</w:t>
+            </w:r>
+            <w:r>
+              <w:rPr>
+                <w:rFonts w:ascii="Fira Code" w:eastAsia="Times New Roman" w:hAnsi="Fira Code" w:cs="Times New Roman"/>
+                <w:color w:val="D4D4D4"/>
+                <w:sz w:val="21"/>
+                <w:szCs w:val="21"/>
+                <w:lang w:eastAsia="en-IE"/>
+              </w:rPr>
+              <w:t>,</w:t>
+            </w:r>
+          </w:p>
+          <w:p>
+            <w:pPr>
+              <w:shd w:val="clear" w:color="auto" w:fill="1E1E1E"/>
+              <w:spacing w:line="285" w:lineRule="atLeast"/>
+              <w:rPr>
+                <w:rFonts w:ascii="Fira Code" w:eastAsia="Times New Roman" w:hAnsi="Fira Code" w:cs="Times New Roman"/>
+                <w:color w:val="D4D4D4"/>
+                <w:sz w:val="21"/>
+                <w:szCs w:val="21"/>
+                <w:lang w:eastAsia="en-IE"/>
+              </w:rPr>
+            </w:pPr>
+            <w:r>
+              <w:rPr>
+                <w:rFonts w:ascii="Fira Code" w:eastAsia="Times New Roman" w:hAnsi="Fira Code" w:cs="Times New Roman"/>
+                <w:color w:val="D4D4D4"/>
+                <w:sz w:val="21"/>
+                <w:szCs w:val="21"/>
+                <w:lang w:eastAsia="en-IE"/>
+              </w:rPr>
+              <w:t xml:space="preserve">        </w:t>
+            </w:r>
+            <w:r>
+              <w:rPr>
+                <w:rFonts w:ascii="Fira Code" w:eastAsia="Times New Roman" w:hAnsi="Fira Code" w:cs="Times New Roman"/>
+                <w:color w:val="9CDCFE"/>
+                <w:sz w:val="21"/>
+                <w:szCs w:val="21"/>
+                <w:lang w:eastAsia="en-IE"/>
+              </w:rPr>
+              <w:t>"id"</w:t>
+            </w:r>
+            <w:r>
+              <w:rPr>
+                <w:rFonts w:ascii="Fira Code" w:eastAsia="Times New Roman" w:hAnsi="Fira Code" w:cs="Times New Roman"/>
+                <w:color w:val="D4D4D4"/>
+                <w:sz w:val="21"/>
+                <w:szCs w:val="21"/>
+                <w:lang w:eastAsia="en-IE"/>
+              </w:rPr>
+              <w:t xml:space="preserve">: </w:t>
+            </w:r>
+            <w:r>
+              <w:rPr>
+                <w:rFonts w:ascii="Fira Code" w:eastAsia="Times New Roman" w:hAnsi="Fira Code" w:cs="Times New Roman"/>
+                <w:color w:val="CE9178"/>
+                <w:sz w:val="21"/>
+                <w:szCs w:val="21"/>
+                <w:lang w:eastAsia="en-IE"/>
+              </w:rPr>
+              <w:t>"0609AFCF-A239-4115-B74E-80272A1FE44A"</w:t>
+            </w:r>
+            <w:r>
+              <w:rPr>
+                <w:rFonts w:ascii="Fira Code" w:eastAsia="Times New Roman" w:hAnsi="Fira Code" w:cs="Times New Roman"/>
+                <w:color w:val="D4D4D4"/>
+                <w:sz w:val="21"/>
+                <w:szCs w:val="21"/>
+                <w:lang w:eastAsia="en-IE"/>
+              </w:rPr>
+              <w:t>,</w:t>
+            </w:r>
+          </w:p>
+          <w:p>
+            <w:pPr>
+              <w:shd w:val="clear" w:color="auto" w:fill="1E1E1E"/>
+              <w:spacing w:line="285" w:lineRule="atLeast"/>
+              <w:rPr>
+                <w:rFonts w:ascii="Fira Code" w:eastAsia="Times New Roman" w:hAnsi="Fira Code" w:cs="Times New Roman"/>
+                <w:color w:val="D4D4D4"/>
+                <w:sz w:val="21"/>
+                <w:szCs w:val="21"/>
+                <w:lang w:eastAsia="en-IE"/>
+              </w:rPr>
+            </w:pPr>
+            <w:r>
+              <w:rPr>
+                <w:rFonts w:ascii="Fira Code" w:eastAsia="Times New Roman" w:hAnsi="Fira Code" w:cs="Times New Roman"/>
+                <w:color w:val="D4D4D4"/>
+                <w:sz w:val="21"/>
+                <w:szCs w:val="21"/>
+                <w:lang w:eastAsia="en-IE"/>
+              </w:rPr>
+              <w:t xml:space="preserve">        </w:t>
+            </w:r>
+            <w:r>
+              <w:rPr>
+                <w:rFonts w:ascii="Fira Code" w:eastAsia="Times New Roman" w:hAnsi="Fira Code" w:cs="Times New Roman"/>
+                <w:color w:val="9CDCFE"/>
+                <w:sz w:val="21"/>
+                <w:szCs w:val="21"/>
+                <w:lang w:eastAsia="en-IE"/>
+              </w:rPr>
+              <w:t>"position"</w:t>
+            </w:r>
+            <w:r>
+              <w:rPr>
+                <w:rFonts w:ascii="Fira Code" w:eastAsia="Times New Roman" w:hAnsi="Fira Code" w:cs="Times New Roman"/>
+                <w:color w:val="D4D4D4"/>
+                <w:sz w:val="21"/>
+                <w:szCs w:val="21"/>
+                <w:lang w:eastAsia="en-IE"/>
+              </w:rPr>
+              <w:t xml:space="preserve">: </w:t>
+            </w:r>
+            <w:r>
+              <w:rPr>
+                <w:rFonts w:ascii="Fira Code" w:eastAsia="Times New Roman" w:hAnsi="Fira Code" w:cs="Times New Roman"/>
+                <w:color w:val="B5CEA8"/>
+                <w:sz w:val="21"/>
+                <w:szCs w:val="21"/>
+                <w:lang w:eastAsia="en-IE"/>
+              </w:rPr>
+              <w:t>1</w:t>
+            </w:r>
+            <w:r>
+              <w:rPr>
+                <w:rFonts w:ascii="Fira Code" w:eastAsia="Times New Roman" w:hAnsi="Fira Code" w:cs="Times New Roman"/>
+                <w:color w:val="D4D4D4"/>
+                <w:sz w:val="21"/>
+                <w:szCs w:val="21"/>
+                <w:lang w:eastAsia="en-IE"/>
+              </w:rPr>
+              <w:t>,</w:t>
+            </w:r>
+          </w:p>
+          <w:p>
+            <w:pPr>
+              <w:shd w:val="clear" w:color="auto" w:fill="1E1E1E"/>
+              <w:spacing w:line="285" w:lineRule="atLeast"/>
+              <w:rPr>
+                <w:rFonts w:ascii="Fira Code" w:eastAsia="Times New Roman" w:hAnsi="Fira Code" w:cs="Times New Roman"/>
+                <w:color w:val="D4D4D4"/>
+                <w:sz w:val="21"/>
+                <w:szCs w:val="21"/>
+                <w:lang w:eastAsia="en-IE"/>
+              </w:rPr>
+            </w:pPr>
+            <w:r>
+              <w:rPr>
+                <w:rFonts w:ascii="Fira Code" w:eastAsia="Times New Roman" w:hAnsi="Fira Code" w:cs="Times New Roman"/>
+                <w:color w:val="D4D4D4"/>
+                <w:sz w:val="21"/>
+                <w:szCs w:val="21"/>
+                <w:lang w:eastAsia="en-IE"/>
+              </w:rPr>
+              <w:t xml:space="preserve">        </w:t>
+            </w:r>
+            <w:r>
+              <w:rPr>
+                <w:rFonts w:ascii="Fira Code" w:eastAsia="Times New Roman" w:hAnsi="Fira Code" w:cs="Times New Roman"/>
+                <w:color w:val="9CDCFE"/>
+                <w:sz w:val="21"/>
+                <w:szCs w:val="21"/>
+                <w:lang w:eastAsia="en-IE"/>
+              </w:rPr>
+              <w:t>"</w:t>
+            </w:r>
+            <w:proofErr w:type="spellStart"/>
+            <w:r>
+              <w:rPr>
+                <w:rFonts w:ascii="Fira Code" w:eastAsia="Times New Roman" w:hAnsi="Fira Code" w:cs="Times New Roman"/>
+                <w:color w:val="9CDCFE"/>
+                <w:sz w:val="21"/>
+                <w:szCs w:val="21"/>
+                <w:lang w:eastAsia="en-IE"/>
+              </w:rPr>
+              <w:t>created_at</w:t>
+            </w:r>
+            <w:proofErr w:type="spellEnd"/>
+            <w:r>
+              <w:rPr>
+                <w:rFonts w:ascii="Fira Code" w:eastAsia="Times New Roman" w:hAnsi="Fira Code" w:cs="Times New Roman"/>
+                <w:color w:val="9CDCFE"/>
+                <w:sz w:val="21"/>
+                <w:szCs w:val="21"/>
+                <w:lang w:eastAsia="en-IE"/>
+              </w:rPr>
+              <w:t>"</w:t>
+            </w:r>
+            <w:r>
+              <w:rPr>
+                <w:rFonts w:ascii="Fira Code" w:eastAsia="Times New Roman" w:hAnsi="Fira Code" w:cs="Times New Roman"/>
+                <w:color w:val="D4D4D4"/>
+                <w:sz w:val="21"/>
+                <w:szCs w:val="21"/>
+                <w:lang w:eastAsia="en-IE"/>
+              </w:rPr>
+              <w:t xml:space="preserve">: </w:t>
+            </w:r>
+            <w:r>
+              <w:rPr>
+                <w:rFonts w:ascii="Fira Code" w:eastAsia="Times New Roman" w:hAnsi="Fira Code" w:cs="Times New Roman"/>
+                <w:color w:val="B5CEA8"/>
+                <w:sz w:val="21"/>
+                <w:szCs w:val="21"/>
+                <w:lang w:eastAsia="en-IE"/>
+              </w:rPr>
+              <w:t>1514490052</w:t>
+            </w:r>
+            <w:r>
+              <w:rPr>
+                <w:rFonts w:ascii="Fira Code" w:eastAsia="Times New Roman" w:hAnsi="Fira Code" w:cs="Times New Roman"/>
+                <w:color w:val="D4D4D4"/>
+                <w:sz w:val="21"/>
+                <w:szCs w:val="21"/>
+                <w:lang w:eastAsia="en-IE"/>
+              </w:rPr>
+              <w:t>,</w:t>
+            </w:r>
+          </w:p>
+          <w:p>
+            <w:pPr>
+              <w:shd w:val="clear" w:color="auto" w:fill="1E1E1E"/>
+              <w:spacing w:line="285" w:lineRule="atLeast"/>
+              <w:rPr>
+                <w:rFonts w:ascii="Fira Code" w:eastAsia="Times New Roman" w:hAnsi="Fira Code" w:cs="Times New Roman"/>
+                <w:color w:val="D4D4D4"/>
+                <w:sz w:val="21"/>
+                <w:szCs w:val="21"/>
+                <w:lang w:eastAsia="en-IE"/>
+              </w:rPr>
+            </w:pPr>
+            <w:r>
+              <w:rPr>
+                <w:rFonts w:ascii="Fira Code" w:eastAsia="Times New Roman" w:hAnsi="Fira Code" w:cs="Times New Roman"/>
+                <w:color w:val="D4D4D4"/>
+                <w:sz w:val="21"/>
+                <w:szCs w:val="21"/>
+                <w:lang w:eastAsia="en-IE"/>
+              </w:rPr>
+              <w:t xml:space="preserve">        </w:t>
+            </w:r>
+            <w:r>
+              <w:rPr>
+                <w:rFonts w:ascii="Fira Code" w:eastAsia="Times New Roman" w:hAnsi="Fira Code" w:cs="Times New Roman"/>
+                <w:color w:val="9CDCFE"/>
+                <w:sz w:val="21"/>
+                <w:szCs w:val="21"/>
+                <w:lang w:eastAsia="en-IE"/>
+              </w:rPr>
+              <w:t>"</w:t>
+            </w:r>
+            <w:proofErr w:type="spellStart"/>
+            <w:r>
+              <w:rPr>
+                <w:rFonts w:ascii="Fira Code" w:eastAsia="Times New Roman" w:hAnsi="Fira Code" w:cs="Times New Roman"/>
+                <w:color w:val="9CDCFE"/>
+                <w:sz w:val="21"/>
+                <w:szCs w:val="21"/>
+                <w:lang w:eastAsia="en-IE"/>
+              </w:rPr>
+              <w:t>created_meta</w:t>
+            </w:r>
+            <w:proofErr w:type="spellEnd"/>
+            <w:r>
+              <w:rPr>
+                <w:rFonts w:ascii="Fira Code" w:eastAsia="Times New Roman" w:hAnsi="Fira Code" w:cs="Times New Roman"/>
+                <w:color w:val="9CDCFE"/>
+                <w:sz w:val="21"/>
+                <w:szCs w:val="21"/>
+                <w:lang w:eastAsia="en-IE"/>
+              </w:rPr>
+              <w:t>"</w:t>
+            </w:r>
+            <w:r>
+              <w:rPr>
+                <w:rFonts w:ascii="Fira Code" w:eastAsia="Times New Roman" w:hAnsi="Fira Code" w:cs="Times New Roman"/>
+                <w:color w:val="D4D4D4"/>
+                <w:sz w:val="21"/>
+                <w:szCs w:val="21"/>
+                <w:lang w:eastAsia="en-IE"/>
+              </w:rPr>
+              <w:t xml:space="preserve">: </w:t>
+            </w:r>
+            <w:r>
+              <w:rPr>
+                <w:rFonts w:ascii="Fira Code" w:eastAsia="Times New Roman" w:hAnsi="Fira Code" w:cs="Times New Roman"/>
+                <w:color w:val="CE9178"/>
+                <w:sz w:val="21"/>
+                <w:szCs w:val="21"/>
+                <w:lang w:eastAsia="en-IE"/>
+              </w:rPr>
+              <w:t>"883136"</w:t>
+            </w:r>
+            <w:r>
+              <w:rPr>
+                <w:rFonts w:ascii="Fira Code" w:eastAsia="Times New Roman" w:hAnsi="Fira Code" w:cs="Times New Roman"/>
+                <w:color w:val="D4D4D4"/>
+                <w:sz w:val="21"/>
+                <w:szCs w:val="21"/>
+                <w:lang w:eastAsia="en-IE"/>
+              </w:rPr>
+              <w:t>,</w:t>
+            </w:r>
+          </w:p>
+          <w:p>
+            <w:pPr>
+              <w:shd w:val="clear" w:color="auto" w:fill="1E1E1E"/>
+              <w:spacing w:line="285" w:lineRule="atLeast"/>
+              <w:rPr>
+                <w:rFonts w:ascii="Fira Code" w:eastAsia="Times New Roman" w:hAnsi="Fira Code" w:cs="Times New Roman"/>
+                <w:color w:val="D4D4D4"/>
+                <w:sz w:val="21"/>
+                <w:szCs w:val="21"/>
+                <w:lang w:eastAsia="en-IE"/>
+              </w:rPr>
+            </w:pPr>
+            <w:r>
+              <w:rPr>
+                <w:rFonts w:ascii="Fira Code" w:eastAsia="Times New Roman" w:hAnsi="Fira Code" w:cs="Times New Roman"/>
+                <w:color w:val="D4D4D4"/>
+                <w:sz w:val="21"/>
+                <w:szCs w:val="21"/>
+                <w:lang w:eastAsia="en-IE"/>
+              </w:rPr>
+              <w:t xml:space="preserve">        </w:t>
+            </w:r>
+            <w:r>
+              <w:rPr>
+                <w:rFonts w:ascii="Fira Code" w:eastAsia="Times New Roman" w:hAnsi="Fira Code" w:cs="Times New Roman"/>
+                <w:color w:val="9CDCFE"/>
+                <w:sz w:val="21"/>
+                <w:szCs w:val="21"/>
+                <w:lang w:eastAsia="en-IE"/>
+              </w:rPr>
+              <w:t>"</w:t>
+            </w:r>
+            <w:proofErr w:type="spellStart"/>
+            <w:r>
+              <w:rPr>
+                <w:rFonts w:ascii="Fira Code" w:eastAsia="Times New Roman" w:hAnsi="Fira Code" w:cs="Times New Roman"/>
+                <w:color w:val="9CDCFE"/>
+                <w:sz w:val="21"/>
+                <w:szCs w:val="21"/>
+                <w:lang w:eastAsia="en-IE"/>
+              </w:rPr>
+              <w:t>updated_at</w:t>
+            </w:r>
+            <w:proofErr w:type="spellEnd"/>
+            <w:r>
+              <w:rPr>
+                <w:rFonts w:ascii="Fira Code" w:eastAsia="Times New Roman" w:hAnsi="Fira Code" w:cs="Times New Roman"/>
+                <w:color w:val="9CDCFE"/>
+                <w:sz w:val="21"/>
+                <w:szCs w:val="21"/>
+                <w:lang w:eastAsia="en-IE"/>
+              </w:rPr>
+              <w:t>"</w:t>
+            </w:r>
+            <w:r>
+              <w:rPr>
+                <w:rFonts w:ascii="Fira Code" w:eastAsia="Times New Roman" w:hAnsi="Fira Code" w:cs="Times New Roman"/>
+                <w:color w:val="D4D4D4"/>
+                <w:sz w:val="21"/>
+                <w:szCs w:val="21"/>
+                <w:lang w:eastAsia="en-IE"/>
+              </w:rPr>
+              <w:t xml:space="preserve">: </w:t>
+            </w:r>
+            <w:r>
+              <w:rPr>
+                <w:rFonts w:ascii="Fira Code" w:eastAsia="Times New Roman" w:hAnsi="Fira Code" w:cs="Times New Roman"/>
+                <w:color w:val="B5CEA8"/>
+                <w:sz w:val="21"/>
+                <w:szCs w:val="21"/>
+                <w:lang w:eastAsia="en-IE"/>
+              </w:rPr>
+              <w:t>1514490052</w:t>
+            </w:r>
+            <w:r>
+              <w:rPr>
+                <w:rFonts w:ascii="Fira Code" w:eastAsia="Times New Roman" w:hAnsi="Fira Code" w:cs="Times New Roman"/>
+                <w:color w:val="D4D4D4"/>
+                <w:sz w:val="21"/>
+                <w:szCs w:val="21"/>
+                <w:lang w:eastAsia="en-IE"/>
+              </w:rPr>
+              <w:t>,</w:t>
+            </w:r>
+          </w:p>
+          <w:p>
+            <w:pPr>
+              <w:shd w:val="clear" w:color="auto" w:fill="1E1E1E"/>
+              <w:spacing w:line="285" w:lineRule="atLeast"/>
+              <w:rPr>
+                <w:rFonts w:ascii="Fira Code" w:eastAsia="Times New Roman" w:hAnsi="Fira Code" w:cs="Times New Roman"/>
+                <w:color w:val="D4D4D4"/>
+                <w:sz w:val="21"/>
+                <w:szCs w:val="21"/>
+                <w:lang w:eastAsia="en-IE"/>
+              </w:rPr>
+            </w:pPr>
+            <w:r>
+              <w:rPr>
+                <w:rFonts w:ascii="Fira Code" w:eastAsia="Times New Roman" w:hAnsi="Fira Code" w:cs="Times New Roman"/>
+                <w:color w:val="D4D4D4"/>
+                <w:sz w:val="21"/>
+                <w:szCs w:val="21"/>
+                <w:lang w:eastAsia="en-IE"/>
+              </w:rPr>
+              <w:lastRenderedPageBreak/>
+              <w:t xml:space="preserve">        </w:t>
+            </w:r>
+            <w:r>
+              <w:rPr>
+                <w:rFonts w:ascii="Fira Code" w:eastAsia="Times New Roman" w:hAnsi="Fira Code" w:cs="Times New Roman"/>
+                <w:color w:val="9CDCFE"/>
+                <w:sz w:val="21"/>
+                <w:szCs w:val="21"/>
+                <w:lang w:eastAsia="en-IE"/>
+              </w:rPr>
+              <w:t>"</w:t>
+            </w:r>
+            <w:proofErr w:type="spellStart"/>
+            <w:r>
+              <w:rPr>
+                <w:rFonts w:ascii="Fira Code" w:eastAsia="Times New Roman" w:hAnsi="Fira Code" w:cs="Times New Roman"/>
+                <w:color w:val="9CDCFE"/>
+                <w:sz w:val="21"/>
+                <w:szCs w:val="21"/>
+                <w:lang w:eastAsia="en-IE"/>
+              </w:rPr>
+              <w:t>updated_meta</w:t>
+            </w:r>
+            <w:proofErr w:type="spellEnd"/>
+            <w:r>
+              <w:rPr>
+                <w:rFonts w:ascii="Fira Code" w:eastAsia="Times New Roman" w:hAnsi="Fira Code" w:cs="Times New Roman"/>
+                <w:color w:val="9CDCFE"/>
+                <w:sz w:val="21"/>
+                <w:szCs w:val="21"/>
+                <w:lang w:eastAsia="en-IE"/>
+              </w:rPr>
+              <w:t>"</w:t>
+            </w:r>
+            <w:r>
+              <w:rPr>
+                <w:rFonts w:ascii="Fira Code" w:eastAsia="Times New Roman" w:hAnsi="Fira Code" w:cs="Times New Roman"/>
+                <w:color w:val="D4D4D4"/>
+                <w:sz w:val="21"/>
+                <w:szCs w:val="21"/>
+                <w:lang w:eastAsia="en-IE"/>
+              </w:rPr>
+              <w:t xml:space="preserve">: </w:t>
+            </w:r>
+            <w:r>
+              <w:rPr>
+                <w:rFonts w:ascii="Fira Code" w:eastAsia="Times New Roman" w:hAnsi="Fira Code" w:cs="Times New Roman"/>
+                <w:color w:val="CE9178"/>
+                <w:sz w:val="21"/>
+                <w:szCs w:val="21"/>
+                <w:lang w:eastAsia="en-IE"/>
+              </w:rPr>
+              <w:t>"883136"</w:t>
+            </w:r>
+            <w:r>
+              <w:rPr>
+                <w:rFonts w:ascii="Fira Code" w:eastAsia="Times New Roman" w:hAnsi="Fira Code" w:cs="Times New Roman"/>
+                <w:color w:val="D4D4D4"/>
+                <w:sz w:val="21"/>
+                <w:szCs w:val="21"/>
+                <w:lang w:eastAsia="en-IE"/>
+              </w:rPr>
+              <w:t>,</w:t>
+            </w:r>
+          </w:p>
+          <w:p>
+            <w:pPr>
+              <w:shd w:val="clear" w:color="auto" w:fill="1E1E1E"/>
+              <w:spacing w:line="285" w:lineRule="atLeast"/>
+              <w:rPr>
+                <w:rFonts w:ascii="Fira Code" w:eastAsia="Times New Roman" w:hAnsi="Fira Code" w:cs="Times New Roman"/>
+                <w:color w:val="D4D4D4"/>
+                <w:sz w:val="21"/>
+                <w:szCs w:val="21"/>
+                <w:lang w:eastAsia="en-IE"/>
+              </w:rPr>
+            </w:pPr>
+            <w:r>
+              <w:rPr>
+                <w:rFonts w:ascii="Fira Code" w:eastAsia="Times New Roman" w:hAnsi="Fira Code" w:cs="Times New Roman"/>
+                <w:color w:val="D4D4D4"/>
+                <w:sz w:val="21"/>
+                <w:szCs w:val="21"/>
+                <w:lang w:eastAsia="en-IE"/>
+              </w:rPr>
+              <w:t xml:space="preserve">        </w:t>
+            </w:r>
+            <w:r>
+              <w:rPr>
+                <w:rFonts w:ascii="Fira Code" w:eastAsia="Times New Roman" w:hAnsi="Fira Code" w:cs="Times New Roman"/>
+                <w:color w:val="9CDCFE"/>
+                <w:sz w:val="21"/>
+                <w:szCs w:val="21"/>
+                <w:lang w:eastAsia="en-IE"/>
+              </w:rPr>
+              <w:t>"meta"</w:t>
+            </w:r>
+            <w:r>
+              <w:rPr>
+                <w:rFonts w:ascii="Fira Code" w:eastAsia="Times New Roman" w:hAnsi="Fira Code" w:cs="Times New Roman"/>
+                <w:color w:val="D4D4D4"/>
+                <w:sz w:val="21"/>
+                <w:szCs w:val="21"/>
+                <w:lang w:eastAsia="en-IE"/>
+              </w:rPr>
+              <w:t xml:space="preserve">: </w:t>
+            </w:r>
+            <w:r>
+              <w:rPr>
+                <w:rFonts w:ascii="Fira Code" w:eastAsia="Times New Roman" w:hAnsi="Fira Code" w:cs="Times New Roman"/>
+                <w:color w:val="569CD6"/>
+                <w:sz w:val="21"/>
+                <w:szCs w:val="21"/>
+                <w:lang w:eastAsia="en-IE"/>
+              </w:rPr>
+              <w:t>null</w:t>
+            </w:r>
+            <w:r>
+              <w:rPr>
+                <w:rFonts w:ascii="Fira Code" w:eastAsia="Times New Roman" w:hAnsi="Fira Code" w:cs="Times New Roman"/>
+                <w:color w:val="D4D4D4"/>
+                <w:sz w:val="21"/>
+                <w:szCs w:val="21"/>
+                <w:lang w:eastAsia="en-IE"/>
+              </w:rPr>
+              <w:t>,</w:t>
+            </w:r>
+          </w:p>
+          <w:p>
+            <w:pPr>
+              <w:shd w:val="clear" w:color="auto" w:fill="1E1E1E"/>
+              <w:spacing w:line="285" w:lineRule="atLeast"/>
+              <w:rPr>
+                <w:rFonts w:ascii="Fira Code" w:eastAsia="Times New Roman" w:hAnsi="Fira Code" w:cs="Times New Roman"/>
+                <w:color w:val="D4D4D4"/>
+                <w:sz w:val="21"/>
+                <w:szCs w:val="21"/>
+                <w:lang w:eastAsia="en-IE"/>
+              </w:rPr>
+            </w:pPr>
+            <w:r>
+              <w:rPr>
+                <w:rFonts w:ascii="Fira Code" w:eastAsia="Times New Roman" w:hAnsi="Fira Code" w:cs="Times New Roman"/>
+                <w:color w:val="D4D4D4"/>
+                <w:sz w:val="21"/>
+                <w:szCs w:val="21"/>
+                <w:lang w:eastAsia="en-IE"/>
+              </w:rPr>
+              <w:t xml:space="preserve">        </w:t>
+            </w:r>
+            <w:r>
+              <w:rPr>
+                <w:rFonts w:ascii="Fira Code" w:eastAsia="Times New Roman" w:hAnsi="Fira Code" w:cs="Times New Roman"/>
+                <w:color w:val="9CDCFE"/>
+                <w:sz w:val="21"/>
+                <w:szCs w:val="21"/>
+                <w:lang w:eastAsia="en-IE"/>
+              </w:rPr>
+              <w:t>"Arrest"</w:t>
+            </w:r>
+            <w:r>
+              <w:rPr>
+                <w:rFonts w:ascii="Fira Code" w:eastAsia="Times New Roman" w:hAnsi="Fira Code" w:cs="Times New Roman"/>
+                <w:color w:val="D4D4D4"/>
+                <w:sz w:val="21"/>
+                <w:szCs w:val="21"/>
+                <w:lang w:eastAsia="en-IE"/>
+              </w:rPr>
+              <w:t xml:space="preserve">: </w:t>
+            </w:r>
+            <w:r>
+              <w:rPr>
+                <w:rFonts w:ascii="Fira Code" w:eastAsia="Times New Roman" w:hAnsi="Fira Code" w:cs="Times New Roman"/>
+                <w:color w:val="CE9178"/>
+                <w:sz w:val="21"/>
+                <w:szCs w:val="21"/>
+                <w:lang w:eastAsia="en-IE"/>
+              </w:rPr>
+              <w:t>"17201066"</w:t>
+            </w:r>
+            <w:r>
+              <w:rPr>
+                <w:rFonts w:ascii="Fira Code" w:eastAsia="Times New Roman" w:hAnsi="Fira Code" w:cs="Times New Roman"/>
+                <w:color w:val="D4D4D4"/>
+                <w:sz w:val="21"/>
+                <w:szCs w:val="21"/>
+                <w:lang w:eastAsia="en-IE"/>
+              </w:rPr>
+              <w:t>,</w:t>
+            </w:r>
+          </w:p>
+          <w:p>
+            <w:pPr>
+              <w:shd w:val="clear" w:color="auto" w:fill="1E1E1E"/>
+              <w:spacing w:line="285" w:lineRule="atLeast"/>
+              <w:rPr>
+                <w:rFonts w:ascii="Fira Code" w:eastAsia="Times New Roman" w:hAnsi="Fira Code" w:cs="Times New Roman"/>
+                <w:color w:val="D4D4D4"/>
+                <w:sz w:val="21"/>
+                <w:szCs w:val="21"/>
+                <w:lang w:eastAsia="en-IE"/>
+              </w:rPr>
+            </w:pPr>
+            <w:r>
+              <w:rPr>
+                <w:rFonts w:ascii="Fira Code" w:eastAsia="Times New Roman" w:hAnsi="Fira Code" w:cs="Times New Roman"/>
+                <w:color w:val="D4D4D4"/>
+                <w:sz w:val="21"/>
+                <w:szCs w:val="21"/>
+                <w:lang w:eastAsia="en-IE"/>
+              </w:rPr>
+              <w:t xml:space="preserve">        </w:t>
+            </w:r>
+            <w:r>
+              <w:rPr>
+                <w:rFonts w:ascii="Fira Code" w:eastAsia="Times New Roman" w:hAnsi="Fira Code" w:cs="Times New Roman"/>
+                <w:color w:val="9CDCFE"/>
+                <w:sz w:val="21"/>
+                <w:szCs w:val="21"/>
+                <w:lang w:eastAsia="en-IE"/>
+              </w:rPr>
+              <w:t>"Age"</w:t>
+            </w:r>
+            <w:r>
+              <w:rPr>
+                <w:rFonts w:ascii="Fira Code" w:eastAsia="Times New Roman" w:hAnsi="Fira Code" w:cs="Times New Roman"/>
+                <w:color w:val="D4D4D4"/>
+                <w:sz w:val="21"/>
+                <w:szCs w:val="21"/>
+                <w:lang w:eastAsia="en-IE"/>
+              </w:rPr>
+              <w:t xml:space="preserve">: </w:t>
+            </w:r>
+            <w:r>
+              <w:rPr>
+                <w:rFonts w:ascii="Fira Code" w:eastAsia="Times New Roman" w:hAnsi="Fira Code" w:cs="Times New Roman"/>
+                <w:color w:val="CE9178"/>
+                <w:sz w:val="21"/>
+                <w:szCs w:val="21"/>
+                <w:lang w:eastAsia="en-IE"/>
+              </w:rPr>
+              <w:t>"30"</w:t>
+            </w:r>
+            <w:r>
+              <w:rPr>
+                <w:rFonts w:ascii="Fira Code" w:eastAsia="Times New Roman" w:hAnsi="Fira Code" w:cs="Times New Roman"/>
+                <w:color w:val="D4D4D4"/>
+                <w:sz w:val="21"/>
+                <w:szCs w:val="21"/>
+                <w:lang w:eastAsia="en-IE"/>
+              </w:rPr>
+              <w:t>,</w:t>
+            </w:r>
+          </w:p>
+          <w:p>
+            <w:pPr>
+              <w:shd w:val="clear" w:color="auto" w:fill="1E1E1E"/>
+              <w:spacing w:line="285" w:lineRule="atLeast"/>
+              <w:rPr>
+                <w:rFonts w:ascii="Fira Code" w:eastAsia="Times New Roman" w:hAnsi="Fira Code" w:cs="Times New Roman"/>
+                <w:color w:val="D4D4D4"/>
+                <w:sz w:val="21"/>
+                <w:szCs w:val="21"/>
+                <w:lang w:eastAsia="en-IE"/>
+              </w:rPr>
+            </w:pPr>
+            <w:r>
+              <w:rPr>
+                <w:rFonts w:ascii="Fira Code" w:eastAsia="Times New Roman" w:hAnsi="Fira Code" w:cs="Times New Roman"/>
+                <w:color w:val="D4D4D4"/>
+                <w:sz w:val="21"/>
+                <w:szCs w:val="21"/>
+                <w:lang w:eastAsia="en-IE"/>
+              </w:rPr>
+              <w:t xml:space="preserve">        </w:t>
+            </w:r>
+            <w:r>
+              <w:rPr>
+                <w:rFonts w:ascii="Fira Code" w:eastAsia="Times New Roman" w:hAnsi="Fira Code" w:cs="Times New Roman"/>
+                <w:color w:val="9CDCFE"/>
+                <w:sz w:val="21"/>
+                <w:szCs w:val="21"/>
+                <w:lang w:eastAsia="en-IE"/>
+              </w:rPr>
+              <w:t>"Sex"</w:t>
+            </w:r>
+            <w:r>
+              <w:rPr>
+                <w:rFonts w:ascii="Fira Code" w:eastAsia="Times New Roman" w:hAnsi="Fira Code" w:cs="Times New Roman"/>
+                <w:color w:val="D4D4D4"/>
+                <w:sz w:val="21"/>
+                <w:szCs w:val="21"/>
+                <w:lang w:eastAsia="en-IE"/>
+              </w:rPr>
+              <w:t xml:space="preserve">: </w:t>
+            </w:r>
+            <w:r>
+              <w:rPr>
+                <w:rFonts w:ascii="Fira Code" w:eastAsia="Times New Roman" w:hAnsi="Fira Code" w:cs="Times New Roman"/>
+                <w:color w:val="CE9178"/>
+                <w:sz w:val="21"/>
+                <w:szCs w:val="21"/>
+                <w:lang w:eastAsia="en-IE"/>
+              </w:rPr>
+              <w:t>"M"</w:t>
+            </w:r>
+            <w:r>
+              <w:rPr>
+                <w:rFonts w:ascii="Fira Code" w:eastAsia="Times New Roman" w:hAnsi="Fira Code" w:cs="Times New Roman"/>
+                <w:color w:val="D4D4D4"/>
+                <w:sz w:val="21"/>
+                <w:szCs w:val="21"/>
+                <w:lang w:eastAsia="en-IE"/>
+              </w:rPr>
+              <w:t>,</w:t>
+            </w:r>
+          </w:p>
+          <w:p>
+            <w:pPr>
+              <w:shd w:val="clear" w:color="auto" w:fill="1E1E1E"/>
+              <w:spacing w:line="285" w:lineRule="atLeast"/>
+              <w:rPr>
+                <w:rFonts w:ascii="Fira Code" w:eastAsia="Times New Roman" w:hAnsi="Fira Code" w:cs="Times New Roman"/>
+                <w:color w:val="D4D4D4"/>
+                <w:sz w:val="21"/>
+                <w:szCs w:val="21"/>
+                <w:lang w:eastAsia="en-IE"/>
+              </w:rPr>
+            </w:pPr>
+            <w:r>
+              <w:rPr>
+                <w:rFonts w:ascii="Fira Code" w:eastAsia="Times New Roman" w:hAnsi="Fira Code" w:cs="Times New Roman"/>
+                <w:color w:val="D4D4D4"/>
+                <w:sz w:val="21"/>
+                <w:szCs w:val="21"/>
+                <w:lang w:eastAsia="en-IE"/>
+              </w:rPr>
+              <w:t xml:space="preserve">        </w:t>
+            </w:r>
+            <w:r>
+              <w:rPr>
+                <w:rFonts w:ascii="Fira Code" w:eastAsia="Times New Roman" w:hAnsi="Fira Code" w:cs="Times New Roman"/>
+                <w:color w:val="9CDCFE"/>
+                <w:sz w:val="21"/>
+                <w:szCs w:val="21"/>
+                <w:lang w:eastAsia="en-IE"/>
+              </w:rPr>
+              <w:t>"Race"</w:t>
+            </w:r>
+            <w:r>
+              <w:rPr>
+                <w:rFonts w:ascii="Fira Code" w:eastAsia="Times New Roman" w:hAnsi="Fira Code" w:cs="Times New Roman"/>
+                <w:color w:val="D4D4D4"/>
+                <w:sz w:val="21"/>
+                <w:szCs w:val="21"/>
+                <w:lang w:eastAsia="en-IE"/>
+              </w:rPr>
+              <w:t xml:space="preserve">: </w:t>
+            </w:r>
+            <w:r>
+              <w:rPr>
+                <w:rFonts w:ascii="Fira Code" w:eastAsia="Times New Roman" w:hAnsi="Fira Code" w:cs="Times New Roman"/>
+                <w:color w:val="CE9178"/>
+                <w:sz w:val="21"/>
+                <w:szCs w:val="21"/>
+                <w:lang w:eastAsia="en-IE"/>
+              </w:rPr>
+              <w:t>"B"</w:t>
+            </w:r>
+            <w:r>
+              <w:rPr>
+                <w:rFonts w:ascii="Fira Code" w:eastAsia="Times New Roman" w:hAnsi="Fira Code" w:cs="Times New Roman"/>
+                <w:color w:val="D4D4D4"/>
+                <w:sz w:val="21"/>
+                <w:szCs w:val="21"/>
+                <w:lang w:eastAsia="en-IE"/>
+              </w:rPr>
+              <w:t>,</w:t>
+            </w:r>
+          </w:p>
+          <w:p>
+            <w:pPr>
+              <w:shd w:val="clear" w:color="auto" w:fill="1E1E1E"/>
+              <w:spacing w:line="285" w:lineRule="atLeast"/>
+              <w:rPr>
+                <w:rFonts w:ascii="Fira Code" w:eastAsia="Times New Roman" w:hAnsi="Fira Code" w:cs="Times New Roman"/>
+                <w:color w:val="D4D4D4"/>
+                <w:sz w:val="21"/>
+                <w:szCs w:val="21"/>
+                <w:lang w:eastAsia="en-IE"/>
+              </w:rPr>
+            </w:pPr>
+            <w:r>
+              <w:rPr>
+                <w:rFonts w:ascii="Fira Code" w:eastAsia="Times New Roman" w:hAnsi="Fira Code" w:cs="Times New Roman"/>
+                <w:color w:val="D4D4D4"/>
+                <w:sz w:val="21"/>
+                <w:szCs w:val="21"/>
+                <w:lang w:eastAsia="en-IE"/>
+              </w:rPr>
+              <w:t xml:space="preserve">        </w:t>
+            </w:r>
+            <w:r>
+              <w:rPr>
+                <w:rFonts w:ascii="Fira Code" w:eastAsia="Times New Roman" w:hAnsi="Fira Code" w:cs="Times New Roman"/>
+                <w:color w:val="9CDCFE"/>
+                <w:sz w:val="21"/>
+                <w:szCs w:val="21"/>
+                <w:lang w:eastAsia="en-IE"/>
+              </w:rPr>
+              <w:t>"</w:t>
+            </w:r>
+            <w:proofErr w:type="spellStart"/>
+            <w:r>
+              <w:rPr>
+                <w:rFonts w:ascii="Fira Code" w:eastAsia="Times New Roman" w:hAnsi="Fira Code" w:cs="Times New Roman"/>
+                <w:color w:val="9CDCFE"/>
+                <w:sz w:val="21"/>
+                <w:szCs w:val="21"/>
+                <w:lang w:eastAsia="en-IE"/>
+              </w:rPr>
+              <w:t>ArrestDate</w:t>
+            </w:r>
+            <w:proofErr w:type="spellEnd"/>
+            <w:r>
+              <w:rPr>
+                <w:rFonts w:ascii="Fira Code" w:eastAsia="Times New Roman" w:hAnsi="Fira Code" w:cs="Times New Roman"/>
+                <w:color w:val="9CDCFE"/>
+                <w:sz w:val="21"/>
+                <w:szCs w:val="21"/>
+                <w:lang w:eastAsia="en-IE"/>
+              </w:rPr>
+              <w:t>"</w:t>
+            </w:r>
+            <w:r>
+              <w:rPr>
+                <w:rFonts w:ascii="Fira Code" w:eastAsia="Times New Roman" w:hAnsi="Fira Code" w:cs="Times New Roman"/>
+                <w:color w:val="D4D4D4"/>
+                <w:sz w:val="21"/>
+                <w:szCs w:val="21"/>
+                <w:lang w:eastAsia="en-IE"/>
+              </w:rPr>
+              <w:t xml:space="preserve">: </w:t>
+            </w:r>
+            <w:r>
+              <w:rPr>
+                <w:rFonts w:ascii="Fira Code" w:eastAsia="Times New Roman" w:hAnsi="Fira Code" w:cs="Times New Roman"/>
+                <w:color w:val="CE9178"/>
+                <w:sz w:val="21"/>
+                <w:szCs w:val="21"/>
+                <w:lang w:eastAsia="en-IE"/>
+              </w:rPr>
+              <w:t>"2017-12-23T00:00:00"</w:t>
+            </w:r>
+            <w:r>
+              <w:rPr>
+                <w:rFonts w:ascii="Fira Code" w:eastAsia="Times New Roman" w:hAnsi="Fira Code" w:cs="Times New Roman"/>
+                <w:color w:val="D4D4D4"/>
+                <w:sz w:val="21"/>
+                <w:szCs w:val="21"/>
+                <w:lang w:eastAsia="en-IE"/>
+              </w:rPr>
+              <w:t>,</w:t>
+            </w:r>
+          </w:p>
+          <w:p>
+            <w:pPr>
+              <w:shd w:val="clear" w:color="auto" w:fill="1E1E1E"/>
+              <w:spacing w:line="285" w:lineRule="atLeast"/>
+              <w:rPr>
+                <w:rFonts w:ascii="Fira Code" w:eastAsia="Times New Roman" w:hAnsi="Fira Code" w:cs="Times New Roman"/>
+                <w:color w:val="D4D4D4"/>
+                <w:sz w:val="21"/>
+                <w:szCs w:val="21"/>
+                <w:lang w:eastAsia="en-IE"/>
+              </w:rPr>
+            </w:pPr>
+            <w:r>
+              <w:rPr>
+                <w:rFonts w:ascii="Fira Code" w:eastAsia="Times New Roman" w:hAnsi="Fira Code" w:cs="Times New Roman"/>
+                <w:color w:val="D4D4D4"/>
+                <w:sz w:val="21"/>
+                <w:szCs w:val="21"/>
+                <w:lang w:eastAsia="en-IE"/>
+              </w:rPr>
+              <w:t xml:space="preserve">        </w:t>
+            </w:r>
+            <w:r>
+              <w:rPr>
+                <w:rFonts w:ascii="Fira Code" w:eastAsia="Times New Roman" w:hAnsi="Fira Code" w:cs="Times New Roman"/>
+                <w:color w:val="9CDCFE"/>
+                <w:sz w:val="21"/>
+                <w:szCs w:val="21"/>
+                <w:lang w:eastAsia="en-IE"/>
+              </w:rPr>
+              <w:t>"</w:t>
+            </w:r>
+            <w:proofErr w:type="spellStart"/>
+            <w:r>
+              <w:rPr>
+                <w:rFonts w:ascii="Fira Code" w:eastAsia="Times New Roman" w:hAnsi="Fira Code" w:cs="Times New Roman"/>
+                <w:color w:val="9CDCFE"/>
+                <w:sz w:val="21"/>
+                <w:szCs w:val="21"/>
+                <w:lang w:eastAsia="en-IE"/>
+              </w:rPr>
+              <w:t>ArrestTime</w:t>
+            </w:r>
+            <w:proofErr w:type="spellEnd"/>
+            <w:r>
+              <w:rPr>
+                <w:rFonts w:ascii="Fira Code" w:eastAsia="Times New Roman" w:hAnsi="Fira Code" w:cs="Times New Roman"/>
+                <w:color w:val="9CDCFE"/>
+                <w:sz w:val="21"/>
+                <w:szCs w:val="21"/>
+                <w:lang w:eastAsia="en-IE"/>
+              </w:rPr>
+              <w:t>"</w:t>
+            </w:r>
+            <w:r>
+              <w:rPr>
+                <w:rFonts w:ascii="Fira Code" w:eastAsia="Times New Roman" w:hAnsi="Fira Code" w:cs="Times New Roman"/>
+                <w:color w:val="D4D4D4"/>
+                <w:sz w:val="21"/>
+                <w:szCs w:val="21"/>
+                <w:lang w:eastAsia="en-IE"/>
+              </w:rPr>
+              <w:t xml:space="preserve">: </w:t>
+            </w:r>
+            <w:r>
+              <w:rPr>
+                <w:rFonts w:ascii="Fira Code" w:eastAsia="Times New Roman" w:hAnsi="Fira Code" w:cs="Times New Roman"/>
+                <w:color w:val="CE9178"/>
+                <w:sz w:val="21"/>
+                <w:szCs w:val="21"/>
+                <w:lang w:eastAsia="en-IE"/>
+              </w:rPr>
+              <w:t>"23:24"</w:t>
+            </w:r>
+            <w:r>
+              <w:rPr>
+                <w:rFonts w:ascii="Fira Code" w:eastAsia="Times New Roman" w:hAnsi="Fira Code" w:cs="Times New Roman"/>
+                <w:color w:val="D4D4D4"/>
+                <w:sz w:val="21"/>
+                <w:szCs w:val="21"/>
+                <w:lang w:eastAsia="en-IE"/>
+              </w:rPr>
+              <w:t>,</w:t>
+            </w:r>
+          </w:p>
+          <w:p>
+            <w:pPr>
+              <w:shd w:val="clear" w:color="auto" w:fill="1E1E1E"/>
+              <w:spacing w:line="285" w:lineRule="atLeast"/>
+              <w:rPr>
+                <w:rFonts w:ascii="Fira Code" w:eastAsia="Times New Roman" w:hAnsi="Fira Code" w:cs="Times New Roman"/>
+                <w:color w:val="D4D4D4"/>
+                <w:sz w:val="21"/>
+                <w:szCs w:val="21"/>
+                <w:lang w:eastAsia="en-IE"/>
+              </w:rPr>
+            </w:pPr>
+            <w:r>
+              <w:rPr>
+                <w:rFonts w:ascii="Fira Code" w:eastAsia="Times New Roman" w:hAnsi="Fira Code" w:cs="Times New Roman"/>
+                <w:color w:val="D4D4D4"/>
+                <w:sz w:val="21"/>
+                <w:szCs w:val="21"/>
+                <w:lang w:eastAsia="en-IE"/>
+              </w:rPr>
+              <w:t xml:space="preserve">        </w:t>
+            </w:r>
+            <w:r>
+              <w:rPr>
+                <w:rFonts w:ascii="Fira Code" w:eastAsia="Times New Roman" w:hAnsi="Fira Code" w:cs="Times New Roman"/>
+                <w:color w:val="9CDCFE"/>
+                <w:sz w:val="21"/>
+                <w:szCs w:val="21"/>
+                <w:lang w:eastAsia="en-IE"/>
+              </w:rPr>
+              <w:t>"</w:t>
+            </w:r>
+            <w:proofErr w:type="spellStart"/>
+            <w:r>
+              <w:rPr>
+                <w:rFonts w:ascii="Fira Code" w:eastAsia="Times New Roman" w:hAnsi="Fira Code" w:cs="Times New Roman"/>
+                <w:color w:val="9CDCFE"/>
+                <w:sz w:val="21"/>
+                <w:szCs w:val="21"/>
+                <w:lang w:eastAsia="en-IE"/>
+              </w:rPr>
+              <w:t>ArrestLocation</w:t>
+            </w:r>
+            <w:proofErr w:type="spellEnd"/>
+            <w:r>
+              <w:rPr>
+                <w:rFonts w:ascii="Fira Code" w:eastAsia="Times New Roman" w:hAnsi="Fira Code" w:cs="Times New Roman"/>
+                <w:color w:val="9CDCFE"/>
+                <w:sz w:val="21"/>
+                <w:szCs w:val="21"/>
+                <w:lang w:eastAsia="en-IE"/>
+              </w:rPr>
+              <w:t>"</w:t>
+            </w:r>
+            <w:r>
+              <w:rPr>
+                <w:rFonts w:ascii="Fira Code" w:eastAsia="Times New Roman" w:hAnsi="Fira Code" w:cs="Times New Roman"/>
+                <w:color w:val="D4D4D4"/>
+                <w:sz w:val="21"/>
+                <w:szCs w:val="21"/>
+                <w:lang w:eastAsia="en-IE"/>
+              </w:rPr>
+              <w:t xml:space="preserve">: </w:t>
+            </w:r>
+            <w:r>
+              <w:rPr>
+                <w:rFonts w:ascii="Fira Code" w:eastAsia="Times New Roman" w:hAnsi="Fira Code" w:cs="Times New Roman"/>
+                <w:color w:val="CE9178"/>
+                <w:sz w:val="21"/>
+                <w:szCs w:val="21"/>
+                <w:lang w:eastAsia="en-IE"/>
+              </w:rPr>
+              <w:t>"900 STOLL ST"</w:t>
+            </w:r>
+            <w:r>
+              <w:rPr>
+                <w:rFonts w:ascii="Fira Code" w:eastAsia="Times New Roman" w:hAnsi="Fira Code" w:cs="Times New Roman"/>
+                <w:color w:val="D4D4D4"/>
+                <w:sz w:val="21"/>
+                <w:szCs w:val="21"/>
+                <w:lang w:eastAsia="en-IE"/>
+              </w:rPr>
+              <w:t>,</w:t>
+            </w:r>
+          </w:p>
+          <w:p>
+            <w:pPr>
+              <w:shd w:val="clear" w:color="auto" w:fill="1E1E1E"/>
+              <w:spacing w:line="285" w:lineRule="atLeast"/>
+              <w:rPr>
+                <w:rFonts w:ascii="Fira Code" w:eastAsia="Times New Roman" w:hAnsi="Fira Code" w:cs="Times New Roman"/>
+                <w:color w:val="D4D4D4"/>
+                <w:sz w:val="21"/>
+                <w:szCs w:val="21"/>
+                <w:lang w:eastAsia="en-IE"/>
+              </w:rPr>
+            </w:pPr>
+            <w:r>
+              <w:rPr>
+                <w:rFonts w:ascii="Fira Code" w:eastAsia="Times New Roman" w:hAnsi="Fira Code" w:cs="Times New Roman"/>
+                <w:color w:val="D4D4D4"/>
+                <w:sz w:val="21"/>
+                <w:szCs w:val="21"/>
+                <w:lang w:eastAsia="en-IE"/>
+              </w:rPr>
+              <w:t xml:space="preserve">        </w:t>
+            </w:r>
+            <w:r>
+              <w:rPr>
+                <w:rFonts w:ascii="Fira Code" w:eastAsia="Times New Roman" w:hAnsi="Fira Code" w:cs="Times New Roman"/>
+                <w:color w:val="9CDCFE"/>
+                <w:sz w:val="21"/>
+                <w:szCs w:val="21"/>
+                <w:lang w:eastAsia="en-IE"/>
+              </w:rPr>
+              <w:t>"</w:t>
+            </w:r>
+            <w:proofErr w:type="spellStart"/>
+            <w:r>
+              <w:rPr>
+                <w:rFonts w:ascii="Fira Code" w:eastAsia="Times New Roman" w:hAnsi="Fira Code" w:cs="Times New Roman"/>
+                <w:color w:val="9CDCFE"/>
+                <w:sz w:val="21"/>
+                <w:szCs w:val="21"/>
+                <w:lang w:eastAsia="en-IE"/>
+              </w:rPr>
+              <w:t>IncidentOffense</w:t>
+            </w:r>
+            <w:proofErr w:type="spellEnd"/>
+            <w:r>
+              <w:rPr>
+                <w:rFonts w:ascii="Fira Code" w:eastAsia="Times New Roman" w:hAnsi="Fira Code" w:cs="Times New Roman"/>
+                <w:color w:val="9CDCFE"/>
+                <w:sz w:val="21"/>
+                <w:szCs w:val="21"/>
+                <w:lang w:eastAsia="en-IE"/>
+              </w:rPr>
+              <w:t>"</w:t>
+            </w:r>
+            <w:r>
+              <w:rPr>
+                <w:rFonts w:ascii="Fira Code" w:eastAsia="Times New Roman" w:hAnsi="Fira Code" w:cs="Times New Roman"/>
+                <w:color w:val="D4D4D4"/>
+                <w:sz w:val="21"/>
+                <w:szCs w:val="21"/>
+                <w:lang w:eastAsia="en-IE"/>
+              </w:rPr>
+              <w:t xml:space="preserve">: </w:t>
+            </w:r>
+            <w:r>
+              <w:rPr>
+                <w:rFonts w:ascii="Fira Code" w:eastAsia="Times New Roman" w:hAnsi="Fira Code" w:cs="Times New Roman"/>
+                <w:color w:val="CE9178"/>
+                <w:sz w:val="21"/>
+                <w:szCs w:val="21"/>
+                <w:lang w:eastAsia="en-IE"/>
+              </w:rPr>
+              <w:t>"4ECOMMON ASSAULT      "</w:t>
+            </w:r>
+            <w:r>
+              <w:rPr>
+                <w:rFonts w:ascii="Fira Code" w:eastAsia="Times New Roman" w:hAnsi="Fira Code" w:cs="Times New Roman"/>
+                <w:color w:val="D4D4D4"/>
+                <w:sz w:val="21"/>
+                <w:szCs w:val="21"/>
+                <w:lang w:eastAsia="en-IE"/>
+              </w:rPr>
+              <w:t>,</w:t>
+            </w:r>
+          </w:p>
+          <w:p>
+            <w:pPr>
+              <w:shd w:val="clear" w:color="auto" w:fill="1E1E1E"/>
+              <w:spacing w:line="285" w:lineRule="atLeast"/>
+              <w:rPr>
+                <w:rFonts w:ascii="Fira Code" w:eastAsia="Times New Roman" w:hAnsi="Fira Code" w:cs="Times New Roman"/>
+                <w:color w:val="D4D4D4"/>
+                <w:sz w:val="21"/>
+                <w:szCs w:val="21"/>
+                <w:lang w:eastAsia="en-IE"/>
+              </w:rPr>
+            </w:pPr>
+            <w:r>
+              <w:rPr>
+                <w:rFonts w:ascii="Fira Code" w:eastAsia="Times New Roman" w:hAnsi="Fira Code" w:cs="Times New Roman"/>
+                <w:color w:val="D4D4D4"/>
+                <w:sz w:val="21"/>
+                <w:szCs w:val="21"/>
+                <w:lang w:eastAsia="en-IE"/>
+              </w:rPr>
+              <w:t xml:space="preserve">        </w:t>
+            </w:r>
+            <w:r>
+              <w:rPr>
+                <w:rFonts w:ascii="Fira Code" w:eastAsia="Times New Roman" w:hAnsi="Fira Code" w:cs="Times New Roman"/>
+                <w:color w:val="9CDCFE"/>
+                <w:sz w:val="21"/>
+                <w:szCs w:val="21"/>
+                <w:lang w:eastAsia="en-IE"/>
+              </w:rPr>
+              <w:t>"</w:t>
+            </w:r>
+            <w:proofErr w:type="spellStart"/>
+            <w:r>
+              <w:rPr>
+                <w:rFonts w:ascii="Fira Code" w:eastAsia="Times New Roman" w:hAnsi="Fira Code" w:cs="Times New Roman"/>
+                <w:color w:val="9CDCFE"/>
+                <w:sz w:val="21"/>
+                <w:szCs w:val="21"/>
+                <w:lang w:eastAsia="en-IE"/>
+              </w:rPr>
+              <w:t>IncidentLocation</w:t>
+            </w:r>
+            <w:proofErr w:type="spellEnd"/>
+            <w:r>
+              <w:rPr>
+                <w:rFonts w:ascii="Fira Code" w:eastAsia="Times New Roman" w:hAnsi="Fira Code" w:cs="Times New Roman"/>
+                <w:color w:val="9CDCFE"/>
+                <w:sz w:val="21"/>
+                <w:szCs w:val="21"/>
+                <w:lang w:eastAsia="en-IE"/>
+              </w:rPr>
+              <w:t>"</w:t>
+            </w:r>
+            <w:r>
+              <w:rPr>
+                <w:rFonts w:ascii="Fira Code" w:eastAsia="Times New Roman" w:hAnsi="Fira Code" w:cs="Times New Roman"/>
+                <w:color w:val="D4D4D4"/>
+                <w:sz w:val="21"/>
+                <w:szCs w:val="21"/>
+                <w:lang w:eastAsia="en-IE"/>
+              </w:rPr>
+              <w:t xml:space="preserve">: </w:t>
+            </w:r>
+            <w:r>
+              <w:rPr>
+                <w:rFonts w:ascii="Fira Code" w:eastAsia="Times New Roman" w:hAnsi="Fira Code" w:cs="Times New Roman"/>
+                <w:color w:val="CE9178"/>
+                <w:sz w:val="21"/>
+                <w:szCs w:val="21"/>
+                <w:lang w:eastAsia="en-IE"/>
+              </w:rPr>
+              <w:t>"900 STOLL ST"</w:t>
+            </w:r>
+            <w:r>
+              <w:rPr>
+                <w:rFonts w:ascii="Fira Code" w:eastAsia="Times New Roman" w:hAnsi="Fira Code" w:cs="Times New Roman"/>
+                <w:color w:val="D4D4D4"/>
+                <w:sz w:val="21"/>
+                <w:szCs w:val="21"/>
+                <w:lang w:eastAsia="en-IE"/>
+              </w:rPr>
+              <w:t>,</w:t>
+            </w:r>
+          </w:p>
+          <w:p>
+            <w:pPr>
+              <w:shd w:val="clear" w:color="auto" w:fill="1E1E1E"/>
+              <w:spacing w:line="285" w:lineRule="atLeast"/>
+              <w:rPr>
+                <w:rFonts w:ascii="Fira Code" w:eastAsia="Times New Roman" w:hAnsi="Fira Code" w:cs="Times New Roman"/>
+                <w:color w:val="D4D4D4"/>
+                <w:sz w:val="21"/>
+                <w:szCs w:val="21"/>
+                <w:lang w:eastAsia="en-IE"/>
+              </w:rPr>
+            </w:pPr>
+            <w:r>
+              <w:rPr>
+                <w:rFonts w:ascii="Fira Code" w:eastAsia="Times New Roman" w:hAnsi="Fira Code" w:cs="Times New Roman"/>
+                <w:color w:val="D4D4D4"/>
+                <w:sz w:val="21"/>
+                <w:szCs w:val="21"/>
+                <w:lang w:eastAsia="en-IE"/>
+              </w:rPr>
+              <w:t xml:space="preserve">        </w:t>
+            </w:r>
+            <w:r>
+              <w:rPr>
+                <w:rFonts w:ascii="Fira Code" w:eastAsia="Times New Roman" w:hAnsi="Fira Code" w:cs="Times New Roman"/>
+                <w:color w:val="9CDCFE"/>
+                <w:sz w:val="21"/>
+                <w:szCs w:val="21"/>
+                <w:lang w:eastAsia="en-IE"/>
+              </w:rPr>
+              <w:t>"Charge"</w:t>
+            </w:r>
+            <w:r>
+              <w:rPr>
+                <w:rFonts w:ascii="Fira Code" w:eastAsia="Times New Roman" w:hAnsi="Fira Code" w:cs="Times New Roman"/>
+                <w:color w:val="D4D4D4"/>
+                <w:sz w:val="21"/>
+                <w:szCs w:val="21"/>
+                <w:lang w:eastAsia="en-IE"/>
+              </w:rPr>
+              <w:t xml:space="preserve">: </w:t>
+            </w:r>
+            <w:r>
+              <w:rPr>
+                <w:rFonts w:ascii="Fira Code" w:eastAsia="Times New Roman" w:hAnsi="Fira Code" w:cs="Times New Roman"/>
+                <w:color w:val="CE9178"/>
+                <w:sz w:val="21"/>
+                <w:szCs w:val="21"/>
+                <w:lang w:eastAsia="en-IE"/>
+              </w:rPr>
+              <w:t>"1 1415"</w:t>
+            </w:r>
+            <w:r>
+              <w:rPr>
+                <w:rFonts w:ascii="Fira Code" w:eastAsia="Times New Roman" w:hAnsi="Fira Code" w:cs="Times New Roman"/>
+                <w:color w:val="D4D4D4"/>
+                <w:sz w:val="21"/>
+                <w:szCs w:val="21"/>
+                <w:lang w:eastAsia="en-IE"/>
+              </w:rPr>
+              <w:t>,</w:t>
+            </w:r>
+          </w:p>
+          <w:p>
+            <w:pPr>
+              <w:shd w:val="clear" w:color="auto" w:fill="1E1E1E"/>
+              <w:spacing w:line="285" w:lineRule="atLeast"/>
+              <w:rPr>
+                <w:rFonts w:ascii="Fira Code" w:eastAsia="Times New Roman" w:hAnsi="Fira Code" w:cs="Times New Roman"/>
+                <w:color w:val="D4D4D4"/>
+                <w:sz w:val="21"/>
+                <w:szCs w:val="21"/>
+                <w:lang w:eastAsia="en-IE"/>
+              </w:rPr>
+            </w:pPr>
+            <w:r>
+              <w:rPr>
+                <w:rFonts w:ascii="Fira Code" w:eastAsia="Times New Roman" w:hAnsi="Fira Code" w:cs="Times New Roman"/>
+                <w:color w:val="D4D4D4"/>
+                <w:sz w:val="21"/>
+                <w:szCs w:val="21"/>
+                <w:lang w:eastAsia="en-IE"/>
+              </w:rPr>
+              <w:t xml:space="preserve">        </w:t>
+            </w:r>
+            <w:r>
+              <w:rPr>
+                <w:rFonts w:ascii="Fira Code" w:eastAsia="Times New Roman" w:hAnsi="Fira Code" w:cs="Times New Roman"/>
+                <w:color w:val="9CDCFE"/>
+                <w:sz w:val="21"/>
+                <w:szCs w:val="21"/>
+                <w:lang w:eastAsia="en-IE"/>
+              </w:rPr>
+              <w:t>"</w:t>
+            </w:r>
+            <w:proofErr w:type="spellStart"/>
+            <w:r>
+              <w:rPr>
+                <w:rFonts w:ascii="Fira Code" w:eastAsia="Times New Roman" w:hAnsi="Fira Code" w:cs="Times New Roman"/>
+                <w:color w:val="9CDCFE"/>
+                <w:sz w:val="21"/>
+                <w:szCs w:val="21"/>
+                <w:lang w:eastAsia="en-IE"/>
+              </w:rPr>
+              <w:t>ChargeDescription</w:t>
+            </w:r>
+            <w:proofErr w:type="spellEnd"/>
+            <w:r>
+              <w:rPr>
+                <w:rFonts w:ascii="Fira Code" w:eastAsia="Times New Roman" w:hAnsi="Fira Code" w:cs="Times New Roman"/>
+                <w:color w:val="9CDCFE"/>
+                <w:sz w:val="21"/>
+                <w:szCs w:val="21"/>
+                <w:lang w:eastAsia="en-IE"/>
+              </w:rPr>
+              <w:t>"</w:t>
+            </w:r>
+            <w:r>
+              <w:rPr>
+                <w:rFonts w:ascii="Fira Code" w:eastAsia="Times New Roman" w:hAnsi="Fira Code" w:cs="Times New Roman"/>
+                <w:color w:val="D4D4D4"/>
+                <w:sz w:val="21"/>
+                <w:szCs w:val="21"/>
+                <w:lang w:eastAsia="en-IE"/>
+              </w:rPr>
+              <w:t xml:space="preserve">: </w:t>
+            </w:r>
+            <w:r>
+              <w:rPr>
+                <w:rFonts w:ascii="Fira Code" w:eastAsia="Times New Roman" w:hAnsi="Fira Code" w:cs="Times New Roman"/>
+                <w:color w:val="CE9178"/>
+                <w:sz w:val="21"/>
+                <w:szCs w:val="21"/>
+                <w:lang w:eastAsia="en-IE"/>
+              </w:rPr>
+              <w:t>"2ND DEG ASSAULT"</w:t>
+            </w:r>
+            <w:r>
+              <w:rPr>
+                <w:rFonts w:ascii="Fira Code" w:eastAsia="Times New Roman" w:hAnsi="Fira Code" w:cs="Times New Roman"/>
+                <w:color w:val="D4D4D4"/>
+                <w:sz w:val="21"/>
+                <w:szCs w:val="21"/>
+                <w:lang w:eastAsia="en-IE"/>
+              </w:rPr>
+              <w:t>,</w:t>
+            </w:r>
+          </w:p>
+          <w:p>
+            <w:pPr>
+              <w:shd w:val="clear" w:color="auto" w:fill="1E1E1E"/>
+              <w:spacing w:line="285" w:lineRule="atLeast"/>
+              <w:rPr>
+                <w:rFonts w:ascii="Fira Code" w:eastAsia="Times New Roman" w:hAnsi="Fira Code" w:cs="Times New Roman"/>
+                <w:color w:val="D4D4D4"/>
+                <w:sz w:val="21"/>
+                <w:szCs w:val="21"/>
+                <w:lang w:eastAsia="en-IE"/>
+              </w:rPr>
+            </w:pPr>
+            <w:r>
+              <w:rPr>
+                <w:rFonts w:ascii="Fira Code" w:eastAsia="Times New Roman" w:hAnsi="Fira Code" w:cs="Times New Roman"/>
+                <w:color w:val="D4D4D4"/>
+                <w:sz w:val="21"/>
+                <w:szCs w:val="21"/>
+                <w:lang w:eastAsia="en-IE"/>
+              </w:rPr>
+              <w:t xml:space="preserve">        </w:t>
+            </w:r>
+            <w:r>
+              <w:rPr>
+                <w:rFonts w:ascii="Fira Code" w:eastAsia="Times New Roman" w:hAnsi="Fira Code" w:cs="Times New Roman"/>
+                <w:color w:val="9CDCFE"/>
+                <w:sz w:val="21"/>
+                <w:szCs w:val="21"/>
+                <w:lang w:eastAsia="en-IE"/>
+              </w:rPr>
+              <w:t>"District"</w:t>
+            </w:r>
+            <w:r>
+              <w:rPr>
+                <w:rFonts w:ascii="Fira Code" w:eastAsia="Times New Roman" w:hAnsi="Fira Code" w:cs="Times New Roman"/>
+                <w:color w:val="D4D4D4"/>
+                <w:sz w:val="21"/>
+                <w:szCs w:val="21"/>
+                <w:lang w:eastAsia="en-IE"/>
+              </w:rPr>
+              <w:t xml:space="preserve">: </w:t>
+            </w:r>
+            <w:r>
+              <w:rPr>
+                <w:rFonts w:ascii="Fira Code" w:eastAsia="Times New Roman" w:hAnsi="Fira Code" w:cs="Times New Roman"/>
+                <w:color w:val="CE9178"/>
+                <w:sz w:val="21"/>
+                <w:szCs w:val="21"/>
+                <w:lang w:eastAsia="en-IE"/>
+              </w:rPr>
+              <w:t>"Southern"</w:t>
+            </w:r>
+            <w:r>
+              <w:rPr>
+                <w:rFonts w:ascii="Fira Code" w:eastAsia="Times New Roman" w:hAnsi="Fira Code" w:cs="Times New Roman"/>
+                <w:color w:val="D4D4D4"/>
+                <w:sz w:val="21"/>
+                <w:szCs w:val="21"/>
+                <w:lang w:eastAsia="en-IE"/>
+              </w:rPr>
+              <w:t>,</w:t>
+            </w:r>
+          </w:p>
+          <w:p>
+            <w:pPr>
+              <w:shd w:val="clear" w:color="auto" w:fill="1E1E1E"/>
+              <w:spacing w:line="285" w:lineRule="atLeast"/>
+              <w:rPr>
+                <w:rFonts w:ascii="Fira Code" w:eastAsia="Times New Roman" w:hAnsi="Fira Code" w:cs="Times New Roman"/>
+                <w:color w:val="D4D4D4"/>
+                <w:sz w:val="21"/>
+                <w:szCs w:val="21"/>
+                <w:lang w:eastAsia="en-IE"/>
+              </w:rPr>
+            </w:pPr>
+            <w:r>
+              <w:rPr>
+                <w:rFonts w:ascii="Fira Code" w:eastAsia="Times New Roman" w:hAnsi="Fira Code" w:cs="Times New Roman"/>
+                <w:color w:val="D4D4D4"/>
+                <w:sz w:val="21"/>
+                <w:szCs w:val="21"/>
+                <w:lang w:eastAsia="en-IE"/>
+              </w:rPr>
+              <w:t xml:space="preserve">        </w:t>
+            </w:r>
+            <w:r>
+              <w:rPr>
+                <w:rFonts w:ascii="Fira Code" w:eastAsia="Times New Roman" w:hAnsi="Fira Code" w:cs="Times New Roman"/>
+                <w:color w:val="9CDCFE"/>
+                <w:sz w:val="21"/>
+                <w:szCs w:val="21"/>
+                <w:lang w:eastAsia="en-IE"/>
+              </w:rPr>
+              <w:t>"Post"</w:t>
+            </w:r>
+            <w:r>
+              <w:rPr>
+                <w:rFonts w:ascii="Fira Code" w:eastAsia="Times New Roman" w:hAnsi="Fira Code" w:cs="Times New Roman"/>
+                <w:color w:val="D4D4D4"/>
+                <w:sz w:val="21"/>
+                <w:szCs w:val="21"/>
+                <w:lang w:eastAsia="en-IE"/>
+              </w:rPr>
+              <w:t xml:space="preserve">: </w:t>
+            </w:r>
+            <w:r>
+              <w:rPr>
+                <w:rFonts w:ascii="Fira Code" w:eastAsia="Times New Roman" w:hAnsi="Fira Code" w:cs="Times New Roman"/>
+                <w:color w:val="CE9178"/>
+                <w:sz w:val="21"/>
+                <w:szCs w:val="21"/>
+                <w:lang w:eastAsia="en-IE"/>
+              </w:rPr>
+              <w:t>"913"</w:t>
+            </w:r>
+            <w:r>
+              <w:rPr>
+                <w:rFonts w:ascii="Fira Code" w:eastAsia="Times New Roman" w:hAnsi="Fira Code" w:cs="Times New Roman"/>
+                <w:color w:val="D4D4D4"/>
+                <w:sz w:val="21"/>
+                <w:szCs w:val="21"/>
+                <w:lang w:eastAsia="en-IE"/>
+              </w:rPr>
+              <w:t>,</w:t>
+            </w:r>
+          </w:p>
+          <w:p>
+            <w:pPr>
+              <w:shd w:val="clear" w:color="auto" w:fill="1E1E1E"/>
+              <w:spacing w:line="285" w:lineRule="atLeast"/>
+              <w:rPr>
+                <w:rFonts w:ascii="Fira Code" w:eastAsia="Times New Roman" w:hAnsi="Fira Code" w:cs="Times New Roman"/>
+                <w:color w:val="D4D4D4"/>
+                <w:sz w:val="21"/>
+                <w:szCs w:val="21"/>
+                <w:lang w:eastAsia="en-IE"/>
+              </w:rPr>
+            </w:pPr>
+            <w:r>
+              <w:rPr>
+                <w:rFonts w:ascii="Fira Code" w:eastAsia="Times New Roman" w:hAnsi="Fira Code" w:cs="Times New Roman"/>
+                <w:color w:val="D4D4D4"/>
+                <w:sz w:val="21"/>
+                <w:szCs w:val="21"/>
+                <w:lang w:eastAsia="en-IE"/>
+              </w:rPr>
+              <w:t xml:space="preserve">        </w:t>
+            </w:r>
+            <w:r>
+              <w:rPr>
+                <w:rFonts w:ascii="Fira Code" w:eastAsia="Times New Roman" w:hAnsi="Fira Code" w:cs="Times New Roman"/>
+                <w:color w:val="9CDCFE"/>
+                <w:sz w:val="21"/>
+                <w:szCs w:val="21"/>
+                <w:lang w:eastAsia="en-IE"/>
+              </w:rPr>
+              <w:t>"</w:t>
+            </w:r>
+            <w:proofErr w:type="spellStart"/>
+            <w:r>
+              <w:rPr>
+                <w:rFonts w:ascii="Fira Code" w:eastAsia="Times New Roman" w:hAnsi="Fira Code" w:cs="Times New Roman"/>
+                <w:color w:val="9CDCFE"/>
+                <w:sz w:val="21"/>
+                <w:szCs w:val="21"/>
+                <w:lang w:eastAsia="en-IE"/>
+              </w:rPr>
+              <w:t>Neighborhood</w:t>
+            </w:r>
+            <w:proofErr w:type="spellEnd"/>
+            <w:r>
+              <w:rPr>
+                <w:rFonts w:ascii="Fira Code" w:eastAsia="Times New Roman" w:hAnsi="Fira Code" w:cs="Times New Roman"/>
+                <w:color w:val="9CDCFE"/>
+                <w:sz w:val="21"/>
+                <w:szCs w:val="21"/>
+                <w:lang w:eastAsia="en-IE"/>
+              </w:rPr>
+              <w:t>"</w:t>
+            </w:r>
+            <w:r>
+              <w:rPr>
+                <w:rFonts w:ascii="Fira Code" w:eastAsia="Times New Roman" w:hAnsi="Fira Code" w:cs="Times New Roman"/>
+                <w:color w:val="D4D4D4"/>
+                <w:sz w:val="21"/>
+                <w:szCs w:val="21"/>
+                <w:lang w:eastAsia="en-IE"/>
+              </w:rPr>
+              <w:t xml:space="preserve">: </w:t>
+            </w:r>
+            <w:r>
+              <w:rPr>
+                <w:rFonts w:ascii="Fira Code" w:eastAsia="Times New Roman" w:hAnsi="Fira Code" w:cs="Times New Roman"/>
+                <w:color w:val="CE9178"/>
+                <w:sz w:val="21"/>
+                <w:szCs w:val="21"/>
+                <w:lang w:eastAsia="en-IE"/>
+              </w:rPr>
+              <w:t>"Brooklyn"</w:t>
+            </w:r>
+            <w:r>
+              <w:rPr>
+                <w:rFonts w:ascii="Fira Code" w:eastAsia="Times New Roman" w:hAnsi="Fira Code" w:cs="Times New Roman"/>
+                <w:color w:val="D4D4D4"/>
+                <w:sz w:val="21"/>
+                <w:szCs w:val="21"/>
+                <w:lang w:eastAsia="en-IE"/>
+              </w:rPr>
+              <w:t>,</w:t>
+            </w:r>
+          </w:p>
+          <w:p>
+            <w:pPr>
+              <w:shd w:val="clear" w:color="auto" w:fill="1E1E1E"/>
+              <w:spacing w:line="285" w:lineRule="atLeast"/>
+              <w:rPr>
+                <w:rFonts w:ascii="Fira Code" w:eastAsia="Times New Roman" w:hAnsi="Fira Code" w:cs="Times New Roman"/>
+                <w:color w:val="D4D4D4"/>
+                <w:sz w:val="21"/>
+                <w:szCs w:val="21"/>
+                <w:lang w:eastAsia="en-IE"/>
+              </w:rPr>
+            </w:pPr>
+            <w:r>
+              <w:rPr>
+                <w:rFonts w:ascii="Fira Code" w:eastAsia="Times New Roman" w:hAnsi="Fira Code" w:cs="Times New Roman"/>
+                <w:color w:val="D4D4D4"/>
+                <w:sz w:val="21"/>
+                <w:szCs w:val="21"/>
+                <w:lang w:eastAsia="en-IE"/>
+              </w:rPr>
+              <w:t xml:space="preserve">        </w:t>
+            </w:r>
+            <w:r>
+              <w:rPr>
+                <w:rFonts w:ascii="Fira Code" w:eastAsia="Times New Roman" w:hAnsi="Fira Code" w:cs="Times New Roman"/>
+                <w:color w:val="9CDCFE"/>
+                <w:sz w:val="21"/>
+                <w:szCs w:val="21"/>
+                <w:lang w:eastAsia="en-IE"/>
+              </w:rPr>
+              <w:t>"Longitude"</w:t>
+            </w:r>
+            <w:r>
+              <w:rPr>
+                <w:rFonts w:ascii="Fira Code" w:eastAsia="Times New Roman" w:hAnsi="Fira Code" w:cs="Times New Roman"/>
+                <w:color w:val="D4D4D4"/>
+                <w:sz w:val="21"/>
+                <w:szCs w:val="21"/>
+                <w:lang w:eastAsia="en-IE"/>
+              </w:rPr>
+              <w:t xml:space="preserve">: </w:t>
+            </w:r>
+            <w:r>
+              <w:rPr>
+                <w:rFonts w:ascii="Fira Code" w:eastAsia="Times New Roman" w:hAnsi="Fira Code" w:cs="Times New Roman"/>
+                <w:color w:val="CE9178"/>
+                <w:sz w:val="21"/>
+                <w:szCs w:val="21"/>
+                <w:lang w:eastAsia="en-IE"/>
+              </w:rPr>
+              <w:t>"-76.598589000000"</w:t>
+            </w:r>
+            <w:r>
+              <w:rPr>
+                <w:rFonts w:ascii="Fira Code" w:eastAsia="Times New Roman" w:hAnsi="Fira Code" w:cs="Times New Roman"/>
+                <w:color w:val="D4D4D4"/>
+                <w:sz w:val="21"/>
+                <w:szCs w:val="21"/>
+                <w:lang w:eastAsia="en-IE"/>
+              </w:rPr>
+              <w:t>,</w:t>
+            </w:r>
+          </w:p>
+          <w:p>
+            <w:pPr>
+              <w:shd w:val="clear" w:color="auto" w:fill="1E1E1E"/>
+              <w:spacing w:line="285" w:lineRule="atLeast"/>
+              <w:rPr>
+                <w:rFonts w:ascii="Fira Code" w:eastAsia="Times New Roman" w:hAnsi="Fira Code" w:cs="Times New Roman"/>
+                <w:color w:val="D4D4D4"/>
+                <w:sz w:val="21"/>
+                <w:szCs w:val="21"/>
+                <w:lang w:eastAsia="en-IE"/>
+              </w:rPr>
+            </w:pPr>
+            <w:r>
+              <w:rPr>
+                <w:rFonts w:ascii="Fira Code" w:eastAsia="Times New Roman" w:hAnsi="Fira Code" w:cs="Times New Roman"/>
+                <w:color w:val="D4D4D4"/>
+                <w:sz w:val="21"/>
+                <w:szCs w:val="21"/>
+                <w:lang w:eastAsia="en-IE"/>
+              </w:rPr>
+              <w:t xml:space="preserve">        </w:t>
+            </w:r>
+            <w:r>
+              <w:rPr>
+                <w:rFonts w:ascii="Fira Code" w:eastAsia="Times New Roman" w:hAnsi="Fira Code" w:cs="Times New Roman"/>
+                <w:color w:val="9CDCFE"/>
+                <w:sz w:val="21"/>
+                <w:szCs w:val="21"/>
+                <w:lang w:eastAsia="en-IE"/>
+              </w:rPr>
+              <w:t>"Latitude"</w:t>
+            </w:r>
+            <w:r>
+              <w:rPr>
+                <w:rFonts w:ascii="Fira Code" w:eastAsia="Times New Roman" w:hAnsi="Fira Code" w:cs="Times New Roman"/>
+                <w:color w:val="D4D4D4"/>
+                <w:sz w:val="21"/>
+                <w:szCs w:val="21"/>
+                <w:lang w:eastAsia="en-IE"/>
+              </w:rPr>
+              <w:t xml:space="preserve">: </w:t>
+            </w:r>
+            <w:r>
+              <w:rPr>
+                <w:rFonts w:ascii="Fira Code" w:eastAsia="Times New Roman" w:hAnsi="Fira Code" w:cs="Times New Roman"/>
+                <w:color w:val="CE9178"/>
+                <w:sz w:val="21"/>
+                <w:szCs w:val="21"/>
+                <w:lang w:eastAsia="en-IE"/>
+              </w:rPr>
+              <w:t>"39.230243000000"</w:t>
+            </w:r>
+            <w:r>
+              <w:rPr>
+                <w:rFonts w:ascii="Fira Code" w:eastAsia="Times New Roman" w:hAnsi="Fira Code" w:cs="Times New Roman"/>
+                <w:color w:val="D4D4D4"/>
+                <w:sz w:val="21"/>
+                <w:szCs w:val="21"/>
+                <w:lang w:eastAsia="en-IE"/>
+              </w:rPr>
+              <w:t>,</w:t>
+            </w:r>
+          </w:p>
+          <w:p>
+            <w:pPr>
+              <w:shd w:val="clear" w:color="auto" w:fill="1E1E1E"/>
+              <w:spacing w:line="285" w:lineRule="atLeast"/>
+              <w:rPr>
+                <w:rFonts w:ascii="Fira Code" w:eastAsia="Times New Roman" w:hAnsi="Fira Code" w:cs="Times New Roman"/>
+                <w:color w:val="D4D4D4"/>
+                <w:sz w:val="21"/>
+                <w:szCs w:val="21"/>
+                <w:lang w:eastAsia="en-IE"/>
+              </w:rPr>
+            </w:pPr>
+            <w:r>
+              <w:rPr>
+                <w:rFonts w:ascii="Fira Code" w:eastAsia="Times New Roman" w:hAnsi="Fira Code" w:cs="Times New Roman"/>
+                <w:color w:val="D4D4D4"/>
+                <w:sz w:val="21"/>
+                <w:szCs w:val="21"/>
+                <w:lang w:eastAsia="en-IE"/>
+              </w:rPr>
+              <w:t xml:space="preserve">        </w:t>
+            </w:r>
+            <w:r>
+              <w:rPr>
+                <w:rFonts w:ascii="Fira Code" w:eastAsia="Times New Roman" w:hAnsi="Fira Code" w:cs="Times New Roman"/>
+                <w:color w:val="9CDCFE"/>
+                <w:sz w:val="21"/>
+                <w:szCs w:val="21"/>
+                <w:lang w:eastAsia="en-IE"/>
+              </w:rPr>
+              <w:t>"Location 1"</w:t>
+            </w:r>
+            <w:r>
+              <w:rPr>
+                <w:rFonts w:ascii="Fira Code" w:eastAsia="Times New Roman" w:hAnsi="Fira Code" w:cs="Times New Roman"/>
+                <w:color w:val="D4D4D4"/>
+                <w:sz w:val="21"/>
+                <w:szCs w:val="21"/>
+                <w:lang w:eastAsia="en-IE"/>
+              </w:rPr>
+              <w:t>: [</w:t>
+            </w:r>
+          </w:p>
+          <w:p>
+            <w:pPr>
+              <w:shd w:val="clear" w:color="auto" w:fill="1E1E1E"/>
+              <w:spacing w:line="285" w:lineRule="atLeast"/>
+              <w:rPr>
+                <w:rFonts w:ascii="Fira Code" w:eastAsia="Times New Roman" w:hAnsi="Fira Code" w:cs="Times New Roman"/>
+                <w:color w:val="D4D4D4"/>
+                <w:sz w:val="21"/>
+                <w:szCs w:val="21"/>
+                <w:lang w:eastAsia="en-IE"/>
+              </w:rPr>
+            </w:pPr>
+            <w:r>
+              <w:rPr>
+                <w:rFonts w:ascii="Fira Code" w:eastAsia="Times New Roman" w:hAnsi="Fira Code" w:cs="Times New Roman"/>
+                <w:color w:val="D4D4D4"/>
+                <w:sz w:val="21"/>
+                <w:szCs w:val="21"/>
+                <w:lang w:eastAsia="en-IE"/>
+              </w:rPr>
+              <w:t xml:space="preserve">            </w:t>
+            </w:r>
+            <w:r>
+              <w:rPr>
+                <w:rFonts w:ascii="Fira Code" w:eastAsia="Times New Roman" w:hAnsi="Fira Code" w:cs="Times New Roman"/>
+                <w:color w:val="569CD6"/>
+                <w:sz w:val="21"/>
+                <w:szCs w:val="21"/>
+                <w:lang w:eastAsia="en-IE"/>
+              </w:rPr>
+              <w:t>null</w:t>
+            </w:r>
+            <w:r>
+              <w:rPr>
+                <w:rFonts w:ascii="Fira Code" w:eastAsia="Times New Roman" w:hAnsi="Fira Code" w:cs="Times New Roman"/>
+                <w:color w:val="D4D4D4"/>
+                <w:sz w:val="21"/>
+                <w:szCs w:val="21"/>
+                <w:lang w:eastAsia="en-IE"/>
+              </w:rPr>
+              <w:t>,</w:t>
+            </w:r>
+          </w:p>
+          <w:p>
+            <w:pPr>
+              <w:shd w:val="clear" w:color="auto" w:fill="1E1E1E"/>
+              <w:spacing w:line="285" w:lineRule="atLeast"/>
+              <w:rPr>
+                <w:rFonts w:ascii="Fira Code" w:eastAsia="Times New Roman" w:hAnsi="Fira Code" w:cs="Times New Roman"/>
+                <w:color w:val="D4D4D4"/>
+                <w:sz w:val="21"/>
+                <w:szCs w:val="21"/>
+                <w:lang w:eastAsia="en-IE"/>
+              </w:rPr>
+            </w:pPr>
+            <w:r>
+              <w:rPr>
+                <w:rFonts w:ascii="Fira Code" w:eastAsia="Times New Roman" w:hAnsi="Fira Code" w:cs="Times New Roman"/>
+                <w:color w:val="D4D4D4"/>
+                <w:sz w:val="21"/>
+                <w:szCs w:val="21"/>
+                <w:lang w:eastAsia="en-IE"/>
+              </w:rPr>
+              <w:t xml:space="preserve">            </w:t>
+            </w:r>
+            <w:r>
+              <w:rPr>
+                <w:rFonts w:ascii="Fira Code" w:eastAsia="Times New Roman" w:hAnsi="Fira Code" w:cs="Times New Roman"/>
+                <w:color w:val="CE9178"/>
+                <w:sz w:val="21"/>
+                <w:szCs w:val="21"/>
+                <w:lang w:eastAsia="en-IE"/>
+              </w:rPr>
+              <w:t>"39.230243000000"</w:t>
+            </w:r>
+            <w:r>
+              <w:rPr>
+                <w:rFonts w:ascii="Fira Code" w:eastAsia="Times New Roman" w:hAnsi="Fira Code" w:cs="Times New Roman"/>
+                <w:color w:val="D4D4D4"/>
+                <w:sz w:val="21"/>
+                <w:szCs w:val="21"/>
+                <w:lang w:eastAsia="en-IE"/>
+              </w:rPr>
+              <w:t>,</w:t>
+            </w:r>
+          </w:p>
+          <w:p>
+            <w:pPr>
+              <w:shd w:val="clear" w:color="auto" w:fill="1E1E1E"/>
+              <w:spacing w:line="285" w:lineRule="atLeast"/>
+              <w:rPr>
+                <w:rFonts w:ascii="Fira Code" w:eastAsia="Times New Roman" w:hAnsi="Fira Code" w:cs="Times New Roman"/>
+                <w:color w:val="D4D4D4"/>
+                <w:sz w:val="21"/>
+                <w:szCs w:val="21"/>
+                <w:lang w:eastAsia="en-IE"/>
+              </w:rPr>
+            </w:pPr>
+            <w:r>
+              <w:rPr>
+                <w:rFonts w:ascii="Fira Code" w:eastAsia="Times New Roman" w:hAnsi="Fira Code" w:cs="Times New Roman"/>
+                <w:color w:val="D4D4D4"/>
+                <w:sz w:val="21"/>
+                <w:szCs w:val="21"/>
+                <w:lang w:eastAsia="en-IE"/>
+              </w:rPr>
+              <w:t xml:space="preserve">            </w:t>
+            </w:r>
+            <w:r>
+              <w:rPr>
+                <w:rFonts w:ascii="Fira Code" w:eastAsia="Times New Roman" w:hAnsi="Fira Code" w:cs="Times New Roman"/>
+                <w:color w:val="CE9178"/>
+                <w:sz w:val="21"/>
+                <w:szCs w:val="21"/>
+                <w:lang w:eastAsia="en-IE"/>
+              </w:rPr>
+              <w:t>"-76.598589000000"</w:t>
+            </w:r>
+            <w:r>
+              <w:rPr>
+                <w:rFonts w:ascii="Fira Code" w:eastAsia="Times New Roman" w:hAnsi="Fira Code" w:cs="Times New Roman"/>
+                <w:color w:val="D4D4D4"/>
+                <w:sz w:val="21"/>
+                <w:szCs w:val="21"/>
+                <w:lang w:eastAsia="en-IE"/>
+              </w:rPr>
+              <w:t>,</w:t>
+            </w:r>
+          </w:p>
+          <w:p>
+            <w:pPr>
+              <w:shd w:val="clear" w:color="auto" w:fill="1E1E1E"/>
+              <w:spacing w:line="285" w:lineRule="atLeast"/>
+              <w:rPr>
+                <w:rFonts w:ascii="Fira Code" w:eastAsia="Times New Roman" w:hAnsi="Fira Code" w:cs="Times New Roman"/>
+                <w:color w:val="D4D4D4"/>
+                <w:sz w:val="21"/>
+                <w:szCs w:val="21"/>
+                <w:lang w:eastAsia="en-IE"/>
+              </w:rPr>
+            </w:pPr>
+            <w:r>
+              <w:rPr>
+                <w:rFonts w:ascii="Fira Code" w:eastAsia="Times New Roman" w:hAnsi="Fira Code" w:cs="Times New Roman"/>
+                <w:color w:val="D4D4D4"/>
+                <w:sz w:val="21"/>
+                <w:szCs w:val="21"/>
+                <w:lang w:eastAsia="en-IE"/>
+              </w:rPr>
+              <w:t xml:space="preserve">            </w:t>
+            </w:r>
+            <w:r>
+              <w:rPr>
+                <w:rFonts w:ascii="Fira Code" w:eastAsia="Times New Roman" w:hAnsi="Fira Code" w:cs="Times New Roman"/>
+                <w:color w:val="569CD6"/>
+                <w:sz w:val="21"/>
+                <w:szCs w:val="21"/>
+                <w:lang w:eastAsia="en-IE"/>
+              </w:rPr>
+              <w:t>null</w:t>
+            </w:r>
+            <w:r>
+              <w:rPr>
+                <w:rFonts w:ascii="Fira Code" w:eastAsia="Times New Roman" w:hAnsi="Fira Code" w:cs="Times New Roman"/>
+                <w:color w:val="D4D4D4"/>
+                <w:sz w:val="21"/>
+                <w:szCs w:val="21"/>
+                <w:lang w:eastAsia="en-IE"/>
+              </w:rPr>
+              <w:t>,</w:t>
+            </w:r>
+          </w:p>
+          <w:p>
+            <w:pPr>
+              <w:shd w:val="clear" w:color="auto" w:fill="1E1E1E"/>
+              <w:spacing w:line="285" w:lineRule="atLeast"/>
+              <w:rPr>
+                <w:rFonts w:ascii="Fira Code" w:eastAsia="Times New Roman" w:hAnsi="Fira Code" w:cs="Times New Roman"/>
+                <w:color w:val="D4D4D4"/>
+                <w:sz w:val="21"/>
+                <w:szCs w:val="21"/>
+                <w:lang w:eastAsia="en-IE"/>
+              </w:rPr>
+            </w:pPr>
+            <w:r>
+              <w:rPr>
+                <w:rFonts w:ascii="Fira Code" w:eastAsia="Times New Roman" w:hAnsi="Fira Code" w:cs="Times New Roman"/>
+                <w:color w:val="D4D4D4"/>
+                <w:sz w:val="21"/>
+                <w:szCs w:val="21"/>
+                <w:lang w:eastAsia="en-IE"/>
+              </w:rPr>
+              <w:t xml:space="preserve">            </w:t>
+            </w:r>
+            <w:r>
+              <w:rPr>
+                <w:rFonts w:ascii="Fira Code" w:eastAsia="Times New Roman" w:hAnsi="Fira Code" w:cs="Times New Roman"/>
+                <w:color w:val="569CD6"/>
+                <w:sz w:val="21"/>
+                <w:szCs w:val="21"/>
+                <w:lang w:eastAsia="en-IE"/>
+              </w:rPr>
+              <w:t>false</w:t>
+            </w:r>
+          </w:p>
+          <w:p>
+            <w:pPr>
+              <w:shd w:val="clear" w:color="auto" w:fill="1E1E1E"/>
+              <w:spacing w:line="285" w:lineRule="atLeast"/>
+              <w:rPr>
+                <w:rFonts w:ascii="Fira Code" w:eastAsia="Times New Roman" w:hAnsi="Fira Code" w:cs="Times New Roman"/>
+                <w:color w:val="D4D4D4"/>
+                <w:sz w:val="21"/>
+                <w:szCs w:val="21"/>
+                <w:lang w:eastAsia="en-IE"/>
+              </w:rPr>
+            </w:pPr>
+            <w:r>
+              <w:rPr>
+                <w:rFonts w:ascii="Fira Code" w:eastAsia="Times New Roman" w:hAnsi="Fira Code" w:cs="Times New Roman"/>
+                <w:color w:val="D4D4D4"/>
+                <w:sz w:val="21"/>
+                <w:szCs w:val="21"/>
+                <w:lang w:eastAsia="en-IE"/>
+              </w:rPr>
+              <w:t xml:space="preserve">        ]</w:t>
+            </w:r>
+          </w:p>
+          <w:p>
+            <w:pPr>
+              <w:shd w:val="clear" w:color="auto" w:fill="1E1E1E"/>
+              <w:spacing w:line="285" w:lineRule="atLeast"/>
+              <w:rPr>
+                <w:rFonts w:ascii="Fira Code" w:eastAsia="Times New Roman" w:hAnsi="Fira Code" w:cs="Times New Roman"/>
+                <w:color w:val="D4D4D4"/>
+                <w:sz w:val="21"/>
+                <w:szCs w:val="21"/>
+                <w:lang w:eastAsia="en-IE"/>
+              </w:rPr>
+            </w:pPr>
+            <w:r>
+              <w:rPr>
+                <w:rFonts w:ascii="Fira Code" w:eastAsia="Times New Roman" w:hAnsi="Fira Code" w:cs="Times New Roman"/>
+                <w:color w:val="D4D4D4"/>
+                <w:sz w:val="21"/>
+                <w:szCs w:val="21"/>
+                <w:lang w:eastAsia="en-IE"/>
+              </w:rPr>
+              <w:t xml:space="preserve">    }</w:t>
+            </w:r>
+          </w:p>
+          <w:p>
+            <w:pPr>
+              <w:shd w:val="clear" w:color="auto" w:fill="1E1E1E"/>
+              <w:spacing w:line="285" w:lineRule="atLeast"/>
+              <w:rPr>
+                <w:rFonts w:ascii="Fira Code" w:eastAsia="Times New Roman" w:hAnsi="Fira Code" w:cs="Times New Roman"/>
+                <w:color w:val="D4D4D4"/>
+                <w:sz w:val="21"/>
+                <w:szCs w:val="21"/>
+                <w:lang w:eastAsia="en-IE"/>
+              </w:rPr>
+            </w:pPr>
+            <w:r>
+              <w:rPr>
+                <w:rFonts w:ascii="Fira Code" w:eastAsia="Times New Roman" w:hAnsi="Fira Code" w:cs="Times New Roman"/>
+                <w:color w:val="D4D4D4"/>
+                <w:sz w:val="21"/>
+                <w:szCs w:val="21"/>
+                <w:lang w:eastAsia="en-IE"/>
+              </w:rPr>
+              <w:t>]</w:t>
+            </w:r>
+          </w:p>
+        </w:tc>
+      </w:tr>
+    </w:tbl>
+    <w:p/>
+    <w:p>
+      <w:pPr>
+        <w:pStyle w:val="Heading1"/>
+      </w:pPr>
+      <w:bookmarkStart w:id="7" w:name="_Toc525667733"/>
       <w:r>
         <w:t>Standards</w:t>
       </w:r>
+      <w:bookmarkEnd w:id="7"/>
     </w:p>
     <w:p>
       <w:r>
@@ -218,9 +4058,11 @@
       <w:pPr>
         <w:pStyle w:val="Heading1"/>
       </w:pPr>
+      <w:bookmarkStart w:id="8" w:name="_Toc525667734"/>
       <w:r>
         <w:t>Reference/research documents</w:t>
       </w:r>
+      <w:bookmarkEnd w:id="8"/>
     </w:p>
     <w:p>
       <w:r>
@@ -256,7 +4098,7 @@
       <w:r>
         <w:t>. [ONLINE] Available at: </w:t>
       </w:r>
-      <w:hyperlink r:id="rId6" w:history="1">
+      <w:hyperlink r:id="rId8" w:history="1">
         <w:r>
           <w:rPr>
             <w:rStyle w:val="Hyperlink"/>
@@ -270,7 +4112,6 @@
     </w:p>
     <w:p>
       <w:r>
-        <w:lastRenderedPageBreak/>
         <w:t xml:space="preserve">[2] </w:t>
       </w:r>
       <w:proofErr w:type="spellStart"/>
@@ -317,7 +4158,7 @@
       <w:r>
         <w:t>. [ONLINE] Available at: </w:t>
       </w:r>
-      <w:hyperlink r:id="rId7" w:history="1">
+      <w:hyperlink r:id="rId9" w:history="1">
         <w:r>
           <w:rPr>
             <w:rStyle w:val="Hyperlink"/>
@@ -346,7 +4187,7 @@
       <w:r>
         <w:t>. [ONLINE] Available at: </w:t>
       </w:r>
-      <w:hyperlink r:id="rId8" w:history="1">
+      <w:hyperlink r:id="rId10" w:history="1">
         <w:r>
           <w:rPr>
             <w:rStyle w:val="Hyperlink"/>
@@ -361,7 +4202,9 @@
     <w:sectPr>
       <w:pgSz w:w="11906" w:h="16838"/>
       <w:pgMar w:top="1440" w:right="1440" w:bottom="1440" w:left="1440" w:header="708" w:footer="708" w:gutter="0"/>
+      <w:pgNumType w:start="0"/>
       <w:cols w:space="708"/>
+      <w:titlePg/>
       <w:docGrid w:linePitch="360"/>
     </w:sectPr>
   </w:body>
@@ -1026,6 +4869,7 @@
   <w:style w:type="character" w:default="1" w:styleId="DefaultParagraphFont">
     <w:name w:val="Default Paragraph Font"/>
     <w:uiPriority w:val="1"/>
+    <w:semiHidden/>
     <w:unhideWhenUsed/>
   </w:style>
   <w:style w:type="table" w:default="1" w:styleId="TableNormal">
@@ -1128,6 +4972,69 @@
     <w:pPr>
       <w:ind w:left="720"/>
       <w:contextualSpacing/>
+    </w:pPr>
+  </w:style>
+  <w:style w:type="table" w:styleId="TableGrid">
+    <w:name w:val="Table Grid"/>
+    <w:basedOn w:val="TableNormal"/>
+    <w:uiPriority w:val="39"/>
+    <w:rsid w:val="00EE07BF"/>
+    <w:pPr>
+      <w:spacing w:after="0" w:line="240" w:lineRule="auto"/>
+    </w:pPr>
+    <w:tblPr>
+      <w:tblBorders>
+        <w:top w:val="single" w:sz="4" w:space="0" w:color="auto"/>
+        <w:left w:val="single" w:sz="4" w:space="0" w:color="auto"/>
+        <w:bottom w:val="single" w:sz="4" w:space="0" w:color="auto"/>
+        <w:right w:val="single" w:sz="4" w:space="0" w:color="auto"/>
+        <w:insideH w:val="single" w:sz="4" w:space="0" w:color="auto"/>
+        <w:insideV w:val="single" w:sz="4" w:space="0" w:color="auto"/>
+      </w:tblBorders>
+    </w:tblPr>
+  </w:style>
+  <w:style w:type="paragraph" w:styleId="NoSpacing">
+    <w:name w:val="No Spacing"/>
+    <w:link w:val="NoSpacingChar"/>
+    <w:uiPriority w:val="1"/>
+    <w:qFormat/>
+    <w:rsid w:val="00E414B7"/>
+    <w:pPr>
+      <w:spacing w:after="0" w:line="240" w:lineRule="auto"/>
+    </w:pPr>
+  </w:style>
+  <w:style w:type="character" w:customStyle="1" w:styleId="NoSpacingChar">
+    <w:name w:val="No Spacing Char"/>
+    <w:basedOn w:val="DefaultParagraphFont"/>
+    <w:link w:val="NoSpacing"/>
+    <w:uiPriority w:val="1"/>
+    <w:rsid w:val="00E414B7"/>
+  </w:style>
+  <w:style w:type="paragraph" w:styleId="TOCHeading">
+    <w:name w:val="TOC Heading"/>
+    <w:basedOn w:val="Heading1"/>
+    <w:next w:val="Normal"/>
+    <w:uiPriority w:val="39"/>
+    <w:unhideWhenUsed/>
+    <w:qFormat/>
+    <w:rsid w:val="00E414B7"/>
+    <w:pPr>
+      <w:outlineLvl w:val="9"/>
+    </w:pPr>
+    <w:rPr>
+      <w:lang w:val="en-US"/>
+    </w:rPr>
+  </w:style>
+  <w:style w:type="paragraph" w:styleId="TOC1">
+    <w:name w:val="toc 1"/>
+    <w:basedOn w:val="Normal"/>
+    <w:next w:val="Normal"/>
+    <w:autoRedefine/>
+    <w:uiPriority w:val="39"/>
+    <w:unhideWhenUsed/>
+    <w:rsid w:val="00E414B7"/>
+    <w:pPr>
+      <w:spacing w:after="100"/>
     </w:pPr>
   </w:style>
 </w:styles>
@@ -1433,7 +5340,7 @@
 </file>
 
 <file path=customXml/itemProps1.xml><?xml version="1.0" encoding="utf-8"?>
-<ds:datastoreItem xmlns:ds="http://schemas.openxmlformats.org/officeDocument/2006/customXml" ds:itemID="{33B865DD-FD67-4F3A-82BF-B517283C9E10}">
+<ds:datastoreItem xmlns:ds="http://schemas.openxmlformats.org/officeDocument/2006/customXml" ds:itemID="{D152B110-B814-41A7-A312-A780DCF90224}">
   <ds:schemaRefs>
     <ds:schemaRef ds:uri="http://schemas.openxmlformats.org/officeDocument/2006/bibliography"/>
   </ds:schemaRefs>

</xml_diff>

<commit_message>
Team: Updated the proposal with cover and table of contents.
</commit_message>
<xml_diff>
--- a/Project proposal/Project Proposal.docx
+++ b/Project proposal/Project Proposal.docx
@@ -10,6 +10,7 @@
           <w:docPartUnique/>
         </w:docPartObj>
       </w:sdtPr>
+      <w:sdtEndPr/>
       <w:sdtContent>
         <w:p>
           <w:r>
@@ -356,6 +357,7 @@
                                   <w:dataBinding w:prefixMappings="xmlns:ns0='http://purl.org/dc/elements/1.1/' xmlns:ns1='http://schemas.openxmlformats.org/package/2006/metadata/core-properties' " w:xpath="/ns1:coreProperties[1]/ns0:creator[1]" w:storeItemID="{6C3C8BC8-F283-45AE-878A-BAB7291924A1}"/>
                                   <w:text/>
                                 </w:sdtPr>
+                                <w:sdtEndPr/>
                                 <w:sdtContent>
                                   <w:p>
                                     <w:pPr>
@@ -479,6 +481,7 @@
                             <w:dataBinding w:prefixMappings="xmlns:ns0='http://purl.org/dc/elements/1.1/' xmlns:ns1='http://schemas.openxmlformats.org/package/2006/metadata/core-properties' " w:xpath="/ns1:coreProperties[1]/ns0:creator[1]" w:storeItemID="{6C3C8BC8-F283-45AE-878A-BAB7291924A1}"/>
                             <w:text/>
                           </w:sdtPr>
+                          <w:sdtEndPr/>
                           <w:sdtContent>
                             <w:p>
                               <w:pPr>
@@ -685,6 +688,7 @@
                                   <w:dataBinding w:prefixMappings="xmlns:ns0='http://purl.org/dc/elements/1.1/' xmlns:ns1='http://schemas.openxmlformats.org/package/2006/metadata/core-properties' " w:xpath="/ns1:coreProperties[1]/ns0:subject[1]" w:storeItemID="{6C3C8BC8-F283-45AE-878A-BAB7291924A1}"/>
                                   <w:text/>
                                 </w:sdtPr>
+                                <w:sdtEndPr/>
                                 <w:sdtContent>
                                   <w:p>
                                     <w:pPr>
@@ -786,6 +790,7 @@
                             <w:dataBinding w:prefixMappings="xmlns:ns0='http://purl.org/dc/elements/1.1/' xmlns:ns1='http://schemas.openxmlformats.org/package/2006/metadata/core-properties' " w:xpath="/ns1:coreProperties[1]/ns0:subject[1]" w:storeItemID="{6C3C8BC8-F283-45AE-878A-BAB7291924A1}"/>
                             <w:text/>
                           </w:sdtPr>
+                          <w:sdtEndPr/>
                           <w:sdtContent>
                             <w:p>
                               <w:pPr>
@@ -905,6 +910,7 @@
                                   <w:dataBinding w:prefixMappings="xmlns:ns0='http://schemas.microsoft.com/office/2006/coverPageProps' " w:xpath="/ns0:CoverPageProperties[1]/ns0:Abstract[1]" w:storeItemID="{55AF091B-3C7A-41E3-B477-F2FDAA23CFDA}"/>
                                   <w:text w:multiLine="1"/>
                                 </w:sdtPr>
+                                <w:sdtEndPr/>
                                 <w:sdtContent>
                                   <w:p>
                                     <w:pPr>
@@ -985,6 +991,7 @@
                             <w:dataBinding w:prefixMappings="xmlns:ns0='http://schemas.microsoft.com/office/2006/coverPageProps' " w:xpath="/ns0:CoverPageProperties[1]/ns0:Abstract[1]" w:storeItemID="{55AF091B-3C7A-41E3-B477-F2FDAA23CFDA}"/>
                             <w:text w:multiLine="1"/>
                           </w:sdtPr>
+                          <w:sdtEndPr/>
                           <w:sdtContent>
                             <w:p>
                               <w:pPr>
@@ -1019,12 +1026,17 @@
             <w:br w:type="page"/>
           </w:r>
         </w:p>
-        <w:bookmarkStart w:id="0" w:name="_GoBack" w:displacedByCustomXml="next"/>
-        <w:bookmarkEnd w:id="0" w:displacedByCustomXml="next"/>
       </w:sdtContent>
     </w:sdt>
     <w:sdt>
       <w:sdtPr>
+        <w:rPr>
+          <w:rFonts w:asciiTheme="minorHAnsi" w:eastAsiaTheme="minorHAnsi" w:hAnsiTheme="minorHAnsi" w:cstheme="minorBidi"/>
+          <w:color w:val="auto"/>
+          <w:sz w:val="22"/>
+          <w:szCs w:val="22"/>
+          <w:lang w:val="en-IE"/>
+        </w:rPr>
         <w:id w:val="450829056"/>
         <w:docPartObj>
           <w:docPartGallery w:val="Table of Contents"/>
@@ -1033,14 +1045,9 @@
       </w:sdtPr>
       <w:sdtEndPr>
         <w:rPr>
-          <w:rFonts w:asciiTheme="minorHAnsi" w:eastAsiaTheme="minorHAnsi" w:hAnsiTheme="minorHAnsi" w:cstheme="minorBidi"/>
           <w:b/>
           <w:bCs/>
           <w:noProof/>
-          <w:color w:val="auto"/>
-          <w:sz w:val="22"/>
-          <w:szCs w:val="22"/>
-          <w:lang w:val="en-IE"/>
         </w:rPr>
       </w:sdtEndPr>
       <w:sdtContent>
@@ -1636,12 +1643,12 @@
       <w:pPr>
         <w:pStyle w:val="Heading1"/>
       </w:pPr>
-      <w:bookmarkStart w:id="1" w:name="_Toc525667727"/>
+      <w:bookmarkStart w:id="0" w:name="_Toc525667727"/>
       <w:r>
         <w:lastRenderedPageBreak/>
         <w:t>Purpose and goals</w:t>
       </w:r>
-      <w:bookmarkEnd w:id="1"/>
+      <w:bookmarkEnd w:id="0"/>
     </w:p>
     <w:p>
       <w:r>
@@ -1663,11 +1670,11 @@
       <w:pPr>
         <w:pStyle w:val="Heading1"/>
       </w:pPr>
-      <w:bookmarkStart w:id="2" w:name="_Toc525667728"/>
+      <w:bookmarkStart w:id="1" w:name="_Toc525667728"/>
       <w:r>
         <w:t>Project strategy</w:t>
       </w:r>
-      <w:bookmarkEnd w:id="2"/>
+      <w:bookmarkEnd w:id="1"/>
     </w:p>
     <w:p>
       <w:r>
@@ -1724,11 +1731,11 @@
       <w:pPr>
         <w:pStyle w:val="Heading1"/>
       </w:pPr>
-      <w:bookmarkStart w:id="3" w:name="_Toc525667729"/>
+      <w:bookmarkStart w:id="2" w:name="_Toc525667729"/>
       <w:r>
         <w:t>Scope</w:t>
       </w:r>
-      <w:bookmarkEnd w:id="3"/>
+      <w:bookmarkEnd w:id="2"/>
     </w:p>
     <w:p>
       <w:r>
@@ -1764,11 +1771,11 @@
       <w:pPr>
         <w:pStyle w:val="Heading1"/>
       </w:pPr>
-      <w:bookmarkStart w:id="4" w:name="_Toc525667730"/>
+      <w:bookmarkStart w:id="3" w:name="_Toc525667730"/>
       <w:r>
         <w:t>Deliverables</w:t>
       </w:r>
-      <w:bookmarkEnd w:id="4"/>
+      <w:bookmarkEnd w:id="3"/>
     </w:p>
     <w:p>
       <w:r>
@@ -1783,11 +1790,11 @@
       <w:pPr>
         <w:pStyle w:val="Heading1"/>
       </w:pPr>
-      <w:bookmarkStart w:id="5" w:name="_Toc525667731"/>
+      <w:bookmarkStart w:id="4" w:name="_Toc525667731"/>
       <w:r>
         <w:t>Functional interfaces</w:t>
       </w:r>
-      <w:bookmarkEnd w:id="5"/>
+      <w:bookmarkEnd w:id="4"/>
     </w:p>
     <w:p>
       <w:r>
@@ -1847,11 +1854,16 @@
       <w:pPr>
         <w:pStyle w:val="Heading1"/>
       </w:pPr>
-      <w:bookmarkStart w:id="6" w:name="_Toc525667732"/>
-      <w:r>
-        <w:t>The data</w:t>
-      </w:r>
+      <w:bookmarkStart w:id="5" w:name="_Toc525667732"/>
+      <w:r>
+        <w:t>D</w:t>
+      </w:r>
+      <w:bookmarkStart w:id="6" w:name="_GoBack"/>
       <w:bookmarkEnd w:id="6"/>
+      <w:r>
+        <w:t>ata</w:t>
+      </w:r>
+      <w:bookmarkEnd w:id="5"/>
     </w:p>
     <w:p>
       <w:r>
@@ -1961,29 +1973,7 @@
                 <w:szCs w:val="21"/>
                 <w:lang w:eastAsia="en-IE"/>
               </w:rPr>
-              <w:t>"</w:t>
-            </w:r>
-            <w:proofErr w:type="spellStart"/>
-            <w:r>
-              <w:rPr>
-                <w:rFonts w:ascii="Fira Code" w:eastAsia="Times New Roman" w:hAnsi="Fira Code" w:cs="Times New Roman"/>
-                <w:color w:val="9CDCFE"/>
-                <w:sz w:val="21"/>
-                <w:szCs w:val="21"/>
-                <w:lang w:eastAsia="en-IE"/>
-              </w:rPr>
-              <w:t>sid</w:t>
-            </w:r>
-            <w:proofErr w:type="spellEnd"/>
-            <w:r>
-              <w:rPr>
-                <w:rFonts w:ascii="Fira Code" w:eastAsia="Times New Roman" w:hAnsi="Fira Code" w:cs="Times New Roman"/>
-                <w:color w:val="9CDCFE"/>
-                <w:sz w:val="21"/>
-                <w:szCs w:val="21"/>
-                <w:lang w:eastAsia="en-IE"/>
-              </w:rPr>
-              <w:t>"</w:t>
+              <w:t>"sid"</w:t>
             </w:r>
             <w:r>
               <w:rPr>
@@ -2172,29 +2162,7 @@
                 <w:szCs w:val="21"/>
                 <w:lang w:eastAsia="en-IE"/>
               </w:rPr>
-              <w:t>"</w:t>
-            </w:r>
-            <w:proofErr w:type="spellStart"/>
-            <w:r>
-              <w:rPr>
-                <w:rFonts w:ascii="Fira Code" w:eastAsia="Times New Roman" w:hAnsi="Fira Code" w:cs="Times New Roman"/>
-                <w:color w:val="9CDCFE"/>
-                <w:sz w:val="21"/>
-                <w:szCs w:val="21"/>
-                <w:lang w:eastAsia="en-IE"/>
-              </w:rPr>
-              <w:t>created_at</w:t>
-            </w:r>
-            <w:proofErr w:type="spellEnd"/>
-            <w:r>
-              <w:rPr>
-                <w:rFonts w:ascii="Fira Code" w:eastAsia="Times New Roman" w:hAnsi="Fira Code" w:cs="Times New Roman"/>
-                <w:color w:val="9CDCFE"/>
-                <w:sz w:val="21"/>
-                <w:szCs w:val="21"/>
-                <w:lang w:eastAsia="en-IE"/>
-              </w:rPr>
-              <w:t>"</w:t>
+              <w:t>"created_at"</w:t>
             </w:r>
             <w:r>
               <w:rPr>
@@ -2257,29 +2225,7 @@
                 <w:szCs w:val="21"/>
                 <w:lang w:eastAsia="en-IE"/>
               </w:rPr>
-              <w:t>"</w:t>
-            </w:r>
-            <w:proofErr w:type="spellStart"/>
-            <w:r>
-              <w:rPr>
-                <w:rFonts w:ascii="Fira Code" w:eastAsia="Times New Roman" w:hAnsi="Fira Code" w:cs="Times New Roman"/>
-                <w:color w:val="9CDCFE"/>
-                <w:sz w:val="21"/>
-                <w:szCs w:val="21"/>
-                <w:lang w:eastAsia="en-IE"/>
-              </w:rPr>
-              <w:t>created_meta</w:t>
-            </w:r>
-            <w:proofErr w:type="spellEnd"/>
-            <w:r>
-              <w:rPr>
-                <w:rFonts w:ascii="Fira Code" w:eastAsia="Times New Roman" w:hAnsi="Fira Code" w:cs="Times New Roman"/>
-                <w:color w:val="9CDCFE"/>
-                <w:sz w:val="21"/>
-                <w:szCs w:val="21"/>
-                <w:lang w:eastAsia="en-IE"/>
-              </w:rPr>
-              <w:t>"</w:t>
+              <w:t>"created_meta"</w:t>
             </w:r>
             <w:r>
               <w:rPr>
@@ -2342,29 +2288,7 @@
                 <w:szCs w:val="21"/>
                 <w:lang w:eastAsia="en-IE"/>
               </w:rPr>
-              <w:t>"</w:t>
-            </w:r>
-            <w:proofErr w:type="spellStart"/>
-            <w:r>
-              <w:rPr>
-                <w:rFonts w:ascii="Fira Code" w:eastAsia="Times New Roman" w:hAnsi="Fira Code" w:cs="Times New Roman"/>
-                <w:color w:val="9CDCFE"/>
-                <w:sz w:val="21"/>
-                <w:szCs w:val="21"/>
-                <w:lang w:eastAsia="en-IE"/>
-              </w:rPr>
-              <w:t>updated_at</w:t>
-            </w:r>
-            <w:proofErr w:type="spellEnd"/>
-            <w:r>
-              <w:rPr>
-                <w:rFonts w:ascii="Fira Code" w:eastAsia="Times New Roman" w:hAnsi="Fira Code" w:cs="Times New Roman"/>
-                <w:color w:val="9CDCFE"/>
-                <w:sz w:val="21"/>
-                <w:szCs w:val="21"/>
-                <w:lang w:eastAsia="en-IE"/>
-              </w:rPr>
-              <w:t>"</w:t>
+              <w:t>"updated_at"</w:t>
             </w:r>
             <w:r>
               <w:rPr>
@@ -2428,29 +2352,7 @@
                 <w:szCs w:val="21"/>
                 <w:lang w:eastAsia="en-IE"/>
               </w:rPr>
-              <w:t>"</w:t>
-            </w:r>
-            <w:proofErr w:type="spellStart"/>
-            <w:r>
-              <w:rPr>
-                <w:rFonts w:ascii="Fira Code" w:eastAsia="Times New Roman" w:hAnsi="Fira Code" w:cs="Times New Roman"/>
-                <w:color w:val="9CDCFE"/>
-                <w:sz w:val="21"/>
-                <w:szCs w:val="21"/>
-                <w:lang w:eastAsia="en-IE"/>
-              </w:rPr>
-              <w:t>updated_meta</w:t>
-            </w:r>
-            <w:proofErr w:type="spellEnd"/>
-            <w:r>
-              <w:rPr>
-                <w:rFonts w:ascii="Fira Code" w:eastAsia="Times New Roman" w:hAnsi="Fira Code" w:cs="Times New Roman"/>
-                <w:color w:val="9CDCFE"/>
-                <w:sz w:val="21"/>
-                <w:szCs w:val="21"/>
-                <w:lang w:eastAsia="en-IE"/>
-              </w:rPr>
-              <w:t>"</w:t>
+              <w:t>"updated_meta"</w:t>
             </w:r>
             <w:r>
               <w:rPr>
@@ -2828,29 +2730,7 @@
                 <w:szCs w:val="21"/>
                 <w:lang w:eastAsia="en-IE"/>
               </w:rPr>
-              <w:t>"</w:t>
-            </w:r>
-            <w:proofErr w:type="spellStart"/>
-            <w:r>
-              <w:rPr>
-                <w:rFonts w:ascii="Fira Code" w:eastAsia="Times New Roman" w:hAnsi="Fira Code" w:cs="Times New Roman"/>
-                <w:color w:val="9CDCFE"/>
-                <w:sz w:val="21"/>
-                <w:szCs w:val="21"/>
-                <w:lang w:eastAsia="en-IE"/>
-              </w:rPr>
-              <w:t>ArrestDate</w:t>
-            </w:r>
-            <w:proofErr w:type="spellEnd"/>
-            <w:r>
-              <w:rPr>
-                <w:rFonts w:ascii="Fira Code" w:eastAsia="Times New Roman" w:hAnsi="Fira Code" w:cs="Times New Roman"/>
-                <w:color w:val="9CDCFE"/>
-                <w:sz w:val="21"/>
-                <w:szCs w:val="21"/>
-                <w:lang w:eastAsia="en-IE"/>
-              </w:rPr>
-              <w:t>"</w:t>
+              <w:t>"ArrestDate"</w:t>
             </w:r>
             <w:r>
               <w:rPr>
@@ -2913,29 +2793,7 @@
                 <w:szCs w:val="21"/>
                 <w:lang w:eastAsia="en-IE"/>
               </w:rPr>
-              <w:t>"</w:t>
-            </w:r>
-            <w:proofErr w:type="spellStart"/>
-            <w:r>
-              <w:rPr>
-                <w:rFonts w:ascii="Fira Code" w:eastAsia="Times New Roman" w:hAnsi="Fira Code" w:cs="Times New Roman"/>
-                <w:color w:val="9CDCFE"/>
-                <w:sz w:val="21"/>
-                <w:szCs w:val="21"/>
-                <w:lang w:eastAsia="en-IE"/>
-              </w:rPr>
-              <w:t>ArrestTime</w:t>
-            </w:r>
-            <w:proofErr w:type="spellEnd"/>
-            <w:r>
-              <w:rPr>
-                <w:rFonts w:ascii="Fira Code" w:eastAsia="Times New Roman" w:hAnsi="Fira Code" w:cs="Times New Roman"/>
-                <w:color w:val="9CDCFE"/>
-                <w:sz w:val="21"/>
-                <w:szCs w:val="21"/>
-                <w:lang w:eastAsia="en-IE"/>
-              </w:rPr>
-              <w:t>"</w:t>
+              <w:t>"ArrestTime"</w:t>
             </w:r>
             <w:r>
               <w:rPr>
@@ -2998,29 +2856,7 @@
                 <w:szCs w:val="21"/>
                 <w:lang w:eastAsia="en-IE"/>
               </w:rPr>
-              <w:t>"</w:t>
-            </w:r>
-            <w:proofErr w:type="spellStart"/>
-            <w:r>
-              <w:rPr>
-                <w:rFonts w:ascii="Fira Code" w:eastAsia="Times New Roman" w:hAnsi="Fira Code" w:cs="Times New Roman"/>
-                <w:color w:val="9CDCFE"/>
-                <w:sz w:val="21"/>
-                <w:szCs w:val="21"/>
-                <w:lang w:eastAsia="en-IE"/>
-              </w:rPr>
-              <w:t>ArrestLocation</w:t>
-            </w:r>
-            <w:proofErr w:type="spellEnd"/>
-            <w:r>
-              <w:rPr>
-                <w:rFonts w:ascii="Fira Code" w:eastAsia="Times New Roman" w:hAnsi="Fira Code" w:cs="Times New Roman"/>
-                <w:color w:val="9CDCFE"/>
-                <w:sz w:val="21"/>
-                <w:szCs w:val="21"/>
-                <w:lang w:eastAsia="en-IE"/>
-              </w:rPr>
-              <w:t>"</w:t>
+              <w:t>"ArrestLocation"</w:t>
             </w:r>
             <w:r>
               <w:rPr>
@@ -3083,29 +2919,7 @@
                 <w:szCs w:val="21"/>
                 <w:lang w:eastAsia="en-IE"/>
               </w:rPr>
-              <w:t>"</w:t>
-            </w:r>
-            <w:proofErr w:type="spellStart"/>
-            <w:r>
-              <w:rPr>
-                <w:rFonts w:ascii="Fira Code" w:eastAsia="Times New Roman" w:hAnsi="Fira Code" w:cs="Times New Roman"/>
-                <w:color w:val="9CDCFE"/>
-                <w:sz w:val="21"/>
-                <w:szCs w:val="21"/>
-                <w:lang w:eastAsia="en-IE"/>
-              </w:rPr>
-              <w:t>IncidentOffense</w:t>
-            </w:r>
-            <w:proofErr w:type="spellEnd"/>
-            <w:r>
-              <w:rPr>
-                <w:rFonts w:ascii="Fira Code" w:eastAsia="Times New Roman" w:hAnsi="Fira Code" w:cs="Times New Roman"/>
-                <w:color w:val="9CDCFE"/>
-                <w:sz w:val="21"/>
-                <w:szCs w:val="21"/>
-                <w:lang w:eastAsia="en-IE"/>
-              </w:rPr>
-              <w:t>"</w:t>
+              <w:t>"IncidentOffense"</w:t>
             </w:r>
             <w:r>
               <w:rPr>
@@ -3168,29 +2982,7 @@
                 <w:szCs w:val="21"/>
                 <w:lang w:eastAsia="en-IE"/>
               </w:rPr>
-              <w:t>"</w:t>
-            </w:r>
-            <w:proofErr w:type="spellStart"/>
-            <w:r>
-              <w:rPr>
-                <w:rFonts w:ascii="Fira Code" w:eastAsia="Times New Roman" w:hAnsi="Fira Code" w:cs="Times New Roman"/>
-                <w:color w:val="9CDCFE"/>
-                <w:sz w:val="21"/>
-                <w:szCs w:val="21"/>
-                <w:lang w:eastAsia="en-IE"/>
-              </w:rPr>
-              <w:t>IncidentLocation</w:t>
-            </w:r>
-            <w:proofErr w:type="spellEnd"/>
-            <w:r>
-              <w:rPr>
-                <w:rFonts w:ascii="Fira Code" w:eastAsia="Times New Roman" w:hAnsi="Fira Code" w:cs="Times New Roman"/>
-                <w:color w:val="9CDCFE"/>
-                <w:sz w:val="21"/>
-                <w:szCs w:val="21"/>
-                <w:lang w:eastAsia="en-IE"/>
-              </w:rPr>
-              <w:t>"</w:t>
+              <w:t>"IncidentLocation"</w:t>
             </w:r>
             <w:r>
               <w:rPr>
@@ -3316,29 +3108,7 @@
                 <w:szCs w:val="21"/>
                 <w:lang w:eastAsia="en-IE"/>
               </w:rPr>
-              <w:t>"</w:t>
-            </w:r>
-            <w:proofErr w:type="spellStart"/>
-            <w:r>
-              <w:rPr>
-                <w:rFonts w:ascii="Fira Code" w:eastAsia="Times New Roman" w:hAnsi="Fira Code" w:cs="Times New Roman"/>
-                <w:color w:val="9CDCFE"/>
-                <w:sz w:val="21"/>
-                <w:szCs w:val="21"/>
-                <w:lang w:eastAsia="en-IE"/>
-              </w:rPr>
-              <w:t>ChargeDescription</w:t>
-            </w:r>
-            <w:proofErr w:type="spellEnd"/>
-            <w:r>
-              <w:rPr>
-                <w:rFonts w:ascii="Fira Code" w:eastAsia="Times New Roman" w:hAnsi="Fira Code" w:cs="Times New Roman"/>
-                <w:color w:val="9CDCFE"/>
-                <w:sz w:val="21"/>
-                <w:szCs w:val="21"/>
-                <w:lang w:eastAsia="en-IE"/>
-              </w:rPr>
-              <w:t>"</w:t>
+              <w:t>"ChargeDescription"</w:t>
             </w:r>
             <w:r>
               <w:rPr>
@@ -3527,29 +3297,7 @@
                 <w:szCs w:val="21"/>
                 <w:lang w:eastAsia="en-IE"/>
               </w:rPr>
-              <w:t>"</w:t>
-            </w:r>
-            <w:proofErr w:type="spellStart"/>
-            <w:r>
-              <w:rPr>
-                <w:rFonts w:ascii="Fira Code" w:eastAsia="Times New Roman" w:hAnsi="Fira Code" w:cs="Times New Roman"/>
-                <w:color w:val="9CDCFE"/>
-                <w:sz w:val="21"/>
-                <w:szCs w:val="21"/>
-                <w:lang w:eastAsia="en-IE"/>
-              </w:rPr>
-              <w:t>Neighborhood</w:t>
-            </w:r>
-            <w:proofErr w:type="spellEnd"/>
-            <w:r>
-              <w:rPr>
-                <w:rFonts w:ascii="Fira Code" w:eastAsia="Times New Roman" w:hAnsi="Fira Code" w:cs="Times New Roman"/>
-                <w:color w:val="9CDCFE"/>
-                <w:sz w:val="21"/>
-                <w:szCs w:val="21"/>
-                <w:lang w:eastAsia="en-IE"/>
-              </w:rPr>
-              <w:t>"</w:t>
+              <w:t>"Neighborhood"</w:t>
             </w:r>
             <w:r>
               <w:rPr>
@@ -4069,32 +3817,15 @@
         <w:t xml:space="preserve">[1] </w:t>
       </w:r>
       <w:r>
-        <w:t xml:space="preserve">BPD Arrests | Open Baltimore | City of Baltimore's Open Data </w:t>
-      </w:r>
-      <w:proofErr w:type="spellStart"/>
-      <w:r>
-        <w:t>Catalog</w:t>
-      </w:r>
-      <w:proofErr w:type="spellEnd"/>
-      <w:r>
-        <w:t>. 2018. </w:t>
+        <w:t>BPD Arrests | Open Baltimore | City of Baltimore's Open Data Catalog. 2018. </w:t>
       </w:r>
       <w:r>
         <w:rPr>
           <w:i/>
           <w:iCs/>
         </w:rPr>
-        <w:t xml:space="preserve">BPD Arrests | Open Baltimore | City of Baltimore's Open Data </w:t>
-      </w:r>
-      <w:proofErr w:type="spellStart"/>
-      <w:r>
-        <w:rPr>
-          <w:i/>
-          <w:iCs/>
-        </w:rPr>
-        <w:t>Catalog</w:t>
-      </w:r>
-      <w:proofErr w:type="spellEnd"/>
+        <w:t>BPD Arrests | Open Baltimore | City of Baltimore's Open Data Catalog</w:t>
+      </w:r>
       <w:r>
         <w:t>. [ONLINE] Available at: </w:t>
       </w:r>
@@ -4114,47 +3845,16 @@
       <w:r>
         <w:t xml:space="preserve">[2] </w:t>
       </w:r>
-      <w:proofErr w:type="spellStart"/>
-      <w:r>
-        <w:t>Socrata</w:t>
-      </w:r>
-      <w:proofErr w:type="spellEnd"/>
-      <w:r>
-        <w:t xml:space="preserve"> Developer Portal | </w:t>
-      </w:r>
-      <w:proofErr w:type="spellStart"/>
-      <w:r>
-        <w:t>Socrata</w:t>
-      </w:r>
-      <w:proofErr w:type="spellEnd"/>
-      <w:r>
-        <w:t>. 2018. </w:t>
-      </w:r>
-      <w:proofErr w:type="spellStart"/>
+      <w:r>
+        <w:t>Socrata Developer Portal | Socrata. 2018. </w:t>
+      </w:r>
       <w:r>
         <w:rPr>
           <w:i/>
           <w:iCs/>
         </w:rPr>
-        <w:t>Socrata</w:t>
-      </w:r>
-      <w:proofErr w:type="spellEnd"/>
-      <w:r>
-        <w:rPr>
-          <w:i/>
-          <w:iCs/>
-        </w:rPr>
-        <w:t xml:space="preserve"> Developer Portal | </w:t>
-      </w:r>
-      <w:proofErr w:type="spellStart"/>
-      <w:r>
-        <w:rPr>
-          <w:i/>
-          <w:iCs/>
-        </w:rPr>
-        <w:t>Socrata</w:t>
-      </w:r>
-      <w:proofErr w:type="spellEnd"/>
+        <w:t>Socrata Developer Portal | Socrata</w:t>
+      </w:r>
       <w:r>
         <w:t>. [ONLINE] Available at: </w:t>
       </w:r>
@@ -5340,7 +5040,7 @@
 </file>
 
 <file path=customXml/itemProps1.xml><?xml version="1.0" encoding="utf-8"?>
-<ds:datastoreItem xmlns:ds="http://schemas.openxmlformats.org/officeDocument/2006/customXml" ds:itemID="{D152B110-B814-41A7-A312-A780DCF90224}">
+<ds:datastoreItem xmlns:ds="http://schemas.openxmlformats.org/officeDocument/2006/customXml" ds:itemID="{ADA95732-4BFC-4220-9916-36E6598C46B1}">
   <ds:schemaRefs>
     <ds:schemaRef ds:uri="http://schemas.openxmlformats.org/officeDocument/2006/bibliography"/>
   </ds:schemaRefs>

</xml_diff>

<commit_message>
Team: Spelling mistake. Fixed 'feature' to 'future'.
</commit_message>
<xml_diff>
--- a/Project proposal/Project Proposal.docx
+++ b/Project proposal/Project Proposal.docx
@@ -1662,7 +1662,77 @@
     </w:p>
     <w:p>
       <w:r>
-        <w:t>Machine learning can be used to attempt to predict feature crime locations and rates.</w:t>
+        <w:t>Machine learning can b</w:t>
+      </w:r>
+      <w:r>
+        <w:t>e used to attempt to predict fu</w:t>
+      </w:r>
+      <w:r>
+        <w:t>ture crime locations and rates.</w:t>
+      </w:r>
+    </w:p>
+    <w:p>
+      <w:bookmarkStart w:id="1" w:name="_GoBack"/>
+      <w:bookmarkEnd w:id="1"/>
+    </w:p>
+    <w:p>
+      <w:pPr>
+        <w:pStyle w:val="Heading1"/>
+      </w:pPr>
+      <w:bookmarkStart w:id="2" w:name="_Toc525667728"/>
+      <w:r>
+        <w:t>Project strategy</w:t>
+      </w:r>
+      <w:bookmarkEnd w:id="2"/>
+    </w:p>
+    <w:p>
+      <w:r>
+        <w:t xml:space="preserve">The students will retrieve </w:t>
+      </w:r>
+      <w:r>
+        <w:t>t</w:t>
+      </w:r>
+      <w:r>
+        <w:t xml:space="preserve">he data </w:t>
+      </w:r>
+      <w:r>
+        <w:t>from the</w:t>
+      </w:r>
+      <w:r>
+        <w:t xml:space="preserve"> Baltimore police department </w:t>
+      </w:r>
+      <w:r>
+        <w:t>API</w:t>
+      </w:r>
+      <w:r>
+        <w:rPr>
+          <w:vertAlign w:val="superscript"/>
+        </w:rPr>
+        <w:t xml:space="preserve"> [</w:t>
+      </w:r>
+      <w:r>
+        <w:rPr>
+          <w:vertAlign w:val="superscript"/>
+        </w:rPr>
+        <w:t>1]</w:t>
+      </w:r>
+      <w:r>
+        <w:rPr>
+          <w:vertAlign w:val="superscript"/>
+        </w:rPr>
+        <w:t>[2]</w:t>
+      </w:r>
+      <w:r>
+        <w:t xml:space="preserve">, </w:t>
+      </w:r>
+      <w:r>
+        <w:t xml:space="preserve">process the data using python and display several statistical graphs using Flask, Jinja 2 templates and </w:t>
+      </w:r>
+      <w:r>
+        <w:t>JavaScript</w:t>
+      </w:r>
+      <w:r>
+        <w:t>.</w:t>
       </w:r>
     </w:p>
     <w:p/>
@@ -1670,60 +1740,39 @@
       <w:pPr>
         <w:pStyle w:val="Heading1"/>
       </w:pPr>
-      <w:bookmarkStart w:id="1" w:name="_Toc525667728"/>
-      <w:r>
-        <w:t>Project strategy</w:t>
-      </w:r>
-      <w:bookmarkEnd w:id="1"/>
+      <w:bookmarkStart w:id="3" w:name="_Toc525667729"/>
+      <w:r>
+        <w:t>Scope</w:t>
+      </w:r>
+      <w:bookmarkEnd w:id="3"/>
     </w:p>
     <w:p>
       <w:r>
-        <w:t xml:space="preserve">The students will retrieve </w:t>
-      </w:r>
-      <w:r>
-        <w:t>t</w:t>
-      </w:r>
-      <w:r>
-        <w:t xml:space="preserve">he data </w:t>
-      </w:r>
-      <w:r>
-        <w:t>from the</w:t>
-      </w:r>
-      <w:r>
-        <w:t xml:space="preserve"> Baltimore police department </w:t>
-      </w:r>
-      <w:r>
-        <w:t>API</w:t>
+        <w:t>The data retrieved has 36,</w:t>
+      </w:r>
+      <w:r>
+        <w:t>853</w:t>
+      </w:r>
+      <w:r>
+        <w:t xml:space="preserve"> entries of arrests as of 20</w:t>
       </w:r>
       <w:r>
         <w:rPr>
           <w:vertAlign w:val="superscript"/>
         </w:rPr>
-        <w:t xml:space="preserve"> [</w:t>
+        <w:t>th</w:t>
+      </w:r>
+      <w:r>
+        <w:t xml:space="preserve"> September 2018. The data spans up from 1</w:t>
       </w:r>
       <w:r>
         <w:rPr>
           <w:vertAlign w:val="superscript"/>
         </w:rPr>
-        <w:t>1]</w:t>
-      </w:r>
-      <w:r>
-        <w:rPr>
-          <w:vertAlign w:val="superscript"/>
-        </w:rPr>
-        <w:t>[2]</w:t>
-      </w:r>
-      <w:r>
-        <w:t xml:space="preserve">, </w:t>
-      </w:r>
-      <w:r>
-        <w:t xml:space="preserve">process the data using python and display several statistical graphs using Flask, Jinja 2 templates and </w:t>
-      </w:r>
-      <w:r>
-        <w:t>JavaScript</w:t>
-      </w:r>
-      <w:r>
-        <w:t>.</w:t>
+        <w:t>st</w:t>
+      </w:r>
+      <w:r>
+        <w:t xml:space="preserve"> January 2017 to August 2018.</w:t>
       </w:r>
     </w:p>
     <w:p/>
@@ -1731,39 +1780,18 @@
       <w:pPr>
         <w:pStyle w:val="Heading1"/>
       </w:pPr>
-      <w:bookmarkStart w:id="2" w:name="_Toc525667729"/>
-      <w:r>
-        <w:t>Scope</w:t>
-      </w:r>
-      <w:bookmarkEnd w:id="2"/>
+      <w:bookmarkStart w:id="4" w:name="_Toc525667730"/>
+      <w:r>
+        <w:t>Deliverables</w:t>
+      </w:r>
+      <w:bookmarkEnd w:id="4"/>
     </w:p>
     <w:p>
       <w:r>
-        <w:t>The data retrieved has 36,</w:t>
-      </w:r>
-      <w:r>
-        <w:t>853</w:t>
-      </w:r>
-      <w:r>
-        <w:t xml:space="preserve"> entries of arrests as of 20</w:t>
-      </w:r>
-      <w:r>
-        <w:rPr>
-          <w:vertAlign w:val="superscript"/>
-        </w:rPr>
-        <w:t>th</w:t>
-      </w:r>
-      <w:r>
-        <w:t xml:space="preserve"> September 2018. The data spans up from 1</w:t>
-      </w:r>
-      <w:r>
-        <w:rPr>
-          <w:vertAlign w:val="superscript"/>
-        </w:rPr>
-        <w:t>st</w:t>
-      </w:r>
-      <w:r>
-        <w:t xml:space="preserve"> January 2017 to August 2018.</w:t>
+        <w:t>A flask-based web-application displaying statistics and predictions in html</w:t>
+      </w:r>
+      <w:r>
+        <w:t xml:space="preserve"> format.</w:t>
       </w:r>
     </w:p>
     <w:p/>
@@ -1771,30 +1799,11 @@
       <w:pPr>
         <w:pStyle w:val="Heading1"/>
       </w:pPr>
-      <w:bookmarkStart w:id="3" w:name="_Toc525667730"/>
-      <w:r>
-        <w:t>Deliverables</w:t>
-      </w:r>
-      <w:bookmarkEnd w:id="3"/>
-    </w:p>
-    <w:p>
-      <w:r>
-        <w:t>A flask-based web-application displaying statistics and predictions in html</w:t>
-      </w:r>
-      <w:r>
-        <w:t xml:space="preserve"> format.</w:t>
-      </w:r>
-    </w:p>
-    <w:p/>
-    <w:p>
-      <w:pPr>
-        <w:pStyle w:val="Heading1"/>
-      </w:pPr>
-      <w:bookmarkStart w:id="4" w:name="_Toc525667731"/>
+      <w:bookmarkStart w:id="5" w:name="_Toc525667731"/>
       <w:r>
         <w:t>Functional interfaces</w:t>
       </w:r>
-      <w:bookmarkEnd w:id="4"/>
+      <w:bookmarkEnd w:id="5"/>
     </w:p>
     <w:p>
       <w:r>
@@ -1854,16 +1863,14 @@
       <w:pPr>
         <w:pStyle w:val="Heading1"/>
       </w:pPr>
-      <w:bookmarkStart w:id="5" w:name="_Toc525667732"/>
+      <w:bookmarkStart w:id="6" w:name="_Toc525667732"/>
       <w:r>
         <w:t>D</w:t>
       </w:r>
-      <w:bookmarkStart w:id="6" w:name="_GoBack"/>
+      <w:r>
+        <w:t>ata</w:t>
+      </w:r>
       <w:bookmarkEnd w:id="6"/>
-      <w:r>
-        <w:t>ata</w:t>
-      </w:r>
-      <w:bookmarkEnd w:id="5"/>
     </w:p>
     <w:p>
       <w:r>
@@ -1973,7 +1980,29 @@
                 <w:szCs w:val="21"/>
                 <w:lang w:eastAsia="en-IE"/>
               </w:rPr>
-              <w:t>"sid"</w:t>
+              <w:t>"</w:t>
+            </w:r>
+            <w:proofErr w:type="spellStart"/>
+            <w:r>
+              <w:rPr>
+                <w:rFonts w:ascii="Fira Code" w:eastAsia="Times New Roman" w:hAnsi="Fira Code" w:cs="Times New Roman"/>
+                <w:color w:val="9CDCFE"/>
+                <w:sz w:val="21"/>
+                <w:szCs w:val="21"/>
+                <w:lang w:eastAsia="en-IE"/>
+              </w:rPr>
+              <w:t>sid</w:t>
+            </w:r>
+            <w:proofErr w:type="spellEnd"/>
+            <w:r>
+              <w:rPr>
+                <w:rFonts w:ascii="Fira Code" w:eastAsia="Times New Roman" w:hAnsi="Fira Code" w:cs="Times New Roman"/>
+                <w:color w:val="9CDCFE"/>
+                <w:sz w:val="21"/>
+                <w:szCs w:val="21"/>
+                <w:lang w:eastAsia="en-IE"/>
+              </w:rPr>
+              <w:t>"</w:t>
             </w:r>
             <w:r>
               <w:rPr>
@@ -2162,7 +2191,29 @@
                 <w:szCs w:val="21"/>
                 <w:lang w:eastAsia="en-IE"/>
               </w:rPr>
-              <w:t>"created_at"</w:t>
+              <w:t>"</w:t>
+            </w:r>
+            <w:proofErr w:type="spellStart"/>
+            <w:r>
+              <w:rPr>
+                <w:rFonts w:ascii="Fira Code" w:eastAsia="Times New Roman" w:hAnsi="Fira Code" w:cs="Times New Roman"/>
+                <w:color w:val="9CDCFE"/>
+                <w:sz w:val="21"/>
+                <w:szCs w:val="21"/>
+                <w:lang w:eastAsia="en-IE"/>
+              </w:rPr>
+              <w:t>created_at</w:t>
+            </w:r>
+            <w:proofErr w:type="spellEnd"/>
+            <w:r>
+              <w:rPr>
+                <w:rFonts w:ascii="Fira Code" w:eastAsia="Times New Roman" w:hAnsi="Fira Code" w:cs="Times New Roman"/>
+                <w:color w:val="9CDCFE"/>
+                <w:sz w:val="21"/>
+                <w:szCs w:val="21"/>
+                <w:lang w:eastAsia="en-IE"/>
+              </w:rPr>
+              <w:t>"</w:t>
             </w:r>
             <w:r>
               <w:rPr>
@@ -2225,7 +2276,29 @@
                 <w:szCs w:val="21"/>
                 <w:lang w:eastAsia="en-IE"/>
               </w:rPr>
-              <w:t>"created_meta"</w:t>
+              <w:t>"</w:t>
+            </w:r>
+            <w:proofErr w:type="spellStart"/>
+            <w:r>
+              <w:rPr>
+                <w:rFonts w:ascii="Fira Code" w:eastAsia="Times New Roman" w:hAnsi="Fira Code" w:cs="Times New Roman"/>
+                <w:color w:val="9CDCFE"/>
+                <w:sz w:val="21"/>
+                <w:szCs w:val="21"/>
+                <w:lang w:eastAsia="en-IE"/>
+              </w:rPr>
+              <w:t>created_meta</w:t>
+            </w:r>
+            <w:proofErr w:type="spellEnd"/>
+            <w:r>
+              <w:rPr>
+                <w:rFonts w:ascii="Fira Code" w:eastAsia="Times New Roman" w:hAnsi="Fira Code" w:cs="Times New Roman"/>
+                <w:color w:val="9CDCFE"/>
+                <w:sz w:val="21"/>
+                <w:szCs w:val="21"/>
+                <w:lang w:eastAsia="en-IE"/>
+              </w:rPr>
+              <w:t>"</w:t>
             </w:r>
             <w:r>
               <w:rPr>
@@ -2288,7 +2361,29 @@
                 <w:szCs w:val="21"/>
                 <w:lang w:eastAsia="en-IE"/>
               </w:rPr>
-              <w:t>"updated_at"</w:t>
+              <w:t>"</w:t>
+            </w:r>
+            <w:proofErr w:type="spellStart"/>
+            <w:r>
+              <w:rPr>
+                <w:rFonts w:ascii="Fira Code" w:eastAsia="Times New Roman" w:hAnsi="Fira Code" w:cs="Times New Roman"/>
+                <w:color w:val="9CDCFE"/>
+                <w:sz w:val="21"/>
+                <w:szCs w:val="21"/>
+                <w:lang w:eastAsia="en-IE"/>
+              </w:rPr>
+              <w:t>updated_at</w:t>
+            </w:r>
+            <w:proofErr w:type="spellEnd"/>
+            <w:r>
+              <w:rPr>
+                <w:rFonts w:ascii="Fira Code" w:eastAsia="Times New Roman" w:hAnsi="Fira Code" w:cs="Times New Roman"/>
+                <w:color w:val="9CDCFE"/>
+                <w:sz w:val="21"/>
+                <w:szCs w:val="21"/>
+                <w:lang w:eastAsia="en-IE"/>
+              </w:rPr>
+              <w:t>"</w:t>
             </w:r>
             <w:r>
               <w:rPr>
@@ -2352,7 +2447,29 @@
                 <w:szCs w:val="21"/>
                 <w:lang w:eastAsia="en-IE"/>
               </w:rPr>
-              <w:t>"updated_meta"</w:t>
+              <w:t>"</w:t>
+            </w:r>
+            <w:proofErr w:type="spellStart"/>
+            <w:r>
+              <w:rPr>
+                <w:rFonts w:ascii="Fira Code" w:eastAsia="Times New Roman" w:hAnsi="Fira Code" w:cs="Times New Roman"/>
+                <w:color w:val="9CDCFE"/>
+                <w:sz w:val="21"/>
+                <w:szCs w:val="21"/>
+                <w:lang w:eastAsia="en-IE"/>
+              </w:rPr>
+              <w:t>updated_meta</w:t>
+            </w:r>
+            <w:proofErr w:type="spellEnd"/>
+            <w:r>
+              <w:rPr>
+                <w:rFonts w:ascii="Fira Code" w:eastAsia="Times New Roman" w:hAnsi="Fira Code" w:cs="Times New Roman"/>
+                <w:color w:val="9CDCFE"/>
+                <w:sz w:val="21"/>
+                <w:szCs w:val="21"/>
+                <w:lang w:eastAsia="en-IE"/>
+              </w:rPr>
+              <w:t>"</w:t>
             </w:r>
             <w:r>
               <w:rPr>
@@ -2730,7 +2847,29 @@
                 <w:szCs w:val="21"/>
                 <w:lang w:eastAsia="en-IE"/>
               </w:rPr>
-              <w:t>"ArrestDate"</w:t>
+              <w:t>"</w:t>
+            </w:r>
+            <w:proofErr w:type="spellStart"/>
+            <w:r>
+              <w:rPr>
+                <w:rFonts w:ascii="Fira Code" w:eastAsia="Times New Roman" w:hAnsi="Fira Code" w:cs="Times New Roman"/>
+                <w:color w:val="9CDCFE"/>
+                <w:sz w:val="21"/>
+                <w:szCs w:val="21"/>
+                <w:lang w:eastAsia="en-IE"/>
+              </w:rPr>
+              <w:t>ArrestDate</w:t>
+            </w:r>
+            <w:proofErr w:type="spellEnd"/>
+            <w:r>
+              <w:rPr>
+                <w:rFonts w:ascii="Fira Code" w:eastAsia="Times New Roman" w:hAnsi="Fira Code" w:cs="Times New Roman"/>
+                <w:color w:val="9CDCFE"/>
+                <w:sz w:val="21"/>
+                <w:szCs w:val="21"/>
+                <w:lang w:eastAsia="en-IE"/>
+              </w:rPr>
+              <w:t>"</w:t>
             </w:r>
             <w:r>
               <w:rPr>
@@ -2793,7 +2932,29 @@
                 <w:szCs w:val="21"/>
                 <w:lang w:eastAsia="en-IE"/>
               </w:rPr>
-              <w:t>"ArrestTime"</w:t>
+              <w:t>"</w:t>
+            </w:r>
+            <w:proofErr w:type="spellStart"/>
+            <w:r>
+              <w:rPr>
+                <w:rFonts w:ascii="Fira Code" w:eastAsia="Times New Roman" w:hAnsi="Fira Code" w:cs="Times New Roman"/>
+                <w:color w:val="9CDCFE"/>
+                <w:sz w:val="21"/>
+                <w:szCs w:val="21"/>
+                <w:lang w:eastAsia="en-IE"/>
+              </w:rPr>
+              <w:t>ArrestTime</w:t>
+            </w:r>
+            <w:proofErr w:type="spellEnd"/>
+            <w:r>
+              <w:rPr>
+                <w:rFonts w:ascii="Fira Code" w:eastAsia="Times New Roman" w:hAnsi="Fira Code" w:cs="Times New Roman"/>
+                <w:color w:val="9CDCFE"/>
+                <w:sz w:val="21"/>
+                <w:szCs w:val="21"/>
+                <w:lang w:eastAsia="en-IE"/>
+              </w:rPr>
+              <w:t>"</w:t>
             </w:r>
             <w:r>
               <w:rPr>
@@ -2856,7 +3017,29 @@
                 <w:szCs w:val="21"/>
                 <w:lang w:eastAsia="en-IE"/>
               </w:rPr>
-              <w:t>"ArrestLocation"</w:t>
+              <w:t>"</w:t>
+            </w:r>
+            <w:proofErr w:type="spellStart"/>
+            <w:r>
+              <w:rPr>
+                <w:rFonts w:ascii="Fira Code" w:eastAsia="Times New Roman" w:hAnsi="Fira Code" w:cs="Times New Roman"/>
+                <w:color w:val="9CDCFE"/>
+                <w:sz w:val="21"/>
+                <w:szCs w:val="21"/>
+                <w:lang w:eastAsia="en-IE"/>
+              </w:rPr>
+              <w:t>ArrestLocation</w:t>
+            </w:r>
+            <w:proofErr w:type="spellEnd"/>
+            <w:r>
+              <w:rPr>
+                <w:rFonts w:ascii="Fira Code" w:eastAsia="Times New Roman" w:hAnsi="Fira Code" w:cs="Times New Roman"/>
+                <w:color w:val="9CDCFE"/>
+                <w:sz w:val="21"/>
+                <w:szCs w:val="21"/>
+                <w:lang w:eastAsia="en-IE"/>
+              </w:rPr>
+              <w:t>"</w:t>
             </w:r>
             <w:r>
               <w:rPr>
@@ -2919,7 +3102,29 @@
                 <w:szCs w:val="21"/>
                 <w:lang w:eastAsia="en-IE"/>
               </w:rPr>
-              <w:t>"IncidentOffense"</w:t>
+              <w:t>"</w:t>
+            </w:r>
+            <w:proofErr w:type="spellStart"/>
+            <w:r>
+              <w:rPr>
+                <w:rFonts w:ascii="Fira Code" w:eastAsia="Times New Roman" w:hAnsi="Fira Code" w:cs="Times New Roman"/>
+                <w:color w:val="9CDCFE"/>
+                <w:sz w:val="21"/>
+                <w:szCs w:val="21"/>
+                <w:lang w:eastAsia="en-IE"/>
+              </w:rPr>
+              <w:t>IncidentOffense</w:t>
+            </w:r>
+            <w:proofErr w:type="spellEnd"/>
+            <w:r>
+              <w:rPr>
+                <w:rFonts w:ascii="Fira Code" w:eastAsia="Times New Roman" w:hAnsi="Fira Code" w:cs="Times New Roman"/>
+                <w:color w:val="9CDCFE"/>
+                <w:sz w:val="21"/>
+                <w:szCs w:val="21"/>
+                <w:lang w:eastAsia="en-IE"/>
+              </w:rPr>
+              <w:t>"</w:t>
             </w:r>
             <w:r>
               <w:rPr>
@@ -2982,7 +3187,29 @@
                 <w:szCs w:val="21"/>
                 <w:lang w:eastAsia="en-IE"/>
               </w:rPr>
-              <w:t>"IncidentLocation"</w:t>
+              <w:t>"</w:t>
+            </w:r>
+            <w:proofErr w:type="spellStart"/>
+            <w:r>
+              <w:rPr>
+                <w:rFonts w:ascii="Fira Code" w:eastAsia="Times New Roman" w:hAnsi="Fira Code" w:cs="Times New Roman"/>
+                <w:color w:val="9CDCFE"/>
+                <w:sz w:val="21"/>
+                <w:szCs w:val="21"/>
+                <w:lang w:eastAsia="en-IE"/>
+              </w:rPr>
+              <w:t>IncidentLocation</w:t>
+            </w:r>
+            <w:proofErr w:type="spellEnd"/>
+            <w:r>
+              <w:rPr>
+                <w:rFonts w:ascii="Fira Code" w:eastAsia="Times New Roman" w:hAnsi="Fira Code" w:cs="Times New Roman"/>
+                <w:color w:val="9CDCFE"/>
+                <w:sz w:val="21"/>
+                <w:szCs w:val="21"/>
+                <w:lang w:eastAsia="en-IE"/>
+              </w:rPr>
+              <w:t>"</w:t>
             </w:r>
             <w:r>
               <w:rPr>
@@ -3108,7 +3335,29 @@
                 <w:szCs w:val="21"/>
                 <w:lang w:eastAsia="en-IE"/>
               </w:rPr>
-              <w:t>"ChargeDescription"</w:t>
+              <w:t>"</w:t>
+            </w:r>
+            <w:proofErr w:type="spellStart"/>
+            <w:r>
+              <w:rPr>
+                <w:rFonts w:ascii="Fira Code" w:eastAsia="Times New Roman" w:hAnsi="Fira Code" w:cs="Times New Roman"/>
+                <w:color w:val="9CDCFE"/>
+                <w:sz w:val="21"/>
+                <w:szCs w:val="21"/>
+                <w:lang w:eastAsia="en-IE"/>
+              </w:rPr>
+              <w:t>ChargeDescription</w:t>
+            </w:r>
+            <w:proofErr w:type="spellEnd"/>
+            <w:r>
+              <w:rPr>
+                <w:rFonts w:ascii="Fira Code" w:eastAsia="Times New Roman" w:hAnsi="Fira Code" w:cs="Times New Roman"/>
+                <w:color w:val="9CDCFE"/>
+                <w:sz w:val="21"/>
+                <w:szCs w:val="21"/>
+                <w:lang w:eastAsia="en-IE"/>
+              </w:rPr>
+              <w:t>"</w:t>
             </w:r>
             <w:r>
               <w:rPr>
@@ -3297,7 +3546,29 @@
                 <w:szCs w:val="21"/>
                 <w:lang w:eastAsia="en-IE"/>
               </w:rPr>
-              <w:t>"Neighborhood"</w:t>
+              <w:t>"</w:t>
+            </w:r>
+            <w:proofErr w:type="spellStart"/>
+            <w:r>
+              <w:rPr>
+                <w:rFonts w:ascii="Fira Code" w:eastAsia="Times New Roman" w:hAnsi="Fira Code" w:cs="Times New Roman"/>
+                <w:color w:val="9CDCFE"/>
+                <w:sz w:val="21"/>
+                <w:szCs w:val="21"/>
+                <w:lang w:eastAsia="en-IE"/>
+              </w:rPr>
+              <w:t>Neighborhood</w:t>
+            </w:r>
+            <w:proofErr w:type="spellEnd"/>
+            <w:r>
+              <w:rPr>
+                <w:rFonts w:ascii="Fira Code" w:eastAsia="Times New Roman" w:hAnsi="Fira Code" w:cs="Times New Roman"/>
+                <w:color w:val="9CDCFE"/>
+                <w:sz w:val="21"/>
+                <w:szCs w:val="21"/>
+                <w:lang w:eastAsia="en-IE"/>
+              </w:rPr>
+              <w:t>"</w:t>
             </w:r>
             <w:r>
               <w:rPr>
@@ -3817,15 +4088,32 @@
         <w:t xml:space="preserve">[1] </w:t>
       </w:r>
       <w:r>
-        <w:t>BPD Arrests | Open Baltimore | City of Baltimore's Open Data Catalog. 2018. </w:t>
+        <w:t xml:space="preserve">BPD Arrests | Open Baltimore | City of Baltimore's Open Data </w:t>
+      </w:r>
+      <w:proofErr w:type="spellStart"/>
+      <w:r>
+        <w:t>Catalog</w:t>
+      </w:r>
+      <w:proofErr w:type="spellEnd"/>
+      <w:r>
+        <w:t>. 2018. </w:t>
       </w:r>
       <w:r>
         <w:rPr>
           <w:i/>
           <w:iCs/>
         </w:rPr>
-        <w:t>BPD Arrests | Open Baltimore | City of Baltimore's Open Data Catalog</w:t>
-      </w:r>
+        <w:t xml:space="preserve">BPD Arrests | Open Baltimore | City of Baltimore's Open Data </w:t>
+      </w:r>
+      <w:proofErr w:type="spellStart"/>
+      <w:r>
+        <w:rPr>
+          <w:i/>
+          <w:iCs/>
+        </w:rPr>
+        <w:t>Catalog</w:t>
+      </w:r>
+      <w:proofErr w:type="spellEnd"/>
       <w:r>
         <w:t>. [ONLINE] Available at: </w:t>
       </w:r>
@@ -3845,16 +4133,47 @@
       <w:r>
         <w:t xml:space="preserve">[2] </w:t>
       </w:r>
-      <w:r>
-        <w:t>Socrata Developer Portal | Socrata. 2018. </w:t>
-      </w:r>
+      <w:proofErr w:type="spellStart"/>
+      <w:r>
+        <w:t>Socrata</w:t>
+      </w:r>
+      <w:proofErr w:type="spellEnd"/>
+      <w:r>
+        <w:t xml:space="preserve"> Developer Portal | </w:t>
+      </w:r>
+      <w:proofErr w:type="spellStart"/>
+      <w:r>
+        <w:t>Socrata</w:t>
+      </w:r>
+      <w:proofErr w:type="spellEnd"/>
+      <w:r>
+        <w:t>. 2018. </w:t>
+      </w:r>
+      <w:proofErr w:type="spellStart"/>
       <w:r>
         <w:rPr>
           <w:i/>
           <w:iCs/>
         </w:rPr>
-        <w:t>Socrata Developer Portal | Socrata</w:t>
-      </w:r>
+        <w:t>Socrata</w:t>
+      </w:r>
+      <w:proofErr w:type="spellEnd"/>
+      <w:r>
+        <w:rPr>
+          <w:i/>
+          <w:iCs/>
+        </w:rPr>
+        <w:t xml:space="preserve"> Developer Portal | </w:t>
+      </w:r>
+      <w:proofErr w:type="spellStart"/>
+      <w:r>
+        <w:rPr>
+          <w:i/>
+          <w:iCs/>
+        </w:rPr>
+        <w:t>Socrata</w:t>
+      </w:r>
+      <w:proofErr w:type="spellEnd"/>
       <w:r>
         <w:t>. [ONLINE] Available at: </w:t>
       </w:r>
@@ -5040,7 +5359,7 @@
 </file>
 
 <file path=customXml/itemProps1.xml><?xml version="1.0" encoding="utf-8"?>
-<ds:datastoreItem xmlns:ds="http://schemas.openxmlformats.org/officeDocument/2006/customXml" ds:itemID="{ADA95732-4BFC-4220-9916-36E6598C46B1}">
+<ds:datastoreItem xmlns:ds="http://schemas.openxmlformats.org/officeDocument/2006/customXml" ds:itemID="{0396DC0E-1021-42DE-8B22-BAD9ADE302A8}">
   <ds:schemaRefs>
     <ds:schemaRef ds:uri="http://schemas.openxmlformats.org/officeDocument/2006/bibliography"/>
   </ds:schemaRefs>

</xml_diff>

<commit_message>
Team changed the Project Proposal
</commit_message>
<xml_diff>
--- a/Project proposal/Project Proposal.docx
+++ b/Project proposal/Project Proposal.docx
@@ -1,6 +1,6 @@
 
 <file path=word/document.xml><?xml version="1.0" encoding="utf-8"?>
-<w:document xmlns:wpc="http://schemas.microsoft.com/office/word/2010/wordprocessingCanvas" xmlns:cx="http://schemas.microsoft.com/office/drawing/2014/chartex" xmlns:cx1="http://schemas.microsoft.com/office/drawing/2015/9/8/chartex" xmlns:cx2="http://schemas.microsoft.com/office/drawing/2015/10/21/chartex" xmlns:cx3="http://schemas.microsoft.com/office/drawing/2016/5/9/chartex" xmlns:cx4="http://schemas.microsoft.com/office/drawing/2016/5/10/chartex" xmlns:cx5="http://schemas.microsoft.com/office/drawing/2016/5/11/chartex" xmlns:cx6="http://schemas.microsoft.com/office/drawing/2016/5/12/chartex" xmlns:cx7="http://schemas.microsoft.com/office/drawing/2016/5/13/chartex" xmlns:cx8="http://schemas.microsoft.com/office/drawing/2016/5/14/chartex" xmlns:mc="http://schemas.openxmlformats.org/markup-compatibility/2006" xmlns:aink="http://schemas.microsoft.com/office/drawing/2016/ink" xmlns:am3d="http://schemas.microsoft.com/office/drawing/2017/model3d" xmlns:o="urn:schemas-microsoft-com:office:office" xmlns:r="http://schemas.openxmlformats.org/officeDocument/2006/relationships" xmlns:m="http://schemas.openxmlformats.org/officeDocument/2006/math" xmlns:v="urn:schemas-microsoft-com:vml" xmlns:wp14="http://schemas.microsoft.com/office/word/2010/wordprocessingDrawing" xmlns:wp="http://schemas.openxmlformats.org/drawingml/2006/wordprocessingDrawing" xmlns:w10="urn:schemas-microsoft-com:office:word" xmlns:w="http://schemas.openxmlformats.org/wordprocessingml/2006/main" xmlns:w14="http://schemas.microsoft.com/office/word/2010/wordml" xmlns:w15="http://schemas.microsoft.com/office/word/2012/wordml" xmlns:w16cid="http://schemas.microsoft.com/office/word/2016/wordml/cid" xmlns:w16se="http://schemas.microsoft.com/office/word/2015/wordml/symex" xmlns:wpg="http://schemas.microsoft.com/office/word/2010/wordprocessingGroup" xmlns:wpi="http://schemas.microsoft.com/office/word/2010/wordprocessingInk" xmlns:wne="http://schemas.microsoft.com/office/word/2006/wordml" xmlns:wps="http://schemas.microsoft.com/office/word/2010/wordprocessingShape" mc:Ignorable="w14 w15 w16se w16cid wp14">
+<w:document xmlns:wpc="http://schemas.microsoft.com/office/word/2010/wordprocessingCanvas" xmlns:mc="http://schemas.openxmlformats.org/markup-compatibility/2006" xmlns:o="urn:schemas-microsoft-com:office:office" xmlns:r="http://schemas.openxmlformats.org/officeDocument/2006/relationships" xmlns:m="http://schemas.openxmlformats.org/officeDocument/2006/math" xmlns:v="urn:schemas-microsoft-com:vml" xmlns:wp14="http://schemas.microsoft.com/office/word/2010/wordprocessingDrawing" xmlns:wp="http://schemas.openxmlformats.org/drawingml/2006/wordprocessingDrawing" xmlns:w10="urn:schemas-microsoft-com:office:word" xmlns:w="http://schemas.openxmlformats.org/wordprocessingml/2006/main" xmlns:w14="http://schemas.microsoft.com/office/word/2010/wordml" xmlns:w15="http://schemas.microsoft.com/office/word/2012/wordml" xmlns:wpg="http://schemas.microsoft.com/office/word/2010/wordprocessingGroup" xmlns:wpi="http://schemas.microsoft.com/office/word/2010/wordprocessingInk" xmlns:wne="http://schemas.microsoft.com/office/word/2006/wordml" xmlns:wps="http://schemas.microsoft.com/office/word/2010/wordprocessingShape" mc:Ignorable="w14 w15 wp14">
   <w:body>
     <w:sdt>
       <w:sdtPr>
@@ -16,6 +16,7 @@
           <w:r>
             <w:rPr>
               <w:noProof/>
+              <w:lang w:eastAsia="en-IE"/>
             </w:rPr>
             <mc:AlternateContent>
               <mc:Choice Requires="wpg">
@@ -265,7 +266,7 @@
                   </wp:anchor>
                 </w:drawing>
               </mc:Choice>
-              <mc:Fallback>
+              <mc:Fallback xmlns:w16se="http://schemas.microsoft.com/office/word/2015/wordml/symex" xmlns:w16cid="http://schemas.microsoft.com/office/word/2016/wordml/cid" xmlns:am3d="http://schemas.microsoft.com/office/drawing/2017/model3d" xmlns:aink="http://schemas.microsoft.com/office/drawing/2016/ink" xmlns:cx8="http://schemas.microsoft.com/office/drawing/2016/5/14/chartex" xmlns:cx7="http://schemas.microsoft.com/office/drawing/2016/5/13/chartex" xmlns:cx6="http://schemas.microsoft.com/office/drawing/2016/5/12/chartex" xmlns:cx5="http://schemas.microsoft.com/office/drawing/2016/5/11/chartex" xmlns:cx4="http://schemas.microsoft.com/office/drawing/2016/5/10/chartex" xmlns:cx3="http://schemas.microsoft.com/office/drawing/2016/5/9/chartex" xmlns:cx2="http://schemas.microsoft.com/office/drawing/2015/10/21/chartex" xmlns:cx1="http://schemas.microsoft.com/office/drawing/2015/9/8/chartex" xmlns:cx="http://schemas.microsoft.com/office/drawing/2014/chartex">
                 <w:pict>
                   <v:group w14:anchorId="25C0AB80" id="Group 149" o:spid="_x0000_s1026" style="position:absolute;margin-left:0;margin-top:0;width:8in;height:95.7pt;z-index:251662336;mso-width-percent:941;mso-height-percent:121;mso-top-percent:23;mso-position-horizontal:center;mso-position-horizontal-relative:page;mso-position-vertical-relative:page;mso-width-percent:941;mso-height-percent:121;mso-top-percent:23" coordorigin="" coordsize="73152,12161" o:gfxdata="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">
                     <v:shape id="Rectangle 51" o:spid="_x0000_s1027" style="position:absolute;width:73152;height:11303;visibility:visible;mso-wrap-style:square;v-text-anchor:middle" coordsize="7312660,1129665" o:gfxdata="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" path="m,l7312660,r,1129665l3619500,733425,,1091565,,xe" fillcolor="#4472c4 [3204]" stroked="f" strokeweight="1pt">
@@ -284,6 +285,7 @@
           <w:r>
             <w:rPr>
               <w:noProof/>
+              <w:lang w:eastAsia="en-IE"/>
             </w:rPr>
             <mc:AlternateContent>
               <mc:Choice Requires="wps">
@@ -459,7 +461,7 @@
                   </wp:anchor>
                 </w:drawing>
               </mc:Choice>
-              <mc:Fallback>
+              <mc:Fallback xmlns:w16se="http://schemas.microsoft.com/office/word/2015/wordml/symex" xmlns:w16cid="http://schemas.microsoft.com/office/word/2016/wordml/cid" xmlns:am3d="http://schemas.microsoft.com/office/drawing/2017/model3d" xmlns:aink="http://schemas.microsoft.com/office/drawing/2016/ink" xmlns:cx8="http://schemas.microsoft.com/office/drawing/2016/5/14/chartex" xmlns:cx7="http://schemas.microsoft.com/office/drawing/2016/5/13/chartex" xmlns:cx6="http://schemas.microsoft.com/office/drawing/2016/5/12/chartex" xmlns:cx5="http://schemas.microsoft.com/office/drawing/2016/5/11/chartex" xmlns:cx4="http://schemas.microsoft.com/office/drawing/2016/5/10/chartex" xmlns:cx3="http://schemas.microsoft.com/office/drawing/2016/5/9/chartex" xmlns:cx2="http://schemas.microsoft.com/office/drawing/2015/10/21/chartex" xmlns:cx1="http://schemas.microsoft.com/office/drawing/2015/9/8/chartex" xmlns:cx="http://schemas.microsoft.com/office/drawing/2014/chartex">
                 <w:pict>
                   <v:shapetype w14:anchorId="6020B90F" id="_x0000_t202" coordsize="21600,21600" o:spt="202" path="m,l,21600r21600,l21600,xe">
                     <v:stroke joinstyle="miter"/>
@@ -574,6 +576,7 @@
           <w:r>
             <w:rPr>
               <w:noProof/>
+              <w:lang w:eastAsia="en-IE"/>
             </w:rPr>
             <mc:AlternateContent>
               <mc:Choice Requires="wps">
@@ -731,7 +734,7 @@
                   </wp:anchor>
                 </w:drawing>
               </mc:Choice>
-              <mc:Fallback>
+              <mc:Fallback xmlns:w16se="http://schemas.microsoft.com/office/word/2015/wordml/symex" xmlns:w16cid="http://schemas.microsoft.com/office/word/2016/wordml/cid" xmlns:am3d="http://schemas.microsoft.com/office/drawing/2017/model3d" xmlns:aink="http://schemas.microsoft.com/office/drawing/2016/ink" xmlns:cx8="http://schemas.microsoft.com/office/drawing/2016/5/14/chartex" xmlns:cx7="http://schemas.microsoft.com/office/drawing/2016/5/13/chartex" xmlns:cx6="http://schemas.microsoft.com/office/drawing/2016/5/12/chartex" xmlns:cx5="http://schemas.microsoft.com/office/drawing/2016/5/11/chartex" xmlns:cx4="http://schemas.microsoft.com/office/drawing/2016/5/10/chartex" xmlns:cx3="http://schemas.microsoft.com/office/drawing/2016/5/9/chartex" xmlns:cx2="http://schemas.microsoft.com/office/drawing/2015/10/21/chartex" xmlns:cx1="http://schemas.microsoft.com/office/drawing/2015/9/8/chartex" xmlns:cx="http://schemas.microsoft.com/office/drawing/2014/chartex">
                 <w:pict>
                   <v:shape w14:anchorId="4637A344" id="Text Box 154" o:spid="_x0000_s1027" type="#_x0000_t202" style="position:absolute;margin-left:0;margin-top:0;width:8in;height:286.5pt;z-index:251659264;visibility:visible;mso-wrap-style:square;mso-width-percent:941;mso-height-percent:363;mso-top-percent:300;mso-wrap-distance-left:9pt;mso-wrap-distance-top:0;mso-wrap-distance-right:9pt;mso-wrap-distance-bottom:0;mso-position-horizontal:center;mso-position-horizontal-relative:page;mso-position-vertical-relative:page;mso-width-percent:941;mso-height-percent:363;mso-top-percent:300;mso-width-relative:page;mso-height-relative:page;v-text-anchor:bottom" o:gfxdata="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" filled="f" stroked="f" strokeweight=".5pt">
                     <v:textbox inset="126pt,0,54pt,0">
@@ -826,6 +829,7 @@
           <w:r>
             <w:rPr>
               <w:noProof/>
+              <w:lang w:eastAsia="en-IE"/>
             </w:rPr>
             <mc:AlternateContent>
               <mc:Choice Requires="wps">
@@ -953,7 +957,7 @@
                   </wp:anchor>
                 </w:drawing>
               </mc:Choice>
-              <mc:Fallback>
+              <mc:Fallback xmlns:w16se="http://schemas.microsoft.com/office/word/2015/wordml/symex" xmlns:w16cid="http://schemas.microsoft.com/office/word/2016/wordml/cid" xmlns:am3d="http://schemas.microsoft.com/office/drawing/2017/model3d" xmlns:aink="http://schemas.microsoft.com/office/drawing/2016/ink" xmlns:cx8="http://schemas.microsoft.com/office/drawing/2016/5/14/chartex" xmlns:cx7="http://schemas.microsoft.com/office/drawing/2016/5/13/chartex" xmlns:cx6="http://schemas.microsoft.com/office/drawing/2016/5/12/chartex" xmlns:cx5="http://schemas.microsoft.com/office/drawing/2016/5/11/chartex" xmlns:cx4="http://schemas.microsoft.com/office/drawing/2016/5/10/chartex" xmlns:cx3="http://schemas.microsoft.com/office/drawing/2016/5/9/chartex" xmlns:cx2="http://schemas.microsoft.com/office/drawing/2015/10/21/chartex" xmlns:cx1="http://schemas.microsoft.com/office/drawing/2015/9/8/chartex" xmlns:cx="http://schemas.microsoft.com/office/drawing/2014/chartex">
                 <w:pict>
                   <v:shape w14:anchorId="57763435" id="Text Box 153" o:spid="_x0000_s1028" type="#_x0000_t202" style="position:absolute;margin-left:17.55pt;margin-top:692.85pt;width:8in;height:79.5pt;z-index:251661312;visibility:visible;mso-wrap-style:square;mso-width-percent:941;mso-height-percent:100;mso-wrap-distance-left:9pt;mso-wrap-distance-top:0;mso-wrap-distance-right:9pt;mso-wrap-distance-bottom:0;mso-position-horizontal:absolute;mso-position-horizontal-relative:page;mso-position-vertical:absolute;mso-position-vertical-relative:page;mso-width-percent:941;mso-height-percent:100;mso-width-relative:page;mso-height-relative:page;v-text-anchor:top" o:gfxdata="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" filled="f" stroked="f" strokeweight=".5pt">
                     <v:textbox style="mso-fit-shape-to-text:t" inset="126pt,0,54pt,0">
@@ -1671,19 +1675,16 @@
         <w:t>ture crime locations and rates.</w:t>
       </w:r>
     </w:p>
-    <w:p>
-      <w:bookmarkStart w:id="1" w:name="_GoBack"/>
-      <w:bookmarkEnd w:id="1"/>
-    </w:p>
+    <w:p/>
     <w:p>
       <w:pPr>
         <w:pStyle w:val="Heading1"/>
       </w:pPr>
-      <w:bookmarkStart w:id="2" w:name="_Toc525667728"/>
+      <w:bookmarkStart w:id="1" w:name="_Toc525667728"/>
       <w:r>
         <w:t>Project strategy</w:t>
       </w:r>
-      <w:bookmarkEnd w:id="2"/>
+      <w:bookmarkEnd w:id="1"/>
     </w:p>
     <w:p>
       <w:r>
@@ -1726,7 +1727,21 @@
         <w:t xml:space="preserve">, </w:t>
       </w:r>
       <w:r>
-        <w:t xml:space="preserve">process the data using python and display several statistical graphs using Flask, Jinja 2 templates and </w:t>
+        <w:t xml:space="preserve">process the data using python and display several statistical graphs using Flask, </w:t>
+      </w:r>
+      <w:proofErr w:type="spellStart"/>
+      <w:r>
+        <w:t>Jinja</w:t>
+      </w:r>
+      <w:proofErr w:type="spellEnd"/>
+      <w:r>
+        <w:t xml:space="preserve"> 2 templates</w:t>
+      </w:r>
+      <w:r>
+        <w:t>, Google Maps</w:t>
+      </w:r>
+      <w:r>
+        <w:t xml:space="preserve"> and </w:t>
       </w:r>
       <w:r>
         <w:t>JavaScript</w:t>
@@ -1734,6 +1749,8 @@
       <w:r>
         <w:t>.</w:t>
       </w:r>
+      <w:bookmarkStart w:id="2" w:name="_GoBack"/>
+      <w:bookmarkEnd w:id="2"/>
     </w:p>
     <w:p/>
     <w:p>
@@ -1774,6 +1791,18 @@
       <w:r>
         <w:t xml:space="preserve"> January 2017 to August 2018.</w:t>
       </w:r>
+      <w:r>
+        <w:t xml:space="preserve"> The students will develop models to determine the most susceptible areas, times and people to crime in Baltimore. A heat map will be developed for Baltimore that will be possib</w:t>
+      </w:r>
+      <w:r>
+        <w:t>le to alter based upon the time of the day</w:t>
+      </w:r>
+      <w:r>
+        <w:t xml:space="preserve">. </w:t>
+      </w:r>
+      <w:r>
+        <w:t>People will also be characterised on susceptibility to crime based upon their age, race and sex.</w:t>
+      </w:r>
     </w:p>
     <w:p/>
     <w:p>
@@ -1793,8 +1822,68 @@
       <w:r>
         <w:t xml:space="preserve"> format.</w:t>
       </w:r>
+      <w:r>
+        <w:t xml:space="preserve"> </w:t>
+      </w:r>
     </w:p>
-    <w:p/>
+    <w:p>
+      <w:r>
+        <w:t>The following items will be delivered:</w:t>
+      </w:r>
+    </w:p>
+    <w:p>
+      <w:pPr>
+        <w:pStyle w:val="ListParagraph"/>
+        <w:numPr>
+          <w:ilvl w:val="0"/>
+          <w:numId w:val="3"/>
+        </w:numPr>
+      </w:pPr>
+      <w:r>
+        <w:t>Functional Specification</w:t>
+      </w:r>
+    </w:p>
+    <w:p>
+      <w:pPr>
+        <w:pStyle w:val="ListParagraph"/>
+        <w:numPr>
+          <w:ilvl w:val="0"/>
+          <w:numId w:val="3"/>
+        </w:numPr>
+      </w:pPr>
+      <w:r>
+        <w:t>Design Document</w:t>
+      </w:r>
+    </w:p>
+    <w:p>
+      <w:pPr>
+        <w:pStyle w:val="ListParagraph"/>
+        <w:numPr>
+          <w:ilvl w:val="0"/>
+          <w:numId w:val="3"/>
+        </w:numPr>
+      </w:pPr>
+      <w:r>
+        <w:t>Working Implementation</w:t>
+      </w:r>
+    </w:p>
+    <w:p>
+      <w:pPr>
+        <w:pStyle w:val="ListParagraph"/>
+        <w:numPr>
+          <w:ilvl w:val="0"/>
+          <w:numId w:val="3"/>
+        </w:numPr>
+      </w:pPr>
+      <w:r>
+        <w:t>Project Report</w:t>
+      </w:r>
+    </w:p>
+    <w:p>
+      <w:pPr>
+        <w:ind w:left="360"/>
+      </w:pPr>
+    </w:p>
     <w:p>
       <w:pPr>
         <w:pStyle w:val="Heading1"/>
@@ -1821,6 +1910,9 @@
       <w:r>
         <w:t>Heat-like map of Baltimore showing where crime is most common.</w:t>
       </w:r>
+      <w:r>
+        <w:t xml:space="preserve"> The heat map will be adjustable via a slider that will change the map based on the time of day.</w:t>
+      </w:r>
     </w:p>
     <w:p>
       <w:pPr>
@@ -1831,7 +1923,10 @@
         </w:numPr>
       </w:pPr>
       <w:r>
-        <w:t>Various graphs demonstrating the data</w:t>
+        <w:t xml:space="preserve">Various graphs </w:t>
+      </w:r>
+      <w:r>
+        <w:t xml:space="preserve">visualising the processed data. These will be updated dynamically as new data is published, allowing the user to see the change in crime over time. </w:t>
       </w:r>
     </w:p>
     <w:p>
@@ -1856,6 +1951,13 @@
       </w:pPr>
       <w:r>
         <w:t>Suggestions on preventing crime.</w:t>
+      </w:r>
+      <w:r>
+        <w:t xml:space="preserve"> This will include areas, times and people that crime is most likely to occur. This may even delve deeper allowing the user to see what crime in the </w:t>
+      </w:r>
+      <w:r>
+        <w:lastRenderedPageBreak/>
+        <w:t xml:space="preserve">selected area is most likely to occur at the current time and what profile of person is most likely to commit the crime. </w:t>
       </w:r>
     </w:p>
     <w:p/>
@@ -2436,7 +2538,6 @@
                 <w:szCs w:val="21"/>
                 <w:lang w:eastAsia="en-IE"/>
               </w:rPr>
-              <w:lastRenderedPageBreak/>
               <w:t xml:space="preserve">        </w:t>
             </w:r>
             <w:r>
@@ -4231,7 +4332,7 @@
 </file>
 
 <file path=word/numbering.xml><?xml version="1.0" encoding="utf-8"?>
-<w:numbering xmlns:wpc="http://schemas.microsoft.com/office/word/2010/wordprocessingCanvas" xmlns:cx="http://schemas.microsoft.com/office/drawing/2014/chartex" xmlns:cx1="http://schemas.microsoft.com/office/drawing/2015/9/8/chartex" xmlns:cx2="http://schemas.microsoft.com/office/drawing/2015/10/21/chartex" xmlns:cx3="http://schemas.microsoft.com/office/drawing/2016/5/9/chartex" xmlns:cx4="http://schemas.microsoft.com/office/drawing/2016/5/10/chartex" xmlns:cx5="http://schemas.microsoft.com/office/drawing/2016/5/11/chartex" xmlns:cx6="http://schemas.microsoft.com/office/drawing/2016/5/12/chartex" xmlns:cx7="http://schemas.microsoft.com/office/drawing/2016/5/13/chartex" xmlns:cx8="http://schemas.microsoft.com/office/drawing/2016/5/14/chartex" xmlns:mc="http://schemas.openxmlformats.org/markup-compatibility/2006" xmlns:aink="http://schemas.microsoft.com/office/drawing/2016/ink" xmlns:am3d="http://schemas.microsoft.com/office/drawing/2017/model3d" xmlns:o="urn:schemas-microsoft-com:office:office" xmlns:r="http://schemas.openxmlformats.org/officeDocument/2006/relationships" xmlns:m="http://schemas.openxmlformats.org/officeDocument/2006/math" xmlns:v="urn:schemas-microsoft-com:vml" xmlns:wp14="http://schemas.microsoft.com/office/word/2010/wordprocessingDrawing" xmlns:wp="http://schemas.openxmlformats.org/drawingml/2006/wordprocessingDrawing" xmlns:w10="urn:schemas-microsoft-com:office:word" xmlns:w="http://schemas.openxmlformats.org/wordprocessingml/2006/main" xmlns:w14="http://schemas.microsoft.com/office/word/2010/wordml" xmlns:w15="http://schemas.microsoft.com/office/word/2012/wordml" xmlns:w16cid="http://schemas.microsoft.com/office/word/2016/wordml/cid" xmlns:w16se="http://schemas.microsoft.com/office/word/2015/wordml/symex" xmlns:wpg="http://schemas.microsoft.com/office/word/2010/wordprocessingGroup" xmlns:wpi="http://schemas.microsoft.com/office/word/2010/wordprocessingInk" xmlns:wne="http://schemas.microsoft.com/office/word/2006/wordml" xmlns:wps="http://schemas.microsoft.com/office/word/2010/wordprocessingShape" mc:Ignorable="w14 w15 w16se w16cid wp14">
+<w:numbering xmlns:wpc="http://schemas.microsoft.com/office/word/2010/wordprocessingCanvas" xmlns:mc="http://schemas.openxmlformats.org/markup-compatibility/2006" xmlns:o="urn:schemas-microsoft-com:office:office" xmlns:r="http://schemas.openxmlformats.org/officeDocument/2006/relationships" xmlns:m="http://schemas.openxmlformats.org/officeDocument/2006/math" xmlns:v="urn:schemas-microsoft-com:vml" xmlns:wp14="http://schemas.microsoft.com/office/word/2010/wordprocessingDrawing" xmlns:wp="http://schemas.openxmlformats.org/drawingml/2006/wordprocessingDrawing" xmlns:w10="urn:schemas-microsoft-com:office:word" xmlns:w="http://schemas.openxmlformats.org/wordprocessingml/2006/main" xmlns:w14="http://schemas.microsoft.com/office/word/2010/wordml" xmlns:w15="http://schemas.microsoft.com/office/word/2012/wordml" xmlns:wpg="http://schemas.microsoft.com/office/word/2010/wordprocessingGroup" xmlns:wpi="http://schemas.microsoft.com/office/word/2010/wordprocessingInk" xmlns:wne="http://schemas.microsoft.com/office/word/2006/wordml" xmlns:wps="http://schemas.microsoft.com/office/word/2010/wordprocessingShape" mc:Ignorable="w14 w15 wp14">
   <w:abstractNum w:abstractNumId="0" w15:restartNumberingAfterBreak="0">
     <w:nsid w:val="050F463D"/>
     <w:multiLevelType w:val="hybridMultilevel"/>
@@ -4345,6 +4446,119 @@
     </w:lvl>
   </w:abstractNum>
   <w:abstractNum w:abstractNumId="1" w15:restartNumberingAfterBreak="0">
+    <w:nsid w:val="06312892"/>
+    <w:multiLevelType w:val="hybridMultilevel"/>
+    <w:tmpl w:val="5768C7D4"/>
+    <w:lvl w:ilvl="0" w:tplc="18090001">
+      <w:start w:val="1"/>
+      <w:numFmt w:val="bullet"/>
+      <w:lvlText w:val=""/>
+      <w:lvlJc w:val="left"/>
+      <w:pPr>
+        <w:ind w:left="720" w:hanging="360"/>
+      </w:pPr>
+      <w:rPr>
+        <w:rFonts w:ascii="Symbol" w:hAnsi="Symbol" w:hint="default"/>
+      </w:rPr>
+    </w:lvl>
+    <w:lvl w:ilvl="1" w:tplc="18090003" w:tentative="1">
+      <w:start w:val="1"/>
+      <w:numFmt w:val="bullet"/>
+      <w:lvlText w:val="o"/>
+      <w:lvlJc w:val="left"/>
+      <w:pPr>
+        <w:ind w:left="1440" w:hanging="360"/>
+      </w:pPr>
+      <w:rPr>
+        <w:rFonts w:ascii="Courier New" w:hAnsi="Courier New" w:cs="Courier New" w:hint="default"/>
+      </w:rPr>
+    </w:lvl>
+    <w:lvl w:ilvl="2" w:tplc="18090005" w:tentative="1">
+      <w:start w:val="1"/>
+      <w:numFmt w:val="bullet"/>
+      <w:lvlText w:val=""/>
+      <w:lvlJc w:val="left"/>
+      <w:pPr>
+        <w:ind w:left="2160" w:hanging="360"/>
+      </w:pPr>
+      <w:rPr>
+        <w:rFonts w:ascii="Wingdings" w:hAnsi="Wingdings" w:hint="default"/>
+      </w:rPr>
+    </w:lvl>
+    <w:lvl w:ilvl="3" w:tplc="18090001" w:tentative="1">
+      <w:start w:val="1"/>
+      <w:numFmt w:val="bullet"/>
+      <w:lvlText w:val=""/>
+      <w:lvlJc w:val="left"/>
+      <w:pPr>
+        <w:ind w:left="2880" w:hanging="360"/>
+      </w:pPr>
+      <w:rPr>
+        <w:rFonts w:ascii="Symbol" w:hAnsi="Symbol" w:hint="default"/>
+      </w:rPr>
+    </w:lvl>
+    <w:lvl w:ilvl="4" w:tplc="18090003" w:tentative="1">
+      <w:start w:val="1"/>
+      <w:numFmt w:val="bullet"/>
+      <w:lvlText w:val="o"/>
+      <w:lvlJc w:val="left"/>
+      <w:pPr>
+        <w:ind w:left="3600" w:hanging="360"/>
+      </w:pPr>
+      <w:rPr>
+        <w:rFonts w:ascii="Courier New" w:hAnsi="Courier New" w:cs="Courier New" w:hint="default"/>
+      </w:rPr>
+    </w:lvl>
+    <w:lvl w:ilvl="5" w:tplc="18090005" w:tentative="1">
+      <w:start w:val="1"/>
+      <w:numFmt w:val="bullet"/>
+      <w:lvlText w:val=""/>
+      <w:lvlJc w:val="left"/>
+      <w:pPr>
+        <w:ind w:left="4320" w:hanging="360"/>
+      </w:pPr>
+      <w:rPr>
+        <w:rFonts w:ascii="Wingdings" w:hAnsi="Wingdings" w:hint="default"/>
+      </w:rPr>
+    </w:lvl>
+    <w:lvl w:ilvl="6" w:tplc="18090001" w:tentative="1">
+      <w:start w:val="1"/>
+      <w:numFmt w:val="bullet"/>
+      <w:lvlText w:val=""/>
+      <w:lvlJc w:val="left"/>
+      <w:pPr>
+        <w:ind w:left="5040" w:hanging="360"/>
+      </w:pPr>
+      <w:rPr>
+        <w:rFonts w:ascii="Symbol" w:hAnsi="Symbol" w:hint="default"/>
+      </w:rPr>
+    </w:lvl>
+    <w:lvl w:ilvl="7" w:tplc="18090003" w:tentative="1">
+      <w:start w:val="1"/>
+      <w:numFmt w:val="bullet"/>
+      <w:lvlText w:val="o"/>
+      <w:lvlJc w:val="left"/>
+      <w:pPr>
+        <w:ind w:left="5760" w:hanging="360"/>
+      </w:pPr>
+      <w:rPr>
+        <w:rFonts w:ascii="Courier New" w:hAnsi="Courier New" w:cs="Courier New" w:hint="default"/>
+      </w:rPr>
+    </w:lvl>
+    <w:lvl w:ilvl="8" w:tplc="18090005" w:tentative="1">
+      <w:start w:val="1"/>
+      <w:numFmt w:val="bullet"/>
+      <w:lvlText w:val=""/>
+      <w:lvlJc w:val="left"/>
+      <w:pPr>
+        <w:ind w:left="6480" w:hanging="360"/>
+      </w:pPr>
+      <w:rPr>
+        <w:rFonts w:ascii="Wingdings" w:hAnsi="Wingdings" w:hint="default"/>
+      </w:rPr>
+    </w:lvl>
+  </w:abstractNum>
+  <w:abstractNum w:abstractNumId="2" w15:restartNumberingAfterBreak="0">
     <w:nsid w:val="518E6939"/>
     <w:multiLevelType w:val="hybridMultilevel"/>
     <w:tmpl w:val="F4982418"/>
@@ -4461,13 +4675,16 @@
     <w:abstractNumId w:val="0"/>
   </w:num>
   <w:num w:numId="2">
+    <w:abstractNumId w:val="2"/>
+  </w:num>
+  <w:num w:numId="3">
     <w:abstractNumId w:val="1"/>
   </w:num>
 </w:numbering>
 </file>
 
 <file path=word/styles.xml><?xml version="1.0" encoding="utf-8"?>
-<w:styles xmlns:mc="http://schemas.openxmlformats.org/markup-compatibility/2006" xmlns:r="http://schemas.openxmlformats.org/officeDocument/2006/relationships" xmlns:w="http://schemas.openxmlformats.org/wordprocessingml/2006/main" xmlns:w14="http://schemas.microsoft.com/office/word/2010/wordml" xmlns:w15="http://schemas.microsoft.com/office/word/2012/wordml" xmlns:w16cid="http://schemas.microsoft.com/office/word/2016/wordml/cid" xmlns:w16se="http://schemas.microsoft.com/office/word/2015/wordml/symex" mc:Ignorable="w14 w15 w16se w16cid">
+<w:styles xmlns:mc="http://schemas.openxmlformats.org/markup-compatibility/2006" xmlns:r="http://schemas.openxmlformats.org/officeDocument/2006/relationships" xmlns:w="http://schemas.openxmlformats.org/wordprocessingml/2006/main" xmlns:w14="http://schemas.microsoft.com/office/word/2010/wordml" xmlns:w15="http://schemas.microsoft.com/office/word/2012/wordml" mc:Ignorable="w14 w15">
   <w:docDefaults>
     <w:rPrDefault>
       <w:rPr>
@@ -4483,7 +4700,7 @@
       </w:pPr>
     </w:pPrDefault>
   </w:docDefaults>
-  <w:latentStyles w:defLockedState="0" w:defUIPriority="99" w:defSemiHidden="0" w:defUnhideWhenUsed="0" w:defQFormat="0" w:count="375">
+  <w:latentStyles w:defLockedState="0" w:defUIPriority="99" w:defSemiHidden="0" w:defUnhideWhenUsed="0" w:defQFormat="0" w:count="371">
     <w:lsdException w:name="Normal" w:uiPriority="0" w:qFormat="1"/>
     <w:lsdException w:name="heading 1" w:uiPriority="9" w:qFormat="1"/>
     <w:lsdException w:name="heading 2" w:semiHidden="1" w:uiPriority="9" w:unhideWhenUsed="1" w:qFormat="1"/>
@@ -4855,10 +5072,6 @@
     <w:lsdException w:name="List Table 5 Dark Accent 6" w:uiPriority="50"/>
     <w:lsdException w:name="List Table 6 Colorful Accent 6" w:uiPriority="51"/>
     <w:lsdException w:name="List Table 7 Colorful Accent 6" w:uiPriority="52"/>
-    <w:lsdException w:name="Mention" w:semiHidden="1" w:unhideWhenUsed="1"/>
-    <w:lsdException w:name="Smart Hyperlink" w:semiHidden="1" w:unhideWhenUsed="1"/>
-    <w:lsdException w:name="Hashtag" w:semiHidden="1" w:unhideWhenUsed="1"/>
-    <w:lsdException w:name="Unresolved Mention" w:semiHidden="1" w:unhideWhenUsed="1"/>
   </w:latentStyles>
   <w:style w:type="paragraph" w:default="1" w:styleId="Normal">
     <w:name w:val="Normal"/>
@@ -4970,7 +5183,7 @@
       <w:u w:val="single"/>
     </w:rPr>
   </w:style>
-  <w:style w:type="character" w:styleId="UnresolvedMention">
+  <w:style w:type="character" w:customStyle="1" w:styleId="UnresolvedMention">
     <w:name w:val="Unresolved Mention"/>
     <w:basedOn w:val="DefaultParagraphFont"/>
     <w:uiPriority w:val="99"/>
@@ -5359,7 +5572,7 @@
 </file>
 
 <file path=customXml/itemProps1.xml><?xml version="1.0" encoding="utf-8"?>
-<ds:datastoreItem xmlns:ds="http://schemas.openxmlformats.org/officeDocument/2006/customXml" ds:itemID="{0396DC0E-1021-42DE-8B22-BAD9ADE302A8}">
+<ds:datastoreItem xmlns:ds="http://schemas.openxmlformats.org/officeDocument/2006/customXml" ds:itemID="{06ADD696-5371-40BE-90AD-AF31BDCEC272}">
   <ds:schemaRefs>
     <ds:schemaRef ds:uri="http://schemas.openxmlformats.org/officeDocument/2006/bibliography"/>
   </ds:schemaRefs>

</xml_diff>

<commit_message>
Team changed project proposal
</commit_message>
<xml_diff>
--- a/Project proposal/Project Proposal.docx
+++ b/Project proposal/Project Proposal.docx
@@ -266,7 +266,7 @@
                   </wp:anchor>
                 </w:drawing>
               </mc:Choice>
-              <mc:Fallback xmlns:w16se="http://schemas.microsoft.com/office/word/2015/wordml/symex" xmlns:w16cid="http://schemas.microsoft.com/office/word/2016/wordml/cid" xmlns:am3d="http://schemas.microsoft.com/office/drawing/2017/model3d" xmlns:aink="http://schemas.microsoft.com/office/drawing/2016/ink" xmlns:cx8="http://schemas.microsoft.com/office/drawing/2016/5/14/chartex" xmlns:cx7="http://schemas.microsoft.com/office/drawing/2016/5/13/chartex" xmlns:cx6="http://schemas.microsoft.com/office/drawing/2016/5/12/chartex" xmlns:cx5="http://schemas.microsoft.com/office/drawing/2016/5/11/chartex" xmlns:cx4="http://schemas.microsoft.com/office/drawing/2016/5/10/chartex" xmlns:cx3="http://schemas.microsoft.com/office/drawing/2016/5/9/chartex" xmlns:cx2="http://schemas.microsoft.com/office/drawing/2015/10/21/chartex" xmlns:cx1="http://schemas.microsoft.com/office/drawing/2015/9/8/chartex" xmlns:cx="http://schemas.microsoft.com/office/drawing/2014/chartex">
+              <mc:Fallback xmlns:cx="http://schemas.microsoft.com/office/drawing/2014/chartex" xmlns:cx1="http://schemas.microsoft.com/office/drawing/2015/9/8/chartex" xmlns:cx2="http://schemas.microsoft.com/office/drawing/2015/10/21/chartex" xmlns:cx3="http://schemas.microsoft.com/office/drawing/2016/5/9/chartex" xmlns:cx4="http://schemas.microsoft.com/office/drawing/2016/5/10/chartex" xmlns:cx5="http://schemas.microsoft.com/office/drawing/2016/5/11/chartex" xmlns:cx6="http://schemas.microsoft.com/office/drawing/2016/5/12/chartex" xmlns:cx7="http://schemas.microsoft.com/office/drawing/2016/5/13/chartex" xmlns:cx8="http://schemas.microsoft.com/office/drawing/2016/5/14/chartex" xmlns:aink="http://schemas.microsoft.com/office/drawing/2016/ink" xmlns:am3d="http://schemas.microsoft.com/office/drawing/2017/model3d" xmlns:w16cid="http://schemas.microsoft.com/office/word/2016/wordml/cid" xmlns:w16se="http://schemas.microsoft.com/office/word/2015/wordml/symex">
                 <w:pict>
                   <v:group w14:anchorId="25C0AB80" id="Group 149" o:spid="_x0000_s1026" style="position:absolute;margin-left:0;margin-top:0;width:8in;height:95.7pt;z-index:251662336;mso-width-percent:941;mso-height-percent:121;mso-top-percent:23;mso-position-horizontal:center;mso-position-horizontal-relative:page;mso-position-vertical-relative:page;mso-width-percent:941;mso-height-percent:121;mso-top-percent:23" coordorigin="" coordsize="73152,12161" o:gfxdata="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">
                     <v:shape id="Rectangle 51" o:spid="_x0000_s1027" style="position:absolute;width:73152;height:11303;visibility:visible;mso-wrap-style:square;v-text-anchor:middle" coordsize="7312660,1129665" o:gfxdata="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" path="m,l7312660,r,1129665l3619500,733425,,1091565,,xe" fillcolor="#4472c4 [3204]" stroked="f" strokeweight="1pt">
@@ -461,7 +461,7 @@
                   </wp:anchor>
                 </w:drawing>
               </mc:Choice>
-              <mc:Fallback xmlns:w16se="http://schemas.microsoft.com/office/word/2015/wordml/symex" xmlns:w16cid="http://schemas.microsoft.com/office/word/2016/wordml/cid" xmlns:am3d="http://schemas.microsoft.com/office/drawing/2017/model3d" xmlns:aink="http://schemas.microsoft.com/office/drawing/2016/ink" xmlns:cx8="http://schemas.microsoft.com/office/drawing/2016/5/14/chartex" xmlns:cx7="http://schemas.microsoft.com/office/drawing/2016/5/13/chartex" xmlns:cx6="http://schemas.microsoft.com/office/drawing/2016/5/12/chartex" xmlns:cx5="http://schemas.microsoft.com/office/drawing/2016/5/11/chartex" xmlns:cx4="http://schemas.microsoft.com/office/drawing/2016/5/10/chartex" xmlns:cx3="http://schemas.microsoft.com/office/drawing/2016/5/9/chartex" xmlns:cx2="http://schemas.microsoft.com/office/drawing/2015/10/21/chartex" xmlns:cx1="http://schemas.microsoft.com/office/drawing/2015/9/8/chartex" xmlns:cx="http://schemas.microsoft.com/office/drawing/2014/chartex">
+              <mc:Fallback xmlns:cx="http://schemas.microsoft.com/office/drawing/2014/chartex" xmlns:cx1="http://schemas.microsoft.com/office/drawing/2015/9/8/chartex" xmlns:cx2="http://schemas.microsoft.com/office/drawing/2015/10/21/chartex" xmlns:cx3="http://schemas.microsoft.com/office/drawing/2016/5/9/chartex" xmlns:cx4="http://schemas.microsoft.com/office/drawing/2016/5/10/chartex" xmlns:cx5="http://schemas.microsoft.com/office/drawing/2016/5/11/chartex" xmlns:cx6="http://schemas.microsoft.com/office/drawing/2016/5/12/chartex" xmlns:cx7="http://schemas.microsoft.com/office/drawing/2016/5/13/chartex" xmlns:cx8="http://schemas.microsoft.com/office/drawing/2016/5/14/chartex" xmlns:aink="http://schemas.microsoft.com/office/drawing/2016/ink" xmlns:am3d="http://schemas.microsoft.com/office/drawing/2017/model3d" xmlns:w16cid="http://schemas.microsoft.com/office/word/2016/wordml/cid" xmlns:w16se="http://schemas.microsoft.com/office/word/2015/wordml/symex">
                 <w:pict>
                   <v:shapetype w14:anchorId="6020B90F" id="_x0000_t202" coordsize="21600,21600" o:spt="202" path="m,l,21600r21600,l21600,xe">
                     <v:stroke joinstyle="miter"/>
@@ -734,7 +734,7 @@
                   </wp:anchor>
                 </w:drawing>
               </mc:Choice>
-              <mc:Fallback xmlns:w16se="http://schemas.microsoft.com/office/word/2015/wordml/symex" xmlns:w16cid="http://schemas.microsoft.com/office/word/2016/wordml/cid" xmlns:am3d="http://schemas.microsoft.com/office/drawing/2017/model3d" xmlns:aink="http://schemas.microsoft.com/office/drawing/2016/ink" xmlns:cx8="http://schemas.microsoft.com/office/drawing/2016/5/14/chartex" xmlns:cx7="http://schemas.microsoft.com/office/drawing/2016/5/13/chartex" xmlns:cx6="http://schemas.microsoft.com/office/drawing/2016/5/12/chartex" xmlns:cx5="http://schemas.microsoft.com/office/drawing/2016/5/11/chartex" xmlns:cx4="http://schemas.microsoft.com/office/drawing/2016/5/10/chartex" xmlns:cx3="http://schemas.microsoft.com/office/drawing/2016/5/9/chartex" xmlns:cx2="http://schemas.microsoft.com/office/drawing/2015/10/21/chartex" xmlns:cx1="http://schemas.microsoft.com/office/drawing/2015/9/8/chartex" xmlns:cx="http://schemas.microsoft.com/office/drawing/2014/chartex">
+              <mc:Fallback xmlns:cx="http://schemas.microsoft.com/office/drawing/2014/chartex" xmlns:cx1="http://schemas.microsoft.com/office/drawing/2015/9/8/chartex" xmlns:cx2="http://schemas.microsoft.com/office/drawing/2015/10/21/chartex" xmlns:cx3="http://schemas.microsoft.com/office/drawing/2016/5/9/chartex" xmlns:cx4="http://schemas.microsoft.com/office/drawing/2016/5/10/chartex" xmlns:cx5="http://schemas.microsoft.com/office/drawing/2016/5/11/chartex" xmlns:cx6="http://schemas.microsoft.com/office/drawing/2016/5/12/chartex" xmlns:cx7="http://schemas.microsoft.com/office/drawing/2016/5/13/chartex" xmlns:cx8="http://schemas.microsoft.com/office/drawing/2016/5/14/chartex" xmlns:aink="http://schemas.microsoft.com/office/drawing/2016/ink" xmlns:am3d="http://schemas.microsoft.com/office/drawing/2017/model3d" xmlns:w16cid="http://schemas.microsoft.com/office/word/2016/wordml/cid" xmlns:w16se="http://schemas.microsoft.com/office/word/2015/wordml/symex">
                 <w:pict>
                   <v:shape w14:anchorId="4637A344" id="Text Box 154" o:spid="_x0000_s1027" type="#_x0000_t202" style="position:absolute;margin-left:0;margin-top:0;width:8in;height:286.5pt;z-index:251659264;visibility:visible;mso-wrap-style:square;mso-width-percent:941;mso-height-percent:363;mso-top-percent:300;mso-wrap-distance-left:9pt;mso-wrap-distance-top:0;mso-wrap-distance-right:9pt;mso-wrap-distance-bottom:0;mso-position-horizontal:center;mso-position-horizontal-relative:page;mso-position-vertical-relative:page;mso-width-percent:941;mso-height-percent:363;mso-top-percent:300;mso-width-relative:page;mso-height-relative:page;v-text-anchor:bottom" o:gfxdata="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" filled="f" stroked="f" strokeweight=".5pt">
                     <v:textbox inset="126pt,0,54pt,0">
@@ -957,7 +957,7 @@
                   </wp:anchor>
                 </w:drawing>
               </mc:Choice>
-              <mc:Fallback xmlns:w16se="http://schemas.microsoft.com/office/word/2015/wordml/symex" xmlns:w16cid="http://schemas.microsoft.com/office/word/2016/wordml/cid" xmlns:am3d="http://schemas.microsoft.com/office/drawing/2017/model3d" xmlns:aink="http://schemas.microsoft.com/office/drawing/2016/ink" xmlns:cx8="http://schemas.microsoft.com/office/drawing/2016/5/14/chartex" xmlns:cx7="http://schemas.microsoft.com/office/drawing/2016/5/13/chartex" xmlns:cx6="http://schemas.microsoft.com/office/drawing/2016/5/12/chartex" xmlns:cx5="http://schemas.microsoft.com/office/drawing/2016/5/11/chartex" xmlns:cx4="http://schemas.microsoft.com/office/drawing/2016/5/10/chartex" xmlns:cx3="http://schemas.microsoft.com/office/drawing/2016/5/9/chartex" xmlns:cx2="http://schemas.microsoft.com/office/drawing/2015/10/21/chartex" xmlns:cx1="http://schemas.microsoft.com/office/drawing/2015/9/8/chartex" xmlns:cx="http://schemas.microsoft.com/office/drawing/2014/chartex">
+              <mc:Fallback xmlns:cx="http://schemas.microsoft.com/office/drawing/2014/chartex" xmlns:cx1="http://schemas.microsoft.com/office/drawing/2015/9/8/chartex" xmlns:cx2="http://schemas.microsoft.com/office/drawing/2015/10/21/chartex" xmlns:cx3="http://schemas.microsoft.com/office/drawing/2016/5/9/chartex" xmlns:cx4="http://schemas.microsoft.com/office/drawing/2016/5/10/chartex" xmlns:cx5="http://schemas.microsoft.com/office/drawing/2016/5/11/chartex" xmlns:cx6="http://schemas.microsoft.com/office/drawing/2016/5/12/chartex" xmlns:cx7="http://schemas.microsoft.com/office/drawing/2016/5/13/chartex" xmlns:cx8="http://schemas.microsoft.com/office/drawing/2016/5/14/chartex" xmlns:aink="http://schemas.microsoft.com/office/drawing/2016/ink" xmlns:am3d="http://schemas.microsoft.com/office/drawing/2017/model3d" xmlns:w16cid="http://schemas.microsoft.com/office/word/2016/wordml/cid" xmlns:w16se="http://schemas.microsoft.com/office/word/2015/wordml/symex">
                 <w:pict>
                   <v:shape w14:anchorId="57763435" id="Text Box 153" o:spid="_x0000_s1028" type="#_x0000_t202" style="position:absolute;margin-left:17.55pt;margin-top:692.85pt;width:8in;height:79.5pt;z-index:251661312;visibility:visible;mso-wrap-style:square;mso-width-percent:941;mso-height-percent:100;mso-wrap-distance-left:9pt;mso-wrap-distance-top:0;mso-wrap-distance-right:9pt;mso-wrap-distance-bottom:0;mso-position-horizontal:absolute;mso-position-horizontal-relative:page;mso-position-vertical:absolute;mso-position-vertical-relative:page;mso-width-percent:941;mso-height-percent:100;mso-width-relative:page;mso-height-relative:page;v-text-anchor:top" o:gfxdata="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" filled="f" stroked="f" strokeweight=".5pt">
                     <v:textbox style="mso-fit-shape-to-text:t" inset="126pt,0,54pt,0">
@@ -1749,19 +1749,20 @@
       <w:r>
         <w:t>.</w:t>
       </w:r>
-      <w:bookmarkStart w:id="2" w:name="_GoBack"/>
-      <w:bookmarkEnd w:id="2"/>
+      <w:r>
+        <w:t xml:space="preserve"> Students will use machine learning techniques to make predictions from previous patterns in the data.</w:t>
+      </w:r>
     </w:p>
     <w:p/>
     <w:p>
       <w:pPr>
         <w:pStyle w:val="Heading1"/>
       </w:pPr>
-      <w:bookmarkStart w:id="3" w:name="_Toc525667729"/>
+      <w:bookmarkStart w:id="2" w:name="_Toc525667729"/>
       <w:r>
         <w:t>Scope</w:t>
       </w:r>
-      <w:bookmarkEnd w:id="3"/>
+      <w:bookmarkEnd w:id="2"/>
     </w:p>
     <w:p>
       <w:r>
@@ -1809,11 +1810,11 @@
       <w:pPr>
         <w:pStyle w:val="Heading1"/>
       </w:pPr>
-      <w:bookmarkStart w:id="4" w:name="_Toc525667730"/>
+      <w:bookmarkStart w:id="3" w:name="_Toc525667730"/>
       <w:r>
         <w:t>Deliverables</w:t>
       </w:r>
-      <w:bookmarkEnd w:id="4"/>
+      <w:bookmarkEnd w:id="3"/>
     </w:p>
     <w:p>
       <w:r>
@@ -1878,6 +1879,36 @@
       <w:r>
         <w:t>Project Report</w:t>
       </w:r>
+    </w:p>
+    <w:p>
+      <w:pPr>
+        <w:ind w:left="360"/>
+      </w:pPr>
+    </w:p>
+    <w:p>
+      <w:pPr>
+        <w:ind w:left="360"/>
+      </w:pPr>
+    </w:p>
+    <w:p>
+      <w:pPr>
+        <w:ind w:left="360"/>
+      </w:pPr>
+    </w:p>
+    <w:p>
+      <w:pPr>
+        <w:ind w:left="360"/>
+      </w:pPr>
+    </w:p>
+    <w:p>
+      <w:pPr>
+        <w:ind w:left="360"/>
+      </w:pPr>
+    </w:p>
+    <w:p>
+      <w:pPr>
+        <w:ind w:left="360"/>
+      </w:pPr>
     </w:p>
     <w:p>
       <w:pPr>
@@ -1888,11 +1919,12 @@
       <w:pPr>
         <w:pStyle w:val="Heading1"/>
       </w:pPr>
-      <w:bookmarkStart w:id="5" w:name="_Toc525667731"/>
-      <w:r>
+      <w:bookmarkStart w:id="4" w:name="_Toc525667731"/>
+      <w:r>
+        <w:lastRenderedPageBreak/>
         <w:t>Functional interfaces</w:t>
       </w:r>
-      <w:bookmarkEnd w:id="5"/>
+      <w:bookmarkEnd w:id="4"/>
     </w:p>
     <w:p>
       <w:r>
@@ -1953,14 +1985,11 @@
         <w:t>Suggestions on preventing crime.</w:t>
       </w:r>
       <w:r>
-        <w:t xml:space="preserve"> This will include areas, times and people that crime is most likely to occur. This may even delve deeper allowing the user to see what crime in the </w:t>
-      </w:r>
-      <w:r>
-        <w:lastRenderedPageBreak/>
-        <w:t xml:space="preserve">selected area is most likely to occur at the current time and what profile of person is most likely to commit the crime. </w:t>
-      </w:r>
+        <w:t xml:space="preserve"> This will include areas, times and people that crime is most likely to occur. This may even delve deeper allowing the user to see what crime in the selected area is most likely to occur at the current time and what profile of person is most likely to commit the crime. </w:t>
+      </w:r>
+      <w:bookmarkStart w:id="5" w:name="_GoBack"/>
+      <w:bookmarkEnd w:id="5"/>
     </w:p>
-    <w:p/>
     <w:p>
       <w:pPr>
         <w:pStyle w:val="Heading1"/>
@@ -4063,6 +4092,7 @@
                 <w:szCs w:val="21"/>
                 <w:lang w:eastAsia="en-IE"/>
               </w:rPr>
+              <w:lastRenderedPageBreak/>
               <w:t xml:space="preserve">            </w:t>
             </w:r>
             <w:r>
@@ -5572,7 +5602,7 @@
 </file>
 
 <file path=customXml/itemProps1.xml><?xml version="1.0" encoding="utf-8"?>
-<ds:datastoreItem xmlns:ds="http://schemas.openxmlformats.org/officeDocument/2006/customXml" ds:itemID="{06ADD696-5371-40BE-90AD-AF31BDCEC272}">
+<ds:datastoreItem xmlns:ds="http://schemas.openxmlformats.org/officeDocument/2006/customXml" ds:itemID="{5056D4C7-3EEA-43C9-A4FC-4CDEDB7BDDE2}">
   <ds:schemaRefs>
     <ds:schemaRef ds:uri="http://schemas.openxmlformats.org/officeDocument/2006/bibliography"/>
   </ds:schemaRefs>

</xml_diff>

<commit_message>
Team: Cleaned up the proposal and added in page numbers.
</commit_message>
<xml_diff>
--- a/Project proposal/Project Proposal.docx
+++ b/Project proposal/Project Proposal.docx
@@ -1,6 +1,6 @@
 
 <file path=word/document.xml><?xml version="1.0" encoding="utf-8"?>
-<w:document xmlns:wpc="http://schemas.microsoft.com/office/word/2010/wordprocessingCanvas" xmlns:mc="http://schemas.openxmlformats.org/markup-compatibility/2006" xmlns:o="urn:schemas-microsoft-com:office:office" xmlns:r="http://schemas.openxmlformats.org/officeDocument/2006/relationships" xmlns:m="http://schemas.openxmlformats.org/officeDocument/2006/math" xmlns:v="urn:schemas-microsoft-com:vml" xmlns:wp14="http://schemas.microsoft.com/office/word/2010/wordprocessingDrawing" xmlns:wp="http://schemas.openxmlformats.org/drawingml/2006/wordprocessingDrawing" xmlns:w10="urn:schemas-microsoft-com:office:word" xmlns:w="http://schemas.openxmlformats.org/wordprocessingml/2006/main" xmlns:w14="http://schemas.microsoft.com/office/word/2010/wordml" xmlns:w15="http://schemas.microsoft.com/office/word/2012/wordml" xmlns:wpg="http://schemas.microsoft.com/office/word/2010/wordprocessingGroup" xmlns:wpi="http://schemas.microsoft.com/office/word/2010/wordprocessingInk" xmlns:wne="http://schemas.microsoft.com/office/word/2006/wordml" xmlns:wps="http://schemas.microsoft.com/office/word/2010/wordprocessingShape" mc:Ignorable="w14 w15 wp14">
+<w:document xmlns:wpc="http://schemas.microsoft.com/office/word/2010/wordprocessingCanvas" xmlns:cx="http://schemas.microsoft.com/office/drawing/2014/chartex" xmlns:cx1="http://schemas.microsoft.com/office/drawing/2015/9/8/chartex" xmlns:cx2="http://schemas.microsoft.com/office/drawing/2015/10/21/chartex" xmlns:cx3="http://schemas.microsoft.com/office/drawing/2016/5/9/chartex" xmlns:cx4="http://schemas.microsoft.com/office/drawing/2016/5/10/chartex" xmlns:cx5="http://schemas.microsoft.com/office/drawing/2016/5/11/chartex" xmlns:cx6="http://schemas.microsoft.com/office/drawing/2016/5/12/chartex" xmlns:cx7="http://schemas.microsoft.com/office/drawing/2016/5/13/chartex" xmlns:cx8="http://schemas.microsoft.com/office/drawing/2016/5/14/chartex" xmlns:mc="http://schemas.openxmlformats.org/markup-compatibility/2006" xmlns:aink="http://schemas.microsoft.com/office/drawing/2016/ink" xmlns:am3d="http://schemas.microsoft.com/office/drawing/2017/model3d" xmlns:o="urn:schemas-microsoft-com:office:office" xmlns:r="http://schemas.openxmlformats.org/officeDocument/2006/relationships" xmlns:m="http://schemas.openxmlformats.org/officeDocument/2006/math" xmlns:v="urn:schemas-microsoft-com:vml" xmlns:wp14="http://schemas.microsoft.com/office/word/2010/wordprocessingDrawing" xmlns:wp="http://schemas.openxmlformats.org/drawingml/2006/wordprocessingDrawing" xmlns:w10="urn:schemas-microsoft-com:office:word" xmlns:w="http://schemas.openxmlformats.org/wordprocessingml/2006/main" xmlns:w14="http://schemas.microsoft.com/office/word/2010/wordml" xmlns:w15="http://schemas.microsoft.com/office/word/2012/wordml" xmlns:w16cid="http://schemas.microsoft.com/office/word/2016/wordml/cid" xmlns:w16se="http://schemas.microsoft.com/office/word/2015/wordml/symex" xmlns:wpg="http://schemas.microsoft.com/office/word/2010/wordprocessingGroup" xmlns:wpi="http://schemas.microsoft.com/office/word/2010/wordprocessingInk" xmlns:wne="http://schemas.microsoft.com/office/word/2006/wordml" xmlns:wps="http://schemas.microsoft.com/office/word/2010/wordprocessingShape" mc:Ignorable="w14 w15 w16se w16cid wp14">
   <w:body>
     <w:sdt>
       <w:sdtPr>
@@ -222,7 +222,7 @@
                                 <a:avLst/>
                               </a:prstGeom>
                               <a:blipFill>
-                                <a:blip r:embed="rId6"/>
+                                <a:blip r:embed="rId8"/>
                                 <a:stretch>
                                   <a:fillRect r="-7574"/>
                                 </a:stretch>
@@ -266,7 +266,7 @@
                   </wp:anchor>
                 </w:drawing>
               </mc:Choice>
-              <mc:Fallback xmlns:cx="http://schemas.microsoft.com/office/drawing/2014/chartex" xmlns:cx1="http://schemas.microsoft.com/office/drawing/2015/9/8/chartex" xmlns:cx2="http://schemas.microsoft.com/office/drawing/2015/10/21/chartex" xmlns:cx3="http://schemas.microsoft.com/office/drawing/2016/5/9/chartex" xmlns:cx4="http://schemas.microsoft.com/office/drawing/2016/5/10/chartex" xmlns:cx5="http://schemas.microsoft.com/office/drawing/2016/5/11/chartex" xmlns:cx6="http://schemas.microsoft.com/office/drawing/2016/5/12/chartex" xmlns:cx7="http://schemas.microsoft.com/office/drawing/2016/5/13/chartex" xmlns:cx8="http://schemas.microsoft.com/office/drawing/2016/5/14/chartex" xmlns:aink="http://schemas.microsoft.com/office/drawing/2016/ink" xmlns:am3d="http://schemas.microsoft.com/office/drawing/2017/model3d" xmlns:w16cid="http://schemas.microsoft.com/office/word/2016/wordml/cid" xmlns:w16se="http://schemas.microsoft.com/office/word/2015/wordml/symex">
+              <mc:Fallback>
                 <w:pict>
                   <v:group w14:anchorId="25C0AB80" id="Group 149" o:spid="_x0000_s1026" style="position:absolute;margin-left:0;margin-top:0;width:8in;height:95.7pt;z-index:251662336;mso-width-percent:941;mso-height-percent:121;mso-top-percent:23;mso-position-horizontal:center;mso-position-horizontal-relative:page;mso-position-vertical-relative:page;mso-width-percent:941;mso-height-percent:121;mso-top-percent:23" coordorigin="" coordsize="73152,12161" o:gfxdata="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">
                     <v:shape id="Rectangle 51" o:spid="_x0000_s1027" style="position:absolute;width:73152;height:11303;visibility:visible;mso-wrap-style:square;v-text-anchor:middle" coordsize="7312660,1129665" o:gfxdata="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" path="m,l7312660,r,1129665l3619500,733425,,1091565,,xe" fillcolor="#4472c4 [3204]" stroked="f" strokeweight="1pt">
@@ -274,7 +274,7 @@
                       <v:path arrowok="t" o:connecttype="custom" o:connectlocs="0,0;7315200,0;7315200,1130373;3620757,733885;0,1092249;0,0" o:connectangles="0,0,0,0,0,0"/>
                     </v:shape>
                     <v:rect id="Rectangle 151" o:spid="_x0000_s1028" style="position:absolute;width:73152;height:12161;visibility:visible;mso-wrap-style:square;v-text-anchor:middle" o:gfxdata="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" stroked="f" strokeweight="1pt">
-                      <v:fill r:id="rId7" o:title="" recolor="t" rotate="t" type="frame"/>
+                      <v:fill r:id="rId9" o:title="" recolor="t" rotate="t" type="frame"/>
                     </v:rect>
                     <w10:wrap anchorx="page" anchory="page"/>
                   </v:group>
@@ -461,7 +461,7 @@
                   </wp:anchor>
                 </w:drawing>
               </mc:Choice>
-              <mc:Fallback xmlns:cx="http://schemas.microsoft.com/office/drawing/2014/chartex" xmlns:cx1="http://schemas.microsoft.com/office/drawing/2015/9/8/chartex" xmlns:cx2="http://schemas.microsoft.com/office/drawing/2015/10/21/chartex" xmlns:cx3="http://schemas.microsoft.com/office/drawing/2016/5/9/chartex" xmlns:cx4="http://schemas.microsoft.com/office/drawing/2016/5/10/chartex" xmlns:cx5="http://schemas.microsoft.com/office/drawing/2016/5/11/chartex" xmlns:cx6="http://schemas.microsoft.com/office/drawing/2016/5/12/chartex" xmlns:cx7="http://schemas.microsoft.com/office/drawing/2016/5/13/chartex" xmlns:cx8="http://schemas.microsoft.com/office/drawing/2016/5/14/chartex" xmlns:aink="http://schemas.microsoft.com/office/drawing/2016/ink" xmlns:am3d="http://schemas.microsoft.com/office/drawing/2017/model3d" xmlns:w16cid="http://schemas.microsoft.com/office/word/2016/wordml/cid" xmlns:w16se="http://schemas.microsoft.com/office/word/2015/wordml/symex">
+              <mc:Fallback>
                 <w:pict>
                   <v:shapetype w14:anchorId="6020B90F" id="_x0000_t202" coordsize="21600,21600" o:spt="202" path="m,l,21600r21600,l21600,xe">
                     <v:stroke joinstyle="miter"/>
@@ -734,7 +734,7 @@
                   </wp:anchor>
                 </w:drawing>
               </mc:Choice>
-              <mc:Fallback xmlns:cx="http://schemas.microsoft.com/office/drawing/2014/chartex" xmlns:cx1="http://schemas.microsoft.com/office/drawing/2015/9/8/chartex" xmlns:cx2="http://schemas.microsoft.com/office/drawing/2015/10/21/chartex" xmlns:cx3="http://schemas.microsoft.com/office/drawing/2016/5/9/chartex" xmlns:cx4="http://schemas.microsoft.com/office/drawing/2016/5/10/chartex" xmlns:cx5="http://schemas.microsoft.com/office/drawing/2016/5/11/chartex" xmlns:cx6="http://schemas.microsoft.com/office/drawing/2016/5/12/chartex" xmlns:cx7="http://schemas.microsoft.com/office/drawing/2016/5/13/chartex" xmlns:cx8="http://schemas.microsoft.com/office/drawing/2016/5/14/chartex" xmlns:aink="http://schemas.microsoft.com/office/drawing/2016/ink" xmlns:am3d="http://schemas.microsoft.com/office/drawing/2017/model3d" xmlns:w16cid="http://schemas.microsoft.com/office/word/2016/wordml/cid" xmlns:w16se="http://schemas.microsoft.com/office/word/2015/wordml/symex">
+              <mc:Fallback>
                 <w:pict>
                   <v:shape w14:anchorId="4637A344" id="Text Box 154" o:spid="_x0000_s1027" type="#_x0000_t202" style="position:absolute;margin-left:0;margin-top:0;width:8in;height:286.5pt;z-index:251659264;visibility:visible;mso-wrap-style:square;mso-width-percent:941;mso-height-percent:363;mso-top-percent:300;mso-wrap-distance-left:9pt;mso-wrap-distance-top:0;mso-wrap-distance-right:9pt;mso-wrap-distance-bottom:0;mso-position-horizontal:center;mso-position-horizontal-relative:page;mso-position-vertical-relative:page;mso-width-percent:941;mso-height-percent:363;mso-top-percent:300;mso-width-relative:page;mso-height-relative:page;v-text-anchor:bottom" o:gfxdata="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" filled="f" stroked="f" strokeweight=".5pt">
                     <v:textbox inset="126pt,0,54pt,0">
@@ -957,7 +957,7 @@
                   </wp:anchor>
                 </w:drawing>
               </mc:Choice>
-              <mc:Fallback xmlns:cx="http://schemas.microsoft.com/office/drawing/2014/chartex" xmlns:cx1="http://schemas.microsoft.com/office/drawing/2015/9/8/chartex" xmlns:cx2="http://schemas.microsoft.com/office/drawing/2015/10/21/chartex" xmlns:cx3="http://schemas.microsoft.com/office/drawing/2016/5/9/chartex" xmlns:cx4="http://schemas.microsoft.com/office/drawing/2016/5/10/chartex" xmlns:cx5="http://schemas.microsoft.com/office/drawing/2016/5/11/chartex" xmlns:cx6="http://schemas.microsoft.com/office/drawing/2016/5/12/chartex" xmlns:cx7="http://schemas.microsoft.com/office/drawing/2016/5/13/chartex" xmlns:cx8="http://schemas.microsoft.com/office/drawing/2016/5/14/chartex" xmlns:aink="http://schemas.microsoft.com/office/drawing/2016/ink" xmlns:am3d="http://schemas.microsoft.com/office/drawing/2017/model3d" xmlns:w16cid="http://schemas.microsoft.com/office/word/2016/wordml/cid" xmlns:w16se="http://schemas.microsoft.com/office/word/2015/wordml/symex">
+              <mc:Fallback>
                 <w:pict>
                   <v:shape w14:anchorId="57763435" id="Text Box 153" o:spid="_x0000_s1028" type="#_x0000_t202" style="position:absolute;margin-left:17.55pt;margin-top:692.85pt;width:8in;height:79.5pt;z-index:251661312;visibility:visible;mso-wrap-style:square;mso-width-percent:941;mso-height-percent:100;mso-wrap-distance-left:9pt;mso-wrap-distance-top:0;mso-wrap-distance-right:9pt;mso-wrap-distance-bottom:0;mso-position-horizontal:absolute;mso-position-horizontal-relative:page;mso-position-vertical:absolute;mso-position-vertical-relative:page;mso-width-percent:941;mso-height-percent:100;mso-width-relative:page;mso-height-relative:page;v-text-anchor:top" o:gfxdata="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" filled="f" stroked="f" strokeweight=".5pt">
                     <v:textbox style="mso-fit-shape-to-text:t" inset="126pt,0,54pt,0">
@@ -1070,7 +1070,9 @@
               <w:tab w:val="right" w:leader="dot" w:pos="9016"/>
             </w:tabs>
             <w:rPr>
+              <w:rFonts w:eastAsiaTheme="minorEastAsia"/>
               <w:noProof/>
+              <w:lang w:eastAsia="en-IE"/>
             </w:rPr>
           </w:pPr>
           <w:r>
@@ -1082,7 +1084,7 @@
           <w:r>
             <w:fldChar w:fldCharType="separate"/>
           </w:r>
-          <w:hyperlink w:anchor="_Toc525667727" w:history="1">
+          <w:hyperlink w:anchor="_Toc525858605" w:history="1">
             <w:r>
               <w:rPr>
                 <w:rStyle w:val="Hyperlink"/>
@@ -1109,7 +1111,7 @@
                 <w:noProof/>
                 <w:webHidden/>
               </w:rPr>
-              <w:instrText xml:space="preserve"> PAGEREF _Toc525667727 \h </w:instrText>
+              <w:instrText xml:space="preserve"> PAGEREF _Toc525858605 \h </w:instrText>
             </w:r>
             <w:r>
               <w:rPr>
@@ -1129,7 +1131,7 @@
                 <w:noProof/>
                 <w:webHidden/>
               </w:rPr>
-              <w:t>2</w:t>
+              <w:t>1</w:t>
             </w:r>
             <w:r>
               <w:rPr>
@@ -1147,10 +1149,12 @@
               <w:tab w:val="right" w:leader="dot" w:pos="9016"/>
             </w:tabs>
             <w:rPr>
+              <w:rFonts w:eastAsiaTheme="minorEastAsia"/>
               <w:noProof/>
+              <w:lang w:eastAsia="en-IE"/>
             </w:rPr>
           </w:pPr>
-          <w:hyperlink w:anchor="_Toc525667728" w:history="1">
+          <w:hyperlink w:anchor="_Toc525858606" w:history="1">
             <w:r>
               <w:rPr>
                 <w:rStyle w:val="Hyperlink"/>
@@ -1177,7 +1181,7 @@
                 <w:noProof/>
                 <w:webHidden/>
               </w:rPr>
-              <w:instrText xml:space="preserve"> PAGEREF _Toc525667728 \h </w:instrText>
+              <w:instrText xml:space="preserve"> PAGEREF _Toc525858606 \h </w:instrText>
             </w:r>
             <w:r>
               <w:rPr>
@@ -1197,7 +1201,7 @@
                 <w:noProof/>
                 <w:webHidden/>
               </w:rPr>
-              <w:t>2</w:t>
+              <w:t>1</w:t>
             </w:r>
             <w:r>
               <w:rPr>
@@ -1215,10 +1219,12 @@
               <w:tab w:val="right" w:leader="dot" w:pos="9016"/>
             </w:tabs>
             <w:rPr>
+              <w:rFonts w:eastAsiaTheme="minorEastAsia"/>
               <w:noProof/>
+              <w:lang w:eastAsia="en-IE"/>
             </w:rPr>
           </w:pPr>
-          <w:hyperlink w:anchor="_Toc525667729" w:history="1">
+          <w:hyperlink w:anchor="_Toc525858607" w:history="1">
             <w:r>
               <w:rPr>
                 <w:rStyle w:val="Hyperlink"/>
@@ -1245,7 +1251,7 @@
                 <w:noProof/>
                 <w:webHidden/>
               </w:rPr>
-              <w:instrText xml:space="preserve"> PAGEREF _Toc525667729 \h </w:instrText>
+              <w:instrText xml:space="preserve"> PAGEREF _Toc525858607 \h </w:instrText>
             </w:r>
             <w:r>
               <w:rPr>
@@ -1265,7 +1271,7 @@
                 <w:noProof/>
                 <w:webHidden/>
               </w:rPr>
-              <w:t>2</w:t>
+              <w:t>1</w:t>
             </w:r>
             <w:r>
               <w:rPr>
@@ -1283,10 +1289,12 @@
               <w:tab w:val="right" w:leader="dot" w:pos="9016"/>
             </w:tabs>
             <w:rPr>
+              <w:rFonts w:eastAsiaTheme="minorEastAsia"/>
               <w:noProof/>
+              <w:lang w:eastAsia="en-IE"/>
             </w:rPr>
           </w:pPr>
-          <w:hyperlink w:anchor="_Toc525667730" w:history="1">
+          <w:hyperlink w:anchor="_Toc525858608" w:history="1">
             <w:r>
               <w:rPr>
                 <w:rStyle w:val="Hyperlink"/>
@@ -1313,7 +1321,7 @@
                 <w:noProof/>
                 <w:webHidden/>
               </w:rPr>
-              <w:instrText xml:space="preserve"> PAGEREF _Toc525667730 \h </w:instrText>
+              <w:instrText xml:space="preserve"> PAGEREF _Toc525858608 \h </w:instrText>
             </w:r>
             <w:r>
               <w:rPr>
@@ -1333,7 +1341,7 @@
                 <w:noProof/>
                 <w:webHidden/>
               </w:rPr>
-              <w:t>2</w:t>
+              <w:t>1</w:t>
             </w:r>
             <w:r>
               <w:rPr>
@@ -1351,10 +1359,12 @@
               <w:tab w:val="right" w:leader="dot" w:pos="9016"/>
             </w:tabs>
             <w:rPr>
+              <w:rFonts w:eastAsiaTheme="minorEastAsia"/>
               <w:noProof/>
+              <w:lang w:eastAsia="en-IE"/>
             </w:rPr>
           </w:pPr>
-          <w:hyperlink w:anchor="_Toc525667731" w:history="1">
+          <w:hyperlink w:anchor="_Toc525858609" w:history="1">
             <w:r>
               <w:rPr>
                 <w:rStyle w:val="Hyperlink"/>
@@ -1381,7 +1391,7 @@
                 <w:noProof/>
                 <w:webHidden/>
               </w:rPr>
-              <w:instrText xml:space="preserve"> PAGEREF _Toc525667731 \h </w:instrText>
+              <w:instrText xml:space="preserve"> PAGEREF _Toc525858609 \h </w:instrText>
             </w:r>
             <w:r>
               <w:rPr>
@@ -1419,16 +1429,18 @@
               <w:tab w:val="right" w:leader="dot" w:pos="9016"/>
             </w:tabs>
             <w:rPr>
+              <w:rFonts w:eastAsiaTheme="minorEastAsia"/>
               <w:noProof/>
+              <w:lang w:eastAsia="en-IE"/>
             </w:rPr>
           </w:pPr>
-          <w:hyperlink w:anchor="_Toc525667732" w:history="1">
+          <w:hyperlink w:anchor="_Toc525858610" w:history="1">
             <w:r>
               <w:rPr>
                 <w:rStyle w:val="Hyperlink"/>
                 <w:noProof/>
               </w:rPr>
-              <w:t>The data</w:t>
+              <w:t>Data</w:t>
             </w:r>
             <w:r>
               <w:rPr>
@@ -1449,7 +1461,7 @@
                 <w:noProof/>
                 <w:webHidden/>
               </w:rPr>
-              <w:instrText xml:space="preserve"> PAGEREF _Toc525667732 \h </w:instrText>
+              <w:instrText xml:space="preserve"> PAGEREF _Toc525858610 \h </w:instrText>
             </w:r>
             <w:r>
               <w:rPr>
@@ -1487,10 +1499,12 @@
               <w:tab w:val="right" w:leader="dot" w:pos="9016"/>
             </w:tabs>
             <w:rPr>
+              <w:rFonts w:eastAsiaTheme="minorEastAsia"/>
               <w:noProof/>
+              <w:lang w:eastAsia="en-IE"/>
             </w:rPr>
           </w:pPr>
-          <w:hyperlink w:anchor="_Toc525667733" w:history="1">
+          <w:hyperlink w:anchor="_Toc525858611" w:history="1">
             <w:r>
               <w:rPr>
                 <w:rStyle w:val="Hyperlink"/>
@@ -1517,7 +1531,7 @@
                 <w:noProof/>
                 <w:webHidden/>
               </w:rPr>
-              <w:instrText xml:space="preserve"> PAGEREF _Toc525667733 \h </w:instrText>
+              <w:instrText xml:space="preserve"> PAGEREF _Toc525858611 \h </w:instrText>
             </w:r>
             <w:r>
               <w:rPr>
@@ -1555,10 +1569,12 @@
               <w:tab w:val="right" w:leader="dot" w:pos="9016"/>
             </w:tabs>
             <w:rPr>
+              <w:rFonts w:eastAsiaTheme="minorEastAsia"/>
               <w:noProof/>
+              <w:lang w:eastAsia="en-IE"/>
             </w:rPr>
           </w:pPr>
-          <w:hyperlink w:anchor="_Toc525667734" w:history="1">
+          <w:hyperlink w:anchor="_Toc525858612" w:history="1">
             <w:r>
               <w:rPr>
                 <w:rStyle w:val="Hyperlink"/>
@@ -1585,7 +1601,7 @@
                 <w:noProof/>
                 <w:webHidden/>
               </w:rPr>
-              <w:instrText xml:space="preserve"> PAGEREF _Toc525667734 \h </w:instrText>
+              <w:instrText xml:space="preserve"> PAGEREF _Toc525858612 \h </w:instrText>
             </w:r>
             <w:r>
               <w:rPr>
@@ -1631,13 +1647,14 @@
     <w:p/>
     <w:p>
       <w:pPr>
-        <w:rPr>
-          <w:rFonts w:asciiTheme="majorHAnsi" w:eastAsiaTheme="majorEastAsia" w:hAnsiTheme="majorHAnsi" w:cstheme="majorBidi"/>
-          <w:spacing w:val="-10"/>
-          <w:kern w:val="28"/>
-          <w:sz w:val="56"/>
-          <w:szCs w:val="56"/>
-        </w:rPr>
+        <w:sectPr>
+          <w:pgSz w:w="11906" w:h="16838"/>
+          <w:pgMar w:top="1440" w:right="1440" w:bottom="1440" w:left="1440" w:header="708" w:footer="708" w:gutter="0"/>
+          <w:pgNumType w:start="0"/>
+          <w:cols w:space="708"/>
+          <w:titlePg/>
+          <w:docGrid w:linePitch="360"/>
+        </w:sectPr>
       </w:pPr>
       <w:r>
         <w:br w:type="page"/>
@@ -1647,7 +1664,7 @@
       <w:pPr>
         <w:pStyle w:val="Heading1"/>
       </w:pPr>
-      <w:bookmarkStart w:id="0" w:name="_Toc525667727"/>
+      <w:bookmarkStart w:id="0" w:name="_Toc525858605"/>
       <w:r>
         <w:lastRenderedPageBreak/>
         <w:t>Purpose and goals</w:t>
@@ -1680,7 +1697,7 @@
       <w:pPr>
         <w:pStyle w:val="Heading1"/>
       </w:pPr>
-      <w:bookmarkStart w:id="1" w:name="_Toc525667728"/>
+      <w:bookmarkStart w:id="1" w:name="_Toc525858606"/>
       <w:r>
         <w:t>Project strategy</w:t>
       </w:r>
@@ -1727,15 +1744,7 @@
         <w:t xml:space="preserve">, </w:t>
       </w:r>
       <w:r>
-        <w:t xml:space="preserve">process the data using python and display several statistical graphs using Flask, </w:t>
-      </w:r>
-      <w:proofErr w:type="spellStart"/>
-      <w:r>
-        <w:t>Jinja</w:t>
-      </w:r>
-      <w:proofErr w:type="spellEnd"/>
-      <w:r>
-        <w:t xml:space="preserve"> 2 templates</w:t>
+        <w:t>process the data using python and display several statistical graphs using Flask, Jinja 2 templates</w:t>
       </w:r>
       <w:r>
         <w:t>, Google Maps</w:t>
@@ -1758,7 +1767,7 @@
       <w:pPr>
         <w:pStyle w:val="Heading1"/>
       </w:pPr>
-      <w:bookmarkStart w:id="2" w:name="_Toc525667729"/>
+      <w:bookmarkStart w:id="2" w:name="_Toc525858607"/>
       <w:r>
         <w:t>Scope</w:t>
       </w:r>
@@ -1810,7 +1819,7 @@
       <w:pPr>
         <w:pStyle w:val="Heading1"/>
       </w:pPr>
-      <w:bookmarkStart w:id="3" w:name="_Toc525667730"/>
+      <w:bookmarkStart w:id="3" w:name="_Toc525858608"/>
       <w:r>
         <w:t>Deliverables</w:t>
       </w:r>
@@ -1837,9 +1846,10 @@
         <w:pStyle w:val="ListParagraph"/>
         <w:numPr>
           <w:ilvl w:val="0"/>
-          <w:numId w:val="3"/>
+          <w:numId w:val="4"/>
         </w:numPr>
       </w:pPr>
+      <w:bookmarkStart w:id="4" w:name="_GoBack"/>
       <w:r>
         <w:t>Functional Specification</w:t>
       </w:r>
@@ -1849,7 +1859,7 @@
         <w:pStyle w:val="ListParagraph"/>
         <w:numPr>
           <w:ilvl w:val="0"/>
-          <w:numId w:val="3"/>
+          <w:numId w:val="4"/>
         </w:numPr>
       </w:pPr>
       <w:r>
@@ -1861,7 +1871,7 @@
         <w:pStyle w:val="ListParagraph"/>
         <w:numPr>
           <w:ilvl w:val="0"/>
-          <w:numId w:val="3"/>
+          <w:numId w:val="4"/>
         </w:numPr>
       </w:pPr>
       <w:r>
@@ -1873,58 +1883,30 @@
         <w:pStyle w:val="ListParagraph"/>
         <w:numPr>
           <w:ilvl w:val="0"/>
-          <w:numId w:val="3"/>
+          <w:numId w:val="4"/>
         </w:numPr>
       </w:pPr>
       <w:r>
         <w:t>Project Report</w:t>
       </w:r>
     </w:p>
+    <w:bookmarkEnd w:id="4"/>
+    <w:p/>
     <w:p>
-      <w:pPr>
-        <w:ind w:left="360"/>
-      </w:pPr>
-    </w:p>
-    <w:p>
-      <w:pPr>
-        <w:ind w:left="360"/>
-      </w:pPr>
-    </w:p>
-    <w:p>
-      <w:pPr>
-        <w:ind w:left="360"/>
-      </w:pPr>
-    </w:p>
-    <w:p>
-      <w:pPr>
-        <w:ind w:left="360"/>
-      </w:pPr>
-    </w:p>
-    <w:p>
-      <w:pPr>
-        <w:ind w:left="360"/>
-      </w:pPr>
-    </w:p>
-    <w:p>
-      <w:pPr>
-        <w:ind w:left="360"/>
-      </w:pPr>
-    </w:p>
-    <w:p>
-      <w:pPr>
-        <w:ind w:left="360"/>
-      </w:pPr>
+      <w:r>
+        <w:br w:type="page"/>
+      </w:r>
     </w:p>
     <w:p>
       <w:pPr>
         <w:pStyle w:val="Heading1"/>
       </w:pPr>
-      <w:bookmarkStart w:id="4" w:name="_Toc525667731"/>
+      <w:bookmarkStart w:id="5" w:name="_Toc525858609"/>
       <w:r>
         <w:lastRenderedPageBreak/>
         <w:t>Functional interfaces</w:t>
       </w:r>
-      <w:bookmarkEnd w:id="4"/>
+      <w:bookmarkEnd w:id="5"/>
     </w:p>
     <w:p>
       <w:r>
@@ -1987,14 +1969,12 @@
       <w:r>
         <w:t xml:space="preserve"> This will include areas, times and people that crime is most likely to occur. This may even delve deeper allowing the user to see what crime in the selected area is most likely to occur at the current time and what profile of person is most likely to commit the crime. </w:t>
       </w:r>
-      <w:bookmarkStart w:id="5" w:name="_GoBack"/>
-      <w:bookmarkEnd w:id="5"/>
     </w:p>
     <w:p>
       <w:pPr>
         <w:pStyle w:val="Heading1"/>
       </w:pPr>
-      <w:bookmarkStart w:id="6" w:name="_Toc525667732"/>
+      <w:bookmarkStart w:id="6" w:name="_Toc525858610"/>
       <w:r>
         <w:t>D</w:t>
       </w:r>
@@ -2038,7 +2018,6 @@
           <w:p>
             <w:pPr>
               <w:shd w:val="clear" w:color="auto" w:fill="1E1E1E"/>
-              <w:spacing w:line="285" w:lineRule="atLeast"/>
               <w:rPr>
                 <w:rFonts w:ascii="Fira Code" w:eastAsia="Times New Roman" w:hAnsi="Fira Code" w:cs="Times New Roman"/>
                 <w:color w:val="D4D4D4"/>
@@ -2061,7 +2040,6 @@
           <w:p>
             <w:pPr>
               <w:shd w:val="clear" w:color="auto" w:fill="1E1E1E"/>
-              <w:spacing w:line="285" w:lineRule="atLeast"/>
               <w:rPr>
                 <w:rFonts w:ascii="Fira Code" w:eastAsia="Times New Roman" w:hAnsi="Fira Code" w:cs="Times New Roman"/>
                 <w:color w:val="D4D4D4"/>
@@ -2084,7 +2062,6 @@
           <w:p>
             <w:pPr>
               <w:shd w:val="clear" w:color="auto" w:fill="1E1E1E"/>
-              <w:spacing w:line="285" w:lineRule="atLeast"/>
               <w:rPr>
                 <w:rFonts w:ascii="Fira Code" w:eastAsia="Times New Roman" w:hAnsi="Fira Code" w:cs="Times New Roman"/>
                 <w:color w:val="D4D4D4"/>
@@ -2169,7 +2146,6 @@
           <w:p>
             <w:pPr>
               <w:shd w:val="clear" w:color="auto" w:fill="1E1E1E"/>
-              <w:spacing w:line="285" w:lineRule="atLeast"/>
               <w:rPr>
                 <w:rFonts w:ascii="Fira Code" w:eastAsia="Times New Roman" w:hAnsi="Fira Code" w:cs="Times New Roman"/>
                 <w:color w:val="D4D4D4"/>
@@ -2232,7 +2208,6 @@
           <w:p>
             <w:pPr>
               <w:shd w:val="clear" w:color="auto" w:fill="1E1E1E"/>
-              <w:spacing w:line="285" w:lineRule="atLeast"/>
               <w:rPr>
                 <w:rFonts w:ascii="Fira Code" w:eastAsia="Times New Roman" w:hAnsi="Fira Code" w:cs="Times New Roman"/>
                 <w:color w:val="D4D4D4"/>
@@ -2295,7 +2270,6 @@
           <w:p>
             <w:pPr>
               <w:shd w:val="clear" w:color="auto" w:fill="1E1E1E"/>
-              <w:spacing w:line="285" w:lineRule="atLeast"/>
               <w:rPr>
                 <w:rFonts w:ascii="Fira Code" w:eastAsia="Times New Roman" w:hAnsi="Fira Code" w:cs="Times New Roman"/>
                 <w:color w:val="D4D4D4"/>
@@ -2380,7 +2354,6 @@
           <w:p>
             <w:pPr>
               <w:shd w:val="clear" w:color="auto" w:fill="1E1E1E"/>
-              <w:spacing w:line="285" w:lineRule="atLeast"/>
               <w:rPr>
                 <w:rFonts w:ascii="Fira Code" w:eastAsia="Times New Roman" w:hAnsi="Fira Code" w:cs="Times New Roman"/>
                 <w:color w:val="D4D4D4"/>
@@ -2465,7 +2438,6 @@
           <w:p>
             <w:pPr>
               <w:shd w:val="clear" w:color="auto" w:fill="1E1E1E"/>
-              <w:spacing w:line="285" w:lineRule="atLeast"/>
               <w:rPr>
                 <w:rFonts w:ascii="Fira Code" w:eastAsia="Times New Roman" w:hAnsi="Fira Code" w:cs="Times New Roman"/>
                 <w:color w:val="D4D4D4"/>
@@ -2550,7 +2522,6 @@
           <w:p>
             <w:pPr>
               <w:shd w:val="clear" w:color="auto" w:fill="1E1E1E"/>
-              <w:spacing w:line="285" w:lineRule="atLeast"/>
               <w:rPr>
                 <w:rFonts w:ascii="Fira Code" w:eastAsia="Times New Roman" w:hAnsi="Fira Code" w:cs="Times New Roman"/>
                 <w:color w:val="D4D4D4"/>
@@ -2635,7 +2606,6 @@
           <w:p>
             <w:pPr>
               <w:shd w:val="clear" w:color="auto" w:fill="1E1E1E"/>
-              <w:spacing w:line="285" w:lineRule="atLeast"/>
               <w:rPr>
                 <w:rFonts w:ascii="Fira Code" w:eastAsia="Times New Roman" w:hAnsi="Fira Code" w:cs="Times New Roman"/>
                 <w:color w:val="D4D4D4"/>
@@ -2698,7 +2668,6 @@
           <w:p>
             <w:pPr>
               <w:shd w:val="clear" w:color="auto" w:fill="1E1E1E"/>
-              <w:spacing w:line="285" w:lineRule="atLeast"/>
               <w:rPr>
                 <w:rFonts w:ascii="Fira Code" w:eastAsia="Times New Roman" w:hAnsi="Fira Code" w:cs="Times New Roman"/>
                 <w:color w:val="D4D4D4"/>
@@ -2761,7 +2730,6 @@
           <w:p>
             <w:pPr>
               <w:shd w:val="clear" w:color="auto" w:fill="1E1E1E"/>
-              <w:spacing w:line="285" w:lineRule="atLeast"/>
               <w:rPr>
                 <w:rFonts w:ascii="Fira Code" w:eastAsia="Times New Roman" w:hAnsi="Fira Code" w:cs="Times New Roman"/>
                 <w:color w:val="D4D4D4"/>
@@ -2824,7 +2792,6 @@
           <w:p>
             <w:pPr>
               <w:shd w:val="clear" w:color="auto" w:fill="1E1E1E"/>
-              <w:spacing w:line="285" w:lineRule="atLeast"/>
               <w:rPr>
                 <w:rFonts w:ascii="Fira Code" w:eastAsia="Times New Roman" w:hAnsi="Fira Code" w:cs="Times New Roman"/>
                 <w:color w:val="D4D4D4"/>
@@ -2887,7 +2854,6 @@
           <w:p>
             <w:pPr>
               <w:shd w:val="clear" w:color="auto" w:fill="1E1E1E"/>
-              <w:spacing w:line="285" w:lineRule="atLeast"/>
               <w:rPr>
                 <w:rFonts w:ascii="Fira Code" w:eastAsia="Times New Roman" w:hAnsi="Fira Code" w:cs="Times New Roman"/>
                 <w:color w:val="D4D4D4"/>
@@ -2950,7 +2916,6 @@
           <w:p>
             <w:pPr>
               <w:shd w:val="clear" w:color="auto" w:fill="1E1E1E"/>
-              <w:spacing w:line="285" w:lineRule="atLeast"/>
               <w:rPr>
                 <w:rFonts w:ascii="Fira Code" w:eastAsia="Times New Roman" w:hAnsi="Fira Code" w:cs="Times New Roman"/>
                 <w:color w:val="D4D4D4"/>
@@ -3035,7 +3000,6 @@
           <w:p>
             <w:pPr>
               <w:shd w:val="clear" w:color="auto" w:fill="1E1E1E"/>
-              <w:spacing w:line="285" w:lineRule="atLeast"/>
               <w:rPr>
                 <w:rFonts w:ascii="Fira Code" w:eastAsia="Times New Roman" w:hAnsi="Fira Code" w:cs="Times New Roman"/>
                 <w:color w:val="D4D4D4"/>
@@ -3120,7 +3084,6 @@
           <w:p>
             <w:pPr>
               <w:shd w:val="clear" w:color="auto" w:fill="1E1E1E"/>
-              <w:spacing w:line="285" w:lineRule="atLeast"/>
               <w:rPr>
                 <w:rFonts w:ascii="Fira Code" w:eastAsia="Times New Roman" w:hAnsi="Fira Code" w:cs="Times New Roman"/>
                 <w:color w:val="D4D4D4"/>
@@ -3205,7 +3168,6 @@
           <w:p>
             <w:pPr>
               <w:shd w:val="clear" w:color="auto" w:fill="1E1E1E"/>
-              <w:spacing w:line="285" w:lineRule="atLeast"/>
               <w:rPr>
                 <w:rFonts w:ascii="Fira Code" w:eastAsia="Times New Roman" w:hAnsi="Fira Code" w:cs="Times New Roman"/>
                 <w:color w:val="D4D4D4"/>
@@ -3290,7 +3252,6 @@
           <w:p>
             <w:pPr>
               <w:shd w:val="clear" w:color="auto" w:fill="1E1E1E"/>
-              <w:spacing w:line="285" w:lineRule="atLeast"/>
               <w:rPr>
                 <w:rFonts w:ascii="Fira Code" w:eastAsia="Times New Roman" w:hAnsi="Fira Code" w:cs="Times New Roman"/>
                 <w:color w:val="D4D4D4"/>
@@ -3375,7 +3336,6 @@
           <w:p>
             <w:pPr>
               <w:shd w:val="clear" w:color="auto" w:fill="1E1E1E"/>
-              <w:spacing w:line="285" w:lineRule="atLeast"/>
               <w:rPr>
                 <w:rFonts w:ascii="Fira Code" w:eastAsia="Times New Roman" w:hAnsi="Fira Code" w:cs="Times New Roman"/>
                 <w:color w:val="D4D4D4"/>
@@ -3438,7 +3398,6 @@
           <w:p>
             <w:pPr>
               <w:shd w:val="clear" w:color="auto" w:fill="1E1E1E"/>
-              <w:spacing w:line="285" w:lineRule="atLeast"/>
               <w:rPr>
                 <w:rFonts w:ascii="Fira Code" w:eastAsia="Times New Roman" w:hAnsi="Fira Code" w:cs="Times New Roman"/>
                 <w:color w:val="D4D4D4"/>
@@ -3523,7 +3482,6 @@
           <w:p>
             <w:pPr>
               <w:shd w:val="clear" w:color="auto" w:fill="1E1E1E"/>
-              <w:spacing w:line="285" w:lineRule="atLeast"/>
               <w:rPr>
                 <w:rFonts w:ascii="Fira Code" w:eastAsia="Times New Roman" w:hAnsi="Fira Code" w:cs="Times New Roman"/>
                 <w:color w:val="D4D4D4"/>
@@ -3586,7 +3544,6 @@
           <w:p>
             <w:pPr>
               <w:shd w:val="clear" w:color="auto" w:fill="1E1E1E"/>
-              <w:spacing w:line="285" w:lineRule="atLeast"/>
               <w:rPr>
                 <w:rFonts w:ascii="Fira Code" w:eastAsia="Times New Roman" w:hAnsi="Fira Code" w:cs="Times New Roman"/>
                 <w:color w:val="D4D4D4"/>
@@ -3649,7 +3606,6 @@
           <w:p>
             <w:pPr>
               <w:shd w:val="clear" w:color="auto" w:fill="1E1E1E"/>
-              <w:spacing w:line="285" w:lineRule="atLeast"/>
               <w:rPr>
                 <w:rFonts w:ascii="Fira Code" w:eastAsia="Times New Roman" w:hAnsi="Fira Code" w:cs="Times New Roman"/>
                 <w:color w:val="D4D4D4"/>
@@ -3734,7 +3690,6 @@
           <w:p>
             <w:pPr>
               <w:shd w:val="clear" w:color="auto" w:fill="1E1E1E"/>
-              <w:spacing w:line="285" w:lineRule="atLeast"/>
               <w:rPr>
                 <w:rFonts w:ascii="Fira Code" w:eastAsia="Times New Roman" w:hAnsi="Fira Code" w:cs="Times New Roman"/>
                 <w:color w:val="D4D4D4"/>
@@ -3797,7 +3752,6 @@
           <w:p>
             <w:pPr>
               <w:shd w:val="clear" w:color="auto" w:fill="1E1E1E"/>
-              <w:spacing w:line="285" w:lineRule="atLeast"/>
               <w:rPr>
                 <w:rFonts w:ascii="Fira Code" w:eastAsia="Times New Roman" w:hAnsi="Fira Code" w:cs="Times New Roman"/>
                 <w:color w:val="D4D4D4"/>
@@ -3860,7 +3814,6 @@
           <w:p>
             <w:pPr>
               <w:shd w:val="clear" w:color="auto" w:fill="1E1E1E"/>
-              <w:spacing w:line="285" w:lineRule="atLeast"/>
               <w:rPr>
                 <w:rFonts w:ascii="Fira Code" w:eastAsia="Times New Roman" w:hAnsi="Fira Code" w:cs="Times New Roman"/>
                 <w:color w:val="D4D4D4"/>
@@ -3903,7 +3856,6 @@
           <w:p>
             <w:pPr>
               <w:shd w:val="clear" w:color="auto" w:fill="1E1E1E"/>
-              <w:spacing w:line="285" w:lineRule="atLeast"/>
               <w:rPr>
                 <w:rFonts w:ascii="Fira Code" w:eastAsia="Times New Roman" w:hAnsi="Fira Code" w:cs="Times New Roman"/>
                 <w:color w:val="D4D4D4"/>
@@ -3946,7 +3898,6 @@
           <w:p>
             <w:pPr>
               <w:shd w:val="clear" w:color="auto" w:fill="1E1E1E"/>
-              <w:spacing w:line="285" w:lineRule="atLeast"/>
               <w:rPr>
                 <w:rFonts w:ascii="Fira Code" w:eastAsia="Times New Roman" w:hAnsi="Fira Code" w:cs="Times New Roman"/>
                 <w:color w:val="D4D4D4"/>
@@ -3989,7 +3940,6 @@
           <w:p>
             <w:pPr>
               <w:shd w:val="clear" w:color="auto" w:fill="1E1E1E"/>
-              <w:spacing w:line="285" w:lineRule="atLeast"/>
               <w:rPr>
                 <w:rFonts w:ascii="Fira Code" w:eastAsia="Times New Roman" w:hAnsi="Fira Code" w:cs="Times New Roman"/>
                 <w:color w:val="D4D4D4"/>
@@ -4032,7 +3982,6 @@
           <w:p>
             <w:pPr>
               <w:shd w:val="clear" w:color="auto" w:fill="1E1E1E"/>
-              <w:spacing w:line="285" w:lineRule="atLeast"/>
               <w:rPr>
                 <w:rFonts w:ascii="Fira Code" w:eastAsia="Times New Roman" w:hAnsi="Fira Code" w:cs="Times New Roman"/>
                 <w:color w:val="D4D4D4"/>
@@ -4075,7 +4024,6 @@
           <w:p>
             <w:pPr>
               <w:shd w:val="clear" w:color="auto" w:fill="1E1E1E"/>
-              <w:spacing w:line="285" w:lineRule="atLeast"/>
               <w:rPr>
                 <w:rFonts w:ascii="Fira Code" w:eastAsia="Times New Roman" w:hAnsi="Fira Code" w:cs="Times New Roman"/>
                 <w:color w:val="D4D4D4"/>
@@ -4092,7 +4040,6 @@
                 <w:szCs w:val="21"/>
                 <w:lang w:eastAsia="en-IE"/>
               </w:rPr>
-              <w:lastRenderedPageBreak/>
               <w:t xml:space="preserve">            </w:t>
             </w:r>
             <w:r>
@@ -4109,7 +4056,6 @@
           <w:p>
             <w:pPr>
               <w:shd w:val="clear" w:color="auto" w:fill="1E1E1E"/>
-              <w:spacing w:line="285" w:lineRule="atLeast"/>
               <w:rPr>
                 <w:rFonts w:ascii="Fira Code" w:eastAsia="Times New Roman" w:hAnsi="Fira Code" w:cs="Times New Roman"/>
                 <w:color w:val="D4D4D4"/>
@@ -4132,7 +4078,6 @@
           <w:p>
             <w:pPr>
               <w:shd w:val="clear" w:color="auto" w:fill="1E1E1E"/>
-              <w:spacing w:line="285" w:lineRule="atLeast"/>
               <w:rPr>
                 <w:rFonts w:ascii="Fira Code" w:eastAsia="Times New Roman" w:hAnsi="Fira Code" w:cs="Times New Roman"/>
                 <w:color w:val="D4D4D4"/>
@@ -4155,7 +4100,6 @@
           <w:p>
             <w:pPr>
               <w:shd w:val="clear" w:color="auto" w:fill="1E1E1E"/>
-              <w:spacing w:line="285" w:lineRule="atLeast"/>
               <w:rPr>
                 <w:rFonts w:ascii="Fira Code" w:eastAsia="Times New Roman" w:hAnsi="Fira Code" w:cs="Times New Roman"/>
                 <w:color w:val="D4D4D4"/>
@@ -4178,13 +4122,13 @@
         </w:tc>
       </w:tr>
     </w:tbl>
-    <w:p/>
     <w:p>
       <w:pPr>
         <w:pStyle w:val="Heading1"/>
       </w:pPr>
-      <w:bookmarkStart w:id="7" w:name="_Toc525667733"/>
-      <w:r>
+      <w:bookmarkStart w:id="7" w:name="_Toc525858611"/>
+      <w:r>
+        <w:lastRenderedPageBreak/>
         <w:t>Standards</w:t>
       </w:r>
       <w:bookmarkEnd w:id="7"/>
@@ -4208,7 +4152,7 @@
       <w:pPr>
         <w:pStyle w:val="Heading1"/>
       </w:pPr>
-      <w:bookmarkStart w:id="8" w:name="_Toc525667734"/>
+      <w:bookmarkStart w:id="8" w:name="_Toc525858612"/>
       <w:r>
         <w:t>Reference/research documents</w:t>
       </w:r>
@@ -4248,7 +4192,7 @@
       <w:r>
         <w:t>. [ONLINE] Available at: </w:t>
       </w:r>
-      <w:hyperlink r:id="rId8" w:history="1">
+      <w:hyperlink r:id="rId10" w:history="1">
         <w:r>
           <w:rPr>
             <w:rStyle w:val="Hyperlink"/>
@@ -4308,7 +4252,7 @@
       <w:r>
         <w:t>. [ONLINE] Available at: </w:t>
       </w:r>
-      <w:hyperlink r:id="rId9" w:history="1">
+      <w:hyperlink r:id="rId11" w:history="1">
         <w:r>
           <w:rPr>
             <w:rStyle w:val="Hyperlink"/>
@@ -4337,7 +4281,7 @@
       <w:r>
         <w:t>. [ONLINE] Available at: </w:t>
       </w:r>
-      <w:hyperlink r:id="rId10" w:history="1">
+      <w:hyperlink r:id="rId12" w:history="1">
         <w:r>
           <w:rPr>
             <w:rStyle w:val="Hyperlink"/>
@@ -4350,19 +4294,147 @@
       </w:r>
     </w:p>
     <w:sectPr>
+      <w:headerReference w:type="default" r:id="rId13"/>
+      <w:footerReference w:type="default" r:id="rId14"/>
       <w:pgSz w:w="11906" w:h="16838"/>
       <w:pgMar w:top="1440" w:right="1440" w:bottom="1440" w:left="1440" w:header="708" w:footer="708" w:gutter="0"/>
-      <w:pgNumType w:start="0"/>
+      <w:pgNumType w:start="1"/>
       <w:cols w:space="708"/>
-      <w:titlePg/>
       <w:docGrid w:linePitch="360"/>
     </w:sectPr>
   </w:body>
 </w:document>
 </file>
 
+<file path=word/endnotes.xml><?xml version="1.0" encoding="utf-8"?>
+<w:endnotes xmlns:wpc="http://schemas.microsoft.com/office/word/2010/wordprocessingCanvas" xmlns:cx="http://schemas.microsoft.com/office/drawing/2014/chartex" xmlns:cx1="http://schemas.microsoft.com/office/drawing/2015/9/8/chartex" xmlns:cx2="http://schemas.microsoft.com/office/drawing/2015/10/21/chartex" xmlns:cx3="http://schemas.microsoft.com/office/drawing/2016/5/9/chartex" xmlns:cx4="http://schemas.microsoft.com/office/drawing/2016/5/10/chartex" xmlns:cx5="http://schemas.microsoft.com/office/drawing/2016/5/11/chartex" xmlns:cx6="http://schemas.microsoft.com/office/drawing/2016/5/12/chartex" xmlns:cx7="http://schemas.microsoft.com/office/drawing/2016/5/13/chartex" xmlns:cx8="http://schemas.microsoft.com/office/drawing/2016/5/14/chartex" xmlns:mc="http://schemas.openxmlformats.org/markup-compatibility/2006" xmlns:aink="http://schemas.microsoft.com/office/drawing/2016/ink" xmlns:am3d="http://schemas.microsoft.com/office/drawing/2017/model3d" xmlns:o="urn:schemas-microsoft-com:office:office" xmlns:r="http://schemas.openxmlformats.org/officeDocument/2006/relationships" xmlns:m="http://schemas.openxmlformats.org/officeDocument/2006/math" xmlns:v="urn:schemas-microsoft-com:vml" xmlns:wp14="http://schemas.microsoft.com/office/word/2010/wordprocessingDrawing" xmlns:wp="http://schemas.openxmlformats.org/drawingml/2006/wordprocessingDrawing" xmlns:w10="urn:schemas-microsoft-com:office:word" xmlns:w="http://schemas.openxmlformats.org/wordprocessingml/2006/main" xmlns:w14="http://schemas.microsoft.com/office/word/2010/wordml" xmlns:w15="http://schemas.microsoft.com/office/word/2012/wordml" xmlns:w16cid="http://schemas.microsoft.com/office/word/2016/wordml/cid" xmlns:w16se="http://schemas.microsoft.com/office/word/2015/wordml/symex" xmlns:wpg="http://schemas.microsoft.com/office/word/2010/wordprocessingGroup" xmlns:wpi="http://schemas.microsoft.com/office/word/2010/wordprocessingInk" xmlns:wne="http://schemas.microsoft.com/office/word/2006/wordml" xmlns:wps="http://schemas.microsoft.com/office/word/2010/wordprocessingShape" mc:Ignorable="w14 w15 w16se w16cid wp14">
+  <w:endnote w:type="separator" w:id="-1">
+    <w:p>
+      <w:pPr>
+        <w:spacing w:after="0" w:line="240" w:lineRule="auto"/>
+      </w:pPr>
+      <w:r>
+        <w:separator/>
+      </w:r>
+    </w:p>
+  </w:endnote>
+  <w:endnote w:type="continuationSeparator" w:id="0">
+    <w:p>
+      <w:pPr>
+        <w:spacing w:after="0" w:line="240" w:lineRule="auto"/>
+      </w:pPr>
+      <w:r>
+        <w:continuationSeparator/>
+      </w:r>
+    </w:p>
+  </w:endnote>
+</w:endnotes>
+</file>
+
+<file path=word/footer1.xml><?xml version="1.0" encoding="utf-8"?>
+<w:ftr xmlns:wpc="http://schemas.microsoft.com/office/word/2010/wordprocessingCanvas" xmlns:cx="http://schemas.microsoft.com/office/drawing/2014/chartex" xmlns:cx1="http://schemas.microsoft.com/office/drawing/2015/9/8/chartex" xmlns:cx2="http://schemas.microsoft.com/office/drawing/2015/10/21/chartex" xmlns:cx3="http://schemas.microsoft.com/office/drawing/2016/5/9/chartex" xmlns:cx4="http://schemas.microsoft.com/office/drawing/2016/5/10/chartex" xmlns:cx5="http://schemas.microsoft.com/office/drawing/2016/5/11/chartex" xmlns:cx6="http://schemas.microsoft.com/office/drawing/2016/5/12/chartex" xmlns:cx7="http://schemas.microsoft.com/office/drawing/2016/5/13/chartex" xmlns:cx8="http://schemas.microsoft.com/office/drawing/2016/5/14/chartex" xmlns:mc="http://schemas.openxmlformats.org/markup-compatibility/2006" xmlns:aink="http://schemas.microsoft.com/office/drawing/2016/ink" xmlns:am3d="http://schemas.microsoft.com/office/drawing/2017/model3d" xmlns:o="urn:schemas-microsoft-com:office:office" xmlns:r="http://schemas.openxmlformats.org/officeDocument/2006/relationships" xmlns:m="http://schemas.openxmlformats.org/officeDocument/2006/math" xmlns:v="urn:schemas-microsoft-com:vml" xmlns:wp14="http://schemas.microsoft.com/office/word/2010/wordprocessingDrawing" xmlns:wp="http://schemas.openxmlformats.org/drawingml/2006/wordprocessingDrawing" xmlns:w10="urn:schemas-microsoft-com:office:word" xmlns:w="http://schemas.openxmlformats.org/wordprocessingml/2006/main" xmlns:w14="http://schemas.microsoft.com/office/word/2010/wordml" xmlns:w15="http://schemas.microsoft.com/office/word/2012/wordml" xmlns:w16cid="http://schemas.microsoft.com/office/word/2016/wordml/cid" xmlns:w16se="http://schemas.microsoft.com/office/word/2015/wordml/symex" xmlns:wpg="http://schemas.microsoft.com/office/word/2010/wordprocessingGroup" xmlns:wpi="http://schemas.microsoft.com/office/word/2010/wordprocessingInk" xmlns:wne="http://schemas.microsoft.com/office/word/2006/wordml" xmlns:wps="http://schemas.microsoft.com/office/word/2010/wordprocessingShape" mc:Ignorable="w14 w15 w16se w16cid wp14">
+  <w:sdt>
+    <w:sdtPr>
+      <w:id w:val="-260532019"/>
+      <w:docPartObj>
+        <w:docPartGallery w:val="Page Numbers (Bottom of Page)"/>
+        <w:docPartUnique/>
+      </w:docPartObj>
+    </w:sdtPr>
+    <w:sdtEndPr>
+      <w:rPr>
+        <w:color w:val="7F7F7F" w:themeColor="background1" w:themeShade="7F"/>
+        <w:spacing w:val="60"/>
+      </w:rPr>
+    </w:sdtEndPr>
+    <w:sdtContent>
+      <w:p>
+        <w:pPr>
+          <w:pStyle w:val="Footer"/>
+          <w:pBdr>
+            <w:top w:val="single" w:sz="4" w:space="1" w:color="D9D9D9" w:themeColor="background1" w:themeShade="D9"/>
+          </w:pBdr>
+          <w:jc w:val="right"/>
+        </w:pPr>
+        <w:r>
+          <w:fldChar w:fldCharType="begin"/>
+        </w:r>
+        <w:r>
+          <w:instrText xml:space="preserve"> PAGE   \* MERGEFORMAT </w:instrText>
+        </w:r>
+        <w:r>
+          <w:fldChar w:fldCharType="separate"/>
+        </w:r>
+        <w:r>
+          <w:rPr>
+            <w:noProof/>
+          </w:rPr>
+          <w:t>2</w:t>
+        </w:r>
+        <w:r>
+          <w:rPr>
+            <w:noProof/>
+          </w:rPr>
+          <w:fldChar w:fldCharType="end"/>
+        </w:r>
+        <w:r>
+          <w:t xml:space="preserve"> | </w:t>
+        </w:r>
+        <w:r>
+          <w:rPr>
+            <w:color w:val="7F7F7F" w:themeColor="background1" w:themeShade="7F"/>
+            <w:spacing w:val="60"/>
+          </w:rPr>
+          <w:t>Page</w:t>
+        </w:r>
+      </w:p>
+    </w:sdtContent>
+  </w:sdt>
+  <w:p>
+    <w:pPr>
+      <w:pStyle w:val="Footer"/>
+    </w:pPr>
+  </w:p>
+</w:ftr>
+</file>
+
+<file path=word/footnotes.xml><?xml version="1.0" encoding="utf-8"?>
+<w:footnotes xmlns:wpc="http://schemas.microsoft.com/office/word/2010/wordprocessingCanvas" xmlns:cx="http://schemas.microsoft.com/office/drawing/2014/chartex" xmlns:cx1="http://schemas.microsoft.com/office/drawing/2015/9/8/chartex" xmlns:cx2="http://schemas.microsoft.com/office/drawing/2015/10/21/chartex" xmlns:cx3="http://schemas.microsoft.com/office/drawing/2016/5/9/chartex" xmlns:cx4="http://schemas.microsoft.com/office/drawing/2016/5/10/chartex" xmlns:cx5="http://schemas.microsoft.com/office/drawing/2016/5/11/chartex" xmlns:cx6="http://schemas.microsoft.com/office/drawing/2016/5/12/chartex" xmlns:cx7="http://schemas.microsoft.com/office/drawing/2016/5/13/chartex" xmlns:cx8="http://schemas.microsoft.com/office/drawing/2016/5/14/chartex" xmlns:mc="http://schemas.openxmlformats.org/markup-compatibility/2006" xmlns:aink="http://schemas.microsoft.com/office/drawing/2016/ink" xmlns:am3d="http://schemas.microsoft.com/office/drawing/2017/model3d" xmlns:o="urn:schemas-microsoft-com:office:office" xmlns:r="http://schemas.openxmlformats.org/officeDocument/2006/relationships" xmlns:m="http://schemas.openxmlformats.org/officeDocument/2006/math" xmlns:v="urn:schemas-microsoft-com:vml" xmlns:wp14="http://schemas.microsoft.com/office/word/2010/wordprocessingDrawing" xmlns:wp="http://schemas.openxmlformats.org/drawingml/2006/wordprocessingDrawing" xmlns:w10="urn:schemas-microsoft-com:office:word" xmlns:w="http://schemas.openxmlformats.org/wordprocessingml/2006/main" xmlns:w14="http://schemas.microsoft.com/office/word/2010/wordml" xmlns:w15="http://schemas.microsoft.com/office/word/2012/wordml" xmlns:w16cid="http://schemas.microsoft.com/office/word/2016/wordml/cid" xmlns:w16se="http://schemas.microsoft.com/office/word/2015/wordml/symex" xmlns:wpg="http://schemas.microsoft.com/office/word/2010/wordprocessingGroup" xmlns:wpi="http://schemas.microsoft.com/office/word/2010/wordprocessingInk" xmlns:wne="http://schemas.microsoft.com/office/word/2006/wordml" xmlns:wps="http://schemas.microsoft.com/office/word/2010/wordprocessingShape" mc:Ignorable="w14 w15 w16se w16cid wp14">
+  <w:footnote w:type="separator" w:id="-1">
+    <w:p>
+      <w:pPr>
+        <w:spacing w:after="0" w:line="240" w:lineRule="auto"/>
+      </w:pPr>
+      <w:r>
+        <w:separator/>
+      </w:r>
+    </w:p>
+  </w:footnote>
+  <w:footnote w:type="continuationSeparator" w:id="0">
+    <w:p>
+      <w:pPr>
+        <w:spacing w:after="0" w:line="240" w:lineRule="auto"/>
+      </w:pPr>
+      <w:r>
+        <w:continuationSeparator/>
+      </w:r>
+    </w:p>
+  </w:footnote>
+</w:footnotes>
+</file>
+
+<file path=word/header1.xml><?xml version="1.0" encoding="utf-8"?>
+<w:hdr xmlns:wpc="http://schemas.microsoft.com/office/word/2010/wordprocessingCanvas" xmlns:cx="http://schemas.microsoft.com/office/drawing/2014/chartex" xmlns:cx1="http://schemas.microsoft.com/office/drawing/2015/9/8/chartex" xmlns:cx2="http://schemas.microsoft.com/office/drawing/2015/10/21/chartex" xmlns:cx3="http://schemas.microsoft.com/office/drawing/2016/5/9/chartex" xmlns:cx4="http://schemas.microsoft.com/office/drawing/2016/5/10/chartex" xmlns:cx5="http://schemas.microsoft.com/office/drawing/2016/5/11/chartex" xmlns:cx6="http://schemas.microsoft.com/office/drawing/2016/5/12/chartex" xmlns:cx7="http://schemas.microsoft.com/office/drawing/2016/5/13/chartex" xmlns:cx8="http://schemas.microsoft.com/office/drawing/2016/5/14/chartex" xmlns:mc="http://schemas.openxmlformats.org/markup-compatibility/2006" xmlns:aink="http://schemas.microsoft.com/office/drawing/2016/ink" xmlns:am3d="http://schemas.microsoft.com/office/drawing/2017/model3d" xmlns:o="urn:schemas-microsoft-com:office:office" xmlns:r="http://schemas.openxmlformats.org/officeDocument/2006/relationships" xmlns:m="http://schemas.openxmlformats.org/officeDocument/2006/math" xmlns:v="urn:schemas-microsoft-com:vml" xmlns:wp14="http://schemas.microsoft.com/office/word/2010/wordprocessingDrawing" xmlns:wp="http://schemas.openxmlformats.org/drawingml/2006/wordprocessingDrawing" xmlns:w10="urn:schemas-microsoft-com:office:word" xmlns:w="http://schemas.openxmlformats.org/wordprocessingml/2006/main" xmlns:w14="http://schemas.microsoft.com/office/word/2010/wordml" xmlns:w15="http://schemas.microsoft.com/office/word/2012/wordml" xmlns:w16cid="http://schemas.microsoft.com/office/word/2016/wordml/cid" xmlns:w16se="http://schemas.microsoft.com/office/word/2015/wordml/symex" xmlns:wpg="http://schemas.microsoft.com/office/word/2010/wordprocessingGroup" xmlns:wpi="http://schemas.microsoft.com/office/word/2010/wordprocessingInk" xmlns:wne="http://schemas.microsoft.com/office/word/2006/wordml" xmlns:wps="http://schemas.microsoft.com/office/word/2010/wordprocessingShape" mc:Ignorable="w14 w15 w16se w16cid wp14">
+  <w:p>
+    <w:pPr>
+      <w:pStyle w:val="Header"/>
+    </w:pPr>
+  </w:p>
+</w:hdr>
+</file>
+
 <file path=word/numbering.xml><?xml version="1.0" encoding="utf-8"?>
-<w:numbering xmlns:wpc="http://schemas.microsoft.com/office/word/2010/wordprocessingCanvas" xmlns:mc="http://schemas.openxmlformats.org/markup-compatibility/2006" xmlns:o="urn:schemas-microsoft-com:office:office" xmlns:r="http://schemas.openxmlformats.org/officeDocument/2006/relationships" xmlns:m="http://schemas.openxmlformats.org/officeDocument/2006/math" xmlns:v="urn:schemas-microsoft-com:vml" xmlns:wp14="http://schemas.microsoft.com/office/word/2010/wordprocessingDrawing" xmlns:wp="http://schemas.openxmlformats.org/drawingml/2006/wordprocessingDrawing" xmlns:w10="urn:schemas-microsoft-com:office:word" xmlns:w="http://schemas.openxmlformats.org/wordprocessingml/2006/main" xmlns:w14="http://schemas.microsoft.com/office/word/2010/wordml" xmlns:w15="http://schemas.microsoft.com/office/word/2012/wordml" xmlns:wpg="http://schemas.microsoft.com/office/word/2010/wordprocessingGroup" xmlns:wpi="http://schemas.microsoft.com/office/word/2010/wordprocessingInk" xmlns:wne="http://schemas.microsoft.com/office/word/2006/wordml" xmlns:wps="http://schemas.microsoft.com/office/word/2010/wordprocessingShape" mc:Ignorable="w14 w15 wp14">
+<w:numbering xmlns:wpc="http://schemas.microsoft.com/office/word/2010/wordprocessingCanvas" xmlns:cx="http://schemas.microsoft.com/office/drawing/2014/chartex" xmlns:cx1="http://schemas.microsoft.com/office/drawing/2015/9/8/chartex" xmlns:cx2="http://schemas.microsoft.com/office/drawing/2015/10/21/chartex" xmlns:cx3="http://schemas.microsoft.com/office/drawing/2016/5/9/chartex" xmlns:cx4="http://schemas.microsoft.com/office/drawing/2016/5/10/chartex" xmlns:cx5="http://schemas.microsoft.com/office/drawing/2016/5/11/chartex" xmlns:cx6="http://schemas.microsoft.com/office/drawing/2016/5/12/chartex" xmlns:cx7="http://schemas.microsoft.com/office/drawing/2016/5/13/chartex" xmlns:cx8="http://schemas.microsoft.com/office/drawing/2016/5/14/chartex" xmlns:mc="http://schemas.openxmlformats.org/markup-compatibility/2006" xmlns:aink="http://schemas.microsoft.com/office/drawing/2016/ink" xmlns:am3d="http://schemas.microsoft.com/office/drawing/2017/model3d" xmlns:o="urn:schemas-microsoft-com:office:office" xmlns:r="http://schemas.openxmlformats.org/officeDocument/2006/relationships" xmlns:m="http://schemas.openxmlformats.org/officeDocument/2006/math" xmlns:v="urn:schemas-microsoft-com:vml" xmlns:wp14="http://schemas.microsoft.com/office/word/2010/wordprocessingDrawing" xmlns:wp="http://schemas.openxmlformats.org/drawingml/2006/wordprocessingDrawing" xmlns:w10="urn:schemas-microsoft-com:office:word" xmlns:w="http://schemas.openxmlformats.org/wordprocessingml/2006/main" xmlns:w14="http://schemas.microsoft.com/office/word/2010/wordml" xmlns:w15="http://schemas.microsoft.com/office/word/2012/wordml" xmlns:w16cid="http://schemas.microsoft.com/office/word/2016/wordml/cid" xmlns:w16se="http://schemas.microsoft.com/office/word/2015/wordml/symex" xmlns:wpg="http://schemas.microsoft.com/office/word/2010/wordprocessingGroup" xmlns:wpi="http://schemas.microsoft.com/office/word/2010/wordprocessingInk" xmlns:wne="http://schemas.microsoft.com/office/word/2006/wordml" xmlns:wps="http://schemas.microsoft.com/office/word/2010/wordprocessingShape" mc:Ignorable="w14 w15 w16se w16cid wp14">
   <w:abstractNum w:abstractNumId="0" w15:restartNumberingAfterBreak="0">
     <w:nsid w:val="050F463D"/>
     <w:multiLevelType w:val="hybridMultilevel"/>
@@ -4701,6 +4773,119 @@
       </w:rPr>
     </w:lvl>
   </w:abstractNum>
+  <w:abstractNum w:abstractNumId="3" w15:restartNumberingAfterBreak="0">
+    <w:nsid w:val="635C08F4"/>
+    <w:multiLevelType w:val="hybridMultilevel"/>
+    <w:tmpl w:val="48B268BC"/>
+    <w:lvl w:ilvl="0" w:tplc="1809000B">
+      <w:start w:val="1"/>
+      <w:numFmt w:val="bullet"/>
+      <w:lvlText w:val=""/>
+      <w:lvlJc w:val="left"/>
+      <w:pPr>
+        <w:ind w:left="720" w:hanging="360"/>
+      </w:pPr>
+      <w:rPr>
+        <w:rFonts w:ascii="Wingdings" w:hAnsi="Wingdings" w:hint="default"/>
+      </w:rPr>
+    </w:lvl>
+    <w:lvl w:ilvl="1" w:tplc="18090003" w:tentative="1">
+      <w:start w:val="1"/>
+      <w:numFmt w:val="bullet"/>
+      <w:lvlText w:val="o"/>
+      <w:lvlJc w:val="left"/>
+      <w:pPr>
+        <w:ind w:left="1440" w:hanging="360"/>
+      </w:pPr>
+      <w:rPr>
+        <w:rFonts w:ascii="Courier New" w:hAnsi="Courier New" w:cs="Courier New" w:hint="default"/>
+      </w:rPr>
+    </w:lvl>
+    <w:lvl w:ilvl="2" w:tplc="18090005" w:tentative="1">
+      <w:start w:val="1"/>
+      <w:numFmt w:val="bullet"/>
+      <w:lvlText w:val=""/>
+      <w:lvlJc w:val="left"/>
+      <w:pPr>
+        <w:ind w:left="2160" w:hanging="360"/>
+      </w:pPr>
+      <w:rPr>
+        <w:rFonts w:ascii="Wingdings" w:hAnsi="Wingdings" w:hint="default"/>
+      </w:rPr>
+    </w:lvl>
+    <w:lvl w:ilvl="3" w:tplc="18090001" w:tentative="1">
+      <w:start w:val="1"/>
+      <w:numFmt w:val="bullet"/>
+      <w:lvlText w:val=""/>
+      <w:lvlJc w:val="left"/>
+      <w:pPr>
+        <w:ind w:left="2880" w:hanging="360"/>
+      </w:pPr>
+      <w:rPr>
+        <w:rFonts w:ascii="Symbol" w:hAnsi="Symbol" w:hint="default"/>
+      </w:rPr>
+    </w:lvl>
+    <w:lvl w:ilvl="4" w:tplc="18090003" w:tentative="1">
+      <w:start w:val="1"/>
+      <w:numFmt w:val="bullet"/>
+      <w:lvlText w:val="o"/>
+      <w:lvlJc w:val="left"/>
+      <w:pPr>
+        <w:ind w:left="3600" w:hanging="360"/>
+      </w:pPr>
+      <w:rPr>
+        <w:rFonts w:ascii="Courier New" w:hAnsi="Courier New" w:cs="Courier New" w:hint="default"/>
+      </w:rPr>
+    </w:lvl>
+    <w:lvl w:ilvl="5" w:tplc="18090005" w:tentative="1">
+      <w:start w:val="1"/>
+      <w:numFmt w:val="bullet"/>
+      <w:lvlText w:val=""/>
+      <w:lvlJc w:val="left"/>
+      <w:pPr>
+        <w:ind w:left="4320" w:hanging="360"/>
+      </w:pPr>
+      <w:rPr>
+        <w:rFonts w:ascii="Wingdings" w:hAnsi="Wingdings" w:hint="default"/>
+      </w:rPr>
+    </w:lvl>
+    <w:lvl w:ilvl="6" w:tplc="18090001" w:tentative="1">
+      <w:start w:val="1"/>
+      <w:numFmt w:val="bullet"/>
+      <w:lvlText w:val=""/>
+      <w:lvlJc w:val="left"/>
+      <w:pPr>
+        <w:ind w:left="5040" w:hanging="360"/>
+      </w:pPr>
+      <w:rPr>
+        <w:rFonts w:ascii="Symbol" w:hAnsi="Symbol" w:hint="default"/>
+      </w:rPr>
+    </w:lvl>
+    <w:lvl w:ilvl="7" w:tplc="18090003" w:tentative="1">
+      <w:start w:val="1"/>
+      <w:numFmt w:val="bullet"/>
+      <w:lvlText w:val="o"/>
+      <w:lvlJc w:val="left"/>
+      <w:pPr>
+        <w:ind w:left="5760" w:hanging="360"/>
+      </w:pPr>
+      <w:rPr>
+        <w:rFonts w:ascii="Courier New" w:hAnsi="Courier New" w:cs="Courier New" w:hint="default"/>
+      </w:rPr>
+    </w:lvl>
+    <w:lvl w:ilvl="8" w:tplc="18090005" w:tentative="1">
+      <w:start w:val="1"/>
+      <w:numFmt w:val="bullet"/>
+      <w:lvlText w:val=""/>
+      <w:lvlJc w:val="left"/>
+      <w:pPr>
+        <w:ind w:left="6480" w:hanging="360"/>
+      </w:pPr>
+      <w:rPr>
+        <w:rFonts w:ascii="Wingdings" w:hAnsi="Wingdings" w:hint="default"/>
+      </w:rPr>
+    </w:lvl>
+  </w:abstractNum>
   <w:num w:numId="1">
     <w:abstractNumId w:val="0"/>
   </w:num>
@@ -4710,11 +4895,14 @@
   <w:num w:numId="3">
     <w:abstractNumId w:val="1"/>
   </w:num>
+  <w:num w:numId="4">
+    <w:abstractNumId w:val="3"/>
+  </w:num>
 </w:numbering>
 </file>
 
 <file path=word/styles.xml><?xml version="1.0" encoding="utf-8"?>
-<w:styles xmlns:mc="http://schemas.openxmlformats.org/markup-compatibility/2006" xmlns:r="http://schemas.openxmlformats.org/officeDocument/2006/relationships" xmlns:w="http://schemas.openxmlformats.org/wordprocessingml/2006/main" xmlns:w14="http://schemas.microsoft.com/office/word/2010/wordml" xmlns:w15="http://schemas.microsoft.com/office/word/2012/wordml" mc:Ignorable="w14 w15">
+<w:styles xmlns:mc="http://schemas.openxmlformats.org/markup-compatibility/2006" xmlns:r="http://schemas.openxmlformats.org/officeDocument/2006/relationships" xmlns:w="http://schemas.openxmlformats.org/wordprocessingml/2006/main" xmlns:w14="http://schemas.microsoft.com/office/word/2010/wordml" xmlns:w15="http://schemas.microsoft.com/office/word/2012/wordml" xmlns:w16cid="http://schemas.microsoft.com/office/word/2016/wordml/cid" xmlns:w16se="http://schemas.microsoft.com/office/word/2015/wordml/symex" mc:Ignorable="w14 w15 w16se w16cid">
   <w:docDefaults>
     <w:rPrDefault>
       <w:rPr>
@@ -4730,7 +4918,7 @@
       </w:pPr>
     </w:pPrDefault>
   </w:docDefaults>
-  <w:latentStyles w:defLockedState="0" w:defUIPriority="99" w:defSemiHidden="0" w:defUnhideWhenUsed="0" w:defQFormat="0" w:count="371">
+  <w:latentStyles w:defLockedState="0" w:defUIPriority="99" w:defSemiHidden="0" w:defUnhideWhenUsed="0" w:defQFormat="0" w:count="375">
     <w:lsdException w:name="Normal" w:uiPriority="0" w:qFormat="1"/>
     <w:lsdException w:name="heading 1" w:uiPriority="9" w:qFormat="1"/>
     <w:lsdException w:name="heading 2" w:semiHidden="1" w:uiPriority="9" w:unhideWhenUsed="1" w:qFormat="1"/>
@@ -4836,7 +5024,6 @@
     <w:lsdException w:name="HTML Sample" w:semiHidden="1" w:unhideWhenUsed="1"/>
     <w:lsdException w:name="HTML Typewriter" w:semiHidden="1" w:unhideWhenUsed="1"/>
     <w:lsdException w:name="HTML Variable" w:semiHidden="1" w:unhideWhenUsed="1"/>
-    <w:lsdException w:name="Normal Table" w:semiHidden="1" w:unhideWhenUsed="1"/>
     <w:lsdException w:name="annotation subject" w:semiHidden="1" w:unhideWhenUsed="1"/>
     <w:lsdException w:name="No List" w:semiHidden="1" w:unhideWhenUsed="1"/>
     <w:lsdException w:name="Outline List 1" w:semiHidden="1" w:unhideWhenUsed="1"/>
@@ -4880,10 +5067,8 @@
     <w:lsdException w:name="Table Elegant" w:semiHidden="1" w:unhideWhenUsed="1"/>
     <w:lsdException w:name="Table Professional" w:semiHidden="1" w:unhideWhenUsed="1"/>
     <w:lsdException w:name="Table Subtle 1" w:semiHidden="1" w:unhideWhenUsed="1"/>
-    <w:lsdException w:name="Table Subtle 2" w:semiHidden="1" w:unhideWhenUsed="1"/>
     <w:lsdException w:name="Table Web 1" w:semiHidden="1" w:unhideWhenUsed="1"/>
     <w:lsdException w:name="Table Web 2" w:semiHidden="1" w:unhideWhenUsed="1"/>
-    <w:lsdException w:name="Table Web 3" w:semiHidden="1" w:unhideWhenUsed="1"/>
     <w:lsdException w:name="Balloon Text" w:semiHidden="1" w:unhideWhenUsed="1"/>
     <w:lsdException w:name="Table Grid" w:uiPriority="39"/>
     <w:lsdException w:name="Table Theme" w:semiHidden="1" w:unhideWhenUsed="1"/>
@@ -5102,6 +5287,10 @@
     <w:lsdException w:name="List Table 5 Dark Accent 6" w:uiPriority="50"/>
     <w:lsdException w:name="List Table 6 Colorful Accent 6" w:uiPriority="51"/>
     <w:lsdException w:name="List Table 7 Colorful Accent 6" w:uiPriority="52"/>
+    <w:lsdException w:name="Mention" w:semiHidden="1" w:unhideWhenUsed="1"/>
+    <w:lsdException w:name="Smart Hyperlink" w:semiHidden="1" w:unhideWhenUsed="1"/>
+    <w:lsdException w:name="Hashtag" w:semiHidden="1" w:unhideWhenUsed="1"/>
+    <w:lsdException w:name="Unresolved Mention" w:semiHidden="1" w:unhideWhenUsed="1"/>
   </w:latentStyles>
   <w:style w:type="paragraph" w:default="1" w:styleId="Normal">
     <w:name w:val="Normal"/>
@@ -5213,8 +5402,8 @@
       <w:u w:val="single"/>
     </w:rPr>
   </w:style>
-  <w:style w:type="character" w:customStyle="1" w:styleId="UnresolvedMention">
-    <w:name w:val="Unresolved Mention"/>
+  <w:style w:type="character" w:customStyle="1" w:styleId="UnresolvedMention1">
+    <w:name w:val="Unresolved Mention1"/>
     <w:basedOn w:val="DefaultParagraphFont"/>
     <w:uiPriority w:val="99"/>
     <w:semiHidden/>
@@ -5298,6 +5487,50 @@
     <w:pPr>
       <w:spacing w:after="100"/>
     </w:pPr>
+  </w:style>
+  <w:style w:type="paragraph" w:styleId="Header">
+    <w:name w:val="header"/>
+    <w:basedOn w:val="Normal"/>
+    <w:link w:val="HeaderChar"/>
+    <w:uiPriority w:val="99"/>
+    <w:unhideWhenUsed/>
+    <w:rsid w:val="008A318B"/>
+    <w:pPr>
+      <w:tabs>
+        <w:tab w:val="center" w:pos="4513"/>
+        <w:tab w:val="right" w:pos="9026"/>
+      </w:tabs>
+      <w:spacing w:after="0" w:line="240" w:lineRule="auto"/>
+    </w:pPr>
+  </w:style>
+  <w:style w:type="character" w:customStyle="1" w:styleId="HeaderChar">
+    <w:name w:val="Header Char"/>
+    <w:basedOn w:val="DefaultParagraphFont"/>
+    <w:link w:val="Header"/>
+    <w:uiPriority w:val="99"/>
+    <w:rsid w:val="008A318B"/>
+  </w:style>
+  <w:style w:type="paragraph" w:styleId="Footer">
+    <w:name w:val="footer"/>
+    <w:basedOn w:val="Normal"/>
+    <w:link w:val="FooterChar"/>
+    <w:uiPriority w:val="99"/>
+    <w:unhideWhenUsed/>
+    <w:rsid w:val="008A318B"/>
+    <w:pPr>
+      <w:tabs>
+        <w:tab w:val="center" w:pos="4513"/>
+        <w:tab w:val="right" w:pos="9026"/>
+      </w:tabs>
+      <w:spacing w:after="0" w:line="240" w:lineRule="auto"/>
+    </w:pPr>
+  </w:style>
+  <w:style w:type="character" w:customStyle="1" w:styleId="FooterChar">
+    <w:name w:val="Footer Char"/>
+    <w:basedOn w:val="DefaultParagraphFont"/>
+    <w:link w:val="Footer"/>
+    <w:uiPriority w:val="99"/>
+    <w:rsid w:val="008A318B"/>
   </w:style>
 </w:styles>
 </file>
@@ -5602,7 +5835,7 @@
 </file>
 
 <file path=customXml/itemProps1.xml><?xml version="1.0" encoding="utf-8"?>
-<ds:datastoreItem xmlns:ds="http://schemas.openxmlformats.org/officeDocument/2006/customXml" ds:itemID="{5056D4C7-3EEA-43C9-A4FC-4CDEDB7BDDE2}">
+<ds:datastoreItem xmlns:ds="http://schemas.openxmlformats.org/officeDocument/2006/customXml" ds:itemID="{66370BFE-9A27-4523-89BD-E0A793DA36DE}">
   <ds:schemaRefs>
     <ds:schemaRef ds:uri="http://schemas.openxmlformats.org/officeDocument/2006/bibliography"/>
   </ds:schemaRefs>

</xml_diff>